<commit_message>
Enviado logger a fichero
</commit_message>
<xml_diff>
--- a/documentacion.docx
+++ b/documentacion.docx
@@ -606,110 +606,63 @@
           <w:r>
             <w:fldChar w:fldCharType="separate"/>
           </w:r>
-          <w:bookmarkStart w:id="0" w:name="_GoBack"/>
-          <w:bookmarkEnd w:id="0"/>
-          <w:r>
-            <w:rPr>
-              <w:rStyle w:val="Hipervnculo"/>
-              <w:noProof/>
-            </w:rPr>
-            <w:fldChar w:fldCharType="begin"/>
-          </w:r>
-          <w:r>
-            <w:rPr>
-              <w:rStyle w:val="Hipervnculo"/>
-              <w:noProof/>
-            </w:rPr>
-            <w:instrText xml:space="preserve"> </w:instrText>
-          </w:r>
-          <w:r>
-            <w:rPr>
-              <w:noProof/>
-            </w:rPr>
-            <w:instrText>HYPERLINK \l "_Toc510723905"</w:instrText>
-          </w:r>
-          <w:r>
-            <w:rPr>
-              <w:rStyle w:val="Hipervnculo"/>
-              <w:noProof/>
-            </w:rPr>
-            <w:instrText xml:space="preserve"> </w:instrText>
-          </w:r>
-          <w:r>
-            <w:rPr>
-              <w:rStyle w:val="Hipervnculo"/>
-              <w:noProof/>
-            </w:rPr>
-          </w:r>
-          <w:r>
-            <w:rPr>
-              <w:rStyle w:val="Hipervnculo"/>
-              <w:noProof/>
-            </w:rPr>
-            <w:fldChar w:fldCharType="separate"/>
-          </w:r>
-          <w:r>
-            <w:rPr>
-              <w:rStyle w:val="Hipervnculo"/>
-              <w:noProof/>
-            </w:rPr>
-            <w:t>Introducción</w:t>
-          </w:r>
-          <w:r>
-            <w:rPr>
-              <w:noProof/>
-              <w:webHidden/>
-            </w:rPr>
-            <w:tab/>
-          </w:r>
-          <w:r>
-            <w:rPr>
-              <w:noProof/>
-              <w:webHidden/>
-            </w:rPr>
-            <w:fldChar w:fldCharType="begin"/>
-          </w:r>
-          <w:r>
-            <w:rPr>
-              <w:noProof/>
-              <w:webHidden/>
-            </w:rPr>
-            <w:instrText xml:space="preserve"> PAGEREF _Toc510723905 \h </w:instrText>
-          </w:r>
-          <w:r>
-            <w:rPr>
-              <w:noProof/>
-              <w:webHidden/>
-            </w:rPr>
-          </w:r>
-          <w:r>
-            <w:rPr>
-              <w:noProof/>
-              <w:webHidden/>
-            </w:rPr>
-            <w:fldChar w:fldCharType="separate"/>
-          </w:r>
-          <w:r>
-            <w:rPr>
-              <w:noProof/>
-              <w:webHidden/>
-            </w:rPr>
-            <w:t>3</w:t>
-          </w:r>
-          <w:r>
-            <w:rPr>
-              <w:noProof/>
-              <w:webHidden/>
-            </w:rPr>
-            <w:fldChar w:fldCharType="end"/>
-          </w:r>
-          <w:r>
-            <w:rPr>
-              <w:rStyle w:val="Hipervnculo"/>
-              <w:noProof/>
-            </w:rPr>
-            <w:fldChar w:fldCharType="end"/>
-          </w:r>
+          <w:hyperlink w:anchor="_Toc510723905" w:history="1">
+            <w:r>
+              <w:rPr>
+                <w:rStyle w:val="Hipervnculo"/>
+                <w:noProof/>
+              </w:rPr>
+              <w:t>Introducción</w:t>
+            </w:r>
+            <w:r>
+              <w:rPr>
+                <w:noProof/>
+                <w:webHidden/>
+              </w:rPr>
+              <w:tab/>
+            </w:r>
+            <w:r>
+              <w:rPr>
+                <w:noProof/>
+                <w:webHidden/>
+              </w:rPr>
+              <w:fldChar w:fldCharType="begin"/>
+            </w:r>
+            <w:r>
+              <w:rPr>
+                <w:noProof/>
+                <w:webHidden/>
+              </w:rPr>
+              <w:instrText xml:space="preserve"> PAGEREF _Toc510723905 \h </w:instrText>
+            </w:r>
+            <w:r>
+              <w:rPr>
+                <w:noProof/>
+                <w:webHidden/>
+              </w:rPr>
+            </w:r>
+            <w:r>
+              <w:rPr>
+                <w:noProof/>
+                <w:webHidden/>
+              </w:rPr>
+              <w:fldChar w:fldCharType="separate"/>
+            </w:r>
+            <w:r>
+              <w:rPr>
+                <w:noProof/>
+                <w:webHidden/>
+              </w:rPr>
+              <w:t>3</w:t>
+            </w:r>
+            <w:r>
+              <w:rPr>
+                <w:noProof/>
+                <w:webHidden/>
+              </w:rPr>
+              <w:fldChar w:fldCharType="end"/>
+            </w:r>
+          </w:hyperlink>
         </w:p>
         <w:p>
           <w:pPr>
@@ -3729,12 +3682,12 @@
         <w:pStyle w:val="Ttulo1"/>
         <w:jc w:val="both"/>
       </w:pPr>
-      <w:bookmarkStart w:id="1" w:name="_Toc510723905"/>
+      <w:bookmarkStart w:id="0" w:name="_Toc510723905"/>
       <w:r>
         <w:lastRenderedPageBreak/>
         <w:t>Introducción</w:t>
       </w:r>
-      <w:bookmarkEnd w:id="1"/>
+      <w:bookmarkEnd w:id="0"/>
     </w:p>
     <w:p>
       <w:pPr>
@@ -3757,20 +3710,43 @@
       <w:r>
         <w:t>La aplicación consta de un Logger que registra la actividad de los usuarios (</w:t>
       </w:r>
-      <w:commentRangeStart w:id="2"/>
+      <w:commentRangeStart w:id="1"/>
       <w:r>
         <w:rPr>
           <w:i/>
-          <w:color w:val="FF0000"/>
-        </w:rPr>
-        <w:t>milog.log</w:t>
-      </w:r>
-      <w:commentRangeEnd w:id="2"/>
+        </w:rPr>
+        <w:t>mi</w:t>
+      </w:r>
+      <w:r>
+        <w:rPr>
+          <w:i/>
+        </w:rPr>
+        <w:t>L</w:t>
+      </w:r>
+      <w:r>
+        <w:rPr>
+          <w:i/>
+        </w:rPr>
+        <w:t>og</w:t>
+      </w:r>
+      <w:r>
+        <w:rPr>
+          <w:i/>
+        </w:rPr>
+        <w:t>ger</w:t>
+      </w:r>
+      <w:r>
+        <w:rPr>
+          <w:i/>
+        </w:rPr>
+        <w:t>.log</w:t>
+      </w:r>
+      <w:commentRangeEnd w:id="1"/>
       <w:r>
         <w:rPr>
           <w:rStyle w:val="Refdecomentario"/>
         </w:rPr>
-        <w:commentReference w:id="2"/>
+        <w:commentReference w:id="1"/>
       </w:r>
       <w:r>
         <w:t>).</w:t>
@@ -3781,13 +3757,15 @@
         <w:pStyle w:val="Ttulo1"/>
         <w:jc w:val="both"/>
       </w:pPr>
-      <w:bookmarkStart w:id="3" w:name="_Toc510723906"/>
+      <w:bookmarkStart w:id="2" w:name="_Toc510723906"/>
       <w:r>
         <w:t>A</w:t>
       </w:r>
       <w:r>
         <w:t>plicación Web</w:t>
       </w:r>
+      <w:bookmarkStart w:id="3" w:name="_GoBack"/>
+      <w:bookmarkEnd w:id="2"/>
       <w:bookmarkEnd w:id="3"/>
     </w:p>
     <w:p>
@@ -5523,7 +5501,7 @@
 
 <file path=word/comments.xml><?xml version="1.0" encoding="utf-8"?>
 <w:comments xmlns:wpc="http://schemas.microsoft.com/office/word/2010/wordprocessingCanvas" xmlns:cx="http://schemas.microsoft.com/office/drawing/2014/chartex" xmlns:cx1="http://schemas.microsoft.com/office/drawing/2015/9/8/chartex" xmlns:cx2="http://schemas.microsoft.com/office/drawing/2015/10/21/chartex" xmlns:cx3="http://schemas.microsoft.com/office/drawing/2016/5/9/chartex" xmlns:cx4="http://schemas.microsoft.com/office/drawing/2016/5/10/chartex" xmlns:cx5="http://schemas.microsoft.com/office/drawing/2016/5/11/chartex" xmlns:cx6="http://schemas.microsoft.com/office/drawing/2016/5/12/chartex" xmlns:cx7="http://schemas.microsoft.com/office/drawing/2016/5/13/chartex" xmlns:cx8="http://schemas.microsoft.com/office/drawing/2016/5/14/chartex" xmlns:mc="http://schemas.openxmlformats.org/markup-compatibility/2006" xmlns:aink="http://schemas.microsoft.com/office/drawing/2016/ink" xmlns:am3d="http://schemas.microsoft.com/office/drawing/2017/model3d" xmlns:o="urn:schemas-microsoft-com:office:office" xmlns:r="http://schemas.openxmlformats.org/officeDocument/2006/relationships" xmlns:m="http://schemas.openxmlformats.org/officeDocument/2006/math" xmlns:v="urn:schemas-microsoft-com:vml" xmlns:wp14="http://schemas.microsoft.com/office/word/2010/wordprocessingDrawing" xmlns:wp="http://schemas.openxmlformats.org/drawingml/2006/wordprocessingDrawing" xmlns:w10="urn:schemas-microsoft-com:office:word" xmlns:w="http://schemas.openxmlformats.org/wordprocessingml/2006/main" xmlns:w14="http://schemas.microsoft.com/office/word/2010/wordml" xmlns:w15="http://schemas.microsoft.com/office/word/2012/wordml" xmlns:w16cid="http://schemas.microsoft.com/office/word/2016/wordml/cid" xmlns:w16se="http://schemas.microsoft.com/office/word/2015/wordml/symex" xmlns:wpg="http://schemas.microsoft.com/office/word/2010/wordprocessingGroup" xmlns:wpi="http://schemas.microsoft.com/office/word/2010/wordprocessingInk" xmlns:wne="http://schemas.microsoft.com/office/word/2006/wordml" xmlns:wps="http://schemas.microsoft.com/office/word/2010/wordprocessingShape" mc:Ignorable="w14 w15 w16se w16cid wp14">
-  <w:comment w:id="2" w:author="Gemma González Gil" w:date="2018-04-05T17:59:00Z" w:initials="GGG">
+  <w:comment w:id="1" w:author="Gemma González Gil" w:date="2018-04-05T17:59:00Z" w:initials="GGG">
     <w:p>
       <w:pPr>
         <w:pStyle w:val="Textocomentario"/>
@@ -7239,7 +7217,7 @@
 </file>
 
 <file path=customXml/itemProps1.xml><?xml version="1.0" encoding="utf-8"?>
-<ds:datastoreItem xmlns:ds="http://schemas.openxmlformats.org/officeDocument/2006/customXml" ds:itemID="{7235D3CD-399B-4B1F-BE87-44AD7BBF5B3C}">
+<ds:datastoreItem xmlns:ds="http://schemas.openxmlformats.org/officeDocument/2006/customXml" ds:itemID="{4E3C8E27-4F13-4F2F-B140-5CE916857193}">
   <ds:schemaRefs>
     <ds:schemaRef ds:uri="http://schemas.openxmlformats.org/officeDocument/2006/bibliography"/>
   </ds:schemaRefs>

</xml_diff>

<commit_message>
Listar todos los amigos
</commit_message>
<xml_diff>
--- a/documentacion.docx
+++ b/documentacion.docx
@@ -10,6 +10,7 @@
           <w:docPartUnique/>
         </w:docPartObj>
       </w:sdtPr>
+      <w:sdtEndPr/>
       <w:sdtContent>
         <w:p>
           <w:pPr>
@@ -233,6 +234,7 @@
                                     <w:dataBinding w:prefixMappings="xmlns:ns0='http://purl.org/dc/elements/1.1/' xmlns:ns1='http://schemas.openxmlformats.org/package/2006/metadata/core-properties' " w:xpath="/ns1:coreProperties[1]/ns0:title[1]" w:storeItemID="{6C3C8BC8-F283-45AE-878A-BAB7291924A1}"/>
                                     <w:text w:multiLine="1"/>
                                   </w:sdtPr>
+                                  <w:sdtEndPr/>
                                   <w:sdtContent>
                                     <w:r>
                                       <w:rPr>
@@ -260,6 +262,7 @@
                                   <w:dataBinding w:prefixMappings="xmlns:ns0='http://purl.org/dc/elements/1.1/' xmlns:ns1='http://schemas.openxmlformats.org/package/2006/metadata/core-properties' " w:xpath="/ns1:coreProperties[1]/ns0:subject[1]" w:storeItemID="{6C3C8BC8-F283-45AE-878A-BAB7291924A1}"/>
                                   <w:text/>
                                 </w:sdtPr>
+                                <w:sdtEndPr/>
                                 <w:sdtContent>
                                   <w:p>
                                     <w:pPr>
@@ -334,6 +337,7 @@
                               <w:dataBinding w:prefixMappings="xmlns:ns0='http://purl.org/dc/elements/1.1/' xmlns:ns1='http://schemas.openxmlformats.org/package/2006/metadata/core-properties' " w:xpath="/ns1:coreProperties[1]/ns0:title[1]" w:storeItemID="{6C3C8BC8-F283-45AE-878A-BAB7291924A1}"/>
                               <w:text w:multiLine="1"/>
                             </w:sdtPr>
+                            <w:sdtEndPr/>
                             <w:sdtContent>
                               <w:r>
                                 <w:rPr>
@@ -361,6 +365,7 @@
                             <w:dataBinding w:prefixMappings="xmlns:ns0='http://purl.org/dc/elements/1.1/' xmlns:ns1='http://schemas.openxmlformats.org/package/2006/metadata/core-properties' " w:xpath="/ns1:coreProperties[1]/ns0:subject[1]" w:storeItemID="{6C3C8BC8-F283-45AE-878A-BAB7291924A1}"/>
                             <w:text/>
                           </w:sdtPr>
+                          <w:sdtEndPr/>
                           <w:sdtContent>
                             <w:p>
                               <w:pPr>
@@ -579,6 +584,8 @@
           <w:r>
             <w:t>Contenido</w:t>
           </w:r>
+          <w:bookmarkStart w:id="0" w:name="_GoBack"/>
+          <w:bookmarkEnd w:id="0"/>
         </w:p>
         <w:p>
           <w:pPr>
@@ -586,7 +593,6 @@
             <w:tabs>
               <w:tab w:val="right" w:leader="dot" w:pos="8494"/>
             </w:tabs>
-            <w:jc w:val="both"/>
             <w:rPr>
               <w:rFonts w:eastAsiaTheme="minorEastAsia"/>
               <w:noProof/>
@@ -602,7 +608,7 @@
           <w:r>
             <w:fldChar w:fldCharType="separate"/>
           </w:r>
-          <w:hyperlink w:anchor="_Toc511416440" w:history="1">
+          <w:hyperlink w:anchor="_Toc511633019" w:history="1">
             <w:r>
               <w:rPr>
                 <w:rStyle w:val="Hipervnculo"/>
@@ -629,7 +635,7 @@
                 <w:noProof/>
                 <w:webHidden/>
               </w:rPr>
-              <w:instrText xml:space="preserve"> PAGEREF _Toc511416440 \h </w:instrText>
+              <w:instrText xml:space="preserve"> PAGEREF _Toc511633019 \h </w:instrText>
             </w:r>
             <w:r>
               <w:rPr>
@@ -666,14 +672,13 @@
             <w:tabs>
               <w:tab w:val="right" w:leader="dot" w:pos="8494"/>
             </w:tabs>
-            <w:jc w:val="both"/>
             <w:rPr>
               <w:rFonts w:eastAsiaTheme="minorEastAsia"/>
               <w:noProof/>
               <w:lang w:eastAsia="es-ES"/>
             </w:rPr>
           </w:pPr>
-          <w:hyperlink w:anchor="_Toc511416441" w:history="1">
+          <w:hyperlink w:anchor="_Toc511633020" w:history="1">
             <w:r>
               <w:rPr>
                 <w:rStyle w:val="Hipervnculo"/>
@@ -700,7 +705,7 @@
                 <w:noProof/>
                 <w:webHidden/>
               </w:rPr>
-              <w:instrText xml:space="preserve"> PAGEREF _Toc511416441 \h </w:instrText>
+              <w:instrText xml:space="preserve"> PAGEREF _Toc511633020 \h </w:instrText>
             </w:r>
             <w:r>
               <w:rPr>
@@ -737,14 +742,13 @@
             <w:tabs>
               <w:tab w:val="right" w:leader="dot" w:pos="8494"/>
             </w:tabs>
-            <w:jc w:val="both"/>
             <w:rPr>
               <w:rFonts w:eastAsiaTheme="minorEastAsia"/>
               <w:noProof/>
               <w:lang w:eastAsia="es-ES"/>
             </w:rPr>
           </w:pPr>
-          <w:hyperlink w:anchor="_Toc511416442" w:history="1">
+          <w:hyperlink w:anchor="_Toc511633021" w:history="1">
             <w:r>
               <w:rPr>
                 <w:rStyle w:val="Hipervnculo"/>
@@ -771,7 +775,7 @@
                 <w:noProof/>
                 <w:webHidden/>
               </w:rPr>
-              <w:instrText xml:space="preserve"> PAGEREF _Toc511416442 \h </w:instrText>
+              <w:instrText xml:space="preserve"> PAGEREF _Toc511633021 \h </w:instrText>
             </w:r>
             <w:r>
               <w:rPr>
@@ -808,14 +812,13 @@
             <w:tabs>
               <w:tab w:val="right" w:leader="dot" w:pos="8494"/>
             </w:tabs>
-            <w:jc w:val="both"/>
             <w:rPr>
               <w:rFonts w:eastAsiaTheme="minorEastAsia"/>
               <w:noProof/>
               <w:lang w:eastAsia="es-ES"/>
             </w:rPr>
           </w:pPr>
-          <w:hyperlink w:anchor="_Toc511416443" w:history="1">
+          <w:hyperlink w:anchor="_Toc511633022" w:history="1">
             <w:r>
               <w:rPr>
                 <w:rStyle w:val="Hipervnculo"/>
@@ -844,7 +847,7 @@
                 <w:noProof/>
                 <w:webHidden/>
               </w:rPr>
-              <w:instrText xml:space="preserve"> PAGEREF _Toc511416443 \h </w:instrText>
+              <w:instrText xml:space="preserve"> PAGEREF _Toc511633022 \h </w:instrText>
             </w:r>
             <w:r>
               <w:rPr>
@@ -881,14 +884,13 @@
             <w:tabs>
               <w:tab w:val="right" w:leader="dot" w:pos="8494"/>
             </w:tabs>
-            <w:jc w:val="both"/>
             <w:rPr>
               <w:rFonts w:eastAsiaTheme="minorEastAsia"/>
               <w:noProof/>
               <w:lang w:eastAsia="es-ES"/>
             </w:rPr>
           </w:pPr>
-          <w:hyperlink w:anchor="_Toc511416444" w:history="1">
+          <w:hyperlink w:anchor="_Toc511633023" w:history="1">
             <w:r>
               <w:rPr>
                 <w:rStyle w:val="Hipervnculo"/>
@@ -917,7 +919,7 @@
                 <w:noProof/>
                 <w:webHidden/>
               </w:rPr>
-              <w:instrText xml:space="preserve"> PAGEREF _Toc511416444 \h </w:instrText>
+              <w:instrText xml:space="preserve"> PAGEREF _Toc511633023 \h </w:instrText>
             </w:r>
             <w:r>
               <w:rPr>
@@ -954,14 +956,13 @@
             <w:tabs>
               <w:tab w:val="right" w:leader="dot" w:pos="8494"/>
             </w:tabs>
-            <w:jc w:val="both"/>
             <w:rPr>
               <w:rFonts w:eastAsiaTheme="minorEastAsia"/>
               <w:noProof/>
               <w:lang w:eastAsia="es-ES"/>
             </w:rPr>
           </w:pPr>
-          <w:hyperlink w:anchor="_Toc511416445" w:history="1">
+          <w:hyperlink w:anchor="_Toc511633024" w:history="1">
             <w:r>
               <w:rPr>
                 <w:rStyle w:val="Hipervnculo"/>
@@ -990,7 +991,7 @@
                 <w:noProof/>
                 <w:webHidden/>
               </w:rPr>
-              <w:instrText xml:space="preserve"> PAGEREF _Toc511416445 \h </w:instrText>
+              <w:instrText xml:space="preserve"> PAGEREF _Toc511633024 \h </w:instrText>
             </w:r>
             <w:r>
               <w:rPr>
@@ -1027,14 +1028,13 @@
             <w:tabs>
               <w:tab w:val="right" w:leader="dot" w:pos="8494"/>
             </w:tabs>
-            <w:jc w:val="both"/>
             <w:rPr>
               <w:rFonts w:eastAsiaTheme="minorEastAsia"/>
               <w:noProof/>
               <w:lang w:eastAsia="es-ES"/>
             </w:rPr>
           </w:pPr>
-          <w:hyperlink w:anchor="_Toc511416446" w:history="1">
+          <w:hyperlink w:anchor="_Toc511633025" w:history="1">
             <w:r>
               <w:rPr>
                 <w:rStyle w:val="Hipervnculo"/>
@@ -1063,7 +1063,7 @@
                 <w:noProof/>
                 <w:webHidden/>
               </w:rPr>
-              <w:instrText xml:space="preserve"> PAGEREF _Toc511416446 \h </w:instrText>
+              <w:instrText xml:space="preserve"> PAGEREF _Toc511633025 \h </w:instrText>
             </w:r>
             <w:r>
               <w:rPr>
@@ -1100,14 +1100,13 @@
             <w:tabs>
               <w:tab w:val="right" w:leader="dot" w:pos="8494"/>
             </w:tabs>
-            <w:jc w:val="both"/>
             <w:rPr>
               <w:rFonts w:eastAsiaTheme="minorEastAsia"/>
               <w:noProof/>
               <w:lang w:eastAsia="es-ES"/>
             </w:rPr>
           </w:pPr>
-          <w:hyperlink w:anchor="_Toc511416447" w:history="1">
+          <w:hyperlink w:anchor="_Toc511633026" w:history="1">
             <w:r>
               <w:rPr>
                 <w:rStyle w:val="Hipervnculo"/>
@@ -1136,7 +1135,7 @@
                 <w:noProof/>
                 <w:webHidden/>
               </w:rPr>
-              <w:instrText xml:space="preserve"> PAGEREF _Toc511416447 \h </w:instrText>
+              <w:instrText xml:space="preserve"> PAGEREF _Toc511633026 \h </w:instrText>
             </w:r>
             <w:r>
               <w:rPr>
@@ -1173,14 +1172,13 @@
             <w:tabs>
               <w:tab w:val="right" w:leader="dot" w:pos="8494"/>
             </w:tabs>
-            <w:jc w:val="both"/>
             <w:rPr>
               <w:rFonts w:eastAsiaTheme="minorEastAsia"/>
               <w:noProof/>
               <w:lang w:eastAsia="es-ES"/>
             </w:rPr>
           </w:pPr>
-          <w:hyperlink w:anchor="_Toc511416448" w:history="1">
+          <w:hyperlink w:anchor="_Toc511633027" w:history="1">
             <w:r>
               <w:rPr>
                 <w:rStyle w:val="Hipervnculo"/>
@@ -1209,7 +1207,7 @@
                 <w:noProof/>
                 <w:webHidden/>
               </w:rPr>
-              <w:instrText xml:space="preserve"> PAGEREF _Toc511416448 \h </w:instrText>
+              <w:instrText xml:space="preserve"> PAGEREF _Toc511633027 \h </w:instrText>
             </w:r>
             <w:r>
               <w:rPr>
@@ -1246,14 +1244,13 @@
             <w:tabs>
               <w:tab w:val="right" w:leader="dot" w:pos="8494"/>
             </w:tabs>
-            <w:jc w:val="both"/>
             <w:rPr>
               <w:rFonts w:eastAsiaTheme="minorEastAsia"/>
               <w:noProof/>
               <w:lang w:eastAsia="es-ES"/>
             </w:rPr>
           </w:pPr>
-          <w:hyperlink w:anchor="_Toc511416449" w:history="1">
+          <w:hyperlink w:anchor="_Toc511633028" w:history="1">
             <w:r>
               <w:rPr>
                 <w:rStyle w:val="Hipervnculo"/>
@@ -1282,7 +1279,7 @@
                 <w:noProof/>
                 <w:webHidden/>
               </w:rPr>
-              <w:instrText xml:space="preserve"> PAGEREF _Toc511416449 \h </w:instrText>
+              <w:instrText xml:space="preserve"> PAGEREF _Toc511633028 \h </w:instrText>
             </w:r>
             <w:r>
               <w:rPr>
@@ -1319,14 +1316,13 @@
             <w:tabs>
               <w:tab w:val="right" w:leader="dot" w:pos="8494"/>
             </w:tabs>
-            <w:jc w:val="both"/>
             <w:rPr>
               <w:rFonts w:eastAsiaTheme="minorEastAsia"/>
               <w:noProof/>
               <w:lang w:eastAsia="es-ES"/>
             </w:rPr>
           </w:pPr>
-          <w:hyperlink w:anchor="_Toc511416450" w:history="1">
+          <w:hyperlink w:anchor="_Toc511633029" w:history="1">
             <w:r>
               <w:rPr>
                 <w:rStyle w:val="Hipervnculo"/>
@@ -1355,7 +1351,7 @@
                 <w:noProof/>
                 <w:webHidden/>
               </w:rPr>
-              <w:instrText xml:space="preserve"> PAGEREF _Toc511416450 \h </w:instrText>
+              <w:instrText xml:space="preserve"> PAGEREF _Toc511633029 \h </w:instrText>
             </w:r>
             <w:r>
               <w:rPr>
@@ -1392,14 +1388,13 @@
             <w:tabs>
               <w:tab w:val="right" w:leader="dot" w:pos="8494"/>
             </w:tabs>
-            <w:jc w:val="both"/>
             <w:rPr>
               <w:rFonts w:eastAsiaTheme="minorEastAsia"/>
               <w:noProof/>
               <w:lang w:eastAsia="es-ES"/>
             </w:rPr>
           </w:pPr>
-          <w:hyperlink w:anchor="_Toc511416451" w:history="1">
+          <w:hyperlink w:anchor="_Toc511633030" w:history="1">
             <w:r>
               <w:rPr>
                 <w:rStyle w:val="Hipervnculo"/>
@@ -1426,7 +1421,7 @@
                 <w:noProof/>
                 <w:webHidden/>
               </w:rPr>
-              <w:instrText xml:space="preserve"> PAGEREF _Toc511416451 \h </w:instrText>
+              <w:instrText xml:space="preserve"> PAGEREF _Toc511633030 \h </w:instrText>
             </w:r>
             <w:r>
               <w:rPr>
@@ -1463,14 +1458,13 @@
             <w:tabs>
               <w:tab w:val="right" w:leader="dot" w:pos="8494"/>
             </w:tabs>
-            <w:jc w:val="both"/>
             <w:rPr>
               <w:rFonts w:eastAsiaTheme="minorEastAsia"/>
               <w:noProof/>
               <w:lang w:eastAsia="es-ES"/>
             </w:rPr>
           </w:pPr>
-          <w:hyperlink w:anchor="_Toc511416452" w:history="1">
+          <w:hyperlink w:anchor="_Toc511633031" w:history="1">
             <w:r>
               <w:rPr>
                 <w:rStyle w:val="Hipervnculo"/>
@@ -1497,7 +1491,7 @@
                 <w:noProof/>
                 <w:webHidden/>
               </w:rPr>
-              <w:instrText xml:space="preserve"> PAGEREF _Toc511416452 \h </w:instrText>
+              <w:instrText xml:space="preserve"> PAGEREF _Toc511633031 \h </w:instrText>
             </w:r>
             <w:r>
               <w:rPr>
@@ -1534,14 +1528,13 @@
             <w:tabs>
               <w:tab w:val="right" w:leader="dot" w:pos="8494"/>
             </w:tabs>
-            <w:jc w:val="both"/>
             <w:rPr>
               <w:rFonts w:eastAsiaTheme="minorEastAsia"/>
               <w:noProof/>
               <w:lang w:eastAsia="es-ES"/>
             </w:rPr>
           </w:pPr>
-          <w:hyperlink w:anchor="_Toc511416453" w:history="1">
+          <w:hyperlink w:anchor="_Toc511633032" w:history="1">
             <w:r>
               <w:rPr>
                 <w:rStyle w:val="Hipervnculo"/>
@@ -1570,7 +1563,7 @@
                 <w:noProof/>
                 <w:webHidden/>
               </w:rPr>
-              <w:instrText xml:space="preserve"> PAGEREF _Toc511416453 \h </w:instrText>
+              <w:instrText xml:space="preserve"> PAGEREF _Toc511633032 \h </w:instrText>
             </w:r>
             <w:r>
               <w:rPr>
@@ -1607,14 +1600,13 @@
             <w:tabs>
               <w:tab w:val="right" w:leader="dot" w:pos="8494"/>
             </w:tabs>
-            <w:jc w:val="both"/>
             <w:rPr>
               <w:rFonts w:eastAsiaTheme="minorEastAsia"/>
               <w:noProof/>
               <w:lang w:eastAsia="es-ES"/>
             </w:rPr>
           </w:pPr>
-          <w:hyperlink w:anchor="_Toc511416454" w:history="1">
+          <w:hyperlink w:anchor="_Toc511633033" w:history="1">
             <w:r>
               <w:rPr>
                 <w:rStyle w:val="Hipervnculo"/>
@@ -1643,7 +1635,7 @@
                 <w:noProof/>
                 <w:webHidden/>
               </w:rPr>
-              <w:instrText xml:space="preserve"> PAGEREF _Toc511416454 \h </w:instrText>
+              <w:instrText xml:space="preserve"> PAGEREF _Toc511633033 \h </w:instrText>
             </w:r>
             <w:r>
               <w:rPr>
@@ -1680,14 +1672,13 @@
             <w:tabs>
               <w:tab w:val="right" w:leader="dot" w:pos="8494"/>
             </w:tabs>
-            <w:jc w:val="both"/>
             <w:rPr>
               <w:rFonts w:eastAsiaTheme="minorEastAsia"/>
               <w:noProof/>
               <w:lang w:eastAsia="es-ES"/>
             </w:rPr>
           </w:pPr>
-          <w:hyperlink w:anchor="_Toc511416455" w:history="1">
+          <w:hyperlink w:anchor="_Toc511633034" w:history="1">
             <w:r>
               <w:rPr>
                 <w:rStyle w:val="Hipervnculo"/>
@@ -1716,7 +1707,7 @@
                 <w:noProof/>
                 <w:webHidden/>
               </w:rPr>
-              <w:instrText xml:space="preserve"> PAGEREF _Toc511416455 \h </w:instrText>
+              <w:instrText xml:space="preserve"> PAGEREF _Toc511633034 \h </w:instrText>
             </w:r>
             <w:r>
               <w:rPr>
@@ -1753,14 +1744,13 @@
             <w:tabs>
               <w:tab w:val="right" w:leader="dot" w:pos="8494"/>
             </w:tabs>
-            <w:jc w:val="both"/>
             <w:rPr>
               <w:rFonts w:eastAsiaTheme="minorEastAsia"/>
               <w:noProof/>
               <w:lang w:eastAsia="es-ES"/>
             </w:rPr>
           </w:pPr>
-          <w:hyperlink w:anchor="_Toc511416456" w:history="1">
+          <w:hyperlink w:anchor="_Toc511633035" w:history="1">
             <w:r>
               <w:rPr>
                 <w:rStyle w:val="Hipervnculo"/>
@@ -1789,7 +1779,7 @@
                 <w:noProof/>
                 <w:webHidden/>
               </w:rPr>
-              <w:instrText xml:space="preserve"> PAGEREF _Toc511416456 \h </w:instrText>
+              <w:instrText xml:space="preserve"> PAGEREF _Toc511633035 \h </w:instrText>
             </w:r>
             <w:r>
               <w:rPr>
@@ -1826,14 +1816,13 @@
             <w:tabs>
               <w:tab w:val="right" w:leader="dot" w:pos="8494"/>
             </w:tabs>
-            <w:jc w:val="both"/>
             <w:rPr>
               <w:rFonts w:eastAsiaTheme="minorEastAsia"/>
               <w:noProof/>
               <w:lang w:eastAsia="es-ES"/>
             </w:rPr>
           </w:pPr>
-          <w:hyperlink w:anchor="_Toc511416457" w:history="1">
+          <w:hyperlink w:anchor="_Toc511633036" w:history="1">
             <w:r>
               <w:rPr>
                 <w:rStyle w:val="Hipervnculo"/>
@@ -1862,7 +1851,7 @@
                 <w:noProof/>
                 <w:webHidden/>
               </w:rPr>
-              <w:instrText xml:space="preserve"> PAGEREF _Toc511416457 \h </w:instrText>
+              <w:instrText xml:space="preserve"> PAGEREF _Toc511633036 \h </w:instrText>
             </w:r>
             <w:r>
               <w:rPr>
@@ -1899,14 +1888,13 @@
             <w:tabs>
               <w:tab w:val="right" w:leader="dot" w:pos="8494"/>
             </w:tabs>
-            <w:jc w:val="both"/>
             <w:rPr>
               <w:rFonts w:eastAsiaTheme="minorEastAsia"/>
               <w:noProof/>
               <w:lang w:eastAsia="es-ES"/>
             </w:rPr>
           </w:pPr>
-          <w:hyperlink w:anchor="_Toc511416458" w:history="1">
+          <w:hyperlink w:anchor="_Toc511633037" w:history="1">
             <w:r>
               <w:rPr>
                 <w:rStyle w:val="Hipervnculo"/>
@@ -1933,7 +1921,7 @@
                 <w:noProof/>
                 <w:webHidden/>
               </w:rPr>
-              <w:instrText xml:space="preserve"> PAGEREF _Toc511416458 \h </w:instrText>
+              <w:instrText xml:space="preserve"> PAGEREF _Toc511633037 \h </w:instrText>
             </w:r>
             <w:r>
               <w:rPr>
@@ -1970,14 +1958,13 @@
             <w:tabs>
               <w:tab w:val="right" w:leader="dot" w:pos="8494"/>
             </w:tabs>
-            <w:jc w:val="both"/>
             <w:rPr>
               <w:rFonts w:eastAsiaTheme="minorEastAsia"/>
               <w:noProof/>
               <w:lang w:eastAsia="es-ES"/>
             </w:rPr>
           </w:pPr>
-          <w:hyperlink w:anchor="_Toc511416459" w:history="1">
+          <w:hyperlink w:anchor="_Toc511633038" w:history="1">
             <w:r>
               <w:rPr>
                 <w:rStyle w:val="Hipervnculo"/>
@@ -2004,7 +1991,7 @@
                 <w:noProof/>
                 <w:webHidden/>
               </w:rPr>
-              <w:instrText xml:space="preserve"> PAGEREF _Toc511416459 \h </w:instrText>
+              <w:instrText xml:space="preserve"> PAGEREF _Toc511633038 \h </w:instrText>
             </w:r>
             <w:r>
               <w:rPr>
@@ -2041,14 +2028,13 @@
             <w:tabs>
               <w:tab w:val="right" w:leader="dot" w:pos="8494"/>
             </w:tabs>
-            <w:jc w:val="both"/>
             <w:rPr>
               <w:rFonts w:eastAsiaTheme="minorEastAsia"/>
               <w:noProof/>
               <w:lang w:eastAsia="es-ES"/>
             </w:rPr>
           </w:pPr>
-          <w:hyperlink w:anchor="_Toc511416460" w:history="1">
+          <w:hyperlink w:anchor="_Toc511633039" w:history="1">
             <w:r>
               <w:rPr>
                 <w:rStyle w:val="Hipervnculo"/>
@@ -2077,7 +2063,7 @@
                 <w:noProof/>
                 <w:webHidden/>
               </w:rPr>
-              <w:instrText xml:space="preserve"> PAGEREF _Toc511416460 \h </w:instrText>
+              <w:instrText xml:space="preserve"> PAGEREF _Toc511633039 \h </w:instrText>
             </w:r>
             <w:r>
               <w:rPr>
@@ -2114,14 +2100,13 @@
             <w:tabs>
               <w:tab w:val="right" w:leader="dot" w:pos="8494"/>
             </w:tabs>
-            <w:jc w:val="both"/>
             <w:rPr>
               <w:rFonts w:eastAsiaTheme="minorEastAsia"/>
               <w:noProof/>
               <w:lang w:eastAsia="es-ES"/>
             </w:rPr>
           </w:pPr>
-          <w:hyperlink w:anchor="_Toc511416461" w:history="1">
+          <w:hyperlink w:anchor="_Toc511633040" w:history="1">
             <w:r>
               <w:rPr>
                 <w:rStyle w:val="Hipervnculo"/>
@@ -2150,7 +2135,7 @@
                 <w:noProof/>
                 <w:webHidden/>
               </w:rPr>
-              <w:instrText xml:space="preserve"> PAGEREF _Toc511416461 \h </w:instrText>
+              <w:instrText xml:space="preserve"> PAGEREF _Toc511633040 \h </w:instrText>
             </w:r>
             <w:r>
               <w:rPr>
@@ -2187,14 +2172,13 @@
             <w:tabs>
               <w:tab w:val="right" w:leader="dot" w:pos="8494"/>
             </w:tabs>
-            <w:jc w:val="both"/>
             <w:rPr>
               <w:rFonts w:eastAsiaTheme="minorEastAsia"/>
               <w:noProof/>
               <w:lang w:eastAsia="es-ES"/>
             </w:rPr>
           </w:pPr>
-          <w:hyperlink w:anchor="_Toc511416462" w:history="1">
+          <w:hyperlink w:anchor="_Toc511633041" w:history="1">
             <w:r>
               <w:rPr>
                 <w:rStyle w:val="Hipervnculo"/>
@@ -2223,7 +2207,7 @@
                 <w:noProof/>
                 <w:webHidden/>
               </w:rPr>
-              <w:instrText xml:space="preserve"> PAGEREF _Toc511416462 \h </w:instrText>
+              <w:instrText xml:space="preserve"> PAGEREF _Toc511633041 \h </w:instrText>
             </w:r>
             <w:r>
               <w:rPr>
@@ -2260,14 +2244,13 @@
             <w:tabs>
               <w:tab w:val="right" w:leader="dot" w:pos="8494"/>
             </w:tabs>
-            <w:jc w:val="both"/>
             <w:rPr>
               <w:rFonts w:eastAsiaTheme="minorEastAsia"/>
               <w:noProof/>
               <w:lang w:eastAsia="es-ES"/>
             </w:rPr>
           </w:pPr>
-          <w:hyperlink w:anchor="_Toc511416463" w:history="1">
+          <w:hyperlink w:anchor="_Toc511633042" w:history="1">
             <w:r>
               <w:rPr>
                 <w:rStyle w:val="Hipervnculo"/>
@@ -2296,7 +2279,7 @@
                 <w:noProof/>
                 <w:webHidden/>
               </w:rPr>
-              <w:instrText xml:space="preserve"> PAGEREF _Toc511416463 \h </w:instrText>
+              <w:instrText xml:space="preserve"> PAGEREF _Toc511633042 \h </w:instrText>
             </w:r>
             <w:r>
               <w:rPr>
@@ -2333,14 +2316,13 @@
             <w:tabs>
               <w:tab w:val="right" w:leader="dot" w:pos="8494"/>
             </w:tabs>
-            <w:jc w:val="both"/>
             <w:rPr>
               <w:rFonts w:eastAsiaTheme="minorEastAsia"/>
               <w:noProof/>
               <w:lang w:eastAsia="es-ES"/>
             </w:rPr>
           </w:pPr>
-          <w:hyperlink w:anchor="_Toc511416464" w:history="1">
+          <w:hyperlink w:anchor="_Toc511633043" w:history="1">
             <w:r>
               <w:rPr>
                 <w:rStyle w:val="Hipervnculo"/>
@@ -2369,7 +2351,7 @@
                 <w:noProof/>
                 <w:webHidden/>
               </w:rPr>
-              <w:instrText xml:space="preserve"> PAGEREF _Toc511416464 \h </w:instrText>
+              <w:instrText xml:space="preserve"> PAGEREF _Toc511633043 \h </w:instrText>
             </w:r>
             <w:r>
               <w:rPr>
@@ -2406,14 +2388,13 @@
             <w:tabs>
               <w:tab w:val="right" w:leader="dot" w:pos="8494"/>
             </w:tabs>
-            <w:jc w:val="both"/>
             <w:rPr>
               <w:rFonts w:eastAsiaTheme="minorEastAsia"/>
               <w:noProof/>
               <w:lang w:eastAsia="es-ES"/>
             </w:rPr>
           </w:pPr>
-          <w:hyperlink w:anchor="_Toc511416465" w:history="1">
+          <w:hyperlink w:anchor="_Toc511633044" w:history="1">
             <w:r>
               <w:rPr>
                 <w:rStyle w:val="Hipervnculo"/>
@@ -2442,7 +2423,7 @@
                 <w:noProof/>
                 <w:webHidden/>
               </w:rPr>
-              <w:instrText xml:space="preserve"> PAGEREF _Toc511416465 \h </w:instrText>
+              <w:instrText xml:space="preserve"> PAGEREF _Toc511633044 \h </w:instrText>
             </w:r>
             <w:r>
               <w:rPr>
@@ -2479,14 +2460,13 @@
             <w:tabs>
               <w:tab w:val="right" w:leader="dot" w:pos="8494"/>
             </w:tabs>
-            <w:jc w:val="both"/>
             <w:rPr>
               <w:rFonts w:eastAsiaTheme="minorEastAsia"/>
               <w:noProof/>
               <w:lang w:eastAsia="es-ES"/>
             </w:rPr>
           </w:pPr>
-          <w:hyperlink w:anchor="_Toc511416466" w:history="1">
+          <w:hyperlink w:anchor="_Toc511633045" w:history="1">
             <w:r>
               <w:rPr>
                 <w:rStyle w:val="Hipervnculo"/>
@@ -2515,7 +2495,7 @@
                 <w:noProof/>
                 <w:webHidden/>
               </w:rPr>
-              <w:instrText xml:space="preserve"> PAGEREF _Toc511416466 \h </w:instrText>
+              <w:instrText xml:space="preserve"> PAGEREF _Toc511633045 \h </w:instrText>
             </w:r>
             <w:r>
               <w:rPr>
@@ -2552,14 +2532,13 @@
             <w:tabs>
               <w:tab w:val="right" w:leader="dot" w:pos="8494"/>
             </w:tabs>
-            <w:jc w:val="both"/>
             <w:rPr>
               <w:rFonts w:eastAsiaTheme="minorEastAsia"/>
               <w:noProof/>
               <w:lang w:eastAsia="es-ES"/>
             </w:rPr>
           </w:pPr>
-          <w:hyperlink w:anchor="_Toc511416467" w:history="1">
+          <w:hyperlink w:anchor="_Toc511633046" w:history="1">
             <w:r>
               <w:rPr>
                 <w:rStyle w:val="Hipervnculo"/>
@@ -2586,7 +2565,7 @@
                 <w:noProof/>
                 <w:webHidden/>
               </w:rPr>
-              <w:instrText xml:space="preserve"> PAGEREF _Toc511416467 \h </w:instrText>
+              <w:instrText xml:space="preserve"> PAGEREF _Toc511633046 \h </w:instrText>
             </w:r>
             <w:r>
               <w:rPr>
@@ -2623,14 +2602,13 @@
             <w:tabs>
               <w:tab w:val="right" w:leader="dot" w:pos="8494"/>
             </w:tabs>
-            <w:jc w:val="both"/>
             <w:rPr>
               <w:rFonts w:eastAsiaTheme="minorEastAsia"/>
               <w:noProof/>
               <w:lang w:eastAsia="es-ES"/>
             </w:rPr>
           </w:pPr>
-          <w:hyperlink w:anchor="_Toc511416468" w:history="1">
+          <w:hyperlink w:anchor="_Toc511633047" w:history="1">
             <w:r>
               <w:rPr>
                 <w:rStyle w:val="Hipervnculo"/>
@@ -2659,7 +2637,7 @@
                 <w:noProof/>
                 <w:webHidden/>
               </w:rPr>
-              <w:instrText xml:space="preserve"> PAGEREF _Toc511416468 \h </w:instrText>
+              <w:instrText xml:space="preserve"> PAGEREF _Toc511633047 \h </w:instrText>
             </w:r>
             <w:r>
               <w:rPr>
@@ -2696,14 +2674,13 @@
             <w:tabs>
               <w:tab w:val="right" w:leader="dot" w:pos="8494"/>
             </w:tabs>
-            <w:jc w:val="both"/>
             <w:rPr>
               <w:rFonts w:eastAsiaTheme="minorEastAsia"/>
               <w:noProof/>
               <w:lang w:eastAsia="es-ES"/>
             </w:rPr>
           </w:pPr>
-          <w:hyperlink w:anchor="_Toc511416469" w:history="1">
+          <w:hyperlink w:anchor="_Toc511633048" w:history="1">
             <w:r>
               <w:rPr>
                 <w:rStyle w:val="Hipervnculo"/>
@@ -2732,7 +2709,7 @@
                 <w:noProof/>
                 <w:webHidden/>
               </w:rPr>
-              <w:instrText xml:space="preserve"> PAGEREF _Toc511416469 \h </w:instrText>
+              <w:instrText xml:space="preserve"> PAGEREF _Toc511633048 \h </w:instrText>
             </w:r>
             <w:r>
               <w:rPr>
@@ -2769,14 +2746,13 @@
             <w:tabs>
               <w:tab w:val="right" w:leader="dot" w:pos="8494"/>
             </w:tabs>
-            <w:jc w:val="both"/>
             <w:rPr>
               <w:rFonts w:eastAsiaTheme="minorEastAsia"/>
               <w:noProof/>
               <w:lang w:eastAsia="es-ES"/>
             </w:rPr>
           </w:pPr>
-          <w:hyperlink w:anchor="_Toc511416470" w:history="1">
+          <w:hyperlink w:anchor="_Toc511633049" w:history="1">
             <w:r>
               <w:rPr>
                 <w:rStyle w:val="Hipervnculo"/>
@@ -2805,7 +2781,7 @@
                 <w:noProof/>
                 <w:webHidden/>
               </w:rPr>
-              <w:instrText xml:space="preserve"> PAGEREF _Toc511416470 \h </w:instrText>
+              <w:instrText xml:space="preserve"> PAGEREF _Toc511633049 \h </w:instrText>
             </w:r>
             <w:r>
               <w:rPr>
@@ -2842,14 +2818,13 @@
             <w:tabs>
               <w:tab w:val="right" w:leader="dot" w:pos="8494"/>
             </w:tabs>
-            <w:jc w:val="both"/>
             <w:rPr>
               <w:rFonts w:eastAsiaTheme="minorEastAsia"/>
               <w:noProof/>
               <w:lang w:eastAsia="es-ES"/>
             </w:rPr>
           </w:pPr>
-          <w:hyperlink w:anchor="_Toc511416471" w:history="1">
+          <w:hyperlink w:anchor="_Toc511633050" w:history="1">
             <w:r>
               <w:rPr>
                 <w:rStyle w:val="Hipervnculo"/>
@@ -2878,7 +2853,7 @@
                 <w:noProof/>
                 <w:webHidden/>
               </w:rPr>
-              <w:instrText xml:space="preserve"> PAGEREF _Toc511416471 \h </w:instrText>
+              <w:instrText xml:space="preserve"> PAGEREF _Toc511633050 \h </w:instrText>
             </w:r>
             <w:r>
               <w:rPr>
@@ -2915,14 +2890,13 @@
             <w:tabs>
               <w:tab w:val="right" w:leader="dot" w:pos="8494"/>
             </w:tabs>
-            <w:jc w:val="both"/>
             <w:rPr>
               <w:rFonts w:eastAsiaTheme="minorEastAsia"/>
               <w:noProof/>
               <w:lang w:eastAsia="es-ES"/>
             </w:rPr>
           </w:pPr>
-          <w:hyperlink w:anchor="_Toc511416472" w:history="1">
+          <w:hyperlink w:anchor="_Toc511633051" w:history="1">
             <w:r>
               <w:rPr>
                 <w:rStyle w:val="Hipervnculo"/>
@@ -2951,7 +2925,7 @@
                 <w:noProof/>
                 <w:webHidden/>
               </w:rPr>
-              <w:instrText xml:space="preserve"> PAGEREF _Toc511416472 \h </w:instrText>
+              <w:instrText xml:space="preserve"> PAGEREF _Toc511633051 \h </w:instrText>
             </w:r>
             <w:r>
               <w:rPr>
@@ -2988,14 +2962,13 @@
             <w:tabs>
               <w:tab w:val="right" w:leader="dot" w:pos="8494"/>
             </w:tabs>
-            <w:jc w:val="both"/>
             <w:rPr>
               <w:rFonts w:eastAsiaTheme="minorEastAsia"/>
               <w:noProof/>
               <w:lang w:eastAsia="es-ES"/>
             </w:rPr>
           </w:pPr>
-          <w:hyperlink w:anchor="_Toc511416473" w:history="1">
+          <w:hyperlink w:anchor="_Toc511633052" w:history="1">
             <w:r>
               <w:rPr>
                 <w:rStyle w:val="Hipervnculo"/>
@@ -3024,7 +2997,7 @@
                 <w:noProof/>
                 <w:webHidden/>
               </w:rPr>
-              <w:instrText xml:space="preserve"> PAGEREF _Toc511416473 \h </w:instrText>
+              <w:instrText xml:space="preserve"> PAGEREF _Toc511633052 \h </w:instrText>
             </w:r>
             <w:r>
               <w:rPr>
@@ -3061,14 +3034,13 @@
             <w:tabs>
               <w:tab w:val="right" w:leader="dot" w:pos="8494"/>
             </w:tabs>
-            <w:jc w:val="both"/>
             <w:rPr>
               <w:rFonts w:eastAsiaTheme="minorEastAsia"/>
               <w:noProof/>
               <w:lang w:eastAsia="es-ES"/>
             </w:rPr>
           </w:pPr>
-          <w:hyperlink w:anchor="_Toc511416474" w:history="1">
+          <w:hyperlink w:anchor="_Toc511633053" w:history="1">
             <w:r>
               <w:rPr>
                 <w:rStyle w:val="Hipervnculo"/>
@@ -3097,7 +3069,7 @@
                 <w:noProof/>
                 <w:webHidden/>
               </w:rPr>
-              <w:instrText xml:space="preserve"> PAGEREF _Toc511416474 \h </w:instrText>
+              <w:instrText xml:space="preserve"> PAGEREF _Toc511633053 \h </w:instrText>
             </w:r>
             <w:r>
               <w:rPr>
@@ -3134,14 +3106,13 @@
             <w:tabs>
               <w:tab w:val="right" w:leader="dot" w:pos="8494"/>
             </w:tabs>
-            <w:jc w:val="both"/>
             <w:rPr>
               <w:rFonts w:eastAsiaTheme="minorEastAsia"/>
               <w:noProof/>
               <w:lang w:eastAsia="es-ES"/>
             </w:rPr>
           </w:pPr>
-          <w:hyperlink w:anchor="_Toc511416475" w:history="1">
+          <w:hyperlink w:anchor="_Toc511633054" w:history="1">
             <w:r>
               <w:rPr>
                 <w:rStyle w:val="Hipervnculo"/>
@@ -3170,7 +3141,7 @@
                 <w:noProof/>
                 <w:webHidden/>
               </w:rPr>
-              <w:instrText xml:space="preserve"> PAGEREF _Toc511416475 \h </w:instrText>
+              <w:instrText xml:space="preserve"> PAGEREF _Toc511633054 \h </w:instrText>
             </w:r>
             <w:r>
               <w:rPr>
@@ -3207,14 +3178,13 @@
             <w:tabs>
               <w:tab w:val="right" w:leader="dot" w:pos="8494"/>
             </w:tabs>
-            <w:jc w:val="both"/>
             <w:rPr>
               <w:rFonts w:eastAsiaTheme="minorEastAsia"/>
               <w:noProof/>
               <w:lang w:eastAsia="es-ES"/>
             </w:rPr>
           </w:pPr>
-          <w:hyperlink w:anchor="_Toc511416476" w:history="1">
+          <w:hyperlink w:anchor="_Toc511633055" w:history="1">
             <w:r>
               <w:rPr>
                 <w:rStyle w:val="Hipervnculo"/>
@@ -3243,7 +3213,7 @@
                 <w:noProof/>
                 <w:webHidden/>
               </w:rPr>
-              <w:instrText xml:space="preserve"> PAGEREF _Toc511416476 \h </w:instrText>
+              <w:instrText xml:space="preserve"> PAGEREF _Toc511633055 \h </w:instrText>
             </w:r>
             <w:r>
               <w:rPr>
@@ -3280,14 +3250,13 @@
             <w:tabs>
               <w:tab w:val="right" w:leader="dot" w:pos="8494"/>
             </w:tabs>
-            <w:jc w:val="both"/>
             <w:rPr>
               <w:rFonts w:eastAsiaTheme="minorEastAsia"/>
               <w:noProof/>
               <w:lang w:eastAsia="es-ES"/>
             </w:rPr>
           </w:pPr>
-          <w:hyperlink w:anchor="_Toc511416477" w:history="1">
+          <w:hyperlink w:anchor="_Toc511633056" w:history="1">
             <w:r>
               <w:rPr>
                 <w:rStyle w:val="Hipervnculo"/>
@@ -3316,7 +3285,7 @@
                 <w:noProof/>
                 <w:webHidden/>
               </w:rPr>
-              <w:instrText xml:space="preserve"> PAGEREF _Toc511416477 \h </w:instrText>
+              <w:instrText xml:space="preserve"> PAGEREF _Toc511633056 \h </w:instrText>
             </w:r>
             <w:r>
               <w:rPr>
@@ -3353,14 +3322,13 @@
             <w:tabs>
               <w:tab w:val="right" w:leader="dot" w:pos="8494"/>
             </w:tabs>
-            <w:jc w:val="both"/>
             <w:rPr>
               <w:rFonts w:eastAsiaTheme="minorEastAsia"/>
               <w:noProof/>
               <w:lang w:eastAsia="es-ES"/>
             </w:rPr>
           </w:pPr>
-          <w:hyperlink w:anchor="_Toc511416478" w:history="1">
+          <w:hyperlink w:anchor="_Toc511633057" w:history="1">
             <w:r>
               <w:rPr>
                 <w:rStyle w:val="Hipervnculo"/>
@@ -3389,7 +3357,7 @@
                 <w:noProof/>
                 <w:webHidden/>
               </w:rPr>
-              <w:instrText xml:space="preserve"> PAGEREF _Toc511416478 \h </w:instrText>
+              <w:instrText xml:space="preserve"> PAGEREF _Toc511633057 \h </w:instrText>
             </w:r>
             <w:r>
               <w:rPr>
@@ -3426,14 +3394,13 @@
             <w:tabs>
               <w:tab w:val="right" w:leader="dot" w:pos="8494"/>
             </w:tabs>
-            <w:jc w:val="both"/>
             <w:rPr>
               <w:rFonts w:eastAsiaTheme="minorEastAsia"/>
               <w:noProof/>
               <w:lang w:eastAsia="es-ES"/>
             </w:rPr>
           </w:pPr>
-          <w:hyperlink w:anchor="_Toc511416479" w:history="1">
+          <w:hyperlink w:anchor="_Toc511633058" w:history="1">
             <w:r>
               <w:rPr>
                 <w:rStyle w:val="Hipervnculo"/>
@@ -3462,7 +3429,7 @@
                 <w:noProof/>
                 <w:webHidden/>
               </w:rPr>
-              <w:instrText xml:space="preserve"> PAGEREF _Toc511416479 \h </w:instrText>
+              <w:instrText xml:space="preserve"> PAGEREF _Toc511633058 \h </w:instrText>
             </w:r>
             <w:r>
               <w:rPr>
@@ -3499,14 +3466,13 @@
             <w:tabs>
               <w:tab w:val="right" w:leader="dot" w:pos="8494"/>
             </w:tabs>
-            <w:jc w:val="both"/>
             <w:rPr>
               <w:rFonts w:eastAsiaTheme="minorEastAsia"/>
               <w:noProof/>
               <w:lang w:eastAsia="es-ES"/>
             </w:rPr>
           </w:pPr>
-          <w:hyperlink w:anchor="_Toc511416480" w:history="1">
+          <w:hyperlink w:anchor="_Toc511633059" w:history="1">
             <w:r>
               <w:rPr>
                 <w:rStyle w:val="Hipervnculo"/>
@@ -3542,7 +3508,7 @@
                 <w:noProof/>
                 <w:webHidden/>
               </w:rPr>
-              <w:instrText xml:space="preserve"> PAGEREF _Toc511416480 \h </w:instrText>
+              <w:instrText xml:space="preserve"> PAGEREF _Toc511633059 \h </w:instrText>
             </w:r>
             <w:r>
               <w:rPr>
@@ -3579,14 +3545,13 @@
             <w:tabs>
               <w:tab w:val="right" w:leader="dot" w:pos="8494"/>
             </w:tabs>
-            <w:jc w:val="both"/>
             <w:rPr>
               <w:rFonts w:eastAsiaTheme="minorEastAsia"/>
               <w:noProof/>
               <w:lang w:eastAsia="es-ES"/>
             </w:rPr>
           </w:pPr>
-          <w:hyperlink w:anchor="_Toc511416481" w:history="1">
+          <w:hyperlink w:anchor="_Toc511633060" w:history="1">
             <w:r>
               <w:rPr>
                 <w:rStyle w:val="Hipervnculo"/>
@@ -3613,7 +3578,7 @@
                 <w:noProof/>
                 <w:webHidden/>
               </w:rPr>
-              <w:instrText xml:space="preserve"> PAGEREF _Toc511416481 \h </w:instrText>
+              <w:instrText xml:space="preserve"> PAGEREF _Toc511633060 \h </w:instrText>
             </w:r>
             <w:r>
               <w:rPr>
@@ -3719,12 +3684,12 @@
         <w:pStyle w:val="Ttulo1"/>
         <w:jc w:val="both"/>
       </w:pPr>
-      <w:bookmarkStart w:id="0" w:name="_Toc511416440"/>
+      <w:bookmarkStart w:id="1" w:name="_Toc511633019"/>
       <w:r>
         <w:lastRenderedPageBreak/>
         <w:t>Introducción</w:t>
       </w:r>
-      <w:bookmarkEnd w:id="0"/>
+      <w:bookmarkEnd w:id="1"/>
     </w:p>
     <w:p>
       <w:pPr>
@@ -3737,15 +3702,31 @@
         <w:t>,</w:t>
       </w:r>
       <w:r>
-        <w:t xml:space="preserve"> así como las pruebas automatizadas que se han realizado con Selenium.</w:t>
-      </w:r>
-    </w:p>
-    <w:p>
-      <w:pPr>
-        <w:jc w:val="both"/>
-      </w:pPr>
-      <w:r>
-        <w:t>La aplicación consta de un Logger que registra la actividad de los usuarios (</w:t>
+        <w:t xml:space="preserve"> así como las pruebas automatizadas que se han realizado con </w:t>
+      </w:r>
+      <w:proofErr w:type="spellStart"/>
+      <w:r>
+        <w:t>Selenium</w:t>
+      </w:r>
+      <w:proofErr w:type="spellEnd"/>
+      <w:r>
+        <w:t>.</w:t>
+      </w:r>
+    </w:p>
+    <w:p>
+      <w:pPr>
+        <w:jc w:val="both"/>
+      </w:pPr>
+      <w:r>
+        <w:t xml:space="preserve">La aplicación consta de un </w:t>
+      </w:r>
+      <w:proofErr w:type="spellStart"/>
+      <w:r>
+        <w:t>Logger</w:t>
+      </w:r>
+      <w:proofErr w:type="spellEnd"/>
+      <w:r>
+        <w:t xml:space="preserve"> que registra la actividad de los usuarios (</w:t>
       </w:r>
       <w:r>
         <w:rPr>
@@ -3786,25 +3767,25 @@
         <w:pStyle w:val="Ttulo1"/>
         <w:jc w:val="both"/>
       </w:pPr>
-      <w:bookmarkStart w:id="1" w:name="_Toc511416441"/>
+      <w:bookmarkStart w:id="2" w:name="_Toc511633020"/>
       <w:r>
         <w:t>A</w:t>
       </w:r>
       <w:r>
         <w:t>plicación Web</w:t>
       </w:r>
-      <w:bookmarkEnd w:id="1"/>
+      <w:bookmarkEnd w:id="2"/>
     </w:p>
     <w:p>
       <w:pPr>
         <w:pStyle w:val="Ttulo2"/>
         <w:jc w:val="both"/>
       </w:pPr>
-      <w:bookmarkStart w:id="2" w:name="_Toc511416442"/>
+      <w:bookmarkStart w:id="3" w:name="_Toc511633021"/>
       <w:r>
         <w:t>Casos de uso</w:t>
       </w:r>
-      <w:bookmarkEnd w:id="2"/>
+      <w:bookmarkEnd w:id="3"/>
       <w:r>
         <w:t xml:space="preserve"> </w:t>
       </w:r>
@@ -3817,14 +3798,28 @@
           <w:rStyle w:val="nfasis"/>
         </w:rPr>
       </w:pPr>
-      <w:bookmarkStart w:id="3" w:name="_Toc511416443"/>
-      <w:r>
-        <w:rPr>
-          <w:rStyle w:val="nfasis"/>
-        </w:rPr>
-        <w:t>1 Público: registrarse como usuario</w:t>
-      </w:r>
-      <w:bookmarkEnd w:id="3"/>
+      <w:bookmarkStart w:id="4" w:name="_Toc511633022"/>
+      <w:r>
+        <w:rPr>
+          <w:rStyle w:val="nfasis"/>
+        </w:rPr>
+        <w:t xml:space="preserve">1 </w:t>
+      </w:r>
+      <w:proofErr w:type="gramStart"/>
+      <w:r>
+        <w:rPr>
+          <w:rStyle w:val="nfasis"/>
+        </w:rPr>
+        <w:t>Público</w:t>
+      </w:r>
+      <w:proofErr w:type="gramEnd"/>
+      <w:r>
+        <w:rPr>
+          <w:rStyle w:val="nfasis"/>
+        </w:rPr>
+        <w:t>: registrarse como usuario</w:t>
+      </w:r>
+      <w:bookmarkEnd w:id="4"/>
     </w:p>
     <w:p>
       <w:pPr>
@@ -3846,7 +3841,15 @@
         <w:t>”</w:t>
       </w:r>
       <w:r>
-        <w:t xml:space="preserve"> o haciendo click en el botón “Regístrate” de la barra de navegación</w:t>
+        <w:t xml:space="preserve"> o haciendo </w:t>
+      </w:r>
+      <w:proofErr w:type="spellStart"/>
+      <w:r>
+        <w:t>click</w:t>
+      </w:r>
+      <w:proofErr w:type="spellEnd"/>
+      <w:r>
+        <w:t xml:space="preserve"> en el botón “Regístrate” de la barra de navegación</w:t>
       </w:r>
       <w:r>
         <w:t xml:space="preserve">. Deberá introducir el </w:t>
@@ -3867,7 +3870,15 @@
         <w:t>egistrar”</w:t>
       </w:r>
       <w:r>
-        <w:t xml:space="preserve">, de esa forma el usuario ya estará añadido en la base de datos, para posteriormente poder realizar el login. </w:t>
+        <w:t xml:space="preserve">, de esa forma el usuario ya estará añadido en la base de datos, para posteriormente poder realizar el </w:t>
+      </w:r>
+      <w:proofErr w:type="spellStart"/>
+      <w:r>
+        <w:t>login</w:t>
+      </w:r>
+      <w:proofErr w:type="spellEnd"/>
+      <w:r>
+        <w:t xml:space="preserve">. </w:t>
       </w:r>
     </w:p>
     <w:p>
@@ -3965,14 +3976,28 @@
           <w:rStyle w:val="nfasis"/>
         </w:rPr>
       </w:pPr>
-      <w:bookmarkStart w:id="4" w:name="_Toc511416444"/>
-      <w:r>
-        <w:rPr>
-          <w:rStyle w:val="nfasis"/>
-        </w:rPr>
-        <w:t>2 Público: iniciar sesión</w:t>
-      </w:r>
-      <w:bookmarkEnd w:id="4"/>
+      <w:bookmarkStart w:id="5" w:name="_Toc511633023"/>
+      <w:r>
+        <w:rPr>
+          <w:rStyle w:val="nfasis"/>
+        </w:rPr>
+        <w:t xml:space="preserve">2 </w:t>
+      </w:r>
+      <w:proofErr w:type="gramStart"/>
+      <w:r>
+        <w:rPr>
+          <w:rStyle w:val="nfasis"/>
+        </w:rPr>
+        <w:t>Público</w:t>
+      </w:r>
+      <w:proofErr w:type="gramEnd"/>
+      <w:r>
+        <w:rPr>
+          <w:rStyle w:val="nfasis"/>
+        </w:rPr>
+        <w:t>: iniciar sesión</w:t>
+      </w:r>
+      <w:bookmarkEnd w:id="5"/>
     </w:p>
     <w:p>
       <w:pPr>
@@ -3988,7 +4013,15 @@
         <w:t xml:space="preserve"> pueden autenticarse en la aplicación </w:t>
       </w:r>
       <w:r>
-        <w:t>mediante un formulario de login (</w:t>
+        <w:t xml:space="preserve">mediante un formulario de </w:t>
+      </w:r>
+      <w:proofErr w:type="spellStart"/>
+      <w:r>
+        <w:t>login</w:t>
+      </w:r>
+      <w:proofErr w:type="spellEnd"/>
+      <w:r>
+        <w:t xml:space="preserve"> (</w:t>
       </w:r>
       <w:r>
         <w:t xml:space="preserve">en la URL </w:t>
@@ -4000,7 +4033,15 @@
         <w:t>identificarse</w:t>
       </w:r>
       <w:r>
-        <w:t xml:space="preserve"> o haciendo click en el botón “Identifícate” de la barra de navegación</w:t>
+        <w:t xml:space="preserve"> o haciendo </w:t>
+      </w:r>
+      <w:proofErr w:type="spellStart"/>
+      <w:r>
+        <w:t>click</w:t>
+      </w:r>
+      <w:proofErr w:type="spellEnd"/>
+      <w:r>
+        <w:t xml:space="preserve"> en el botón “Identifícate” de la barra de navegación</w:t>
       </w:r>
       <w:r>
         <w:t xml:space="preserve">) </w:t>
@@ -4047,11 +4088,16 @@
         <w:t>“</w:t>
       </w:r>
       <w:r>
-        <w:t>/listUs</w:t>
+        <w:t>/</w:t>
+      </w:r>
+      <w:proofErr w:type="spellStart"/>
+      <w:r>
+        <w:t>listUs</w:t>
       </w:r>
       <w:r>
         <w:t>ers</w:t>
       </w:r>
+      <w:proofErr w:type="spellEnd"/>
       <w:r>
         <w:t>”</w:t>
       </w:r>
@@ -4067,14 +4113,28 @@
           <w:rStyle w:val="nfasis"/>
         </w:rPr>
       </w:pPr>
-      <w:bookmarkStart w:id="5" w:name="_Toc511416445"/>
-      <w:r>
-        <w:rPr>
-          <w:rStyle w:val="nfasis"/>
-        </w:rPr>
-        <w:t>3 Usuario registrado: listar todos los usuarios de la aplicación</w:t>
-      </w:r>
-      <w:bookmarkEnd w:id="5"/>
+      <w:bookmarkStart w:id="6" w:name="_Toc511633024"/>
+      <w:r>
+        <w:rPr>
+          <w:rStyle w:val="nfasis"/>
+        </w:rPr>
+        <w:t xml:space="preserve">3 </w:t>
+      </w:r>
+      <w:proofErr w:type="gramStart"/>
+      <w:r>
+        <w:rPr>
+          <w:rStyle w:val="nfasis"/>
+        </w:rPr>
+        <w:t>Usuario</w:t>
+      </w:r>
+      <w:proofErr w:type="gramEnd"/>
+      <w:r>
+        <w:rPr>
+          <w:rStyle w:val="nfasis"/>
+        </w:rPr>
+        <w:t xml:space="preserve"> registrado: listar todos los usuarios de la aplicación</w:t>
+      </w:r>
+      <w:bookmarkEnd w:id="6"/>
     </w:p>
     <w:p>
       <w:pPr>
@@ -4098,21 +4158,43 @@
           <w:rStyle w:val="nfasis"/>
         </w:rPr>
       </w:pPr>
-      <w:bookmarkStart w:id="6" w:name="_Toc511416446"/>
-      <w:r>
-        <w:rPr>
-          <w:rStyle w:val="nfasis"/>
-        </w:rPr>
-        <w:t>4 Usuario registrado: buscar entre todos los usuarios de la aplicación</w:t>
-      </w:r>
-      <w:bookmarkEnd w:id="6"/>
-    </w:p>
-    <w:p>
-      <w:pPr>
-        <w:jc w:val="both"/>
-      </w:pPr>
-      <w:r>
-        <w:t>En listado anterior, habrá un cuadro de búsqueda, para buscar en ese listado por nombre y correo electrónico. La búsqueda se realizará al hacer click en el botón buscar, de forma que la página se recarga y en la lista se muestran solo los usuarios que coinciden con la búsqueda.</w:t>
+      <w:bookmarkStart w:id="7" w:name="_Toc511633025"/>
+      <w:r>
+        <w:rPr>
+          <w:rStyle w:val="nfasis"/>
+        </w:rPr>
+        <w:t xml:space="preserve">4 </w:t>
+      </w:r>
+      <w:proofErr w:type="gramStart"/>
+      <w:r>
+        <w:rPr>
+          <w:rStyle w:val="nfasis"/>
+        </w:rPr>
+        <w:t>Usuario</w:t>
+      </w:r>
+      <w:proofErr w:type="gramEnd"/>
+      <w:r>
+        <w:rPr>
+          <w:rStyle w:val="nfasis"/>
+        </w:rPr>
+        <w:t xml:space="preserve"> registrado: buscar entre todos los usuarios de la aplicación</w:t>
+      </w:r>
+      <w:bookmarkEnd w:id="7"/>
+    </w:p>
+    <w:p>
+      <w:pPr>
+        <w:jc w:val="both"/>
+      </w:pPr>
+      <w:r>
+        <w:t xml:space="preserve">En listado anterior, habrá un cuadro de búsqueda, para buscar en ese listado por nombre y correo electrónico. La búsqueda se realizará al hacer </w:t>
+      </w:r>
+      <w:proofErr w:type="spellStart"/>
+      <w:r>
+        <w:t>click</w:t>
+      </w:r>
+      <w:proofErr w:type="spellEnd"/>
+      <w:r>
+        <w:t xml:space="preserve"> en el botón buscar, de forma que la página se recarga y en la lista se muestran solo los usuarios que coinciden con la búsqueda.</w:t>
       </w:r>
     </w:p>
     <w:p>
@@ -4123,21 +4205,43 @@
           <w:rStyle w:val="nfasis"/>
         </w:rPr>
       </w:pPr>
-      <w:bookmarkStart w:id="7" w:name="_Toc511416447"/>
-      <w:r>
-        <w:rPr>
-          <w:rStyle w:val="nfasis"/>
-        </w:rPr>
-        <w:t>5 Usuario registrado: enviar una invitación de amistad a un usuario</w:t>
-      </w:r>
-      <w:bookmarkEnd w:id="7"/>
-    </w:p>
-    <w:p>
-      <w:pPr>
-        <w:jc w:val="both"/>
-      </w:pPr>
-      <w:r>
-        <w:t>Desde el listado de usuarios, el usuario autenticado podrá agregar a otro como amigo haciendo click en el botón “Agregar amigo”. De esta forma se creará una petición de amistad entre el usuario autenticado y el seleccionado en la lista.</w:t>
+      <w:bookmarkStart w:id="8" w:name="_Toc511633026"/>
+      <w:r>
+        <w:rPr>
+          <w:rStyle w:val="nfasis"/>
+        </w:rPr>
+        <w:t xml:space="preserve">5 </w:t>
+      </w:r>
+      <w:proofErr w:type="gramStart"/>
+      <w:r>
+        <w:rPr>
+          <w:rStyle w:val="nfasis"/>
+        </w:rPr>
+        <w:t>Usuario</w:t>
+      </w:r>
+      <w:proofErr w:type="gramEnd"/>
+      <w:r>
+        <w:rPr>
+          <w:rStyle w:val="nfasis"/>
+        </w:rPr>
+        <w:t xml:space="preserve"> registrado: enviar una invitación de amistad a un usuario</w:t>
+      </w:r>
+      <w:bookmarkEnd w:id="8"/>
+    </w:p>
+    <w:p>
+      <w:pPr>
+        <w:jc w:val="both"/>
+      </w:pPr>
+      <w:r>
+        <w:t xml:space="preserve">Desde el listado de usuarios, el usuario autenticado podrá agregar a otro como amigo haciendo </w:t>
+      </w:r>
+      <w:proofErr w:type="spellStart"/>
+      <w:r>
+        <w:t>click</w:t>
+      </w:r>
+      <w:proofErr w:type="spellEnd"/>
+      <w:r>
+        <w:t xml:space="preserve"> en el botón “Agregar amigo”. De esta forma se creará una petición de amistad entre el usuario autenticado y el seleccionado en la lista.</w:t>
       </w:r>
       <w:r>
         <w:t xml:space="preserve"> Se notificará al usuario con un mensaje, que ha realizado está acción.</w:t>
@@ -4157,7 +4261,15 @@
         <w:t xml:space="preserve"> o si ya son amigos</w:t>
       </w:r>
       <w:r>
-        <w:t>, y se vuelve a hacer click en el botón, se mostrará un mensaje</w:t>
+        <w:t xml:space="preserve">, y se vuelve a hacer </w:t>
+      </w:r>
+      <w:proofErr w:type="spellStart"/>
+      <w:r>
+        <w:t>click</w:t>
+      </w:r>
+      <w:proofErr w:type="spellEnd"/>
+      <w:r>
+        <w:t xml:space="preserve"> en el botón, se mostrará un mensaje</w:t>
       </w:r>
       <w:r>
         <w:t xml:space="preserve"> para notificárselo a usuario.</w:t>
@@ -4171,15 +4283,29 @@
           <w:rStyle w:val="nfasis"/>
         </w:rPr>
       </w:pPr>
-      <w:bookmarkStart w:id="8" w:name="_Toc511416448"/>
+      <w:bookmarkStart w:id="9" w:name="_Toc511633027"/>
       <w:r>
         <w:rPr>
           <w:rStyle w:val="nfasis"/>
         </w:rPr>
         <w:lastRenderedPageBreak/>
-        <w:t>6 Usuario registrado: listar las invitaciones de amistad recibidas</w:t>
-      </w:r>
-      <w:bookmarkEnd w:id="8"/>
+        <w:t xml:space="preserve">6 </w:t>
+      </w:r>
+      <w:proofErr w:type="gramStart"/>
+      <w:r>
+        <w:rPr>
+          <w:rStyle w:val="nfasis"/>
+        </w:rPr>
+        <w:t>Usuario</w:t>
+      </w:r>
+      <w:proofErr w:type="gramEnd"/>
+      <w:r>
+        <w:rPr>
+          <w:rStyle w:val="nfasis"/>
+        </w:rPr>
+        <w:t xml:space="preserve"> registrado: listar las invitaciones de amistad recibidas</w:t>
+      </w:r>
+      <w:bookmarkEnd w:id="9"/>
     </w:p>
     <w:p>
       <w:pPr>
@@ -4209,8 +4335,13 @@
       <w:r>
         <w:t>URL “</w:t>
       </w:r>
-      <w:r>
-        <w:t>peticionAmistad/listar</w:t>
+      <w:proofErr w:type="spellStart"/>
+      <w:r>
+        <w:t>peticionAmistad</w:t>
+      </w:r>
+      <w:proofErr w:type="spellEnd"/>
+      <w:r>
+        <w:t>/listar</w:t>
       </w:r>
       <w:r>
         <w:t>”</w:t>
@@ -4233,12 +4364,26 @@
           <w:rStyle w:val="nfasis"/>
         </w:rPr>
       </w:pPr>
-      <w:bookmarkStart w:id="9" w:name="_Toc511416449"/>
-      <w:r>
-        <w:rPr>
-          <w:rStyle w:val="nfasis"/>
-        </w:rPr>
-        <w:t xml:space="preserve">7 Usuario registrado: aceptar una invitación </w:t>
+      <w:bookmarkStart w:id="10" w:name="_Toc511633028"/>
+      <w:r>
+        <w:rPr>
+          <w:rStyle w:val="nfasis"/>
+        </w:rPr>
+        <w:t xml:space="preserve">7 </w:t>
+      </w:r>
+      <w:proofErr w:type="gramStart"/>
+      <w:r>
+        <w:rPr>
+          <w:rStyle w:val="nfasis"/>
+        </w:rPr>
+        <w:t>Usuario</w:t>
+      </w:r>
+      <w:proofErr w:type="gramEnd"/>
+      <w:r>
+        <w:rPr>
+          <w:rStyle w:val="nfasis"/>
+        </w:rPr>
+        <w:t xml:space="preserve"> registrado: aceptar una invitación </w:t>
       </w:r>
       <w:r>
         <w:rPr>
@@ -4246,7 +4391,7 @@
         </w:rPr>
         <w:t>recibida</w:t>
       </w:r>
-      <w:bookmarkEnd w:id="9"/>
+      <w:bookmarkEnd w:id="10"/>
     </w:p>
     <w:p>
       <w:pPr>
@@ -4273,14 +4418,28 @@
           <w:rStyle w:val="nfasis"/>
         </w:rPr>
       </w:pPr>
-      <w:bookmarkStart w:id="10" w:name="_Toc511416450"/>
-      <w:r>
-        <w:rPr>
-          <w:rStyle w:val="nfasis"/>
-        </w:rPr>
-        <w:t>8 Usuario registrado: listar los usuarios amigos</w:t>
-      </w:r>
-      <w:bookmarkEnd w:id="10"/>
+      <w:bookmarkStart w:id="11" w:name="_Toc511633029"/>
+      <w:r>
+        <w:rPr>
+          <w:rStyle w:val="nfasis"/>
+        </w:rPr>
+        <w:t xml:space="preserve">8 </w:t>
+      </w:r>
+      <w:proofErr w:type="gramStart"/>
+      <w:r>
+        <w:rPr>
+          <w:rStyle w:val="nfasis"/>
+        </w:rPr>
+        <w:t>Usuario</w:t>
+      </w:r>
+      <w:proofErr w:type="gramEnd"/>
+      <w:r>
+        <w:rPr>
+          <w:rStyle w:val="nfasis"/>
+        </w:rPr>
+        <w:t xml:space="preserve"> registrado: listar los usuarios amigos</w:t>
+      </w:r>
+      <w:bookmarkEnd w:id="11"/>
     </w:p>
     <w:p>
       <w:pPr>
@@ -4331,11 +4490,11 @@
         <w:pStyle w:val="Ttulo1"/>
         <w:jc w:val="both"/>
       </w:pPr>
-      <w:bookmarkStart w:id="11" w:name="_Toc511416451"/>
+      <w:bookmarkStart w:id="12" w:name="_Toc511633030"/>
       <w:r>
         <w:t>Servicio Web – Implementación de la API de Servicios Web REST</w:t>
       </w:r>
-      <w:bookmarkEnd w:id="11"/>
+      <w:bookmarkEnd w:id="12"/>
       <w:r>
         <w:t xml:space="preserve"> </w:t>
       </w:r>
@@ -4345,11 +4504,11 @@
         <w:pStyle w:val="Ttulo2"/>
         <w:jc w:val="both"/>
       </w:pPr>
-      <w:bookmarkStart w:id="12" w:name="_Toc511416452"/>
+      <w:bookmarkStart w:id="13" w:name="_Toc511633031"/>
       <w:r>
         <w:t>Casos de uso</w:t>
       </w:r>
-      <w:bookmarkEnd w:id="12"/>
+      <w:bookmarkEnd w:id="13"/>
       <w:r>
         <w:t xml:space="preserve"> </w:t>
       </w:r>
@@ -4362,7 +4521,7 @@
           <w:rStyle w:val="nfasis"/>
         </w:rPr>
       </w:pPr>
-      <w:bookmarkStart w:id="13" w:name="_Toc511416453"/>
+      <w:bookmarkStart w:id="14" w:name="_Toc511633032"/>
       <w:r>
         <w:rPr>
           <w:rStyle w:val="nfasis"/>
@@ -4393,7 +4552,7 @@
         </w:rPr>
         <w:t>token</w:t>
       </w:r>
-      <w:bookmarkEnd w:id="13"/>
+      <w:bookmarkEnd w:id="14"/>
     </w:p>
     <w:p>
       <w:pPr>
@@ -4403,7 +4562,7 @@
           <w:rStyle w:val="nfasis"/>
         </w:rPr>
       </w:pPr>
-      <w:bookmarkStart w:id="14" w:name="_Toc511416454"/>
+      <w:bookmarkStart w:id="15" w:name="_Toc511633033"/>
       <w:r>
         <w:rPr>
           <w:rStyle w:val="nfasis"/>
@@ -4422,7 +4581,7 @@
         </w:rPr>
         <w:t>Usuario identificado: listar todos los amigos</w:t>
       </w:r>
-      <w:bookmarkEnd w:id="14"/>
+      <w:bookmarkEnd w:id="15"/>
     </w:p>
     <w:p>
       <w:pPr>
@@ -4432,14 +4591,14 @@
           <w:rStyle w:val="nfasis"/>
         </w:rPr>
       </w:pPr>
-      <w:bookmarkStart w:id="15" w:name="_Toc511416455"/>
+      <w:bookmarkStart w:id="16" w:name="_Toc511633034"/>
       <w:r>
         <w:rPr>
           <w:rStyle w:val="nfasis"/>
         </w:rPr>
         <w:t>S.3 Usuario identificado: crear un mensaje</w:t>
       </w:r>
-      <w:bookmarkEnd w:id="15"/>
+      <w:bookmarkEnd w:id="16"/>
     </w:p>
     <w:p>
       <w:pPr>
@@ -4449,14 +4608,14 @@
           <w:rStyle w:val="nfasis"/>
         </w:rPr>
       </w:pPr>
-      <w:bookmarkStart w:id="16" w:name="_Toc511416456"/>
+      <w:bookmarkStart w:id="17" w:name="_Toc511633035"/>
       <w:r>
         <w:rPr>
           <w:rStyle w:val="nfasis"/>
         </w:rPr>
         <w:t>S.4 Obtener mis mensajes de una “conversación”</w:t>
       </w:r>
-      <w:bookmarkEnd w:id="16"/>
+      <w:bookmarkEnd w:id="17"/>
     </w:p>
     <w:p>
       <w:pPr>
@@ -4466,7 +4625,7 @@
           <w:rStyle w:val="nfasis"/>
         </w:rPr>
       </w:pPr>
-      <w:bookmarkStart w:id="17" w:name="_Toc511416457"/>
+      <w:bookmarkStart w:id="18" w:name="_Toc511633036"/>
       <w:r>
         <w:rPr>
           <w:rStyle w:val="nfasis"/>
@@ -4479,29 +4638,29 @@
         </w:rPr>
         <w:t>S.5 Usuario identificado: marcar mensaje como leído</w:t>
       </w:r>
-      <w:bookmarkEnd w:id="17"/>
+      <w:bookmarkEnd w:id="18"/>
     </w:p>
     <w:p>
       <w:pPr>
         <w:pStyle w:val="Ttulo1"/>
         <w:jc w:val="both"/>
       </w:pPr>
-      <w:bookmarkStart w:id="18" w:name="_Toc511416458"/>
+      <w:bookmarkStart w:id="19" w:name="_Toc511633037"/>
       <w:r>
         <w:t>Aplicación jQuery</w:t>
       </w:r>
-      <w:bookmarkEnd w:id="18"/>
+      <w:bookmarkEnd w:id="19"/>
     </w:p>
     <w:p>
       <w:pPr>
         <w:pStyle w:val="Ttulo2"/>
         <w:jc w:val="both"/>
       </w:pPr>
-      <w:bookmarkStart w:id="19" w:name="_Toc511416459"/>
+      <w:bookmarkStart w:id="20" w:name="_Toc511633038"/>
       <w:r>
         <w:t>Casos de uso</w:t>
       </w:r>
-      <w:bookmarkEnd w:id="19"/>
+      <w:bookmarkEnd w:id="20"/>
       <w:r>
         <w:t xml:space="preserve"> </w:t>
       </w:r>
@@ -4514,7 +4673,7 @@
           <w:rStyle w:val="nfasis"/>
         </w:rPr>
       </w:pPr>
-      <w:bookmarkStart w:id="20" w:name="_Toc511416460"/>
+      <w:bookmarkStart w:id="21" w:name="_Toc511633039"/>
       <w:r>
         <w:rPr>
           <w:rStyle w:val="nfasis"/>
@@ -4533,7 +4692,7 @@
         </w:rPr>
         <w:t>Autenticación del usuario</w:t>
       </w:r>
-      <w:bookmarkEnd w:id="20"/>
+      <w:bookmarkEnd w:id="21"/>
     </w:p>
     <w:p>
       <w:pPr>
@@ -4543,7 +4702,7 @@
           <w:rStyle w:val="nfasis"/>
         </w:rPr>
       </w:pPr>
-      <w:bookmarkStart w:id="21" w:name="_Toc511416461"/>
+      <w:bookmarkStart w:id="22" w:name="_Toc511633040"/>
       <w:r>
         <w:rPr>
           <w:rStyle w:val="nfasis"/>
@@ -4562,7 +4721,7 @@
         </w:rPr>
         <w:t>Mostrar la lista de amigos</w:t>
       </w:r>
-      <w:bookmarkEnd w:id="21"/>
+      <w:bookmarkEnd w:id="22"/>
     </w:p>
     <w:p>
       <w:pPr>
@@ -4572,14 +4731,14 @@
           <w:rStyle w:val="nfasis"/>
         </w:rPr>
       </w:pPr>
-      <w:bookmarkStart w:id="22" w:name="_Toc511416462"/>
+      <w:bookmarkStart w:id="23" w:name="_Toc511633041"/>
       <w:r>
         <w:rPr>
           <w:rStyle w:val="nfasis"/>
         </w:rPr>
         <w:t>C.3 Mostrar los mensajes</w:t>
       </w:r>
-      <w:bookmarkEnd w:id="22"/>
+      <w:bookmarkEnd w:id="23"/>
     </w:p>
     <w:p>
       <w:pPr>
@@ -4589,7 +4748,7 @@
           <w:rStyle w:val="nfasis"/>
         </w:rPr>
       </w:pPr>
-      <w:bookmarkStart w:id="23" w:name="_Toc511416463"/>
+      <w:bookmarkStart w:id="24" w:name="_Toc511633042"/>
       <w:r>
         <w:rPr>
           <w:rStyle w:val="nfasis"/>
@@ -4608,7 +4767,7 @@
         </w:rPr>
         <w:t>Crear mensaje</w:t>
       </w:r>
-      <w:bookmarkEnd w:id="23"/>
+      <w:bookmarkEnd w:id="24"/>
     </w:p>
     <w:p>
       <w:pPr>
@@ -4618,7 +4777,7 @@
           <w:rStyle w:val="nfasis"/>
         </w:rPr>
       </w:pPr>
-      <w:bookmarkStart w:id="24" w:name="_Toc511416464"/>
+      <w:bookmarkStart w:id="25" w:name="_Toc511633043"/>
       <w:r>
         <w:rPr>
           <w:rStyle w:val="nfasis"/>
@@ -4637,7 +4796,7 @@
         </w:rPr>
         <w:t>Marcar mensajes como leídos de forma automática</w:t>
       </w:r>
-      <w:bookmarkEnd w:id="24"/>
+      <w:bookmarkEnd w:id="25"/>
     </w:p>
     <w:p>
       <w:pPr>
@@ -4647,7 +4806,7 @@
           <w:rStyle w:val="nfasis"/>
         </w:rPr>
       </w:pPr>
-      <w:bookmarkStart w:id="25" w:name="_Toc511416465"/>
+      <w:bookmarkStart w:id="26" w:name="_Toc511633044"/>
       <w:r>
         <w:rPr>
           <w:rStyle w:val="nfasis"/>
@@ -4678,7 +4837,7 @@
         </w:rPr>
         <w:t>Mostrar el número de mensajes sin leer</w:t>
       </w:r>
-      <w:bookmarkEnd w:id="25"/>
+      <w:bookmarkEnd w:id="26"/>
     </w:p>
     <w:p>
       <w:pPr>
@@ -4689,7 +4848,7 @@
           <w:iCs/>
         </w:rPr>
       </w:pPr>
-      <w:bookmarkStart w:id="26" w:name="_Toc511416466"/>
+      <w:bookmarkStart w:id="27" w:name="_Toc511633045"/>
       <w:r>
         <w:rPr>
           <w:rStyle w:val="nfasis"/>
@@ -4720,18 +4879,18 @@
         </w:rPr>
         <w:t>Ordenar la lista de amigos por último mensaje</w:t>
       </w:r>
-      <w:bookmarkEnd w:id="26"/>
+      <w:bookmarkEnd w:id="27"/>
     </w:p>
     <w:p>
       <w:pPr>
         <w:pStyle w:val="Ttulo1"/>
         <w:jc w:val="both"/>
       </w:pPr>
-      <w:bookmarkStart w:id="27" w:name="_Toc511416467"/>
+      <w:bookmarkStart w:id="28" w:name="_Toc511633046"/>
       <w:r>
         <w:t>Pruebas</w:t>
       </w:r>
-      <w:bookmarkEnd w:id="27"/>
+      <w:bookmarkEnd w:id="28"/>
     </w:p>
     <w:p>
       <w:pPr>
@@ -4741,7 +4900,7 @@
           <w:rStyle w:val="nfasis"/>
         </w:rPr>
       </w:pPr>
-      <w:bookmarkStart w:id="28" w:name="_Toc511416468"/>
+      <w:bookmarkStart w:id="29" w:name="_Toc511633047"/>
       <w:r>
         <w:rPr>
           <w:rStyle w:val="nfasis"/>
@@ -4752,9 +4911,23 @@
         <w:rPr>
           <w:rStyle w:val="nfasis"/>
         </w:rPr>
-        <w:t>[RegVal] Registro de Usuario con datos válidos</w:t>
-      </w:r>
-      <w:bookmarkEnd w:id="28"/>
+        <w:t>[</w:t>
+      </w:r>
+      <w:proofErr w:type="spellStart"/>
+      <w:r>
+        <w:rPr>
+          <w:rStyle w:val="nfasis"/>
+        </w:rPr>
+        <w:t>RegVal</w:t>
+      </w:r>
+      <w:proofErr w:type="spellEnd"/>
+      <w:r>
+        <w:rPr>
+          <w:rStyle w:val="nfasis"/>
+        </w:rPr>
+        <w:t>] Registro de Usuario con datos válidos</w:t>
+      </w:r>
+      <w:bookmarkEnd w:id="29"/>
     </w:p>
     <w:p>
       <w:pPr>
@@ -4784,15 +4957,22 @@
       <w:r>
         <w:t xml:space="preserve">@example.com nombre: Josefo </w:t>
       </w:r>
+      <w:proofErr w:type="spellStart"/>
       <w:r>
         <w:t>password</w:t>
       </w:r>
+      <w:proofErr w:type="spellEnd"/>
       <w:r>
         <w:t xml:space="preserve">: 1234 repita </w:t>
       </w:r>
       <w:r>
-        <w:t>el password</w:t>
-      </w:r>
+        <w:t xml:space="preserve">el </w:t>
+      </w:r>
+      <w:proofErr w:type="spellStart"/>
+      <w:r>
+        <w:t>password</w:t>
+      </w:r>
+      <w:proofErr w:type="spellEnd"/>
       <w:r>
         <w:t>: 1234” y se hace clic en el botón “</w:t>
       </w:r>
@@ -4803,10 +4983,18 @@
         <w:t>”. Una vez realizado esto, se comprueba que se ha hecho</w:t>
       </w:r>
       <w:r>
-        <w:t xml:space="preserve"> a</w:t>
-      </w:r>
-      <w:r>
-        <w:t>utologin redirigiendo al usuario recién registrado a la vista de la lista de los usuarios del sistema.</w:t>
+        <w:t xml:space="preserve"> </w:t>
+      </w:r>
+      <w:proofErr w:type="spellStart"/>
+      <w:r>
+        <w:t>a</w:t>
+      </w:r>
+      <w:r>
+        <w:t>utologin</w:t>
+      </w:r>
+      <w:proofErr w:type="spellEnd"/>
+      <w:r>
+        <w:t xml:space="preserve"> redirigiendo al usuario recién registrado a la vista de la lista de los usuarios del sistema.</w:t>
       </w:r>
     </w:p>
     <w:p>
@@ -4817,15 +5005,29 @@
           <w:rStyle w:val="nfasis"/>
         </w:rPr>
       </w:pPr>
-      <w:bookmarkStart w:id="29" w:name="_Toc511416469"/>
+      <w:bookmarkStart w:id="30" w:name="_Toc511633048"/>
       <w:r>
         <w:rPr>
           <w:rStyle w:val="nfasis"/>
         </w:rPr>
         <w:lastRenderedPageBreak/>
-        <w:t>1.2 [RegInval] Registro de Usuario con datos inválidos (repetición de contraseña invalida)</w:t>
-      </w:r>
-      <w:bookmarkEnd w:id="29"/>
+        <w:t>1.2 [</w:t>
+      </w:r>
+      <w:proofErr w:type="spellStart"/>
+      <w:r>
+        <w:rPr>
+          <w:rStyle w:val="nfasis"/>
+        </w:rPr>
+        <w:t>RegInval</w:t>
+      </w:r>
+      <w:proofErr w:type="spellEnd"/>
+      <w:r>
+        <w:rPr>
+          <w:rStyle w:val="nfasis"/>
+        </w:rPr>
+        <w:t>] Registro de Usuario con datos inválidos (repetición de contraseña invalida)</w:t>
+      </w:r>
+      <w:bookmarkEnd w:id="30"/>
     </w:p>
     <w:p>
       <w:pPr>
@@ -4852,15 +5054,22 @@
       <w:r>
         <w:t xml:space="preserve">@example.com nombre: Josefo </w:t>
       </w:r>
+      <w:proofErr w:type="spellStart"/>
       <w:r>
         <w:t>password</w:t>
       </w:r>
+      <w:proofErr w:type="spellEnd"/>
       <w:r>
         <w:t xml:space="preserve">: 1234 repita </w:t>
       </w:r>
       <w:r>
-        <w:t>el password</w:t>
-      </w:r>
+        <w:t xml:space="preserve">el </w:t>
+      </w:r>
+      <w:proofErr w:type="spellStart"/>
+      <w:r>
+        <w:t>password</w:t>
+      </w:r>
+      <w:proofErr w:type="spellEnd"/>
       <w:r>
         <w:t>: 12345” y se hace clic en el botón “</w:t>
       </w:r>
@@ -4893,47 +5102,10 @@
           <w:sz w:val="24"/>
           <w:szCs w:val="24"/>
         </w:rPr>
-        <w:t>2.1 [InVal] Inicio de sesión con datos válidos</w:t>
-      </w:r>
-    </w:p>
-    <w:p>
-      <w:pPr>
-        <w:jc w:val="both"/>
-      </w:pPr>
-      <w:r>
-        <w:t>Se rellena</w:t>
-      </w:r>
-      <w:r>
-        <w:t xml:space="preserve"> el formulario de login con los siguientes datos: “</w:t>
-      </w:r>
-      <w:r>
-        <w:t>email</w:t>
-      </w:r>
-      <w:r>
-        <w:t xml:space="preserve">: </w:t>
-      </w:r>
-      <w:r>
-        <w:t>gemma</w:t>
-      </w:r>
-      <w:r>
-        <w:t xml:space="preserve">@example.com </w:t>
-      </w:r>
-      <w:r>
-        <w:t>password</w:t>
-      </w:r>
-      <w:r>
-        <w:t>: 1234”</w:t>
-      </w:r>
-      <w:r>
-        <w:t xml:space="preserve"> que son los de un usuario que existe en la base de datos</w:t>
-      </w:r>
-      <w:r>
-        <w:t xml:space="preserve"> y se comprueba que se accede a la lista de todos los usuarios del sistema.</w:t>
-      </w:r>
-    </w:p>
-    <w:p>
-      <w:pPr>
-        <w:jc w:val="both"/>
+        <w:t>2.1 [</w:t>
+      </w:r>
+      <w:proofErr w:type="spellStart"/>
+      <w:r>
         <w:rPr>
           <w:rStyle w:val="nfasis"/>
           <w:rFonts w:asciiTheme="majorHAnsi" w:eastAsiaTheme="majorEastAsia" w:hAnsiTheme="majorHAnsi" w:cstheme="majorBidi"/>
@@ -4941,7 +5113,9 @@
           <w:sz w:val="24"/>
           <w:szCs w:val="24"/>
         </w:rPr>
-      </w:pPr>
+        <w:t>InVal</w:t>
+      </w:r>
+      <w:proofErr w:type="spellEnd"/>
       <w:r>
         <w:rPr>
           <w:rStyle w:val="nfasis"/>
@@ -4950,33 +5124,52 @@
           <w:sz w:val="24"/>
           <w:szCs w:val="24"/>
         </w:rPr>
-        <w:t>2.2 [InInVal] Inicio de sesión con datos inválidos (usuario no existente en la aplicación)</w:t>
-      </w:r>
-    </w:p>
-    <w:p>
-      <w:pPr>
-        <w:jc w:val="both"/>
-      </w:pPr>
-      <w:r>
-        <w:t>Se rellena el formulario de login con los siguientes datos: “</w:t>
+        <w:t>] Inicio de sesión con datos válidos</w:t>
+      </w:r>
+    </w:p>
+    <w:p>
+      <w:pPr>
+        <w:jc w:val="both"/>
+      </w:pPr>
+      <w:r>
+        <w:t>Se rellena</w:t>
+      </w:r>
+      <w:r>
+        <w:t xml:space="preserve"> el formulario de </w:t>
+      </w:r>
+      <w:proofErr w:type="spellStart"/>
+      <w:r>
+        <w:t>login</w:t>
+      </w:r>
+      <w:proofErr w:type="spellEnd"/>
+      <w:r>
+        <w:t xml:space="preserve"> con los siguientes datos: “</w:t>
       </w:r>
       <w:r>
         <w:t>email</w:t>
       </w:r>
       <w:r>
-        <w:t xml:space="preserve">: noExiste@example.com </w:t>
-      </w:r>
+        <w:t xml:space="preserve">: </w:t>
+      </w:r>
+      <w:r>
+        <w:t>gemma</w:t>
+      </w:r>
+      <w:r>
+        <w:t xml:space="preserve">@example.com </w:t>
+      </w:r>
+      <w:proofErr w:type="spellStart"/>
       <w:r>
         <w:t>password</w:t>
       </w:r>
-      <w:r>
-        <w:t>: 1234” que son los de un usuario que no existe en la base de datos y se comprueba que</w:t>
-      </w:r>
-      <w:r>
-        <w:t xml:space="preserve"> se muestra un mensaje de error</w:t>
-      </w:r>
-      <w:r>
-        <w:t>.</w:t>
+      <w:proofErr w:type="spellEnd"/>
+      <w:r>
+        <w:t>: 1234”</w:t>
+      </w:r>
+      <w:r>
+        <w:t xml:space="preserve"> que son los de un usuario que existe en la base de datos</w:t>
+      </w:r>
+      <w:r>
+        <w:t xml:space="preserve"> y se comprueba que se accede a la lista de todos los usuarios del sistema.</w:t>
       </w:r>
     </w:p>
     <w:p>
@@ -4998,100 +5191,10 @@
           <w:sz w:val="24"/>
           <w:szCs w:val="24"/>
         </w:rPr>
-        <w:t>3.1 [LisUsrVal] Acceso al listado de usuarios desde un usuario en sesión</w:t>
-      </w:r>
-    </w:p>
-    <w:p>
-      <w:pPr>
-        <w:jc w:val="both"/>
-        <w:rPr>
-          <w:i/>
-          <w:iCs/>
-        </w:rPr>
-      </w:pPr>
-      <w:r>
-        <w:t>Se rellena el formulario de login con los siguientes datos: “</w:t>
-      </w:r>
-      <w:r>
-        <w:t>email</w:t>
-      </w:r>
-      <w:r>
-        <w:t xml:space="preserve">: </w:t>
-      </w:r>
-      <w:r>
-        <w:t>gemma</w:t>
-      </w:r>
-      <w:r>
-        <w:t xml:space="preserve">@example.com </w:t>
-      </w:r>
-      <w:r>
-        <w:t>password</w:t>
-      </w:r>
-      <w:r>
-        <w:t>: 1234” que son los de un usuario que existe en la base de datos y se comprueba que se accede a la lista de todos los usuarios del sistema.</w:t>
-      </w:r>
-    </w:p>
-    <w:p>
-      <w:pPr>
-        <w:pStyle w:val="Ttulo3"/>
-        <w:jc w:val="both"/>
-        <w:rPr>
-          <w:rStyle w:val="nfasis"/>
-        </w:rPr>
-      </w:pPr>
-      <w:bookmarkStart w:id="30" w:name="_Toc511416470"/>
-      <w:r>
-        <w:rPr>
-          <w:rStyle w:val="nfasis"/>
-        </w:rPr>
-        <w:t>3.2 [LisUsrInVal] Intento de acceso con URL desde un usuario no identificado al listado de usuarios desde un usuario en sesión</w:t>
-      </w:r>
-      <w:bookmarkEnd w:id="30"/>
-    </w:p>
-    <w:p>
-      <w:pPr>
-        <w:jc w:val="both"/>
-      </w:pPr>
-      <w:r>
-        <w:t xml:space="preserve">Se accede a la url: </w:t>
-      </w:r>
-      <w:r>
-        <w:rPr>
-          <w:i/>
-        </w:rPr>
-        <w:t>http://localhost:80</w:t>
-      </w:r>
-      <w:r>
-        <w:rPr>
-          <w:i/>
-        </w:rPr>
-        <w:t>81</w:t>
-      </w:r>
-      <w:r>
-        <w:rPr>
-          <w:i/>
-        </w:rPr>
-        <w:t>/listUs</w:t>
-      </w:r>
-      <w:r>
-        <w:rPr>
-          <w:i/>
-        </w:rPr>
-        <w:t>er</w:t>
-      </w:r>
-      <w:r>
-        <w:rPr>
-          <w:i/>
-        </w:rPr>
-        <w:t xml:space="preserve">s </w:t>
-      </w:r>
-      <w:r>
-        <w:t>y se comprueba que no permite acceder, redirigiendo automáticamente a la página de login.</w:t>
-      </w:r>
-    </w:p>
-    <w:p>
-      <w:pPr>
-        <w:jc w:val="both"/>
+        <w:t>2.2 [</w:t>
+      </w:r>
+      <w:proofErr w:type="spellStart"/>
+      <w:r>
         <w:rPr>
           <w:rStyle w:val="nfasis"/>
           <w:rFonts w:asciiTheme="majorHAnsi" w:eastAsiaTheme="majorEastAsia" w:hAnsiTheme="majorHAnsi" w:cstheme="majorBidi"/>
@@ -5099,7 +5202,9 @@
           <w:sz w:val="24"/>
           <w:szCs w:val="24"/>
         </w:rPr>
-      </w:pPr>
+        <w:t>InInVal</w:t>
+      </w:r>
+      <w:proofErr w:type="spellEnd"/>
       <w:r>
         <w:rPr>
           <w:rStyle w:val="nfasis"/>
@@ -5108,7 +5213,251 @@
           <w:sz w:val="24"/>
           <w:szCs w:val="24"/>
         </w:rPr>
-        <w:t>4.1 [BusUsrVal] Realizar una búsqueda valida en el listado de usuarios desde un usuario en sesión</w:t>
+        <w:t>] Inicio de sesión con datos inválidos (usuario no existente en la aplicación)</w:t>
+      </w:r>
+    </w:p>
+    <w:p>
+      <w:pPr>
+        <w:jc w:val="both"/>
+      </w:pPr>
+      <w:r>
+        <w:t xml:space="preserve">Se rellena el formulario de </w:t>
+      </w:r>
+      <w:proofErr w:type="spellStart"/>
+      <w:r>
+        <w:t>login</w:t>
+      </w:r>
+      <w:proofErr w:type="spellEnd"/>
+      <w:r>
+        <w:t xml:space="preserve"> con los siguientes datos: “</w:t>
+      </w:r>
+      <w:r>
+        <w:t>email</w:t>
+      </w:r>
+      <w:r>
+        <w:t xml:space="preserve">: noExiste@example.com </w:t>
+      </w:r>
+      <w:proofErr w:type="spellStart"/>
+      <w:r>
+        <w:t>password</w:t>
+      </w:r>
+      <w:proofErr w:type="spellEnd"/>
+      <w:r>
+        <w:t>: 1234” que son los de un usuario que no existe en la base de datos y se comprueba que</w:t>
+      </w:r>
+      <w:r>
+        <w:t xml:space="preserve"> se muestra un mensaje de error</w:t>
+      </w:r>
+      <w:r>
+        <w:t>.</w:t>
+      </w:r>
+    </w:p>
+    <w:p>
+      <w:pPr>
+        <w:jc w:val="both"/>
+        <w:rPr>
+          <w:rStyle w:val="nfasis"/>
+          <w:rFonts w:asciiTheme="majorHAnsi" w:eastAsiaTheme="majorEastAsia" w:hAnsiTheme="majorHAnsi" w:cstheme="majorBidi"/>
+          <w:color w:val="1F3763" w:themeColor="accent1" w:themeShade="7F"/>
+          <w:sz w:val="24"/>
+          <w:szCs w:val="24"/>
+        </w:rPr>
+      </w:pPr>
+      <w:r>
+        <w:rPr>
+          <w:rStyle w:val="nfasis"/>
+          <w:rFonts w:asciiTheme="majorHAnsi" w:eastAsiaTheme="majorEastAsia" w:hAnsiTheme="majorHAnsi" w:cstheme="majorBidi"/>
+          <w:color w:val="1F3763" w:themeColor="accent1" w:themeShade="7F"/>
+          <w:sz w:val="24"/>
+          <w:szCs w:val="24"/>
+        </w:rPr>
+        <w:t>3.1 [</w:t>
+      </w:r>
+      <w:proofErr w:type="spellStart"/>
+      <w:r>
+        <w:rPr>
+          <w:rStyle w:val="nfasis"/>
+          <w:rFonts w:asciiTheme="majorHAnsi" w:eastAsiaTheme="majorEastAsia" w:hAnsiTheme="majorHAnsi" w:cstheme="majorBidi"/>
+          <w:color w:val="1F3763" w:themeColor="accent1" w:themeShade="7F"/>
+          <w:sz w:val="24"/>
+          <w:szCs w:val="24"/>
+        </w:rPr>
+        <w:t>LisUsrVal</w:t>
+      </w:r>
+      <w:proofErr w:type="spellEnd"/>
+      <w:r>
+        <w:rPr>
+          <w:rStyle w:val="nfasis"/>
+          <w:rFonts w:asciiTheme="majorHAnsi" w:eastAsiaTheme="majorEastAsia" w:hAnsiTheme="majorHAnsi" w:cstheme="majorBidi"/>
+          <w:color w:val="1F3763" w:themeColor="accent1" w:themeShade="7F"/>
+          <w:sz w:val="24"/>
+          <w:szCs w:val="24"/>
+        </w:rPr>
+        <w:t>] Acceso al listado de usuarios desde un usuario en sesión</w:t>
+      </w:r>
+    </w:p>
+    <w:p>
+      <w:pPr>
+        <w:jc w:val="both"/>
+        <w:rPr>
+          <w:i/>
+          <w:iCs/>
+        </w:rPr>
+      </w:pPr>
+      <w:r>
+        <w:t xml:space="preserve">Se rellena el formulario de </w:t>
+      </w:r>
+      <w:proofErr w:type="spellStart"/>
+      <w:r>
+        <w:t>login</w:t>
+      </w:r>
+      <w:proofErr w:type="spellEnd"/>
+      <w:r>
+        <w:t xml:space="preserve"> con los siguientes datos: “</w:t>
+      </w:r>
+      <w:r>
+        <w:t>email</w:t>
+      </w:r>
+      <w:r>
+        <w:t xml:space="preserve">: </w:t>
+      </w:r>
+      <w:r>
+        <w:t>gemma</w:t>
+      </w:r>
+      <w:r>
+        <w:t xml:space="preserve">@example.com </w:t>
+      </w:r>
+      <w:proofErr w:type="spellStart"/>
+      <w:r>
+        <w:t>password</w:t>
+      </w:r>
+      <w:proofErr w:type="spellEnd"/>
+      <w:r>
+        <w:t>: 1234” que son los de un usuario que existe en la base de datos y se comprueba que se accede a la lista de todos los usuarios del sistema.</w:t>
+      </w:r>
+    </w:p>
+    <w:p>
+      <w:pPr>
+        <w:pStyle w:val="Ttulo3"/>
+        <w:jc w:val="both"/>
+        <w:rPr>
+          <w:rStyle w:val="nfasis"/>
+        </w:rPr>
+      </w:pPr>
+      <w:bookmarkStart w:id="31" w:name="_Toc511633049"/>
+      <w:r>
+        <w:rPr>
+          <w:rStyle w:val="nfasis"/>
+        </w:rPr>
+        <w:t>3.2 [</w:t>
+      </w:r>
+      <w:proofErr w:type="spellStart"/>
+      <w:r>
+        <w:rPr>
+          <w:rStyle w:val="nfasis"/>
+        </w:rPr>
+        <w:t>LisUsrInVal</w:t>
+      </w:r>
+      <w:proofErr w:type="spellEnd"/>
+      <w:r>
+        <w:rPr>
+          <w:rStyle w:val="nfasis"/>
+        </w:rPr>
+        <w:t>] Intento de acceso con URL desde un usuario no identificado al listado de usuarios desde un usuario en sesión</w:t>
+      </w:r>
+      <w:bookmarkEnd w:id="31"/>
+    </w:p>
+    <w:p>
+      <w:pPr>
+        <w:jc w:val="both"/>
+      </w:pPr>
+      <w:r>
+        <w:t xml:space="preserve">Se accede a la url: </w:t>
+      </w:r>
+      <w:r>
+        <w:rPr>
+          <w:i/>
+        </w:rPr>
+        <w:t>http://localhost:80</w:t>
+      </w:r>
+      <w:r>
+        <w:rPr>
+          <w:i/>
+        </w:rPr>
+        <w:t>81</w:t>
+      </w:r>
+      <w:r>
+        <w:rPr>
+          <w:i/>
+        </w:rPr>
+        <w:t>/listUs</w:t>
+      </w:r>
+      <w:r>
+        <w:rPr>
+          <w:i/>
+        </w:rPr>
+        <w:t>er</w:t>
+      </w:r>
+      <w:r>
+        <w:rPr>
+          <w:i/>
+        </w:rPr>
+        <w:t xml:space="preserve">s </w:t>
+      </w:r>
+      <w:r>
+        <w:t xml:space="preserve">y se comprueba que no permite acceder, redirigiendo automáticamente a la página de </w:t>
+      </w:r>
+      <w:proofErr w:type="spellStart"/>
+      <w:r>
+        <w:t>login</w:t>
+      </w:r>
+      <w:proofErr w:type="spellEnd"/>
+      <w:r>
+        <w:t>.</w:t>
+      </w:r>
+    </w:p>
+    <w:p>
+      <w:pPr>
+        <w:jc w:val="both"/>
+        <w:rPr>
+          <w:rStyle w:val="nfasis"/>
+          <w:rFonts w:asciiTheme="majorHAnsi" w:eastAsiaTheme="majorEastAsia" w:hAnsiTheme="majorHAnsi" w:cstheme="majorBidi"/>
+          <w:color w:val="1F3763" w:themeColor="accent1" w:themeShade="7F"/>
+          <w:sz w:val="24"/>
+          <w:szCs w:val="24"/>
+        </w:rPr>
+      </w:pPr>
+      <w:r>
+        <w:rPr>
+          <w:rStyle w:val="nfasis"/>
+          <w:rFonts w:asciiTheme="majorHAnsi" w:eastAsiaTheme="majorEastAsia" w:hAnsiTheme="majorHAnsi" w:cstheme="majorBidi"/>
+          <w:color w:val="1F3763" w:themeColor="accent1" w:themeShade="7F"/>
+          <w:sz w:val="24"/>
+          <w:szCs w:val="24"/>
+        </w:rPr>
+        <w:t>4.1 [</w:t>
+      </w:r>
+      <w:proofErr w:type="spellStart"/>
+      <w:r>
+        <w:rPr>
+          <w:rStyle w:val="nfasis"/>
+          <w:rFonts w:asciiTheme="majorHAnsi" w:eastAsiaTheme="majorEastAsia" w:hAnsiTheme="majorHAnsi" w:cstheme="majorBidi"/>
+          <w:color w:val="1F3763" w:themeColor="accent1" w:themeShade="7F"/>
+          <w:sz w:val="24"/>
+          <w:szCs w:val="24"/>
+        </w:rPr>
+        <w:t>BusUsrVal</w:t>
+      </w:r>
+      <w:proofErr w:type="spellEnd"/>
+      <w:r>
+        <w:rPr>
+          <w:rStyle w:val="nfasis"/>
+          <w:rFonts w:asciiTheme="majorHAnsi" w:eastAsiaTheme="majorEastAsia" w:hAnsiTheme="majorHAnsi" w:cstheme="majorBidi"/>
+          <w:color w:val="1F3763" w:themeColor="accent1" w:themeShade="7F"/>
+          <w:sz w:val="24"/>
+          <w:szCs w:val="24"/>
+        </w:rPr>
+        <w:t>] Realizar una búsqueda valida en el listado de usuarios desde un usuario en sesión</w:t>
       </w:r>
     </w:p>
     <w:p>
@@ -5123,7 +5472,15 @@
         </w:rPr>
       </w:pPr>
       <w:r>
-        <w:t>Se rellena el formulario de login con los siguientes datos: “</w:t>
+        <w:t xml:space="preserve">Se rellena el formulario de </w:t>
+      </w:r>
+      <w:proofErr w:type="spellStart"/>
+      <w:r>
+        <w:t>login</w:t>
+      </w:r>
+      <w:proofErr w:type="spellEnd"/>
+      <w:r>
+        <w:t xml:space="preserve"> con los siguientes datos: “</w:t>
       </w:r>
       <w:r>
         <w:t>email</w:t>
@@ -5137,15 +5494,27 @@
       <w:r>
         <w:t xml:space="preserve">@example.com </w:t>
       </w:r>
+      <w:proofErr w:type="spellStart"/>
       <w:r>
         <w:t>password</w:t>
       </w:r>
-      <w:r>
-        <w:t>: 1234” que son los de un usuario que existe en la base de datos. Una vez logueado correctamente, desde la vista de la lista de todos los usuarios, que se muestra automáticamente al acceder, se escribe en el cuadro de búsqueda “</w:t>
-      </w:r>
+      <w:proofErr w:type="spellEnd"/>
+      <w:r>
+        <w:t xml:space="preserve">: 1234” que son los de un usuario que existe en la base de datos. Una vez </w:t>
+      </w:r>
+      <w:proofErr w:type="spellStart"/>
+      <w:r>
+        <w:t>logueado</w:t>
+      </w:r>
+      <w:proofErr w:type="spellEnd"/>
+      <w:r>
+        <w:t xml:space="preserve"> correctamente, desde la vista de la lista de todos los usuarios, que se muestra automáticamente al acceder, se escribe en el cuadro de búsqueda “</w:t>
+      </w:r>
+      <w:proofErr w:type="spellStart"/>
       <w:r>
         <w:t>gmail</w:t>
       </w:r>
+      <w:proofErr w:type="spellEnd"/>
       <w:r>
         <w:t xml:space="preserve">”, y se comprueba que </w:t>
       </w:r>
@@ -5168,14 +5537,28 @@
           <w:u w:val="single"/>
         </w:rPr>
       </w:pPr>
-      <w:bookmarkStart w:id="31" w:name="_Toc511416471"/>
-      <w:r>
-        <w:rPr>
-          <w:rStyle w:val="nfasis"/>
-        </w:rPr>
-        <w:t>4.2 [BusUsrInVal] Intento de acceso con URL a la búsqueda de usuarios desde un usuario no identificado</w:t>
-      </w:r>
-      <w:bookmarkEnd w:id="31"/>
+      <w:bookmarkStart w:id="32" w:name="_Toc511633050"/>
+      <w:r>
+        <w:rPr>
+          <w:rStyle w:val="nfasis"/>
+        </w:rPr>
+        <w:t>4.2 [</w:t>
+      </w:r>
+      <w:proofErr w:type="spellStart"/>
+      <w:r>
+        <w:rPr>
+          <w:rStyle w:val="nfasis"/>
+        </w:rPr>
+        <w:t>BusUsrInVal</w:t>
+      </w:r>
+      <w:proofErr w:type="spellEnd"/>
+      <w:r>
+        <w:rPr>
+          <w:rStyle w:val="nfasis"/>
+        </w:rPr>
+        <w:t>] Intento de acceso con URL a la búsqueda de usuarios desde un usuario no identificado</w:t>
+      </w:r>
+      <w:bookmarkEnd w:id="32"/>
     </w:p>
     <w:p>
       <w:pPr>
@@ -5215,7 +5598,15 @@
         <w:t xml:space="preserve"> </w:t>
       </w:r>
       <w:r>
-        <w:t>y se comprueba que no permite acceder, redirigiendo automáticamente a la página de login.</w:t>
+        <w:t xml:space="preserve">y se comprueba que no permite acceder, redirigiendo automáticamente a la página de </w:t>
+      </w:r>
+      <w:proofErr w:type="spellStart"/>
+      <w:r>
+        <w:t>login</w:t>
+      </w:r>
+      <w:proofErr w:type="spellEnd"/>
+      <w:r>
+        <w:t>.</w:t>
       </w:r>
     </w:p>
     <w:p>
@@ -5237,54 +5628,9 @@
           <w:sz w:val="24"/>
           <w:szCs w:val="24"/>
         </w:rPr>
-        <w:t>5.1 [InvVal] Enviar una invitación de amistad a un usuario de forma valida</w:t>
-      </w:r>
-    </w:p>
-    <w:p>
-      <w:pPr>
-        <w:jc w:val="both"/>
-      </w:pPr>
-      <w:r>
-        <w:t>Se rellena el formulario de login con los siguientes datos: “</w:t>
-      </w:r>
-      <w:r>
-        <w:t>email</w:t>
-      </w:r>
-      <w:r>
-        <w:t xml:space="preserve">: </w:t>
-      </w:r>
-      <w:r>
-        <w:t>gemma</w:t>
-      </w:r>
-      <w:r>
-        <w:t xml:space="preserve">@example.com </w:t>
-      </w:r>
-      <w:r>
-        <w:t>password</w:t>
-      </w:r>
-      <w:r>
-        <w:t xml:space="preserve">: 1234” que son los de un usuario que existe en la base de datos. Una vez logueado correctamente, desde la vista de la lista de todos los usuarios, que se muestra automáticamente al acceder, </w:t>
-      </w:r>
-      <w:r>
-        <w:t>se hace clic en el botón de “Agregar amigo”</w:t>
-      </w:r>
-      <w:r>
-        <w:t xml:space="preserve"> y se comprueba que se muestra el mensaje de que se ha enviado la petición</w:t>
-      </w:r>
-      <w:r>
-        <w:t>.</w:t>
-      </w:r>
-    </w:p>
-    <w:p>
-      <w:pPr>
-        <w:jc w:val="both"/>
-        <w:rPr>
-          <w:rStyle w:val="nfasis"/>
-          <w:rFonts w:asciiTheme="majorHAnsi" w:eastAsiaTheme="majorEastAsia" w:hAnsiTheme="majorHAnsi" w:cstheme="majorBidi"/>
-          <w:sz w:val="24"/>
-          <w:szCs w:val="24"/>
-        </w:rPr>
-      </w:pPr>
+        <w:t>5.1 [</w:t>
+      </w:r>
+      <w:proofErr w:type="spellStart"/>
       <w:r>
         <w:rPr>
           <w:rStyle w:val="nfasis"/>
@@ -5293,51 +5639,10 @@
           <w:sz w:val="24"/>
           <w:szCs w:val="24"/>
         </w:rPr>
-        <w:t>5.2 [InvInVal] Enviar una invitación de amistad a un usuario al que ya le habíamos invitado la invitación previamente</w:t>
-      </w:r>
-    </w:p>
-    <w:p>
-      <w:pPr>
-        <w:jc w:val="both"/>
-        <w:rPr>
-          <w:color w:val="FF0000"/>
-        </w:rPr>
-      </w:pPr>
-      <w:r>
-        <w:lastRenderedPageBreak/>
-        <w:t>Se rellena el formulario de login con los siguientes datos: “</w:t>
-      </w:r>
-      <w:r>
-        <w:t>email</w:t>
-      </w:r>
-      <w:r>
-        <w:t xml:space="preserve">: </w:t>
-      </w:r>
-      <w:r>
-        <w:t>gemma</w:t>
-      </w:r>
-      <w:r>
-        <w:t xml:space="preserve">@example.com </w:t>
-      </w:r>
-      <w:r>
-        <w:t>password</w:t>
-      </w:r>
-      <w:r>
-        <w:t xml:space="preserve">: 1234” que son los de un usuario que existe en la base de datos. Una vez logueado correctamente, desde la vista de la lista de todos los usuarios, que se muestra automáticamente al acceder, se hace clic en el botón de “Agregar amigo” dos veces. La segunda vez se comprueba que se muestra el mensaje </w:t>
-      </w:r>
-      <w:r>
-        <w:t>de error.</w:t>
-      </w:r>
-      <w:r>
-        <w:rPr>
-          <w:color w:val="FF0000"/>
-        </w:rPr>
-        <w:t xml:space="preserve"> </w:t>
-      </w:r>
-    </w:p>
-    <w:p>
-      <w:pPr>
-        <w:jc w:val="both"/>
+        <w:t>InvVal</w:t>
+      </w:r>
+      <w:proofErr w:type="spellEnd"/>
+      <w:r>
         <w:rPr>
           <w:rStyle w:val="nfasis"/>
           <w:rFonts w:asciiTheme="majorHAnsi" w:eastAsiaTheme="majorEastAsia" w:hAnsiTheme="majorHAnsi" w:cstheme="majorBidi"/>
@@ -5345,6 +5650,71 @@
           <w:sz w:val="24"/>
           <w:szCs w:val="24"/>
         </w:rPr>
+        <w:t>] Enviar una invitación de amistad a un usuario de forma valida</w:t>
+      </w:r>
+    </w:p>
+    <w:p>
+      <w:pPr>
+        <w:jc w:val="both"/>
+      </w:pPr>
+      <w:r>
+        <w:t xml:space="preserve">Se rellena el formulario de </w:t>
+      </w:r>
+      <w:proofErr w:type="spellStart"/>
+      <w:r>
+        <w:t>login</w:t>
+      </w:r>
+      <w:proofErr w:type="spellEnd"/>
+      <w:r>
+        <w:t xml:space="preserve"> con los siguientes datos: “</w:t>
+      </w:r>
+      <w:r>
+        <w:t>email</w:t>
+      </w:r>
+      <w:r>
+        <w:t xml:space="preserve">: </w:t>
+      </w:r>
+      <w:r>
+        <w:t>gemma</w:t>
+      </w:r>
+      <w:r>
+        <w:t xml:space="preserve">@example.com </w:t>
+      </w:r>
+      <w:proofErr w:type="spellStart"/>
+      <w:r>
+        <w:t>password</w:t>
+      </w:r>
+      <w:proofErr w:type="spellEnd"/>
+      <w:r>
+        <w:t xml:space="preserve">: 1234” que son los de un usuario que existe en la base de datos. Una vez </w:t>
+      </w:r>
+      <w:proofErr w:type="spellStart"/>
+      <w:r>
+        <w:t>logueado</w:t>
+      </w:r>
+      <w:proofErr w:type="spellEnd"/>
+      <w:r>
+        <w:t xml:space="preserve"> correctamente, desde la vista de la lista de todos los usuarios, que se muestra automáticamente al acceder, </w:t>
+      </w:r>
+      <w:r>
+        <w:t>se hace clic en el botón de “Agregar amigo”</w:t>
+      </w:r>
+      <w:r>
+        <w:t xml:space="preserve"> y se comprueba que se muestra el mensaje de que se ha enviado la petición</w:t>
+      </w:r>
+      <w:r>
+        <w:t>.</w:t>
+      </w:r>
+    </w:p>
+    <w:p>
+      <w:pPr>
+        <w:jc w:val="both"/>
+        <w:rPr>
+          <w:rStyle w:val="nfasis"/>
+          <w:rFonts w:asciiTheme="majorHAnsi" w:eastAsiaTheme="majorEastAsia" w:hAnsiTheme="majorHAnsi" w:cstheme="majorBidi"/>
+          <w:sz w:val="24"/>
+          <w:szCs w:val="24"/>
+        </w:rPr>
       </w:pPr>
       <w:r>
         <w:rPr>
@@ -5354,59 +5724,10 @@
           <w:sz w:val="24"/>
           <w:szCs w:val="24"/>
         </w:rPr>
-        <w:t>6.1 [LisInvVal] Listar las invitaciones recibidas por un usuario, realizar la comprobación con una lista que al menos tenga una invitación recibida</w:t>
-      </w:r>
-    </w:p>
-    <w:p>
-      <w:pPr>
-        <w:jc w:val="both"/>
-      </w:pPr>
-      <w:r>
-        <w:t>Se rellena el formulario de login con los siguientes datos: “</w:t>
-      </w:r>
-      <w:r>
-        <w:t>email</w:t>
-      </w:r>
-      <w:r>
-        <w:t xml:space="preserve">: </w:t>
-      </w:r>
-      <w:r>
-        <w:t>gemma</w:t>
-      </w:r>
-      <w:r>
-        <w:t>@example.com contraseña: 1234” que son los de un usuario que existe en la base de datos. Una vez logueado correctamente, desde la vista de la lista de todos los usuarios, que se muestra automáticamente al acceder, se hace clic en el botón de “Agregar amigo”.</w:t>
-      </w:r>
-      <w:r>
-        <w:t xml:space="preserve"> Una vez hecho esto, hacemos logout y nos logueamos ahora con el usuario al que le hemos enviado la petición (“</w:t>
-      </w:r>
-      <w:r>
-        <w:t>email</w:t>
-      </w:r>
-      <w:r>
-        <w:t>:</w:t>
-      </w:r>
-      <w:r>
-        <w:t xml:space="preserve"> martin@gmail.com password</w:t>
-      </w:r>
-      <w:r>
-        <w:t>: 123456”). Desde la barra de navegación hacemos clic en “</w:t>
-      </w:r>
-      <w:r>
-        <w:t xml:space="preserve">List </w:t>
-      </w:r>
-      <w:r>
-        <w:t xml:space="preserve">Peticiones </w:t>
-      </w:r>
-      <w:r>
-        <w:t>A</w:t>
-      </w:r>
-      <w:r>
-        <w:t>mistad” y comprobamos que aparece el nombre del usuario que nos ha enviado la petición.</w:t>
-      </w:r>
-    </w:p>
-    <w:p>
-      <w:pPr>
-        <w:jc w:val="both"/>
+        <w:t>5.2 [</w:t>
+      </w:r>
+      <w:proofErr w:type="spellStart"/>
+      <w:r>
         <w:rPr>
           <w:rStyle w:val="nfasis"/>
           <w:rFonts w:asciiTheme="majorHAnsi" w:eastAsiaTheme="majorEastAsia" w:hAnsiTheme="majorHAnsi" w:cstheme="majorBidi"/>
@@ -5414,7 +5735,9 @@
           <w:sz w:val="24"/>
           <w:szCs w:val="24"/>
         </w:rPr>
-      </w:pPr>
+        <w:t>InvInVal</w:t>
+      </w:r>
+      <w:proofErr w:type="spellEnd"/>
       <w:r>
         <w:rPr>
           <w:rStyle w:val="nfasis"/>
@@ -5423,15 +5746,27 @@
           <w:sz w:val="24"/>
           <w:szCs w:val="24"/>
         </w:rPr>
-        <w:t>7.1 [AcepInvVal] Aceptar una invitación recibida</w:t>
-      </w:r>
-    </w:p>
-    <w:p>
-      <w:pPr>
-        <w:jc w:val="both"/>
-      </w:pPr>
-      <w:r>
-        <w:t>Se rellena el formulario de login con los siguientes datos: “</w:t>
+        <w:t>] Enviar una invitación de amistad a un usuario al que ya le habíamos invitado la invitación previamente</w:t>
+      </w:r>
+    </w:p>
+    <w:p>
+      <w:pPr>
+        <w:jc w:val="both"/>
+        <w:rPr>
+          <w:color w:val="FF0000"/>
+        </w:rPr>
+      </w:pPr>
+      <w:r>
+        <w:lastRenderedPageBreak/>
+        <w:t xml:space="preserve">Se rellena el formulario de </w:t>
+      </w:r>
+      <w:proofErr w:type="spellStart"/>
+      <w:r>
+        <w:t>login</w:t>
+      </w:r>
+      <w:proofErr w:type="spellEnd"/>
+      <w:r>
+        <w:t xml:space="preserve"> con los siguientes datos: “</w:t>
       </w:r>
       <w:r>
         <w:t>email</w:t>
@@ -5445,49 +5780,30 @@
       <w:r>
         <w:t xml:space="preserve">@example.com </w:t>
       </w:r>
+      <w:proofErr w:type="spellStart"/>
       <w:r>
         <w:t>password</w:t>
       </w:r>
-      <w:r>
-        <w:t>: 1234” que son los de un usuario que existe en la base de datos. Una vez logueado correctamente, desde la vista de la lista de todos los usuarios, que se muestra automáticamente al acceder, se hace clic en el botón de “Agregar amigo”. Una vez hecho esto, hacemos logout y nos logueamos ahora con el usuario al que le hemos enviado la petición (“</w:t>
-      </w:r>
-      <w:r>
-        <w:t>email</w:t>
-      </w:r>
-      <w:r>
-        <w:t xml:space="preserve">: </w:t>
-      </w:r>
-      <w:r>
-        <w:t>nacho</w:t>
-      </w:r>
-      <w:r>
-        <w:t>@</w:t>
-      </w:r>
-      <w:r>
-        <w:t>gmail</w:t>
-      </w:r>
-      <w:bookmarkStart w:id="32" w:name="_GoBack"/>
-      <w:bookmarkEnd w:id="32"/>
-      <w:r>
-        <w:t xml:space="preserve">.com </w:t>
-      </w:r>
-      <w:r>
-        <w:t>password</w:t>
-      </w:r>
-      <w:r>
-        <w:t>: 123456”). Desde la barra de navegación hacemos clic en “</w:t>
-      </w:r>
-      <w:r>
-        <w:t xml:space="preserve">List </w:t>
-      </w:r>
-      <w:r>
-        <w:t xml:space="preserve">Peticiones </w:t>
-      </w:r>
-      <w:r>
-        <w:t>A</w:t>
-      </w:r>
-      <w:r>
-        <w:t>mistad” y hacemos clic en el botón “Aceptar” para aceptar la petición de amistad, y comprobamos que ya no aparece en la lista el email del usuario.</w:t>
+      <w:proofErr w:type="spellEnd"/>
+      <w:r>
+        <w:t xml:space="preserve">: 1234” que son los de un usuario que existe en la base de datos. Una vez </w:t>
+      </w:r>
+      <w:proofErr w:type="spellStart"/>
+      <w:r>
+        <w:t>logueado</w:t>
+      </w:r>
+      <w:proofErr w:type="spellEnd"/>
+      <w:r>
+        <w:t xml:space="preserve"> correctamente, desde la vista de la lista de todos los usuarios, que se muestra automáticamente al acceder, se hace clic en el botón de “Agregar amigo” dos veces. La segunda vez se comprueba que se muestra el mensaje </w:t>
+      </w:r>
+      <w:r>
+        <w:t>de error.</w:t>
+      </w:r>
+      <w:r>
+        <w:rPr>
+          <w:color w:val="FF0000"/>
+        </w:rPr>
+        <w:t xml:space="preserve"> </w:t>
       </w:r>
     </w:p>
     <w:p>
@@ -5509,8 +5825,9 @@
           <w:sz w:val="24"/>
           <w:szCs w:val="24"/>
         </w:rPr>
-        <w:t>8.1 [ListAmiVal] Listar los amigos de un usuario</w:t>
-      </w:r>
+        <w:t>6.1 [</w:t>
+      </w:r>
+      <w:proofErr w:type="spellStart"/>
       <w:r>
         <w:rPr>
           <w:rStyle w:val="nfasis"/>
@@ -5519,6 +5836,307 @@
           <w:sz w:val="24"/>
           <w:szCs w:val="24"/>
         </w:rPr>
+        <w:t>LisInvVal</w:t>
+      </w:r>
+      <w:proofErr w:type="spellEnd"/>
+      <w:r>
+        <w:rPr>
+          <w:rStyle w:val="nfasis"/>
+          <w:rFonts w:asciiTheme="majorHAnsi" w:eastAsiaTheme="majorEastAsia" w:hAnsiTheme="majorHAnsi" w:cstheme="majorBidi"/>
+          <w:color w:val="1F3763" w:themeColor="accent1" w:themeShade="7F"/>
+          <w:sz w:val="24"/>
+          <w:szCs w:val="24"/>
+        </w:rPr>
+        <w:t>] Listar las invitaciones recibidas por un usuario, realizar la comprobación con una lista que al menos tenga una invitación recibida</w:t>
+      </w:r>
+    </w:p>
+    <w:p>
+      <w:pPr>
+        <w:jc w:val="both"/>
+      </w:pPr>
+      <w:r>
+        <w:t xml:space="preserve">Se rellena el formulario de </w:t>
+      </w:r>
+      <w:proofErr w:type="spellStart"/>
+      <w:r>
+        <w:t>login</w:t>
+      </w:r>
+      <w:proofErr w:type="spellEnd"/>
+      <w:r>
+        <w:t xml:space="preserve"> con los siguientes datos: “</w:t>
+      </w:r>
+      <w:r>
+        <w:t>email</w:t>
+      </w:r>
+      <w:r>
+        <w:t xml:space="preserve">: </w:t>
+      </w:r>
+      <w:r>
+        <w:t>gemma</w:t>
+      </w:r>
+      <w:r>
+        <w:t xml:space="preserve">@example.com contraseña: 1234” que son los de un usuario que existe en la base de datos. Una vez </w:t>
+      </w:r>
+      <w:proofErr w:type="spellStart"/>
+      <w:r>
+        <w:t>logueado</w:t>
+      </w:r>
+      <w:proofErr w:type="spellEnd"/>
+      <w:r>
+        <w:t xml:space="preserve"> correctamente, desde la vista de la lista de todos los usuarios, que se muestra automáticamente al acceder, se hace clic en el botón de “Agregar amigo”.</w:t>
+      </w:r>
+      <w:r>
+        <w:t xml:space="preserve"> Una vez hecho esto, hacemos </w:t>
+      </w:r>
+      <w:proofErr w:type="spellStart"/>
+      <w:r>
+        <w:t>logout</w:t>
+      </w:r>
+      <w:proofErr w:type="spellEnd"/>
+      <w:r>
+        <w:t xml:space="preserve"> y nos </w:t>
+      </w:r>
+      <w:proofErr w:type="spellStart"/>
+      <w:r>
+        <w:t>logueamos</w:t>
+      </w:r>
+      <w:proofErr w:type="spellEnd"/>
+      <w:r>
+        <w:t xml:space="preserve"> ahora con el usuario al que le hemos enviado la petición (“</w:t>
+      </w:r>
+      <w:r>
+        <w:t>email</w:t>
+      </w:r>
+      <w:r>
+        <w:t>:</w:t>
+      </w:r>
+      <w:r>
+        <w:t xml:space="preserve"> martin@gmail.com </w:t>
+      </w:r>
+      <w:proofErr w:type="spellStart"/>
+      <w:r>
+        <w:t>password</w:t>
+      </w:r>
+      <w:proofErr w:type="spellEnd"/>
+      <w:r>
+        <w:t>: 123456”). Desde la barra de navegación hacemos clic en “</w:t>
+      </w:r>
+      <w:proofErr w:type="spellStart"/>
+      <w:r>
+        <w:t>List</w:t>
+      </w:r>
+      <w:proofErr w:type="spellEnd"/>
+      <w:r>
+        <w:t xml:space="preserve"> </w:t>
+      </w:r>
+      <w:r>
+        <w:t xml:space="preserve">Peticiones </w:t>
+      </w:r>
+      <w:r>
+        <w:t>A</w:t>
+      </w:r>
+      <w:r>
+        <w:t>mistad” y comprobamos que aparece el nombre del usuario que nos ha enviado la petición.</w:t>
+      </w:r>
+    </w:p>
+    <w:p>
+      <w:pPr>
+        <w:jc w:val="both"/>
+        <w:rPr>
+          <w:rStyle w:val="nfasis"/>
+          <w:rFonts w:asciiTheme="majorHAnsi" w:eastAsiaTheme="majorEastAsia" w:hAnsiTheme="majorHAnsi" w:cstheme="majorBidi"/>
+          <w:color w:val="1F3763" w:themeColor="accent1" w:themeShade="7F"/>
+          <w:sz w:val="24"/>
+          <w:szCs w:val="24"/>
+        </w:rPr>
+      </w:pPr>
+      <w:r>
+        <w:rPr>
+          <w:rStyle w:val="nfasis"/>
+          <w:rFonts w:asciiTheme="majorHAnsi" w:eastAsiaTheme="majorEastAsia" w:hAnsiTheme="majorHAnsi" w:cstheme="majorBidi"/>
+          <w:color w:val="1F3763" w:themeColor="accent1" w:themeShade="7F"/>
+          <w:sz w:val="24"/>
+          <w:szCs w:val="24"/>
+        </w:rPr>
+        <w:t>7.1 [</w:t>
+      </w:r>
+      <w:proofErr w:type="spellStart"/>
+      <w:r>
+        <w:rPr>
+          <w:rStyle w:val="nfasis"/>
+          <w:rFonts w:asciiTheme="majorHAnsi" w:eastAsiaTheme="majorEastAsia" w:hAnsiTheme="majorHAnsi" w:cstheme="majorBidi"/>
+          <w:color w:val="1F3763" w:themeColor="accent1" w:themeShade="7F"/>
+          <w:sz w:val="24"/>
+          <w:szCs w:val="24"/>
+        </w:rPr>
+        <w:t>AcepInvVal</w:t>
+      </w:r>
+      <w:proofErr w:type="spellEnd"/>
+      <w:r>
+        <w:rPr>
+          <w:rStyle w:val="nfasis"/>
+          <w:rFonts w:asciiTheme="majorHAnsi" w:eastAsiaTheme="majorEastAsia" w:hAnsiTheme="majorHAnsi" w:cstheme="majorBidi"/>
+          <w:color w:val="1F3763" w:themeColor="accent1" w:themeShade="7F"/>
+          <w:sz w:val="24"/>
+          <w:szCs w:val="24"/>
+        </w:rPr>
+        <w:t>] Aceptar una invitación recibida</w:t>
+      </w:r>
+    </w:p>
+    <w:p>
+      <w:pPr>
+        <w:jc w:val="both"/>
+      </w:pPr>
+      <w:r>
+        <w:t xml:space="preserve">Se rellena el formulario de </w:t>
+      </w:r>
+      <w:proofErr w:type="spellStart"/>
+      <w:r>
+        <w:t>login</w:t>
+      </w:r>
+      <w:proofErr w:type="spellEnd"/>
+      <w:r>
+        <w:t xml:space="preserve"> con los siguientes datos: “</w:t>
+      </w:r>
+      <w:r>
+        <w:t>email</w:t>
+      </w:r>
+      <w:r>
+        <w:t xml:space="preserve">: </w:t>
+      </w:r>
+      <w:r>
+        <w:t>gemma</w:t>
+      </w:r>
+      <w:r>
+        <w:t xml:space="preserve">@example.com </w:t>
+      </w:r>
+      <w:proofErr w:type="spellStart"/>
+      <w:r>
+        <w:t>password</w:t>
+      </w:r>
+      <w:proofErr w:type="spellEnd"/>
+      <w:r>
+        <w:t xml:space="preserve">: 1234” que son los de un usuario que existe en la base de datos. Una vez </w:t>
+      </w:r>
+      <w:proofErr w:type="spellStart"/>
+      <w:r>
+        <w:t>logueado</w:t>
+      </w:r>
+      <w:proofErr w:type="spellEnd"/>
+      <w:r>
+        <w:t xml:space="preserve"> correctamente, desde la vista de la lista de todos los usuarios, que se muestra automáticamente al acceder, se hace clic en el botón de “Agregar amigo”. Una vez hecho esto, hacemos </w:t>
+      </w:r>
+      <w:proofErr w:type="spellStart"/>
+      <w:r>
+        <w:t>logout</w:t>
+      </w:r>
+      <w:proofErr w:type="spellEnd"/>
+      <w:r>
+        <w:t xml:space="preserve"> y nos </w:t>
+      </w:r>
+      <w:proofErr w:type="spellStart"/>
+      <w:r>
+        <w:t>logueamos</w:t>
+      </w:r>
+      <w:proofErr w:type="spellEnd"/>
+      <w:r>
+        <w:t xml:space="preserve"> ahora con el usuario al que le hemos enviado la petición (“</w:t>
+      </w:r>
+      <w:r>
+        <w:t>email</w:t>
+      </w:r>
+      <w:r>
+        <w:t xml:space="preserve">: </w:t>
+      </w:r>
+      <w:r>
+        <w:t>nacho</w:t>
+      </w:r>
+      <w:r>
+        <w:t>@</w:t>
+      </w:r>
+      <w:r>
+        <w:t>gmail</w:t>
+      </w:r>
+      <w:r>
+        <w:t xml:space="preserve">.com </w:t>
+      </w:r>
+      <w:proofErr w:type="spellStart"/>
+      <w:r>
+        <w:t>password</w:t>
+      </w:r>
+      <w:proofErr w:type="spellEnd"/>
+      <w:r>
+        <w:t>: 123456”). Desde la barra de navegación hacemos clic en “</w:t>
+      </w:r>
+      <w:proofErr w:type="spellStart"/>
+      <w:r>
+        <w:t>List</w:t>
+      </w:r>
+      <w:proofErr w:type="spellEnd"/>
+      <w:r>
+        <w:t xml:space="preserve"> </w:t>
+      </w:r>
+      <w:r>
+        <w:t xml:space="preserve">Peticiones </w:t>
+      </w:r>
+      <w:r>
+        <w:t>A</w:t>
+      </w:r>
+      <w:r>
+        <w:t>mistad” y hacemos clic en el botón “Aceptar” para aceptar la petición de amistad, y comprobamos que ya no aparece en la lista el email del usuario.</w:t>
+      </w:r>
+    </w:p>
+    <w:p>
+      <w:pPr>
+        <w:jc w:val="both"/>
+        <w:rPr>
+          <w:rStyle w:val="nfasis"/>
+          <w:rFonts w:asciiTheme="majorHAnsi" w:eastAsiaTheme="majorEastAsia" w:hAnsiTheme="majorHAnsi" w:cstheme="majorBidi"/>
+          <w:color w:val="1F3763" w:themeColor="accent1" w:themeShade="7F"/>
+          <w:sz w:val="24"/>
+          <w:szCs w:val="24"/>
+        </w:rPr>
+      </w:pPr>
+      <w:r>
+        <w:rPr>
+          <w:rStyle w:val="nfasis"/>
+          <w:rFonts w:asciiTheme="majorHAnsi" w:eastAsiaTheme="majorEastAsia" w:hAnsiTheme="majorHAnsi" w:cstheme="majorBidi"/>
+          <w:color w:val="1F3763" w:themeColor="accent1" w:themeShade="7F"/>
+          <w:sz w:val="24"/>
+          <w:szCs w:val="24"/>
+        </w:rPr>
+        <w:t>8.1 [</w:t>
+      </w:r>
+      <w:proofErr w:type="spellStart"/>
+      <w:r>
+        <w:rPr>
+          <w:rStyle w:val="nfasis"/>
+          <w:rFonts w:asciiTheme="majorHAnsi" w:eastAsiaTheme="majorEastAsia" w:hAnsiTheme="majorHAnsi" w:cstheme="majorBidi"/>
+          <w:color w:val="1F3763" w:themeColor="accent1" w:themeShade="7F"/>
+          <w:sz w:val="24"/>
+          <w:szCs w:val="24"/>
+        </w:rPr>
+        <w:t>ListAmiVal</w:t>
+      </w:r>
+      <w:proofErr w:type="spellEnd"/>
+      <w:r>
+        <w:rPr>
+          <w:rStyle w:val="nfasis"/>
+          <w:rFonts w:asciiTheme="majorHAnsi" w:eastAsiaTheme="majorEastAsia" w:hAnsiTheme="majorHAnsi" w:cstheme="majorBidi"/>
+          <w:color w:val="1F3763" w:themeColor="accent1" w:themeShade="7F"/>
+          <w:sz w:val="24"/>
+          <w:szCs w:val="24"/>
+        </w:rPr>
+        <w:t>] Listar los amigos de un usuario</w:t>
+      </w:r>
+      <w:r>
+        <w:rPr>
+          <w:rStyle w:val="nfasis"/>
+          <w:rFonts w:asciiTheme="majorHAnsi" w:eastAsiaTheme="majorEastAsia" w:hAnsiTheme="majorHAnsi" w:cstheme="majorBidi"/>
+          <w:color w:val="1F3763" w:themeColor="accent1" w:themeShade="7F"/>
+          <w:sz w:val="24"/>
+          <w:szCs w:val="24"/>
+        </w:rPr>
         <w:t>.</w:t>
       </w:r>
     </w:p>
@@ -5530,7 +6148,15 @@
         </w:rPr>
       </w:pPr>
       <w:r>
-        <w:t>Se rellena el formulario de login con los siguientes datos: “</w:t>
+        <w:t xml:space="preserve">Se rellena el formulario de </w:t>
+      </w:r>
+      <w:proofErr w:type="spellStart"/>
+      <w:r>
+        <w:t>login</w:t>
+      </w:r>
+      <w:proofErr w:type="spellEnd"/>
+      <w:r>
+        <w:t xml:space="preserve"> con los siguientes datos: “</w:t>
       </w:r>
       <w:r>
         <w:t>email</w:t>
@@ -5544,11 +6170,37 @@
       <w:r>
         <w:t xml:space="preserve">@example.com </w:t>
       </w:r>
+      <w:proofErr w:type="spellStart"/>
       <w:r>
         <w:t>password</w:t>
       </w:r>
-      <w:r>
-        <w:t>: 1234” que son los de un usuario que existe en la base de datos. Una vez logueado correctamente, desde la vista de la lista de todos los usuarios, que se muestra automáticamente al acceder, se hace clic en el botón de “Agregar amigo”. Una vez hecho esto, hacemos logout y nos logueamos ahora con el usuario al que le hemos enviado la petición (“</w:t>
+      <w:proofErr w:type="spellEnd"/>
+      <w:r>
+        <w:t xml:space="preserve">: 1234” que son los de un usuario que existe en la base de datos. Una vez </w:t>
+      </w:r>
+      <w:proofErr w:type="spellStart"/>
+      <w:r>
+        <w:t>logueado</w:t>
+      </w:r>
+      <w:proofErr w:type="spellEnd"/>
+      <w:r>
+        <w:t xml:space="preserve"> correctamente, desde la vista de la lista de todos los usuarios, que se muestra automáticamente al acceder, se hace clic en el botón de “Agregar amigo”. Una vez hecho esto, hacemos </w:t>
+      </w:r>
+      <w:proofErr w:type="spellStart"/>
+      <w:r>
+        <w:t>logout</w:t>
+      </w:r>
+      <w:proofErr w:type="spellEnd"/>
+      <w:r>
+        <w:t xml:space="preserve"> y nos </w:t>
+      </w:r>
+      <w:proofErr w:type="spellStart"/>
+      <w:r>
+        <w:t>logueamos</w:t>
+      </w:r>
+      <w:proofErr w:type="spellEnd"/>
+      <w:r>
+        <w:t xml:space="preserve"> ahora con el usuario al que le hemos enviado la petición (“</w:t>
       </w:r>
       <w:r>
         <w:t>email</w:t>
@@ -5568,9 +6220,11 @@
       <w:r>
         <w:t xml:space="preserve">.com </w:t>
       </w:r>
+      <w:proofErr w:type="spellStart"/>
       <w:r>
         <w:t>password</w:t>
       </w:r>
+      <w:proofErr w:type="spellEnd"/>
       <w:r>
         <w:t>: 123456”). Desde la barra de navegación hacemos clic en “</w:t>
       </w:r>
@@ -5592,9 +6246,11 @@
       <w:r>
         <w:t>Amigos” y comprobamos que ahora el usuario (</w:t>
       </w:r>
+      <w:proofErr w:type="spellStart"/>
       <w:r>
         <w:t>Raul</w:t>
       </w:r>
+      <w:proofErr w:type="spellEnd"/>
       <w:r>
         <w:t>) aparece en esa lista.</w:t>
       </w:r>
@@ -5607,7 +6263,7 @@
           <w:rStyle w:val="nfasis"/>
         </w:rPr>
       </w:pPr>
-      <w:bookmarkStart w:id="33" w:name="_Toc511416472"/>
+      <w:bookmarkStart w:id="33" w:name="_Toc511633051"/>
       <w:r>
         <w:rPr>
           <w:rStyle w:val="nfasis"/>
@@ -5625,7 +6281,21 @@
         <w:rPr>
           <w:rStyle w:val="nfasis"/>
         </w:rPr>
-        <w:t>[CInVal] Inicio de sesión con datos válidos</w:t>
+        <w:t>[</w:t>
+      </w:r>
+      <w:proofErr w:type="spellStart"/>
+      <w:r>
+        <w:rPr>
+          <w:rStyle w:val="nfasis"/>
+        </w:rPr>
+        <w:t>CInVal</w:t>
+      </w:r>
+      <w:proofErr w:type="spellEnd"/>
+      <w:r>
+        <w:rPr>
+          <w:rStyle w:val="nfasis"/>
+        </w:rPr>
+        <w:t>] Inicio de sesión con datos válidos</w:t>
       </w:r>
       <w:bookmarkEnd w:id="33"/>
     </w:p>
@@ -5637,12 +6307,26 @@
           <w:rStyle w:val="nfasis"/>
         </w:rPr>
       </w:pPr>
-      <w:bookmarkStart w:id="34" w:name="_Toc511416473"/>
-      <w:r>
-        <w:rPr>
-          <w:rStyle w:val="nfasis"/>
-        </w:rPr>
-        <w:t>C1.2 [CInInVal] Inicio de sesión con datos inválidos (usuario no existente en la aplicación)</w:t>
+      <w:bookmarkStart w:id="34" w:name="_Toc511633052"/>
+      <w:r>
+        <w:rPr>
+          <w:rStyle w:val="nfasis"/>
+        </w:rPr>
+        <w:t>C1.2 [</w:t>
+      </w:r>
+      <w:proofErr w:type="spellStart"/>
+      <w:r>
+        <w:rPr>
+          <w:rStyle w:val="nfasis"/>
+        </w:rPr>
+        <w:t>CInInVal</w:t>
+      </w:r>
+      <w:proofErr w:type="spellEnd"/>
+      <w:r>
+        <w:rPr>
+          <w:rStyle w:val="nfasis"/>
+        </w:rPr>
+        <w:t>] Inicio de sesión con datos inválidos (usuario no existente en la aplicación)</w:t>
       </w:r>
       <w:bookmarkEnd w:id="34"/>
     </w:p>
@@ -5654,12 +6338,26 @@
           <w:rStyle w:val="nfasis"/>
         </w:rPr>
       </w:pPr>
-      <w:bookmarkStart w:id="35" w:name="_Toc511416474"/>
-      <w:r>
-        <w:rPr>
-          <w:rStyle w:val="nfasis"/>
-        </w:rPr>
-        <w:t>C.2.1 [CListAmiVal] Acceder a la lista de amigos de un usuario, que al menos tenga tres amigos</w:t>
+      <w:bookmarkStart w:id="35" w:name="_Toc511633053"/>
+      <w:r>
+        <w:rPr>
+          <w:rStyle w:val="nfasis"/>
+        </w:rPr>
+        <w:t>C.2.1 [</w:t>
+      </w:r>
+      <w:proofErr w:type="spellStart"/>
+      <w:r>
+        <w:rPr>
+          <w:rStyle w:val="nfasis"/>
+        </w:rPr>
+        <w:t>CListAmiVal</w:t>
+      </w:r>
+      <w:proofErr w:type="spellEnd"/>
+      <w:r>
+        <w:rPr>
+          <w:rStyle w:val="nfasis"/>
+        </w:rPr>
+        <w:t>] Acceder a la lista de amigos de un usuario, que al menos tenga tres amigos</w:t>
       </w:r>
       <w:bookmarkEnd w:id="35"/>
     </w:p>
@@ -5671,12 +6369,26 @@
           <w:rStyle w:val="nfasis"/>
         </w:rPr>
       </w:pPr>
-      <w:bookmarkStart w:id="36" w:name="_Toc511416475"/>
-      <w:r>
-        <w:rPr>
-          <w:rStyle w:val="nfasis"/>
-        </w:rPr>
-        <w:t>C.2.2 [CListAmiFil] Acceder a la lista de amigos de un usuario, y realizar un filtrado para encontrar a un amigo concreto, el nombre a buscar debe coincidir con el de un amigo</w:t>
+      <w:bookmarkStart w:id="36" w:name="_Toc511633054"/>
+      <w:r>
+        <w:rPr>
+          <w:rStyle w:val="nfasis"/>
+        </w:rPr>
+        <w:t>C.2.2 [</w:t>
+      </w:r>
+      <w:proofErr w:type="spellStart"/>
+      <w:r>
+        <w:rPr>
+          <w:rStyle w:val="nfasis"/>
+        </w:rPr>
+        <w:t>CListAmiFil</w:t>
+      </w:r>
+      <w:proofErr w:type="spellEnd"/>
+      <w:r>
+        <w:rPr>
+          <w:rStyle w:val="nfasis"/>
+        </w:rPr>
+        <w:t>] Acceder a la lista de amigos de un usuario, y realizar un filtrado para encontrar a un amigo concreto, el nombre a buscar debe coincidir con el de un amigo</w:t>
       </w:r>
       <w:bookmarkEnd w:id="36"/>
     </w:p>
@@ -5694,12 +6406,26 @@
         </w:rPr>
         <w:t xml:space="preserve"> </w:t>
       </w:r>
-      <w:bookmarkStart w:id="37" w:name="_Toc511416476"/>
-      <w:r>
-        <w:rPr>
-          <w:rStyle w:val="nfasis"/>
-        </w:rPr>
-        <w:t>C3.1 [CListMenVal] Acceder a la lista de mensajes de un amigo “chat”, la lista debe contener al menos tres mensajes</w:t>
+      <w:bookmarkStart w:id="37" w:name="_Toc511633055"/>
+      <w:r>
+        <w:rPr>
+          <w:rStyle w:val="nfasis"/>
+        </w:rPr>
+        <w:t>C3.1 [</w:t>
+      </w:r>
+      <w:proofErr w:type="spellStart"/>
+      <w:r>
+        <w:rPr>
+          <w:rStyle w:val="nfasis"/>
+        </w:rPr>
+        <w:t>CListMenVal</w:t>
+      </w:r>
+      <w:proofErr w:type="spellEnd"/>
+      <w:r>
+        <w:rPr>
+          <w:rStyle w:val="nfasis"/>
+        </w:rPr>
+        <w:t>] Acceder a la lista de mensajes de un amigo “chat”, la lista debe contener al menos tres mensajes</w:t>
       </w:r>
       <w:bookmarkEnd w:id="37"/>
     </w:p>
@@ -5711,12 +6437,26 @@
           <w:rStyle w:val="nfasis"/>
         </w:rPr>
       </w:pPr>
-      <w:bookmarkStart w:id="38" w:name="_Toc511416477"/>
-      <w:r>
-        <w:rPr>
-          <w:rStyle w:val="nfasis"/>
-        </w:rPr>
-        <w:t>C4.1 [CCrearMenVal] Acceder a la lista de mensajes de un amigo “chat” y crear un nuevo mensaje, validar que el mensaje aparece en la lista de mensajes</w:t>
+      <w:bookmarkStart w:id="38" w:name="_Toc511633056"/>
+      <w:r>
+        <w:rPr>
+          <w:rStyle w:val="nfasis"/>
+        </w:rPr>
+        <w:t>C4.1 [</w:t>
+      </w:r>
+      <w:proofErr w:type="spellStart"/>
+      <w:r>
+        <w:rPr>
+          <w:rStyle w:val="nfasis"/>
+        </w:rPr>
+        <w:t>CCrearMenVal</w:t>
+      </w:r>
+      <w:proofErr w:type="spellEnd"/>
+      <w:r>
+        <w:rPr>
+          <w:rStyle w:val="nfasis"/>
+        </w:rPr>
+        <w:t>] Acceder a la lista de mensajes de un amigo “chat” y crear un nuevo mensaje, validar que el mensaje aparece en la lista de mensajes</w:t>
       </w:r>
       <w:bookmarkEnd w:id="38"/>
     </w:p>
@@ -5728,12 +6468,26 @@
           <w:rStyle w:val="nfasis"/>
         </w:rPr>
       </w:pPr>
-      <w:bookmarkStart w:id="39" w:name="_Toc511416478"/>
-      <w:r>
-        <w:rPr>
-          <w:rStyle w:val="nfasis"/>
-        </w:rPr>
-        <w:t>C5.1 [CMenLeidoVal] Identificarse en la aplicación y enviar un mensaje a un amigo, validar que el mensaje enviado aparece en el chat. Identificarse después con el usuario que recibido el mensaje y validar que tiene un mensaje sin leer, entrar en el chat y comprobar que el mensaje pasa a tener el estado leído</w:t>
+      <w:bookmarkStart w:id="39" w:name="_Toc511633057"/>
+      <w:r>
+        <w:rPr>
+          <w:rStyle w:val="nfasis"/>
+        </w:rPr>
+        <w:t>C5.1 [</w:t>
+      </w:r>
+      <w:proofErr w:type="spellStart"/>
+      <w:r>
+        <w:rPr>
+          <w:rStyle w:val="nfasis"/>
+        </w:rPr>
+        <w:t>CMenLeidoVal</w:t>
+      </w:r>
+      <w:proofErr w:type="spellEnd"/>
+      <w:r>
+        <w:rPr>
+          <w:rStyle w:val="nfasis"/>
+        </w:rPr>
+        <w:t>] Identificarse en la aplicación y enviar un mensaje a un amigo, validar que el mensaje enviado aparece en el chat. Identificarse después con el usuario que recibido el mensaje y validar que tiene un mensaje sin leer, entrar en el chat y comprobar que el mensaje pasa a tener el estado leído</w:t>
       </w:r>
       <w:bookmarkEnd w:id="39"/>
     </w:p>
@@ -5745,12 +6499,26 @@
           <w:rStyle w:val="nfasis"/>
         </w:rPr>
       </w:pPr>
-      <w:bookmarkStart w:id="40" w:name="_Toc511416479"/>
-      <w:r>
-        <w:rPr>
-          <w:rStyle w:val="nfasis"/>
-        </w:rPr>
-        <w:t>C6.1 [CListaMenNoLeidoVal] Identificarse en la aplicación y enviar tres mensajes a un amigo, validar que los mensajes enviados aparecen en el chat. Identificarse después con el usuario que recibido el mensaje y validar que el número de mensajes sin leer aparece en la propia lista de amigos</w:t>
+      <w:bookmarkStart w:id="40" w:name="_Toc511633058"/>
+      <w:r>
+        <w:rPr>
+          <w:rStyle w:val="nfasis"/>
+        </w:rPr>
+        <w:t>C6.1 [</w:t>
+      </w:r>
+      <w:proofErr w:type="spellStart"/>
+      <w:r>
+        <w:rPr>
+          <w:rStyle w:val="nfasis"/>
+        </w:rPr>
+        <w:t>CListaMenNoLeidoVal</w:t>
+      </w:r>
+      <w:proofErr w:type="spellEnd"/>
+      <w:r>
+        <w:rPr>
+          <w:rStyle w:val="nfasis"/>
+        </w:rPr>
+        <w:t>] Identificarse en la aplicación y enviar tres mensajes a un amigo, validar que los mensajes enviados aparecen en el chat. Identificarse después con el usuario que recibido el mensaje y validar que el número de mensajes sin leer aparece en la propia lista de amigos</w:t>
       </w:r>
       <w:bookmarkEnd w:id="40"/>
     </w:p>
@@ -5759,12 +6527,26 @@
         <w:pStyle w:val="Ttulo3"/>
         <w:jc w:val="both"/>
       </w:pPr>
-      <w:bookmarkStart w:id="41" w:name="_Toc511416480"/>
-      <w:r>
-        <w:rPr>
-          <w:rStyle w:val="nfasis"/>
-        </w:rPr>
-        <w:t>C7.1 [COrdenMenVall] Identificarse con un usuario A que al menos tenga 3 amigos, ir al chat del ultimo amigo de la lista y enviarle un mensaje, volver a la lista de amigos y comprobar que el</w:t>
+      <w:bookmarkStart w:id="41" w:name="_Toc511633059"/>
+      <w:r>
+        <w:rPr>
+          <w:rStyle w:val="nfasis"/>
+        </w:rPr>
+        <w:t>C7.1 [</w:t>
+      </w:r>
+      <w:proofErr w:type="spellStart"/>
+      <w:r>
+        <w:rPr>
+          <w:rStyle w:val="nfasis"/>
+        </w:rPr>
+        <w:t>COrdenMenVall</w:t>
+      </w:r>
+      <w:proofErr w:type="spellEnd"/>
+      <w:r>
+        <w:rPr>
+          <w:rStyle w:val="nfasis"/>
+        </w:rPr>
+        <w:t>] Identificarse con un usuario A que al menos tenga 3 amigos, ir al chat del ultimo amigo de la lista y enviarle un mensaje, volver a la lista de amigos y comprobar que el</w:t>
       </w:r>
       <w:r>
         <w:t xml:space="preserve"> usuario al que se le ha enviado el mensaje está en primera posición. Identificarse con el usuario B y enviarle un mensaje al usuario A. Volver a identificarse con el usuario A y ver que el usuario que acaba de mandarle el mensaje es el primero en su lisa de amigos</w:t>
@@ -5776,7 +6558,7 @@
         <w:pStyle w:val="Ttulo1"/>
         <w:jc w:val="both"/>
       </w:pPr>
-      <w:bookmarkStart w:id="42" w:name="_Toc511416481"/>
+      <w:bookmarkStart w:id="42" w:name="_Toc511633060"/>
       <w:r>
         <w:t>Información adicional</w:t>
       </w:r>
@@ -5788,15 +6570,17 @@
     <w:p>
       <w:pPr>
         <w:jc w:val="both"/>
-        <w:rPr>
-          <w:color w:val="FF0000"/>
-        </w:rPr>
-      </w:pPr>
-      <w:r>
-        <w:rPr>
-          <w:color w:val="FF0000"/>
-        </w:rPr>
-        <w:t>Para ejecutar los test hay que cambiar el path de Firefox.</w:t>
+      </w:pPr>
+      <w:r>
+        <w:t xml:space="preserve">Para ejecutar los test hay que cambiar el </w:t>
+      </w:r>
+      <w:proofErr w:type="spellStart"/>
+      <w:r>
+        <w:t>path</w:t>
+      </w:r>
+      <w:proofErr w:type="spellEnd"/>
+      <w:r>
+        <w:t xml:space="preserve"> de Firefox.</w:t>
       </w:r>
     </w:p>
     <w:sectPr>
@@ -5847,6 +6631,7 @@
         <w:docPartUnique/>
       </w:docPartObj>
     </w:sdtPr>
+    <w:sdtEndPr/>
     <w:sdtContent>
       <w:p>
         <w:pPr>
@@ -7477,7 +8262,7 @@
 </file>
 
 <file path=customXml/itemProps1.xml><?xml version="1.0" encoding="utf-8"?>
-<ds:datastoreItem xmlns:ds="http://schemas.openxmlformats.org/officeDocument/2006/customXml" ds:itemID="{D242FA90-FFE0-458A-8BCC-08ED43B7BD3E}">
+<ds:datastoreItem xmlns:ds="http://schemas.openxmlformats.org/officeDocument/2006/customXml" ds:itemID="{64815BB0-7584-43A9-80D2-1CD0ACC4C22A}">
   <ds:schemaRefs>
     <ds:schemaRef ds:uri="http://schemas.openxmlformats.org/officeDocument/2006/bibliography"/>
   </ds:schemaRefs>

</xml_diff>

<commit_message>
jQuery: Autenticaión del usuario, probado y documentado
</commit_message>
<xml_diff>
--- a/documentacion.docx
+++ b/documentacion.docx
@@ -606,7 +606,7 @@
           <w:r>
             <w:fldChar w:fldCharType="separate"/>
           </w:r>
-          <w:hyperlink w:anchor="_Toc511633019" w:history="1">
+          <w:hyperlink w:anchor="_Toc511769445" w:history="1">
             <w:r>
               <w:rPr>
                 <w:rStyle w:val="Hipervnculo"/>
@@ -633,7 +633,7 @@
                 <w:noProof/>
                 <w:webHidden/>
               </w:rPr>
-              <w:instrText xml:space="preserve"> PAGEREF _Toc511633019 \h </w:instrText>
+              <w:instrText xml:space="preserve"> PAGEREF _Toc511769445 \h </w:instrText>
             </w:r>
             <w:r>
               <w:rPr>
@@ -676,7 +676,7 @@
               <w:lang w:eastAsia="es-ES"/>
             </w:rPr>
           </w:pPr>
-          <w:hyperlink w:anchor="_Toc511633020" w:history="1">
+          <w:hyperlink w:anchor="_Toc511769446" w:history="1">
             <w:r>
               <w:rPr>
                 <w:rStyle w:val="Hipervnculo"/>
@@ -703,7 +703,7 @@
                 <w:noProof/>
                 <w:webHidden/>
               </w:rPr>
-              <w:instrText xml:space="preserve"> PAGEREF _Toc511633020 \h </w:instrText>
+              <w:instrText xml:space="preserve"> PAGEREF _Toc511769446 \h </w:instrText>
             </w:r>
             <w:r>
               <w:rPr>
@@ -746,7 +746,7 @@
               <w:lang w:eastAsia="es-ES"/>
             </w:rPr>
           </w:pPr>
-          <w:hyperlink w:anchor="_Toc511633021" w:history="1">
+          <w:hyperlink w:anchor="_Toc511769447" w:history="1">
             <w:r>
               <w:rPr>
                 <w:rStyle w:val="Hipervnculo"/>
@@ -773,7 +773,7 @@
                 <w:noProof/>
                 <w:webHidden/>
               </w:rPr>
-              <w:instrText xml:space="preserve"> PAGEREF _Toc511633021 \h </w:instrText>
+              <w:instrText xml:space="preserve"> PAGEREF _Toc511769447 \h </w:instrText>
             </w:r>
             <w:r>
               <w:rPr>
@@ -816,7 +816,7 @@
               <w:lang w:eastAsia="es-ES"/>
             </w:rPr>
           </w:pPr>
-          <w:hyperlink w:anchor="_Toc511633022" w:history="1">
+          <w:hyperlink w:anchor="_Toc511769448" w:history="1">
             <w:r>
               <w:rPr>
                 <w:rStyle w:val="Hipervnculo"/>
@@ -845,7 +845,7 @@
                 <w:noProof/>
                 <w:webHidden/>
               </w:rPr>
-              <w:instrText xml:space="preserve"> PAGEREF _Toc511633022 \h </w:instrText>
+              <w:instrText xml:space="preserve"> PAGEREF _Toc511769448 \h </w:instrText>
             </w:r>
             <w:r>
               <w:rPr>
@@ -888,7 +888,7 @@
               <w:lang w:eastAsia="es-ES"/>
             </w:rPr>
           </w:pPr>
-          <w:hyperlink w:anchor="_Toc511633023" w:history="1">
+          <w:hyperlink w:anchor="_Toc511769449" w:history="1">
             <w:r>
               <w:rPr>
                 <w:rStyle w:val="Hipervnculo"/>
@@ -917,7 +917,7 @@
                 <w:noProof/>
                 <w:webHidden/>
               </w:rPr>
-              <w:instrText xml:space="preserve"> PAGEREF _Toc511633023 \h </w:instrText>
+              <w:instrText xml:space="preserve"> PAGEREF _Toc511769449 \h </w:instrText>
             </w:r>
             <w:r>
               <w:rPr>
@@ -960,7 +960,7 @@
               <w:lang w:eastAsia="es-ES"/>
             </w:rPr>
           </w:pPr>
-          <w:hyperlink w:anchor="_Toc511633024" w:history="1">
+          <w:hyperlink w:anchor="_Toc511769450" w:history="1">
             <w:r>
               <w:rPr>
                 <w:rStyle w:val="Hipervnculo"/>
@@ -989,7 +989,7 @@
                 <w:noProof/>
                 <w:webHidden/>
               </w:rPr>
-              <w:instrText xml:space="preserve"> PAGEREF _Toc511633024 \h </w:instrText>
+              <w:instrText xml:space="preserve"> PAGEREF _Toc511769450 \h </w:instrText>
             </w:r>
             <w:r>
               <w:rPr>
@@ -1032,7 +1032,7 @@
               <w:lang w:eastAsia="es-ES"/>
             </w:rPr>
           </w:pPr>
-          <w:hyperlink w:anchor="_Toc511633025" w:history="1">
+          <w:hyperlink w:anchor="_Toc511769451" w:history="1">
             <w:r>
               <w:rPr>
                 <w:rStyle w:val="Hipervnculo"/>
@@ -1061,7 +1061,7 @@
                 <w:noProof/>
                 <w:webHidden/>
               </w:rPr>
-              <w:instrText xml:space="preserve"> PAGEREF _Toc511633025 \h </w:instrText>
+              <w:instrText xml:space="preserve"> PAGEREF _Toc511769451 \h </w:instrText>
             </w:r>
             <w:r>
               <w:rPr>
@@ -1104,7 +1104,7 @@
               <w:lang w:eastAsia="es-ES"/>
             </w:rPr>
           </w:pPr>
-          <w:hyperlink w:anchor="_Toc511633026" w:history="1">
+          <w:hyperlink w:anchor="_Toc511769452" w:history="1">
             <w:r>
               <w:rPr>
                 <w:rStyle w:val="Hipervnculo"/>
@@ -1133,7 +1133,7 @@
                 <w:noProof/>
                 <w:webHidden/>
               </w:rPr>
-              <w:instrText xml:space="preserve"> PAGEREF _Toc511633026 \h </w:instrText>
+              <w:instrText xml:space="preserve"> PAGEREF _Toc511769452 \h </w:instrText>
             </w:r>
             <w:r>
               <w:rPr>
@@ -1176,7 +1176,7 @@
               <w:lang w:eastAsia="es-ES"/>
             </w:rPr>
           </w:pPr>
-          <w:hyperlink w:anchor="_Toc511633027" w:history="1">
+          <w:hyperlink w:anchor="_Toc511769453" w:history="1">
             <w:r>
               <w:rPr>
                 <w:rStyle w:val="Hipervnculo"/>
@@ -1205,7 +1205,7 @@
                 <w:noProof/>
                 <w:webHidden/>
               </w:rPr>
-              <w:instrText xml:space="preserve"> PAGEREF _Toc511633027 \h </w:instrText>
+              <w:instrText xml:space="preserve"> PAGEREF _Toc511769453 \h </w:instrText>
             </w:r>
             <w:r>
               <w:rPr>
@@ -1248,7 +1248,7 @@
               <w:lang w:eastAsia="es-ES"/>
             </w:rPr>
           </w:pPr>
-          <w:hyperlink w:anchor="_Toc511633028" w:history="1">
+          <w:hyperlink w:anchor="_Toc511769454" w:history="1">
             <w:r>
               <w:rPr>
                 <w:rStyle w:val="Hipervnculo"/>
@@ -1277,7 +1277,7 @@
                 <w:noProof/>
                 <w:webHidden/>
               </w:rPr>
-              <w:instrText xml:space="preserve"> PAGEREF _Toc511633028 \h </w:instrText>
+              <w:instrText xml:space="preserve"> PAGEREF _Toc511769454 \h </w:instrText>
             </w:r>
             <w:r>
               <w:rPr>
@@ -1320,7 +1320,7 @@
               <w:lang w:eastAsia="es-ES"/>
             </w:rPr>
           </w:pPr>
-          <w:hyperlink w:anchor="_Toc511633029" w:history="1">
+          <w:hyperlink w:anchor="_Toc511769455" w:history="1">
             <w:r>
               <w:rPr>
                 <w:rStyle w:val="Hipervnculo"/>
@@ -1349,7 +1349,7 @@
                 <w:noProof/>
                 <w:webHidden/>
               </w:rPr>
-              <w:instrText xml:space="preserve"> PAGEREF _Toc511633029 \h </w:instrText>
+              <w:instrText xml:space="preserve"> PAGEREF _Toc511769455 \h </w:instrText>
             </w:r>
             <w:r>
               <w:rPr>
@@ -1392,7 +1392,7 @@
               <w:lang w:eastAsia="es-ES"/>
             </w:rPr>
           </w:pPr>
-          <w:hyperlink w:anchor="_Toc511633030" w:history="1">
+          <w:hyperlink w:anchor="_Toc511769456" w:history="1">
             <w:r>
               <w:rPr>
                 <w:rStyle w:val="Hipervnculo"/>
@@ -1419,7 +1419,7 @@
                 <w:noProof/>
                 <w:webHidden/>
               </w:rPr>
-              <w:instrText xml:space="preserve"> PAGEREF _Toc511633030 \h </w:instrText>
+              <w:instrText xml:space="preserve"> PAGEREF _Toc511769456 \h </w:instrText>
             </w:r>
             <w:r>
               <w:rPr>
@@ -1462,7 +1462,7 @@
               <w:lang w:eastAsia="es-ES"/>
             </w:rPr>
           </w:pPr>
-          <w:hyperlink w:anchor="_Toc511633031" w:history="1">
+          <w:hyperlink w:anchor="_Toc511769457" w:history="1">
             <w:r>
               <w:rPr>
                 <w:rStyle w:val="Hipervnculo"/>
@@ -1489,7 +1489,7 @@
                 <w:noProof/>
                 <w:webHidden/>
               </w:rPr>
-              <w:instrText xml:space="preserve"> PAGEREF _Toc511633031 \h </w:instrText>
+              <w:instrText xml:space="preserve"> PAGEREF _Toc511769457 \h </w:instrText>
             </w:r>
             <w:r>
               <w:rPr>
@@ -1532,7 +1532,7 @@
               <w:lang w:eastAsia="es-ES"/>
             </w:rPr>
           </w:pPr>
-          <w:hyperlink w:anchor="_Toc511633032" w:history="1">
+          <w:hyperlink w:anchor="_Toc511769458" w:history="1">
             <w:r>
               <w:rPr>
                 <w:rStyle w:val="Hipervnculo"/>
@@ -1540,7 +1540,7 @@
                 <w:iCs/>
                 <w:noProof/>
               </w:rPr>
-              <w:t>S.1 Identificarse con usuario - token</w:t>
+              <w:t>S.1 Identificarse con usuario – token</w:t>
             </w:r>
             <w:r>
               <w:rPr>
@@ -1561,7 +1561,7 @@
                 <w:noProof/>
                 <w:webHidden/>
               </w:rPr>
-              <w:instrText xml:space="preserve"> PAGEREF _Toc511633032 \h </w:instrText>
+              <w:instrText xml:space="preserve"> PAGEREF _Toc511769458 \h </w:instrText>
             </w:r>
             <w:r>
               <w:rPr>
@@ -1604,7 +1604,7 @@
               <w:lang w:eastAsia="es-ES"/>
             </w:rPr>
           </w:pPr>
-          <w:hyperlink w:anchor="_Toc511633033" w:history="1">
+          <w:hyperlink w:anchor="_Toc511769459" w:history="1">
             <w:r>
               <w:rPr>
                 <w:rStyle w:val="Hipervnculo"/>
@@ -1633,7 +1633,7 @@
                 <w:noProof/>
                 <w:webHidden/>
               </w:rPr>
-              <w:instrText xml:space="preserve"> PAGEREF _Toc511633033 \h </w:instrText>
+              <w:instrText xml:space="preserve"> PAGEREF _Toc511769459 \h </w:instrText>
             </w:r>
             <w:r>
               <w:rPr>
@@ -1676,7 +1676,7 @@
               <w:lang w:eastAsia="es-ES"/>
             </w:rPr>
           </w:pPr>
-          <w:hyperlink w:anchor="_Toc511633034" w:history="1">
+          <w:hyperlink w:anchor="_Toc511769460" w:history="1">
             <w:r>
               <w:rPr>
                 <w:rStyle w:val="Hipervnculo"/>
@@ -1705,7 +1705,7 @@
                 <w:noProof/>
                 <w:webHidden/>
               </w:rPr>
-              <w:instrText xml:space="preserve"> PAGEREF _Toc511633034 \h </w:instrText>
+              <w:instrText xml:space="preserve"> PAGEREF _Toc511769460 \h </w:instrText>
             </w:r>
             <w:r>
               <w:rPr>
@@ -1725,7 +1725,7 @@
                 <w:noProof/>
                 <w:webHidden/>
               </w:rPr>
-              <w:t>4</w:t>
+              <w:t>5</w:t>
             </w:r>
             <w:r>
               <w:rPr>
@@ -1748,7 +1748,7 @@
               <w:lang w:eastAsia="es-ES"/>
             </w:rPr>
           </w:pPr>
-          <w:hyperlink w:anchor="_Toc511633035" w:history="1">
+          <w:hyperlink w:anchor="_Toc511769461" w:history="1">
             <w:r>
               <w:rPr>
                 <w:rStyle w:val="Hipervnculo"/>
@@ -1777,7 +1777,7 @@
                 <w:noProof/>
                 <w:webHidden/>
               </w:rPr>
-              <w:instrText xml:space="preserve"> PAGEREF _Toc511633035 \h </w:instrText>
+              <w:instrText xml:space="preserve"> PAGEREF _Toc511769461 \h </w:instrText>
             </w:r>
             <w:r>
               <w:rPr>
@@ -1797,7 +1797,7 @@
                 <w:noProof/>
                 <w:webHidden/>
               </w:rPr>
-              <w:t>4</w:t>
+              <w:t>5</w:t>
             </w:r>
             <w:r>
               <w:rPr>
@@ -1820,7 +1820,7 @@
               <w:lang w:eastAsia="es-ES"/>
             </w:rPr>
           </w:pPr>
-          <w:hyperlink w:anchor="_Toc511633036" w:history="1">
+          <w:hyperlink w:anchor="_Toc511769462" w:history="1">
             <w:r>
               <w:rPr>
                 <w:rStyle w:val="Hipervnculo"/>
@@ -1849,7 +1849,7 @@
                 <w:noProof/>
                 <w:webHidden/>
               </w:rPr>
-              <w:instrText xml:space="preserve"> PAGEREF _Toc511633036 \h </w:instrText>
+              <w:instrText xml:space="preserve"> PAGEREF _Toc511769462 \h </w:instrText>
             </w:r>
             <w:r>
               <w:rPr>
@@ -1869,7 +1869,7 @@
                 <w:noProof/>
                 <w:webHidden/>
               </w:rPr>
-              <w:t>4</w:t>
+              <w:t>5</w:t>
             </w:r>
             <w:r>
               <w:rPr>
@@ -1892,7 +1892,7 @@
               <w:lang w:eastAsia="es-ES"/>
             </w:rPr>
           </w:pPr>
-          <w:hyperlink w:anchor="_Toc511633037" w:history="1">
+          <w:hyperlink w:anchor="_Toc511769463" w:history="1">
             <w:r>
               <w:rPr>
                 <w:rStyle w:val="Hipervnculo"/>
@@ -1919,7 +1919,7 @@
                 <w:noProof/>
                 <w:webHidden/>
               </w:rPr>
-              <w:instrText xml:space="preserve"> PAGEREF _Toc511633037 \h </w:instrText>
+              <w:instrText xml:space="preserve"> PAGEREF _Toc511769463 \h </w:instrText>
             </w:r>
             <w:r>
               <w:rPr>
@@ -1939,7 +1939,7 @@
                 <w:noProof/>
                 <w:webHidden/>
               </w:rPr>
-              <w:t>4</w:t>
+              <w:t>5</w:t>
             </w:r>
             <w:r>
               <w:rPr>
@@ -1962,7 +1962,7 @@
               <w:lang w:eastAsia="es-ES"/>
             </w:rPr>
           </w:pPr>
-          <w:hyperlink w:anchor="_Toc511633038" w:history="1">
+          <w:hyperlink w:anchor="_Toc511769464" w:history="1">
             <w:r>
               <w:rPr>
                 <w:rStyle w:val="Hipervnculo"/>
@@ -1989,7 +1989,7 @@
                 <w:noProof/>
                 <w:webHidden/>
               </w:rPr>
-              <w:instrText xml:space="preserve"> PAGEREF _Toc511633038 \h </w:instrText>
+              <w:instrText xml:space="preserve"> PAGEREF _Toc511769464 \h </w:instrText>
             </w:r>
             <w:r>
               <w:rPr>
@@ -2009,7 +2009,7 @@
                 <w:noProof/>
                 <w:webHidden/>
               </w:rPr>
-              <w:t>4</w:t>
+              <w:t>5</w:t>
             </w:r>
             <w:r>
               <w:rPr>
@@ -2032,7 +2032,7 @@
               <w:lang w:eastAsia="es-ES"/>
             </w:rPr>
           </w:pPr>
-          <w:hyperlink w:anchor="_Toc511633039" w:history="1">
+          <w:hyperlink w:anchor="_Toc511769465" w:history="1">
             <w:r>
               <w:rPr>
                 <w:rStyle w:val="Hipervnculo"/>
@@ -2061,7 +2061,7 @@
                 <w:noProof/>
                 <w:webHidden/>
               </w:rPr>
-              <w:instrText xml:space="preserve"> PAGEREF _Toc511633039 \h </w:instrText>
+              <w:instrText xml:space="preserve"> PAGEREF _Toc511769465 \h </w:instrText>
             </w:r>
             <w:r>
               <w:rPr>
@@ -2081,7 +2081,7 @@
                 <w:noProof/>
                 <w:webHidden/>
               </w:rPr>
-              <w:t>4</w:t>
+              <w:t>5</w:t>
             </w:r>
             <w:r>
               <w:rPr>
@@ -2104,7 +2104,7 @@
               <w:lang w:eastAsia="es-ES"/>
             </w:rPr>
           </w:pPr>
-          <w:hyperlink w:anchor="_Toc511633040" w:history="1">
+          <w:hyperlink w:anchor="_Toc511769466" w:history="1">
             <w:r>
               <w:rPr>
                 <w:rStyle w:val="Hipervnculo"/>
@@ -2133,7 +2133,7 @@
                 <w:noProof/>
                 <w:webHidden/>
               </w:rPr>
-              <w:instrText xml:space="preserve"> PAGEREF _Toc511633040 \h </w:instrText>
+              <w:instrText xml:space="preserve"> PAGEREF _Toc511769466 \h </w:instrText>
             </w:r>
             <w:r>
               <w:rPr>
@@ -2153,7 +2153,7 @@
                 <w:noProof/>
                 <w:webHidden/>
               </w:rPr>
-              <w:t>4</w:t>
+              <w:t>5</w:t>
             </w:r>
             <w:r>
               <w:rPr>
@@ -2176,7 +2176,7 @@
               <w:lang w:eastAsia="es-ES"/>
             </w:rPr>
           </w:pPr>
-          <w:hyperlink w:anchor="_Toc511633041" w:history="1">
+          <w:hyperlink w:anchor="_Toc511769467" w:history="1">
             <w:r>
               <w:rPr>
                 <w:rStyle w:val="Hipervnculo"/>
@@ -2205,7 +2205,7 @@
                 <w:noProof/>
                 <w:webHidden/>
               </w:rPr>
-              <w:instrText xml:space="preserve"> PAGEREF _Toc511633041 \h </w:instrText>
+              <w:instrText xml:space="preserve"> PAGEREF _Toc511769467 \h </w:instrText>
             </w:r>
             <w:r>
               <w:rPr>
@@ -2225,7 +2225,7 @@
                 <w:noProof/>
                 <w:webHidden/>
               </w:rPr>
-              <w:t>4</w:t>
+              <w:t>5</w:t>
             </w:r>
             <w:r>
               <w:rPr>
@@ -2248,7 +2248,7 @@
               <w:lang w:eastAsia="es-ES"/>
             </w:rPr>
           </w:pPr>
-          <w:hyperlink w:anchor="_Toc511633042" w:history="1">
+          <w:hyperlink w:anchor="_Toc511769468" w:history="1">
             <w:r>
               <w:rPr>
                 <w:rStyle w:val="Hipervnculo"/>
@@ -2277,7 +2277,7 @@
                 <w:noProof/>
                 <w:webHidden/>
               </w:rPr>
-              <w:instrText xml:space="preserve"> PAGEREF _Toc511633042 \h </w:instrText>
+              <w:instrText xml:space="preserve"> PAGEREF _Toc511769468 \h </w:instrText>
             </w:r>
             <w:r>
               <w:rPr>
@@ -2297,7 +2297,7 @@
                 <w:noProof/>
                 <w:webHidden/>
               </w:rPr>
-              <w:t>4</w:t>
+              <w:t>5</w:t>
             </w:r>
             <w:r>
               <w:rPr>
@@ -2320,7 +2320,7 @@
               <w:lang w:eastAsia="es-ES"/>
             </w:rPr>
           </w:pPr>
-          <w:hyperlink w:anchor="_Toc511633043" w:history="1">
+          <w:hyperlink w:anchor="_Toc511769469" w:history="1">
             <w:r>
               <w:rPr>
                 <w:rStyle w:val="Hipervnculo"/>
@@ -2349,7 +2349,7 @@
                 <w:noProof/>
                 <w:webHidden/>
               </w:rPr>
-              <w:instrText xml:space="preserve"> PAGEREF _Toc511633043 \h </w:instrText>
+              <w:instrText xml:space="preserve"> PAGEREF _Toc511769469 \h </w:instrText>
             </w:r>
             <w:r>
               <w:rPr>
@@ -2369,7 +2369,7 @@
                 <w:noProof/>
                 <w:webHidden/>
               </w:rPr>
-              <w:t>4</w:t>
+              <w:t>5</w:t>
             </w:r>
             <w:r>
               <w:rPr>
@@ -2392,7 +2392,7 @@
               <w:lang w:eastAsia="es-ES"/>
             </w:rPr>
           </w:pPr>
-          <w:hyperlink w:anchor="_Toc511633044" w:history="1">
+          <w:hyperlink w:anchor="_Toc511769470" w:history="1">
             <w:r>
               <w:rPr>
                 <w:rStyle w:val="Hipervnculo"/>
@@ -2421,7 +2421,7 @@
                 <w:noProof/>
                 <w:webHidden/>
               </w:rPr>
-              <w:instrText xml:space="preserve"> PAGEREF _Toc511633044 \h </w:instrText>
+              <w:instrText xml:space="preserve"> PAGEREF _Toc511769470 \h </w:instrText>
             </w:r>
             <w:r>
               <w:rPr>
@@ -2441,7 +2441,7 @@
                 <w:noProof/>
                 <w:webHidden/>
               </w:rPr>
-              <w:t>4</w:t>
+              <w:t>5</w:t>
             </w:r>
             <w:r>
               <w:rPr>
@@ -2464,7 +2464,7 @@
               <w:lang w:eastAsia="es-ES"/>
             </w:rPr>
           </w:pPr>
-          <w:hyperlink w:anchor="_Toc511633045" w:history="1">
+          <w:hyperlink w:anchor="_Toc511769471" w:history="1">
             <w:r>
               <w:rPr>
                 <w:rStyle w:val="Hipervnculo"/>
@@ -2493,7 +2493,7 @@
                 <w:noProof/>
                 <w:webHidden/>
               </w:rPr>
-              <w:instrText xml:space="preserve"> PAGEREF _Toc511633045 \h </w:instrText>
+              <w:instrText xml:space="preserve"> PAGEREF _Toc511769471 \h </w:instrText>
             </w:r>
             <w:r>
               <w:rPr>
@@ -2513,7 +2513,7 @@
                 <w:noProof/>
                 <w:webHidden/>
               </w:rPr>
-              <w:t>4</w:t>
+              <w:t>5</w:t>
             </w:r>
             <w:r>
               <w:rPr>
@@ -2536,7 +2536,7 @@
               <w:lang w:eastAsia="es-ES"/>
             </w:rPr>
           </w:pPr>
-          <w:hyperlink w:anchor="_Toc511633046" w:history="1">
+          <w:hyperlink w:anchor="_Toc511769472" w:history="1">
             <w:r>
               <w:rPr>
                 <w:rStyle w:val="Hipervnculo"/>
@@ -2563,7 +2563,7 @@
                 <w:noProof/>
                 <w:webHidden/>
               </w:rPr>
-              <w:instrText xml:space="preserve"> PAGEREF _Toc511633046 \h </w:instrText>
+              <w:instrText xml:space="preserve"> PAGEREF _Toc511769472 \h </w:instrText>
             </w:r>
             <w:r>
               <w:rPr>
@@ -2583,7 +2583,7 @@
                 <w:noProof/>
                 <w:webHidden/>
               </w:rPr>
-              <w:t>4</w:t>
+              <w:t>5</w:t>
             </w:r>
             <w:r>
               <w:rPr>
@@ -2606,7 +2606,7 @@
               <w:lang w:eastAsia="es-ES"/>
             </w:rPr>
           </w:pPr>
-          <w:hyperlink w:anchor="_Toc511633047" w:history="1">
+          <w:hyperlink w:anchor="_Toc511769473" w:history="1">
             <w:r>
               <w:rPr>
                 <w:rStyle w:val="Hipervnculo"/>
@@ -2635,7 +2635,7 @@
                 <w:noProof/>
                 <w:webHidden/>
               </w:rPr>
-              <w:instrText xml:space="preserve"> PAGEREF _Toc511633047 \h </w:instrText>
+              <w:instrText xml:space="preserve"> PAGEREF _Toc511769473 \h </w:instrText>
             </w:r>
             <w:r>
               <w:rPr>
@@ -2655,7 +2655,7 @@
                 <w:noProof/>
                 <w:webHidden/>
               </w:rPr>
-              <w:t>4</w:t>
+              <w:t>5</w:t>
             </w:r>
             <w:r>
               <w:rPr>
@@ -2678,7 +2678,7 @@
               <w:lang w:eastAsia="es-ES"/>
             </w:rPr>
           </w:pPr>
-          <w:hyperlink w:anchor="_Toc511633048" w:history="1">
+          <w:hyperlink w:anchor="_Toc511769474" w:history="1">
             <w:r>
               <w:rPr>
                 <w:rStyle w:val="Hipervnculo"/>
@@ -2707,7 +2707,7 @@
                 <w:noProof/>
                 <w:webHidden/>
               </w:rPr>
-              <w:instrText xml:space="preserve"> PAGEREF _Toc511633048 \h </w:instrText>
+              <w:instrText xml:space="preserve"> PAGEREF _Toc511769474 \h </w:instrText>
             </w:r>
             <w:r>
               <w:rPr>
@@ -2750,7 +2750,7 @@
               <w:lang w:eastAsia="es-ES"/>
             </w:rPr>
           </w:pPr>
-          <w:hyperlink w:anchor="_Toc511633049" w:history="1">
+          <w:hyperlink w:anchor="_Toc511769475" w:history="1">
             <w:r>
               <w:rPr>
                 <w:rStyle w:val="Hipervnculo"/>
@@ -2779,7 +2779,7 @@
                 <w:noProof/>
                 <w:webHidden/>
               </w:rPr>
-              <w:instrText xml:space="preserve"> PAGEREF _Toc511633049 \h </w:instrText>
+              <w:instrText xml:space="preserve"> PAGEREF _Toc511769475 \h </w:instrText>
             </w:r>
             <w:r>
               <w:rPr>
@@ -2799,7 +2799,7 @@
                 <w:noProof/>
                 <w:webHidden/>
               </w:rPr>
-              <w:t>5</w:t>
+              <w:t>6</w:t>
             </w:r>
             <w:r>
               <w:rPr>
@@ -2822,7 +2822,7 @@
               <w:lang w:eastAsia="es-ES"/>
             </w:rPr>
           </w:pPr>
-          <w:hyperlink w:anchor="_Toc511633050" w:history="1">
+          <w:hyperlink w:anchor="_Toc511769476" w:history="1">
             <w:r>
               <w:rPr>
                 <w:rStyle w:val="Hipervnculo"/>
@@ -2851,7 +2851,7 @@
                 <w:noProof/>
                 <w:webHidden/>
               </w:rPr>
-              <w:instrText xml:space="preserve"> PAGEREF _Toc511633050 \h </w:instrText>
+              <w:instrText xml:space="preserve"> PAGEREF _Toc511769476 \h </w:instrText>
             </w:r>
             <w:r>
               <w:rPr>
@@ -2871,7 +2871,7 @@
                 <w:noProof/>
                 <w:webHidden/>
               </w:rPr>
-              <w:t>5</w:t>
+              <w:t>6</w:t>
             </w:r>
             <w:r>
               <w:rPr>
@@ -2894,7 +2894,7 @@
               <w:lang w:eastAsia="es-ES"/>
             </w:rPr>
           </w:pPr>
-          <w:hyperlink w:anchor="_Toc511633051" w:history="1">
+          <w:hyperlink w:anchor="_Toc511769477" w:history="1">
             <w:r>
               <w:rPr>
                 <w:rStyle w:val="Hipervnculo"/>
@@ -2923,7 +2923,7 @@
                 <w:noProof/>
                 <w:webHidden/>
               </w:rPr>
-              <w:instrText xml:space="preserve"> PAGEREF _Toc511633051 \h </w:instrText>
+              <w:instrText xml:space="preserve"> PAGEREF _Toc511769477 \h </w:instrText>
             </w:r>
             <w:r>
               <w:rPr>
@@ -2966,7 +2966,7 @@
               <w:lang w:eastAsia="es-ES"/>
             </w:rPr>
           </w:pPr>
-          <w:hyperlink w:anchor="_Toc511633052" w:history="1">
+          <w:hyperlink w:anchor="_Toc511769478" w:history="1">
             <w:r>
               <w:rPr>
                 <w:rStyle w:val="Hipervnculo"/>
@@ -2995,7 +2995,7 @@
                 <w:noProof/>
                 <w:webHidden/>
               </w:rPr>
-              <w:instrText xml:space="preserve"> PAGEREF _Toc511633052 \h </w:instrText>
+              <w:instrText xml:space="preserve"> PAGEREF _Toc511769478 \h </w:instrText>
             </w:r>
             <w:r>
               <w:rPr>
@@ -3038,7 +3038,7 @@
               <w:lang w:eastAsia="es-ES"/>
             </w:rPr>
           </w:pPr>
-          <w:hyperlink w:anchor="_Toc511633053" w:history="1">
+          <w:hyperlink w:anchor="_Toc511769479" w:history="1">
             <w:r>
               <w:rPr>
                 <w:rStyle w:val="Hipervnculo"/>
@@ -3067,7 +3067,7 @@
                 <w:noProof/>
                 <w:webHidden/>
               </w:rPr>
-              <w:instrText xml:space="preserve"> PAGEREF _Toc511633053 \h </w:instrText>
+              <w:instrText xml:space="preserve"> PAGEREF _Toc511769479 \h </w:instrText>
             </w:r>
             <w:r>
               <w:rPr>
@@ -3110,7 +3110,7 @@
               <w:lang w:eastAsia="es-ES"/>
             </w:rPr>
           </w:pPr>
-          <w:hyperlink w:anchor="_Toc511633054" w:history="1">
+          <w:hyperlink w:anchor="_Toc511769480" w:history="1">
             <w:r>
               <w:rPr>
                 <w:rStyle w:val="Hipervnculo"/>
@@ -3139,7 +3139,7 @@
                 <w:noProof/>
                 <w:webHidden/>
               </w:rPr>
-              <w:instrText xml:space="preserve"> PAGEREF _Toc511633054 \h </w:instrText>
+              <w:instrText xml:space="preserve"> PAGEREF _Toc511769480 \h </w:instrText>
             </w:r>
             <w:r>
               <w:rPr>
@@ -3182,7 +3182,7 @@
               <w:lang w:eastAsia="es-ES"/>
             </w:rPr>
           </w:pPr>
-          <w:hyperlink w:anchor="_Toc511633055" w:history="1">
+          <w:hyperlink w:anchor="_Toc511769481" w:history="1">
             <w:r>
               <w:rPr>
                 <w:rStyle w:val="Hipervnculo"/>
@@ -3211,7 +3211,7 @@
                 <w:noProof/>
                 <w:webHidden/>
               </w:rPr>
-              <w:instrText xml:space="preserve"> PAGEREF _Toc511633055 \h </w:instrText>
+              <w:instrText xml:space="preserve"> PAGEREF _Toc511769481 \h </w:instrText>
             </w:r>
             <w:r>
               <w:rPr>
@@ -3254,7 +3254,7 @@
               <w:lang w:eastAsia="es-ES"/>
             </w:rPr>
           </w:pPr>
-          <w:hyperlink w:anchor="_Toc511633056" w:history="1">
+          <w:hyperlink w:anchor="_Toc511769482" w:history="1">
             <w:r>
               <w:rPr>
                 <w:rStyle w:val="Hipervnculo"/>
@@ -3283,7 +3283,7 @@
                 <w:noProof/>
                 <w:webHidden/>
               </w:rPr>
-              <w:instrText xml:space="preserve"> PAGEREF _Toc511633056 \h </w:instrText>
+              <w:instrText xml:space="preserve"> PAGEREF _Toc511769482 \h </w:instrText>
             </w:r>
             <w:r>
               <w:rPr>
@@ -3326,7 +3326,7 @@
               <w:lang w:eastAsia="es-ES"/>
             </w:rPr>
           </w:pPr>
-          <w:hyperlink w:anchor="_Toc511633057" w:history="1">
+          <w:hyperlink w:anchor="_Toc511769483" w:history="1">
             <w:r>
               <w:rPr>
                 <w:rStyle w:val="Hipervnculo"/>
@@ -3355,7 +3355,7 @@
                 <w:noProof/>
                 <w:webHidden/>
               </w:rPr>
-              <w:instrText xml:space="preserve"> PAGEREF _Toc511633057 \h </w:instrText>
+              <w:instrText xml:space="preserve"> PAGEREF _Toc511769483 \h </w:instrText>
             </w:r>
             <w:r>
               <w:rPr>
@@ -3398,7 +3398,7 @@
               <w:lang w:eastAsia="es-ES"/>
             </w:rPr>
           </w:pPr>
-          <w:hyperlink w:anchor="_Toc511633058" w:history="1">
+          <w:hyperlink w:anchor="_Toc511769484" w:history="1">
             <w:r>
               <w:rPr>
                 <w:rStyle w:val="Hipervnculo"/>
@@ -3427,7 +3427,7 @@
                 <w:noProof/>
                 <w:webHidden/>
               </w:rPr>
-              <w:instrText xml:space="preserve"> PAGEREF _Toc511633058 \h </w:instrText>
+              <w:instrText xml:space="preserve"> PAGEREF _Toc511769484 \h </w:instrText>
             </w:r>
             <w:r>
               <w:rPr>
@@ -3470,7 +3470,7 @@
               <w:lang w:eastAsia="es-ES"/>
             </w:rPr>
           </w:pPr>
-          <w:hyperlink w:anchor="_Toc511633059" w:history="1">
+          <w:hyperlink w:anchor="_Toc511769485" w:history="1">
             <w:r>
               <w:rPr>
                 <w:rStyle w:val="Hipervnculo"/>
@@ -3506,7 +3506,7 @@
                 <w:noProof/>
                 <w:webHidden/>
               </w:rPr>
-              <w:instrText xml:space="preserve"> PAGEREF _Toc511633059 \h </w:instrText>
+              <w:instrText xml:space="preserve"> PAGEREF _Toc511769485 \h </w:instrText>
             </w:r>
             <w:r>
               <w:rPr>
@@ -3549,7 +3549,7 @@
               <w:lang w:eastAsia="es-ES"/>
             </w:rPr>
           </w:pPr>
-          <w:hyperlink w:anchor="_Toc511633060" w:history="1">
+          <w:hyperlink w:anchor="_Toc511769486" w:history="1">
             <w:r>
               <w:rPr>
                 <w:rStyle w:val="Hipervnculo"/>
@@ -3576,7 +3576,7 @@
                 <w:noProof/>
                 <w:webHidden/>
               </w:rPr>
-              <w:instrText xml:space="preserve"> PAGEREF _Toc511633060 \h </w:instrText>
+              <w:instrText xml:space="preserve"> PAGEREF _Toc511769486 \h </w:instrText>
             </w:r>
             <w:r>
               <w:rPr>
@@ -3682,7 +3682,7 @@
         <w:pStyle w:val="Ttulo1"/>
         <w:jc w:val="both"/>
       </w:pPr>
-      <w:bookmarkStart w:id="0" w:name="_Toc511633019"/>
+      <w:bookmarkStart w:id="0" w:name="_Toc511769445"/>
       <w:r>
         <w:lastRenderedPageBreak/>
         <w:t>Introducción</w:t>
@@ -3700,31 +3700,15 @@
         <w:t>,</w:t>
       </w:r>
       <w:r>
-        <w:t xml:space="preserve"> así como las pruebas automatizadas que se han realizado con </w:t>
-      </w:r>
-      <w:proofErr w:type="spellStart"/>
-      <w:r>
-        <w:t>Selenium</w:t>
-      </w:r>
-      <w:proofErr w:type="spellEnd"/>
-      <w:r>
-        <w:t>.</w:t>
-      </w:r>
-    </w:p>
-    <w:p>
-      <w:pPr>
-        <w:jc w:val="both"/>
-      </w:pPr>
-      <w:r>
-        <w:t xml:space="preserve">La aplicación consta de un </w:t>
-      </w:r>
-      <w:proofErr w:type="spellStart"/>
-      <w:r>
-        <w:t>Logger</w:t>
-      </w:r>
-      <w:proofErr w:type="spellEnd"/>
-      <w:r>
-        <w:t xml:space="preserve"> que registra la actividad de los usuarios (</w:t>
+        <w:t xml:space="preserve"> así como las pruebas automatizadas que se han realizado con Selenium.</w:t>
+      </w:r>
+    </w:p>
+    <w:p>
+      <w:pPr>
+        <w:jc w:val="both"/>
+      </w:pPr>
+      <w:r>
+        <w:t>La aplicación consta de un Logger que registra la actividad de los usuarios (</w:t>
       </w:r>
       <w:r>
         <w:rPr>
@@ -3765,7 +3749,7 @@
         <w:pStyle w:val="Ttulo1"/>
         <w:jc w:val="both"/>
       </w:pPr>
-      <w:bookmarkStart w:id="1" w:name="_Toc511633020"/>
+      <w:bookmarkStart w:id="1" w:name="_Toc511769446"/>
       <w:r>
         <w:t>A</w:t>
       </w:r>
@@ -3779,7 +3763,7 @@
         <w:pStyle w:val="Ttulo2"/>
         <w:jc w:val="both"/>
       </w:pPr>
-      <w:bookmarkStart w:id="2" w:name="_Toc511633021"/>
+      <w:bookmarkStart w:id="2" w:name="_Toc511769447"/>
       <w:r>
         <w:t>Casos de uso</w:t>
       </w:r>
@@ -3796,7 +3780,7 @@
           <w:rStyle w:val="nfasis"/>
         </w:rPr>
       </w:pPr>
-      <w:bookmarkStart w:id="3" w:name="_Toc511633022"/>
+      <w:bookmarkStart w:id="3" w:name="_Toc511769448"/>
       <w:r>
         <w:rPr>
           <w:rStyle w:val="nfasis"/>
@@ -3839,15 +3823,7 @@
         <w:t>”</w:t>
       </w:r>
       <w:r>
-        <w:t xml:space="preserve"> o haciendo </w:t>
-      </w:r>
-      <w:proofErr w:type="spellStart"/>
-      <w:r>
-        <w:t>click</w:t>
-      </w:r>
-      <w:proofErr w:type="spellEnd"/>
-      <w:r>
-        <w:t xml:space="preserve"> en el botón “Regístrate” de la barra de navegación</w:t>
+        <w:t xml:space="preserve"> o haciendo click en el botón “Regístrate” de la barra de navegación</w:t>
       </w:r>
       <w:r>
         <w:t xml:space="preserve">. Deberá introducir el </w:t>
@@ -3868,15 +3844,7 @@
         <w:t>egistrar”</w:t>
       </w:r>
       <w:r>
-        <w:t xml:space="preserve">, de esa forma el usuario ya estará añadido en la base de datos, para posteriormente poder realizar el </w:t>
-      </w:r>
-      <w:proofErr w:type="spellStart"/>
-      <w:r>
-        <w:t>login</w:t>
-      </w:r>
-      <w:proofErr w:type="spellEnd"/>
-      <w:r>
-        <w:t xml:space="preserve">. </w:t>
+        <w:t xml:space="preserve">, de esa forma el usuario ya estará añadido en la base de datos, para posteriormente poder realizar el login. </w:t>
       </w:r>
     </w:p>
     <w:p>
@@ -3974,7 +3942,7 @@
           <w:rStyle w:val="nfasis"/>
         </w:rPr>
       </w:pPr>
-      <w:bookmarkStart w:id="4" w:name="_Toc511633023"/>
+      <w:bookmarkStart w:id="4" w:name="_Toc511769449"/>
       <w:r>
         <w:rPr>
           <w:rStyle w:val="nfasis"/>
@@ -4011,15 +3979,7 @@
         <w:t xml:space="preserve"> pueden autenticarse en la aplicación </w:t>
       </w:r>
       <w:r>
-        <w:t xml:space="preserve">mediante un formulario de </w:t>
-      </w:r>
-      <w:proofErr w:type="spellStart"/>
-      <w:r>
-        <w:t>login</w:t>
-      </w:r>
-      <w:proofErr w:type="spellEnd"/>
-      <w:r>
-        <w:t xml:space="preserve"> (</w:t>
+        <w:t>mediante un formulario de login (</w:t>
       </w:r>
       <w:r>
         <w:t xml:space="preserve">en la URL </w:t>
@@ -4031,15 +3991,7 @@
         <w:t>identificarse</w:t>
       </w:r>
       <w:r>
-        <w:t xml:space="preserve"> o haciendo </w:t>
-      </w:r>
-      <w:proofErr w:type="spellStart"/>
-      <w:r>
-        <w:t>click</w:t>
-      </w:r>
-      <w:proofErr w:type="spellEnd"/>
-      <w:r>
-        <w:t xml:space="preserve"> en el botón “Identifícate” de la barra de navegación</w:t>
+        <w:t xml:space="preserve"> o haciendo click en el botón “Identifícate” de la barra de navegación</w:t>
       </w:r>
       <w:r>
         <w:t xml:space="preserve">) </w:t>
@@ -4086,16 +4038,11 @@
         <w:t>“</w:t>
       </w:r>
       <w:r>
-        <w:t>/</w:t>
-      </w:r>
-      <w:proofErr w:type="spellStart"/>
-      <w:r>
-        <w:t>listUs</w:t>
+        <w:t>/listUs</w:t>
       </w:r>
       <w:r>
         <w:t>ers</w:t>
       </w:r>
-      <w:proofErr w:type="spellEnd"/>
       <w:r>
         <w:t>”</w:t>
       </w:r>
@@ -4111,7 +4058,7 @@
           <w:rStyle w:val="nfasis"/>
         </w:rPr>
       </w:pPr>
-      <w:bookmarkStart w:id="5" w:name="_Toc511633024"/>
+      <w:bookmarkStart w:id="5" w:name="_Toc511769450"/>
       <w:r>
         <w:rPr>
           <w:rStyle w:val="nfasis"/>
@@ -4156,7 +4103,7 @@
           <w:rStyle w:val="nfasis"/>
         </w:rPr>
       </w:pPr>
-      <w:bookmarkStart w:id="6" w:name="_Toc511633025"/>
+      <w:bookmarkStart w:id="6" w:name="_Toc511769451"/>
       <w:r>
         <w:rPr>
           <w:rStyle w:val="nfasis"/>
@@ -4184,15 +4131,7 @@
         <w:jc w:val="both"/>
       </w:pPr>
       <w:r>
-        <w:t xml:space="preserve">En listado anterior, habrá un cuadro de búsqueda, para buscar en ese listado por nombre y correo electrónico. La búsqueda se realizará al hacer </w:t>
-      </w:r>
-      <w:proofErr w:type="spellStart"/>
-      <w:r>
-        <w:t>click</w:t>
-      </w:r>
-      <w:proofErr w:type="spellEnd"/>
-      <w:r>
-        <w:t xml:space="preserve"> en el botón buscar, de forma que la página se recarga y en la lista se muestran solo los usuarios que coinciden con la búsqueda.</w:t>
+        <w:t>En listado anterior, habrá un cuadro de búsqueda, para buscar en ese listado por nombre y correo electrónico. La búsqueda se realizará al hacer click en el botón buscar, de forma que la página se recarga y en la lista se muestran solo los usuarios que coinciden con la búsqueda.</w:t>
       </w:r>
     </w:p>
     <w:p>
@@ -4203,7 +4142,7 @@
           <w:rStyle w:val="nfasis"/>
         </w:rPr>
       </w:pPr>
-      <w:bookmarkStart w:id="7" w:name="_Toc511633026"/>
+      <w:bookmarkStart w:id="7" w:name="_Toc511769452"/>
       <w:r>
         <w:rPr>
           <w:rStyle w:val="nfasis"/>
@@ -4231,15 +4170,7 @@
         <w:jc w:val="both"/>
       </w:pPr>
       <w:r>
-        <w:t xml:space="preserve">Desde el listado de usuarios, el usuario autenticado podrá agregar a otro como amigo haciendo </w:t>
-      </w:r>
-      <w:proofErr w:type="spellStart"/>
-      <w:r>
-        <w:t>click</w:t>
-      </w:r>
-      <w:proofErr w:type="spellEnd"/>
-      <w:r>
-        <w:t xml:space="preserve"> en el botón “Agregar amigo”. De esta forma se creará una petición de amistad entre el usuario autenticado y el seleccionado en la lista.</w:t>
+        <w:t>Desde el listado de usuarios, el usuario autenticado podrá agregar a otro como amigo haciendo click en el botón “Agregar amigo”. De esta forma se creará una petición de amistad entre el usuario autenticado y el seleccionado en la lista.</w:t>
       </w:r>
       <w:r>
         <w:t xml:space="preserve"> Se notificará al usuario con un mensaje, que ha realizado está acción.</w:t>
@@ -4259,15 +4190,7 @@
         <w:t xml:space="preserve"> o si ya son amigos</w:t>
       </w:r>
       <w:r>
-        <w:t xml:space="preserve">, y se vuelve a hacer </w:t>
-      </w:r>
-      <w:proofErr w:type="spellStart"/>
-      <w:r>
-        <w:t>click</w:t>
-      </w:r>
-      <w:proofErr w:type="spellEnd"/>
-      <w:r>
-        <w:t xml:space="preserve"> en el botón, se mostrará un mensaje</w:t>
+        <w:t>, y se vuelve a hacer click en el botón, se mostrará un mensaje</w:t>
       </w:r>
       <w:r>
         <w:t xml:space="preserve"> para notificárselo a usuario.</w:t>
@@ -4281,7 +4204,7 @@
           <w:rStyle w:val="nfasis"/>
         </w:rPr>
       </w:pPr>
-      <w:bookmarkStart w:id="8" w:name="_Toc511633027"/>
+      <w:bookmarkStart w:id="8" w:name="_Toc511769453"/>
       <w:r>
         <w:rPr>
           <w:rStyle w:val="nfasis"/>
@@ -4333,13 +4256,8 @@
       <w:r>
         <w:t>URL “</w:t>
       </w:r>
-      <w:proofErr w:type="spellStart"/>
-      <w:r>
-        <w:t>peticionAmistad</w:t>
-      </w:r>
-      <w:proofErr w:type="spellEnd"/>
-      <w:r>
-        <w:t>/listar</w:t>
+      <w:r>
+        <w:t>peticionAmistad/listar</w:t>
       </w:r>
       <w:r>
         <w:t>”</w:t>
@@ -4362,7 +4280,7 @@
           <w:rStyle w:val="nfasis"/>
         </w:rPr>
       </w:pPr>
-      <w:bookmarkStart w:id="9" w:name="_Toc511633028"/>
+      <w:bookmarkStart w:id="9" w:name="_Toc511769454"/>
       <w:r>
         <w:rPr>
           <w:rStyle w:val="nfasis"/>
@@ -4416,7 +4334,7 @@
           <w:rStyle w:val="nfasis"/>
         </w:rPr>
       </w:pPr>
-      <w:bookmarkStart w:id="10" w:name="_Toc511633029"/>
+      <w:bookmarkStart w:id="10" w:name="_Toc511769455"/>
       <w:r>
         <w:rPr>
           <w:rStyle w:val="nfasis"/>
@@ -4488,7 +4406,7 @@
         <w:pStyle w:val="Ttulo1"/>
         <w:jc w:val="both"/>
       </w:pPr>
-      <w:bookmarkStart w:id="11" w:name="_Toc511633030"/>
+      <w:bookmarkStart w:id="11" w:name="_Toc511769456"/>
       <w:r>
         <w:t>Servicio Web – Implementación de la API de Servicios Web REST</w:t>
       </w:r>
@@ -4502,7 +4420,7 @@
         <w:pStyle w:val="Ttulo2"/>
         <w:jc w:val="both"/>
       </w:pPr>
-      <w:bookmarkStart w:id="12" w:name="_Toc511633031"/>
+      <w:bookmarkStart w:id="12" w:name="_Toc511769457"/>
       <w:r>
         <w:t>Casos de uso</w:t>
       </w:r>
@@ -4519,7 +4437,7 @@
           <w:rStyle w:val="nfasis"/>
         </w:rPr>
       </w:pPr>
-      <w:bookmarkStart w:id="13" w:name="_Toc511633032"/>
+      <w:bookmarkStart w:id="13" w:name="_Toc511769458"/>
       <w:r>
         <w:rPr>
           <w:rStyle w:val="nfasis"/>
@@ -4587,15 +4505,7 @@
         <w:t>POST</w:t>
       </w:r>
       <w:r>
-        <w:t xml:space="preserve"> con los valores “email” y “</w:t>
-      </w:r>
-      <w:proofErr w:type="spellStart"/>
-      <w:r>
-        <w:t>password</w:t>
-      </w:r>
-      <w:proofErr w:type="spellEnd"/>
-      <w:r>
-        <w:t>”</w:t>
+        <w:t xml:space="preserve"> con los valores “email” y “password”</w:t>
       </w:r>
       <w:r>
         <w:t xml:space="preserve"> </w:t>
@@ -4627,7 +4537,7 @@
           <w:rStyle w:val="nfasis"/>
         </w:rPr>
       </w:pPr>
-      <w:bookmarkStart w:id="14" w:name="_Toc511633033"/>
+      <w:bookmarkStart w:id="14" w:name="_Toc511769459"/>
       <w:r>
         <w:rPr>
           <w:rStyle w:val="nfasis"/>
@@ -4652,19 +4562,29 @@
       <w:r>
         <w:t xml:space="preserve">Haciendo una petición GET a la URL “/api/amigos”, se obtiene en formato </w:t>
       </w:r>
-      <w:proofErr w:type="spellStart"/>
-      <w:r>
-        <w:t>json</w:t>
-      </w:r>
-      <w:proofErr w:type="spellEnd"/>
-      <w:r>
-        <w:t xml:space="preserve"> el listado de todos los amigos del usua</w:t>
-      </w:r>
-      <w:bookmarkStart w:id="15" w:name="_GoBack"/>
+      <w:r>
+        <w:t>JSON</w:t>
+      </w:r>
+      <w:r>
+        <w:t xml:space="preserve"> el listado de todos los amigos del usuario que está en sesión.</w:t>
+      </w:r>
+    </w:p>
+    <w:p>
+      <w:pPr>
+        <w:pStyle w:val="Ttulo3"/>
+        <w:jc w:val="both"/>
+        <w:rPr>
+          <w:rStyle w:val="nfasis"/>
+        </w:rPr>
+      </w:pPr>
+      <w:bookmarkStart w:id="15" w:name="_Toc511769460"/>
+      <w:r>
+        <w:rPr>
+          <w:rStyle w:val="nfasis"/>
+        </w:rPr>
+        <w:t>S.3 Usuario identificado: crear un mensaje</w:t>
+      </w:r>
       <w:bookmarkEnd w:id="15"/>
-      <w:r>
-        <w:t>rio que está en sesión.</w:t>
-      </w:r>
     </w:p>
     <w:p>
       <w:pPr>
@@ -4674,15 +4594,163 @@
           <w:rStyle w:val="nfasis"/>
         </w:rPr>
       </w:pPr>
-      <w:bookmarkStart w:id="16" w:name="_Toc511633034"/>
+      <w:bookmarkStart w:id="16" w:name="_Toc511769461"/>
+      <w:r>
+        <w:rPr>
+          <w:rStyle w:val="nfasis"/>
+        </w:rPr>
+        <w:t>S.4 Obtener mis mensajes de una “conversación”</w:t>
+      </w:r>
+      <w:bookmarkEnd w:id="16"/>
+    </w:p>
+    <w:p>
+      <w:pPr>
+        <w:pStyle w:val="Ttulo3"/>
+        <w:jc w:val="both"/>
+        <w:rPr>
+          <w:rStyle w:val="nfasis"/>
+        </w:rPr>
+      </w:pPr>
+      <w:bookmarkStart w:id="17" w:name="_Toc511769462"/>
+      <w:r>
+        <w:rPr>
+          <w:rStyle w:val="nfasis"/>
+        </w:rPr>
+        <w:t>*</w:t>
+      </w:r>
+      <w:r>
+        <w:rPr>
+          <w:rStyle w:val="nfasis"/>
+        </w:rPr>
+        <w:t>S.5 Usuario identificado: marcar mensaje como leído</w:t>
+      </w:r>
+      <w:bookmarkEnd w:id="17"/>
+    </w:p>
+    <w:p>
+      <w:pPr>
+        <w:pStyle w:val="Ttulo1"/>
+        <w:jc w:val="both"/>
+      </w:pPr>
+      <w:bookmarkStart w:id="18" w:name="_Toc511769463"/>
+      <w:r>
+        <w:t>Aplicación jQuery</w:t>
+      </w:r>
+      <w:bookmarkEnd w:id="18"/>
+    </w:p>
+    <w:p>
+      <w:pPr>
+        <w:pStyle w:val="Ttulo2"/>
+        <w:jc w:val="both"/>
+      </w:pPr>
+      <w:bookmarkStart w:id="19" w:name="_Toc511769464"/>
+      <w:r>
+        <w:t>Casos de uso</w:t>
+      </w:r>
+      <w:bookmarkEnd w:id="19"/>
+      <w:r>
+        <w:t xml:space="preserve"> </w:t>
+      </w:r>
+    </w:p>
+    <w:p>
+      <w:pPr>
+        <w:pStyle w:val="Ttulo3"/>
+        <w:jc w:val="both"/>
+        <w:rPr>
+          <w:rStyle w:val="nfasis"/>
+        </w:rPr>
+      </w:pPr>
+      <w:bookmarkStart w:id="20" w:name="_Toc511769465"/>
+      <w:r>
+        <w:rPr>
+          <w:rStyle w:val="nfasis"/>
+        </w:rPr>
+        <w:t>C.</w:t>
+      </w:r>
+      <w:r>
+        <w:rPr>
+          <w:rStyle w:val="nfasis"/>
+        </w:rPr>
+        <w:t xml:space="preserve">1 </w:t>
+      </w:r>
+      <w:r>
+        <w:rPr>
+          <w:rStyle w:val="nfasis"/>
+        </w:rPr>
+        <w:t>Autenticación del usuario</w:t>
+      </w:r>
+      <w:bookmarkEnd w:id="20"/>
+    </w:p>
+    <w:p>
+      <w:pPr>
+        <w:jc w:val="both"/>
+      </w:pPr>
+      <w:r>
+        <w:t xml:space="preserve">Todos los usuarios que </w:t>
+      </w:r>
+      <w:r>
+        <w:t>hayan sido re</w:t>
+      </w:r>
+      <w:r>
+        <w:t>gistrado</w:t>
+      </w:r>
+      <w:r>
+        <w:t>s</w:t>
+      </w:r>
+      <w:r>
+        <w:t xml:space="preserve"> previamente pueden autenticarse en la aplicación mediante un formulario de login introduciendo su email y contraseña y dándole al botón de “Aceptar”.</w:t>
+      </w:r>
+    </w:p>
+    <w:p>
+      <w:pPr>
+        <w:jc w:val="both"/>
+      </w:pPr>
+      <w:r>
+        <w:t>En caso de que los datos introducidos sean incorrectos, se notificará al usuario (“</w:t>
+      </w:r>
+      <w:r>
+        <w:t>Usuario no encontrado</w:t>
+      </w:r>
+      <w:r>
+        <w:t xml:space="preserve">”), si los datos son correctos, se </w:t>
+      </w:r>
+      <w:r>
+        <w:t>mostrará una</w:t>
+      </w:r>
+      <w:bookmarkStart w:id="21" w:name="_GoBack"/>
+      <w:bookmarkEnd w:id="21"/>
+      <w:r>
+        <w:t xml:space="preserve"> lista con los amigos del usuario.</w:t>
+      </w:r>
+    </w:p>
+    <w:p>
+      <w:pPr>
+        <w:pStyle w:val="Ttulo3"/>
+        <w:jc w:val="both"/>
+        <w:rPr>
+          <w:rStyle w:val="nfasis"/>
+        </w:rPr>
+      </w:pPr>
+      <w:bookmarkStart w:id="22" w:name="_Toc511769466"/>
       <w:r>
         <w:rPr>
           <w:rStyle w:val="nfasis"/>
         </w:rPr>
         <w:lastRenderedPageBreak/>
-        <w:t>S.3 Usuario identificado: crear un mensaje</w:t>
-      </w:r>
-      <w:bookmarkEnd w:id="16"/>
+        <w:t>C.2</w:t>
+      </w:r>
+      <w:r>
+        <w:rPr>
+          <w:rStyle w:val="nfasis"/>
+        </w:rPr>
+        <w:t xml:space="preserve"> </w:t>
+      </w:r>
+      <w:r>
+        <w:rPr>
+          <w:rStyle w:val="nfasis"/>
+        </w:rPr>
+        <w:t>Mostrar la lista de amigos</w:t>
+      </w:r>
+      <w:bookmarkEnd w:id="22"/>
     </w:p>
     <w:p>
       <w:pPr>
@@ -4692,14 +4760,14 @@
           <w:rStyle w:val="nfasis"/>
         </w:rPr>
       </w:pPr>
-      <w:bookmarkStart w:id="17" w:name="_Toc511633035"/>
-      <w:r>
-        <w:rPr>
-          <w:rStyle w:val="nfasis"/>
-        </w:rPr>
-        <w:t>S.4 Obtener mis mensajes de una “conversación”</w:t>
-      </w:r>
-      <w:bookmarkEnd w:id="17"/>
+      <w:bookmarkStart w:id="23" w:name="_Toc511769467"/>
+      <w:r>
+        <w:rPr>
+          <w:rStyle w:val="nfasis"/>
+        </w:rPr>
+        <w:t>C.3 Mostrar los mensajes</w:t>
+      </w:r>
+      <w:bookmarkEnd w:id="23"/>
     </w:p>
     <w:p>
       <w:pPr>
@@ -4709,45 +4777,26 @@
           <w:rStyle w:val="nfasis"/>
         </w:rPr>
       </w:pPr>
-      <w:bookmarkStart w:id="18" w:name="_Toc511633036"/>
-      <w:r>
-        <w:rPr>
-          <w:rStyle w:val="nfasis"/>
-        </w:rPr>
-        <w:t>*</w:t>
-      </w:r>
-      <w:r>
-        <w:rPr>
-          <w:rStyle w:val="nfasis"/>
-        </w:rPr>
-        <w:t>S.5 Usuario identificado: marcar mensaje como leído</w:t>
-      </w:r>
-      <w:bookmarkEnd w:id="18"/>
-    </w:p>
-    <w:p>
-      <w:pPr>
-        <w:pStyle w:val="Ttulo1"/>
-        <w:jc w:val="both"/>
-      </w:pPr>
-      <w:bookmarkStart w:id="19" w:name="_Toc511633037"/>
-      <w:r>
-        <w:t>Aplicación jQuery</w:t>
-      </w:r>
-      <w:bookmarkEnd w:id="19"/>
-    </w:p>
-    <w:p>
-      <w:pPr>
-        <w:pStyle w:val="Ttulo2"/>
-        <w:jc w:val="both"/>
-      </w:pPr>
-      <w:bookmarkStart w:id="20" w:name="_Toc511633038"/>
-      <w:r>
-        <w:t>Casos de uso</w:t>
-      </w:r>
-      <w:bookmarkEnd w:id="20"/>
-      <w:r>
-        <w:t xml:space="preserve"> </w:t>
-      </w:r>
+      <w:bookmarkStart w:id="24" w:name="_Toc511769468"/>
+      <w:r>
+        <w:rPr>
+          <w:rStyle w:val="nfasis"/>
+        </w:rPr>
+        <w:t>C</w:t>
+      </w:r>
+      <w:r>
+        <w:rPr>
+          <w:rStyle w:val="nfasis"/>
+        </w:rPr>
+        <w:t xml:space="preserve">.4 </w:t>
+      </w:r>
+      <w:r>
+        <w:rPr>
+          <w:rStyle w:val="nfasis"/>
+        </w:rPr>
+        <w:t>Crear mensaje</w:t>
+      </w:r>
+      <w:bookmarkEnd w:id="24"/>
     </w:p>
     <w:p>
       <w:pPr>
@@ -4757,26 +4806,26 @@
           <w:rStyle w:val="nfasis"/>
         </w:rPr>
       </w:pPr>
-      <w:bookmarkStart w:id="21" w:name="_Toc511633039"/>
-      <w:r>
-        <w:rPr>
-          <w:rStyle w:val="nfasis"/>
-        </w:rPr>
-        <w:t>C.</w:t>
-      </w:r>
-      <w:r>
-        <w:rPr>
-          <w:rStyle w:val="nfasis"/>
-        </w:rPr>
-        <w:t xml:space="preserve">1 </w:t>
-      </w:r>
-      <w:r>
-        <w:rPr>
-          <w:rStyle w:val="nfasis"/>
-        </w:rPr>
-        <w:t>Autenticación del usuario</w:t>
-      </w:r>
-      <w:bookmarkEnd w:id="21"/>
+      <w:bookmarkStart w:id="25" w:name="_Toc511769469"/>
+      <w:r>
+        <w:rPr>
+          <w:rStyle w:val="nfasis"/>
+        </w:rPr>
+        <w:t>*C</w:t>
+      </w:r>
+      <w:r>
+        <w:rPr>
+          <w:rStyle w:val="nfasis"/>
+        </w:rPr>
+        <w:t xml:space="preserve">.5 </w:t>
+      </w:r>
+      <w:r>
+        <w:rPr>
+          <w:rStyle w:val="nfasis"/>
+        </w:rPr>
+        <w:t>Marcar mensajes como leídos de forma automática</w:t>
+      </w:r>
+      <w:bookmarkEnd w:id="25"/>
     </w:p>
     <w:p>
       <w:pPr>
@@ -4786,111 +4835,7 @@
           <w:rStyle w:val="nfasis"/>
         </w:rPr>
       </w:pPr>
-      <w:bookmarkStart w:id="22" w:name="_Toc511633040"/>
-      <w:r>
-        <w:rPr>
-          <w:rStyle w:val="nfasis"/>
-        </w:rPr>
-        <w:t>C.2</w:t>
-      </w:r>
-      <w:r>
-        <w:rPr>
-          <w:rStyle w:val="nfasis"/>
-        </w:rPr>
-        <w:t xml:space="preserve"> </w:t>
-      </w:r>
-      <w:r>
-        <w:rPr>
-          <w:rStyle w:val="nfasis"/>
-        </w:rPr>
-        <w:t>Mostrar la lista de amigos</w:t>
-      </w:r>
-      <w:bookmarkEnd w:id="22"/>
-    </w:p>
-    <w:p>
-      <w:pPr>
-        <w:pStyle w:val="Ttulo3"/>
-        <w:jc w:val="both"/>
-        <w:rPr>
-          <w:rStyle w:val="nfasis"/>
-        </w:rPr>
-      </w:pPr>
-      <w:bookmarkStart w:id="23" w:name="_Toc511633041"/>
-      <w:r>
-        <w:rPr>
-          <w:rStyle w:val="nfasis"/>
-        </w:rPr>
-        <w:t>C.3 Mostrar los mensajes</w:t>
-      </w:r>
-      <w:bookmarkEnd w:id="23"/>
-    </w:p>
-    <w:p>
-      <w:pPr>
-        <w:pStyle w:val="Ttulo3"/>
-        <w:jc w:val="both"/>
-        <w:rPr>
-          <w:rStyle w:val="nfasis"/>
-        </w:rPr>
-      </w:pPr>
-      <w:bookmarkStart w:id="24" w:name="_Toc511633042"/>
-      <w:r>
-        <w:rPr>
-          <w:rStyle w:val="nfasis"/>
-        </w:rPr>
-        <w:t>C</w:t>
-      </w:r>
-      <w:r>
-        <w:rPr>
-          <w:rStyle w:val="nfasis"/>
-        </w:rPr>
-        <w:t xml:space="preserve">.4 </w:t>
-      </w:r>
-      <w:r>
-        <w:rPr>
-          <w:rStyle w:val="nfasis"/>
-        </w:rPr>
-        <w:t>Crear mensaje</w:t>
-      </w:r>
-      <w:bookmarkEnd w:id="24"/>
-    </w:p>
-    <w:p>
-      <w:pPr>
-        <w:pStyle w:val="Ttulo3"/>
-        <w:jc w:val="both"/>
-        <w:rPr>
-          <w:rStyle w:val="nfasis"/>
-        </w:rPr>
-      </w:pPr>
-      <w:bookmarkStart w:id="25" w:name="_Toc511633043"/>
-      <w:r>
-        <w:rPr>
-          <w:rStyle w:val="nfasis"/>
-        </w:rPr>
-        <w:t>*C</w:t>
-      </w:r>
-      <w:r>
-        <w:rPr>
-          <w:rStyle w:val="nfasis"/>
-        </w:rPr>
-        <w:t xml:space="preserve">.5 </w:t>
-      </w:r>
-      <w:r>
-        <w:rPr>
-          <w:rStyle w:val="nfasis"/>
-        </w:rPr>
-        <w:t>Marcar mensajes como leídos de forma automática</w:t>
-      </w:r>
-      <w:bookmarkEnd w:id="25"/>
-    </w:p>
-    <w:p>
-      <w:pPr>
-        <w:pStyle w:val="Ttulo3"/>
-        <w:jc w:val="both"/>
-        <w:rPr>
-          <w:rStyle w:val="nfasis"/>
-        </w:rPr>
-      </w:pPr>
-      <w:bookmarkStart w:id="26" w:name="_Toc511633044"/>
+      <w:bookmarkStart w:id="26" w:name="_Toc511769470"/>
       <w:r>
         <w:rPr>
           <w:rStyle w:val="nfasis"/>
@@ -4932,7 +4877,7 @@
           <w:iCs/>
         </w:rPr>
       </w:pPr>
-      <w:bookmarkStart w:id="27" w:name="_Toc511633045"/>
+      <w:bookmarkStart w:id="27" w:name="_Toc511769471"/>
       <w:r>
         <w:rPr>
           <w:rStyle w:val="nfasis"/>
@@ -4970,7 +4915,7 @@
         <w:pStyle w:val="Ttulo1"/>
         <w:jc w:val="both"/>
       </w:pPr>
-      <w:bookmarkStart w:id="28" w:name="_Toc511633046"/>
+      <w:bookmarkStart w:id="28" w:name="_Toc511769472"/>
       <w:r>
         <w:t>Pruebas</w:t>
       </w:r>
@@ -4984,7 +4929,7 @@
           <w:rStyle w:val="nfasis"/>
         </w:rPr>
       </w:pPr>
-      <w:bookmarkStart w:id="29" w:name="_Toc511633047"/>
+      <w:bookmarkStart w:id="29" w:name="_Toc511769473"/>
       <w:r>
         <w:rPr>
           <w:rStyle w:val="nfasis"/>
@@ -4995,21 +4940,7 @@
         <w:rPr>
           <w:rStyle w:val="nfasis"/>
         </w:rPr>
-        <w:t>[</w:t>
-      </w:r>
-      <w:proofErr w:type="spellStart"/>
-      <w:r>
-        <w:rPr>
-          <w:rStyle w:val="nfasis"/>
-        </w:rPr>
-        <w:t>RegVal</w:t>
-      </w:r>
-      <w:proofErr w:type="spellEnd"/>
-      <w:r>
-        <w:rPr>
-          <w:rStyle w:val="nfasis"/>
-        </w:rPr>
-        <w:t>] Registro de Usuario con datos válidos</w:t>
+        <w:t>[RegVal] Registro de Usuario con datos válidos</w:t>
       </w:r>
       <w:bookmarkEnd w:id="29"/>
     </w:p>
@@ -5041,118 +4972,82 @@
       <w:r>
         <w:t xml:space="preserve">@example.com nombre: Josefo </w:t>
       </w:r>
-      <w:proofErr w:type="spellStart"/>
       <w:r>
         <w:t>password</w:t>
       </w:r>
-      <w:proofErr w:type="spellEnd"/>
       <w:r>
         <w:t xml:space="preserve">: 1234 repita </w:t>
       </w:r>
       <w:r>
-        <w:t xml:space="preserve">el </w:t>
-      </w:r>
-      <w:proofErr w:type="spellStart"/>
+        <w:t>el password</w:t>
+      </w:r>
+      <w:r>
+        <w:t>: 1234” y se hace clic en el botón “</w:t>
+      </w:r>
+      <w:r>
+        <w:t>Registrar</w:t>
+      </w:r>
+      <w:r>
+        <w:t>”. Una vez realizado esto, se comprueba que se ha hecho</w:t>
+      </w:r>
+      <w:r>
+        <w:t xml:space="preserve"> a</w:t>
+      </w:r>
+      <w:r>
+        <w:t>utologin redirigiendo al usuario recién registrado a la vista de la lista de los usuarios del sistema.</w:t>
+      </w:r>
+    </w:p>
+    <w:p>
+      <w:pPr>
+        <w:pStyle w:val="Ttulo3"/>
+        <w:jc w:val="both"/>
+        <w:rPr>
+          <w:rStyle w:val="nfasis"/>
+        </w:rPr>
+      </w:pPr>
+      <w:bookmarkStart w:id="30" w:name="_Toc511769474"/>
+      <w:r>
+        <w:rPr>
+          <w:rStyle w:val="nfasis"/>
+        </w:rPr>
+        <w:t>1.2 [RegInval] Registro de Usuario con datos inválidos (repetición de contraseña invalida)</w:t>
+      </w:r>
+      <w:bookmarkEnd w:id="30"/>
+    </w:p>
+    <w:p>
+      <w:pPr>
+        <w:jc w:val="both"/>
+      </w:pPr>
+      <w:r>
+        <w:t xml:space="preserve">Se hace clic en el botón de la barra de navegación (Regístrate) y se accede al formulario de registro. Se completa con los siguientes </w:t>
+      </w:r>
+      <w:r>
+        <w:t>datos</w:t>
+      </w:r>
+      <w:r>
+        <w:t>: “</w:t>
+      </w:r>
+      <w:r>
+        <w:t>email</w:t>
+      </w:r>
+      <w:r>
+        <w:t xml:space="preserve">: </w:t>
+      </w:r>
+      <w:r>
+        <w:t>example</w:t>
+      </w:r>
+      <w:r>
+        <w:t xml:space="preserve">@example.com nombre: Josefo </w:t>
+      </w:r>
       <w:r>
         <w:t>password</w:t>
       </w:r>
-      <w:proofErr w:type="spellEnd"/>
-      <w:r>
-        <w:t>: 1234” y se hace clic en el botón “</w:t>
-      </w:r>
-      <w:r>
-        <w:t>Registrar</w:t>
-      </w:r>
-      <w:r>
-        <w:t>”. Una vez realizado esto, se comprueba que se ha hecho</w:t>
-      </w:r>
-      <w:r>
-        <w:t xml:space="preserve"> </w:t>
-      </w:r>
-      <w:proofErr w:type="spellStart"/>
-      <w:r>
-        <w:t>a</w:t>
-      </w:r>
-      <w:r>
-        <w:t>utologin</w:t>
-      </w:r>
-      <w:proofErr w:type="spellEnd"/>
-      <w:r>
-        <w:t xml:space="preserve"> redirigiendo al usuario recién registrado a la vista de la lista de los usuarios del sistema.</w:t>
-      </w:r>
-    </w:p>
-    <w:p>
-      <w:pPr>
-        <w:pStyle w:val="Ttulo3"/>
-        <w:jc w:val="both"/>
-        <w:rPr>
-          <w:rStyle w:val="nfasis"/>
-        </w:rPr>
-      </w:pPr>
-      <w:bookmarkStart w:id="30" w:name="_Toc511633048"/>
-      <w:r>
-        <w:rPr>
-          <w:rStyle w:val="nfasis"/>
-        </w:rPr>
-        <w:t>1.2 [</w:t>
-      </w:r>
-      <w:proofErr w:type="spellStart"/>
-      <w:r>
-        <w:rPr>
-          <w:rStyle w:val="nfasis"/>
-        </w:rPr>
-        <w:t>RegInval</w:t>
-      </w:r>
-      <w:proofErr w:type="spellEnd"/>
-      <w:r>
-        <w:rPr>
-          <w:rStyle w:val="nfasis"/>
-        </w:rPr>
-        <w:t>] Registro de Usuario con datos inválidos (repetición de contraseña invalida)</w:t>
-      </w:r>
-      <w:bookmarkEnd w:id="30"/>
-    </w:p>
-    <w:p>
-      <w:pPr>
-        <w:jc w:val="both"/>
-      </w:pPr>
-      <w:r>
-        <w:t xml:space="preserve">Se hace clic en el botón de la barra de navegación (Regístrate) y se accede al formulario de registro. Se completa con los siguientes </w:t>
-      </w:r>
-      <w:r>
-        <w:t>datos</w:t>
-      </w:r>
-      <w:r>
-        <w:t>: “</w:t>
-      </w:r>
-      <w:r>
-        <w:t>email</w:t>
-      </w:r>
-      <w:r>
-        <w:t xml:space="preserve">: </w:t>
-      </w:r>
-      <w:r>
-        <w:t>example</w:t>
-      </w:r>
-      <w:r>
-        <w:t xml:space="preserve">@example.com nombre: Josefo </w:t>
-      </w:r>
-      <w:proofErr w:type="spellStart"/>
-      <w:r>
-        <w:t>password</w:t>
-      </w:r>
-      <w:proofErr w:type="spellEnd"/>
       <w:r>
         <w:t xml:space="preserve">: 1234 repita </w:t>
       </w:r>
       <w:r>
-        <w:t xml:space="preserve">el </w:t>
-      </w:r>
-      <w:proofErr w:type="spellStart"/>
-      <w:r>
-        <w:t>password</w:t>
-      </w:r>
-      <w:proofErr w:type="spellEnd"/>
+        <w:t>el password</w:t>
+      </w:r>
       <w:r>
         <w:t>: 12345” y se hace clic en el botón “</w:t>
       </w:r>
@@ -5185,10 +5080,47 @@
           <w:sz w:val="24"/>
           <w:szCs w:val="24"/>
         </w:rPr>
-        <w:t>2.1 [</w:t>
-      </w:r>
-      <w:proofErr w:type="spellStart"/>
-      <w:r>
+        <w:t>2.1 [InVal] Inicio de sesión con datos válidos</w:t>
+      </w:r>
+    </w:p>
+    <w:p>
+      <w:pPr>
+        <w:jc w:val="both"/>
+      </w:pPr>
+      <w:r>
+        <w:t>Se rellena</w:t>
+      </w:r>
+      <w:r>
+        <w:t xml:space="preserve"> el formulario de login con los siguientes datos: “</w:t>
+      </w:r>
+      <w:r>
+        <w:t>email</w:t>
+      </w:r>
+      <w:r>
+        <w:t xml:space="preserve">: </w:t>
+      </w:r>
+      <w:r>
+        <w:t>gemma</w:t>
+      </w:r>
+      <w:r>
+        <w:t xml:space="preserve">@example.com </w:t>
+      </w:r>
+      <w:r>
+        <w:t>password</w:t>
+      </w:r>
+      <w:r>
+        <w:t>: 1234”</w:t>
+      </w:r>
+      <w:r>
+        <w:t xml:space="preserve"> que son los de un usuario que existe en la base de datos</w:t>
+      </w:r>
+      <w:r>
+        <w:t xml:space="preserve"> y se comprueba que se accede a la lista de todos los usuarios del sistema.</w:t>
+      </w:r>
+    </w:p>
+    <w:p>
+      <w:pPr>
+        <w:jc w:val="both"/>
         <w:rPr>
           <w:rStyle w:val="nfasis"/>
           <w:rFonts w:asciiTheme="majorHAnsi" w:eastAsiaTheme="majorEastAsia" w:hAnsiTheme="majorHAnsi" w:cstheme="majorBidi"/>
@@ -5196,9 +5128,7 @@
           <w:sz w:val="24"/>
           <w:szCs w:val="24"/>
         </w:rPr>
-        <w:t>InVal</w:t>
-      </w:r>
-      <w:proofErr w:type="spellEnd"/>
+      </w:pPr>
       <w:r>
         <w:rPr>
           <w:rStyle w:val="nfasis"/>
@@ -5207,52 +5137,33 @@
           <w:sz w:val="24"/>
           <w:szCs w:val="24"/>
         </w:rPr>
-        <w:t>] Inicio de sesión con datos válidos</w:t>
-      </w:r>
-    </w:p>
-    <w:p>
-      <w:pPr>
-        <w:jc w:val="both"/>
-      </w:pPr>
-      <w:r>
-        <w:t>Se rellena</w:t>
-      </w:r>
-      <w:r>
-        <w:t xml:space="preserve"> el formulario de </w:t>
-      </w:r>
-      <w:proofErr w:type="spellStart"/>
-      <w:r>
-        <w:t>login</w:t>
-      </w:r>
-      <w:proofErr w:type="spellEnd"/>
-      <w:r>
-        <w:t xml:space="preserve"> con los siguientes datos: “</w:t>
+        <w:t>2.2 [InInVal] Inicio de sesión con datos inválidos (usuario no existente en la aplicación)</w:t>
+      </w:r>
+    </w:p>
+    <w:p>
+      <w:pPr>
+        <w:jc w:val="both"/>
+      </w:pPr>
+      <w:r>
+        <w:t>Se rellena el formulario de login con los siguientes datos: “</w:t>
       </w:r>
       <w:r>
         <w:t>email</w:t>
       </w:r>
       <w:r>
-        <w:t xml:space="preserve">: </w:t>
-      </w:r>
-      <w:r>
-        <w:t>gemma</w:t>
-      </w:r>
-      <w:r>
-        <w:t xml:space="preserve">@example.com </w:t>
-      </w:r>
-      <w:proofErr w:type="spellStart"/>
+        <w:t xml:space="preserve">: noExiste@example.com </w:t>
+      </w:r>
       <w:r>
         <w:t>password</w:t>
       </w:r>
-      <w:proofErr w:type="spellEnd"/>
-      <w:r>
-        <w:t>: 1234”</w:t>
-      </w:r>
-      <w:r>
-        <w:t xml:space="preserve"> que son los de un usuario que existe en la base de datos</w:t>
-      </w:r>
-      <w:r>
-        <w:t xml:space="preserve"> y se comprueba que se accede a la lista de todos los usuarios del sistema.</w:t>
+      <w:r>
+        <w:t>: 1234” que son los de un usuario que no existe en la base de datos y se comprueba que</w:t>
+      </w:r>
+      <w:r>
+        <w:t xml:space="preserve"> se muestra un mensaje de error</w:t>
+      </w:r>
+      <w:r>
+        <w:t>.</w:t>
       </w:r>
     </w:p>
     <w:p>
@@ -5274,10 +5185,100 @@
           <w:sz w:val="24"/>
           <w:szCs w:val="24"/>
         </w:rPr>
-        <w:t>2.2 [</w:t>
-      </w:r>
-      <w:proofErr w:type="spellStart"/>
-      <w:r>
+        <w:t>3.1 [LisUsrVal] Acceso al listado de usuarios desde un usuario en sesión</w:t>
+      </w:r>
+    </w:p>
+    <w:p>
+      <w:pPr>
+        <w:jc w:val="both"/>
+        <w:rPr>
+          <w:i/>
+          <w:iCs/>
+        </w:rPr>
+      </w:pPr>
+      <w:r>
+        <w:t>Se rellena el formulario de login con los siguientes datos: “</w:t>
+      </w:r>
+      <w:r>
+        <w:t>email</w:t>
+      </w:r>
+      <w:r>
+        <w:t xml:space="preserve">: </w:t>
+      </w:r>
+      <w:r>
+        <w:t>gemma</w:t>
+      </w:r>
+      <w:r>
+        <w:t xml:space="preserve">@example.com </w:t>
+      </w:r>
+      <w:r>
+        <w:t>password</w:t>
+      </w:r>
+      <w:r>
+        <w:t>: 1234” que son los de un usuario que existe en la base de datos y se comprueba que se accede a la lista de todos los usuarios del sistema.</w:t>
+      </w:r>
+    </w:p>
+    <w:p>
+      <w:pPr>
+        <w:pStyle w:val="Ttulo3"/>
+        <w:jc w:val="both"/>
+        <w:rPr>
+          <w:rStyle w:val="nfasis"/>
+        </w:rPr>
+      </w:pPr>
+      <w:bookmarkStart w:id="31" w:name="_Toc511769475"/>
+      <w:r>
+        <w:rPr>
+          <w:rStyle w:val="nfasis"/>
+        </w:rPr>
+        <w:t>3.2 [LisUsrInVal] Intento de acceso con URL desde un usuario no identificado al listado de usuarios desde un usuario en sesión</w:t>
+      </w:r>
+      <w:bookmarkEnd w:id="31"/>
+    </w:p>
+    <w:p>
+      <w:pPr>
+        <w:jc w:val="both"/>
+      </w:pPr>
+      <w:r>
+        <w:t xml:space="preserve">Se accede a la url: </w:t>
+      </w:r>
+      <w:r>
+        <w:rPr>
+          <w:i/>
+        </w:rPr>
+        <w:t>http://localhost:80</w:t>
+      </w:r>
+      <w:r>
+        <w:rPr>
+          <w:i/>
+        </w:rPr>
+        <w:t>81</w:t>
+      </w:r>
+      <w:r>
+        <w:rPr>
+          <w:i/>
+        </w:rPr>
+        <w:t>/listUs</w:t>
+      </w:r>
+      <w:r>
+        <w:rPr>
+          <w:i/>
+        </w:rPr>
+        <w:t>er</w:t>
+      </w:r>
+      <w:r>
+        <w:rPr>
+          <w:i/>
+        </w:rPr>
+        <w:t xml:space="preserve">s </w:t>
+      </w:r>
+      <w:r>
+        <w:t>y se comprueba que no permite acceder, redirigiendo automáticamente a la página de login.</w:t>
+      </w:r>
+    </w:p>
+    <w:p>
+      <w:pPr>
+        <w:jc w:val="both"/>
         <w:rPr>
           <w:rStyle w:val="nfasis"/>
           <w:rFonts w:asciiTheme="majorHAnsi" w:eastAsiaTheme="majorEastAsia" w:hAnsiTheme="majorHAnsi" w:cstheme="majorBidi"/>
@@ -5285,9 +5286,7 @@
           <w:sz w:val="24"/>
           <w:szCs w:val="24"/>
         </w:rPr>
-        <w:t>InInVal</w:t>
-      </w:r>
-      <w:proofErr w:type="spellEnd"/>
+      </w:pPr>
       <w:r>
         <w:rPr>
           <w:rStyle w:val="nfasis"/>
@@ -5296,252 +5295,7 @@
           <w:sz w:val="24"/>
           <w:szCs w:val="24"/>
         </w:rPr>
-        <w:t>] Inicio de sesión con datos inválidos (usuario no existente en la aplicación)</w:t>
-      </w:r>
-    </w:p>
-    <w:p>
-      <w:pPr>
-        <w:jc w:val="both"/>
-      </w:pPr>
-      <w:r>
-        <w:t xml:space="preserve">Se rellena el formulario de </w:t>
-      </w:r>
-      <w:proofErr w:type="spellStart"/>
-      <w:r>
-        <w:t>login</w:t>
-      </w:r>
-      <w:proofErr w:type="spellEnd"/>
-      <w:r>
-        <w:t xml:space="preserve"> con los siguientes datos: “</w:t>
-      </w:r>
-      <w:r>
-        <w:t>email</w:t>
-      </w:r>
-      <w:r>
-        <w:t xml:space="preserve">: noExiste@example.com </w:t>
-      </w:r>
-      <w:proofErr w:type="spellStart"/>
-      <w:r>
-        <w:t>password</w:t>
-      </w:r>
-      <w:proofErr w:type="spellEnd"/>
-      <w:r>
-        <w:t>: 1234” que son los de un usuario que no existe en la base de datos y se comprueba que</w:t>
-      </w:r>
-      <w:r>
-        <w:t xml:space="preserve"> se muestra un mensaje de error</w:t>
-      </w:r>
-      <w:r>
-        <w:t>.</w:t>
-      </w:r>
-    </w:p>
-    <w:p>
-      <w:pPr>
-        <w:jc w:val="both"/>
-        <w:rPr>
-          <w:rStyle w:val="nfasis"/>
-          <w:rFonts w:asciiTheme="majorHAnsi" w:eastAsiaTheme="majorEastAsia" w:hAnsiTheme="majorHAnsi" w:cstheme="majorBidi"/>
-          <w:color w:val="1F3763" w:themeColor="accent1" w:themeShade="7F"/>
-          <w:sz w:val="24"/>
-          <w:szCs w:val="24"/>
-        </w:rPr>
-      </w:pPr>
-      <w:r>
-        <w:rPr>
-          <w:rStyle w:val="nfasis"/>
-          <w:rFonts w:asciiTheme="majorHAnsi" w:eastAsiaTheme="majorEastAsia" w:hAnsiTheme="majorHAnsi" w:cstheme="majorBidi"/>
-          <w:color w:val="1F3763" w:themeColor="accent1" w:themeShade="7F"/>
-          <w:sz w:val="24"/>
-          <w:szCs w:val="24"/>
-        </w:rPr>
-        <w:t>3.1 [</w:t>
-      </w:r>
-      <w:proofErr w:type="spellStart"/>
-      <w:r>
-        <w:rPr>
-          <w:rStyle w:val="nfasis"/>
-          <w:rFonts w:asciiTheme="majorHAnsi" w:eastAsiaTheme="majorEastAsia" w:hAnsiTheme="majorHAnsi" w:cstheme="majorBidi"/>
-          <w:color w:val="1F3763" w:themeColor="accent1" w:themeShade="7F"/>
-          <w:sz w:val="24"/>
-          <w:szCs w:val="24"/>
-        </w:rPr>
-        <w:t>LisUsrVal</w:t>
-      </w:r>
-      <w:proofErr w:type="spellEnd"/>
-      <w:r>
-        <w:rPr>
-          <w:rStyle w:val="nfasis"/>
-          <w:rFonts w:asciiTheme="majorHAnsi" w:eastAsiaTheme="majorEastAsia" w:hAnsiTheme="majorHAnsi" w:cstheme="majorBidi"/>
-          <w:color w:val="1F3763" w:themeColor="accent1" w:themeShade="7F"/>
-          <w:sz w:val="24"/>
-          <w:szCs w:val="24"/>
-        </w:rPr>
-        <w:t>] Acceso al listado de usuarios desde un usuario en sesión</w:t>
-      </w:r>
-    </w:p>
-    <w:p>
-      <w:pPr>
-        <w:jc w:val="both"/>
-        <w:rPr>
-          <w:i/>
-          <w:iCs/>
-        </w:rPr>
-      </w:pPr>
-      <w:r>
-        <w:t xml:space="preserve">Se rellena el formulario de </w:t>
-      </w:r>
-      <w:proofErr w:type="spellStart"/>
-      <w:r>
-        <w:t>login</w:t>
-      </w:r>
-      <w:proofErr w:type="spellEnd"/>
-      <w:r>
-        <w:t xml:space="preserve"> con los siguientes datos: “</w:t>
-      </w:r>
-      <w:r>
-        <w:t>email</w:t>
-      </w:r>
-      <w:r>
-        <w:t xml:space="preserve">: </w:t>
-      </w:r>
-      <w:r>
-        <w:t>gemma</w:t>
-      </w:r>
-      <w:r>
-        <w:t xml:space="preserve">@example.com </w:t>
-      </w:r>
-      <w:proofErr w:type="spellStart"/>
-      <w:r>
-        <w:t>password</w:t>
-      </w:r>
-      <w:proofErr w:type="spellEnd"/>
-      <w:r>
-        <w:t>: 1234” que son los de un usuario que existe en la base de datos y se comprueba que se accede a la lista de todos los usuarios del sistema.</w:t>
-      </w:r>
-    </w:p>
-    <w:p>
-      <w:pPr>
-        <w:pStyle w:val="Ttulo3"/>
-        <w:jc w:val="both"/>
-        <w:rPr>
-          <w:rStyle w:val="nfasis"/>
-        </w:rPr>
-      </w:pPr>
-      <w:bookmarkStart w:id="31" w:name="_Toc511633049"/>
-      <w:r>
-        <w:rPr>
-          <w:rStyle w:val="nfasis"/>
-        </w:rPr>
-        <w:lastRenderedPageBreak/>
-        <w:t>3.2 [</w:t>
-      </w:r>
-      <w:proofErr w:type="spellStart"/>
-      <w:r>
-        <w:rPr>
-          <w:rStyle w:val="nfasis"/>
-        </w:rPr>
-        <w:t>LisUsrInVal</w:t>
-      </w:r>
-      <w:proofErr w:type="spellEnd"/>
-      <w:r>
-        <w:rPr>
-          <w:rStyle w:val="nfasis"/>
-        </w:rPr>
-        <w:t>] Intento de acceso con URL desde un usuario no identificado al listado de usuarios desde un usuario en sesión</w:t>
-      </w:r>
-      <w:bookmarkEnd w:id="31"/>
-    </w:p>
-    <w:p>
-      <w:pPr>
-        <w:jc w:val="both"/>
-      </w:pPr>
-      <w:r>
-        <w:t xml:space="preserve">Se accede a la url: </w:t>
-      </w:r>
-      <w:r>
-        <w:rPr>
-          <w:i/>
-        </w:rPr>
-        <w:t>http://localhost:80</w:t>
-      </w:r>
-      <w:r>
-        <w:rPr>
-          <w:i/>
-        </w:rPr>
-        <w:t>81</w:t>
-      </w:r>
-      <w:r>
-        <w:rPr>
-          <w:i/>
-        </w:rPr>
-        <w:t>/listUs</w:t>
-      </w:r>
-      <w:r>
-        <w:rPr>
-          <w:i/>
-        </w:rPr>
-        <w:t>er</w:t>
-      </w:r>
-      <w:r>
-        <w:rPr>
-          <w:i/>
-        </w:rPr>
-        <w:t xml:space="preserve">s </w:t>
-      </w:r>
-      <w:r>
-        <w:t xml:space="preserve">y se comprueba que no permite acceder, redirigiendo automáticamente a la página de </w:t>
-      </w:r>
-      <w:proofErr w:type="spellStart"/>
-      <w:r>
-        <w:t>login</w:t>
-      </w:r>
-      <w:proofErr w:type="spellEnd"/>
-      <w:r>
-        <w:t>.</w:t>
-      </w:r>
-    </w:p>
-    <w:p>
-      <w:pPr>
-        <w:jc w:val="both"/>
-        <w:rPr>
-          <w:rStyle w:val="nfasis"/>
-          <w:rFonts w:asciiTheme="majorHAnsi" w:eastAsiaTheme="majorEastAsia" w:hAnsiTheme="majorHAnsi" w:cstheme="majorBidi"/>
-          <w:color w:val="1F3763" w:themeColor="accent1" w:themeShade="7F"/>
-          <w:sz w:val="24"/>
-          <w:szCs w:val="24"/>
-        </w:rPr>
-      </w:pPr>
-      <w:r>
-        <w:rPr>
-          <w:rStyle w:val="nfasis"/>
-          <w:rFonts w:asciiTheme="majorHAnsi" w:eastAsiaTheme="majorEastAsia" w:hAnsiTheme="majorHAnsi" w:cstheme="majorBidi"/>
-          <w:color w:val="1F3763" w:themeColor="accent1" w:themeShade="7F"/>
-          <w:sz w:val="24"/>
-          <w:szCs w:val="24"/>
-        </w:rPr>
-        <w:t>4.1 [</w:t>
-      </w:r>
-      <w:proofErr w:type="spellStart"/>
-      <w:r>
-        <w:rPr>
-          <w:rStyle w:val="nfasis"/>
-          <w:rFonts w:asciiTheme="majorHAnsi" w:eastAsiaTheme="majorEastAsia" w:hAnsiTheme="majorHAnsi" w:cstheme="majorBidi"/>
-          <w:color w:val="1F3763" w:themeColor="accent1" w:themeShade="7F"/>
-          <w:sz w:val="24"/>
-          <w:szCs w:val="24"/>
-        </w:rPr>
-        <w:t>BusUsrVal</w:t>
-      </w:r>
-      <w:proofErr w:type="spellEnd"/>
-      <w:r>
-        <w:rPr>
-          <w:rStyle w:val="nfasis"/>
-          <w:rFonts w:asciiTheme="majorHAnsi" w:eastAsiaTheme="majorEastAsia" w:hAnsiTheme="majorHAnsi" w:cstheme="majorBidi"/>
-          <w:color w:val="1F3763" w:themeColor="accent1" w:themeShade="7F"/>
-          <w:sz w:val="24"/>
-          <w:szCs w:val="24"/>
-        </w:rPr>
-        <w:t>] Realizar una búsqueda valida en el listado de usuarios desde un usuario en sesión</w:t>
+        <w:t>4.1 [BusUsrVal] Realizar una búsqueda valida en el listado de usuarios desde un usuario en sesión</w:t>
       </w:r>
     </w:p>
     <w:p>
@@ -5556,15 +5310,7 @@
         </w:rPr>
       </w:pPr>
       <w:r>
-        <w:t xml:space="preserve">Se rellena el formulario de </w:t>
-      </w:r>
-      <w:proofErr w:type="spellStart"/>
-      <w:r>
-        <w:t>login</w:t>
-      </w:r>
-      <w:proofErr w:type="spellEnd"/>
-      <w:r>
-        <w:t xml:space="preserve"> con los siguientes datos: “</w:t>
+        <w:t>Se rellena el formulario de login con los siguientes datos: “</w:t>
       </w:r>
       <w:r>
         <w:t>email</w:t>
@@ -5578,27 +5324,19 @@
       <w:r>
         <w:t xml:space="preserve">@example.com </w:t>
       </w:r>
-      <w:proofErr w:type="spellStart"/>
       <w:r>
         <w:t>password</w:t>
       </w:r>
-      <w:proofErr w:type="spellEnd"/>
-      <w:r>
-        <w:t xml:space="preserve">: 1234” que son los de un usuario que existe en la base de datos. Una vez </w:t>
-      </w:r>
-      <w:proofErr w:type="spellStart"/>
-      <w:r>
-        <w:t>logueado</w:t>
-      </w:r>
-      <w:proofErr w:type="spellEnd"/>
-      <w:r>
-        <w:t xml:space="preserve"> correctamente, desde la vista de la lista de todos los usuarios, que se muestra automáticamente al acceder, se escribe en el cuadro de búsqueda “</w:t>
-      </w:r>
-      <w:proofErr w:type="spellStart"/>
+      <w:r>
+        <w:t xml:space="preserve">: 1234” que son los de un usuario que existe en la base de datos. Una vez logueado correctamente, desde la vista de la lista de todos los usuarios, que se muestra automáticamente </w:t>
+      </w:r>
+      <w:r>
+        <w:lastRenderedPageBreak/>
+        <w:t>al acceder, se escribe en el cuadro de búsqueda “</w:t>
+      </w:r>
       <w:r>
         <w:t>gmail</w:t>
       </w:r>
-      <w:proofErr w:type="spellEnd"/>
       <w:r>
         <w:t xml:space="preserve">”, y se comprueba que </w:t>
       </w:r>
@@ -5621,26 +5359,12 @@
           <w:u w:val="single"/>
         </w:rPr>
       </w:pPr>
-      <w:bookmarkStart w:id="32" w:name="_Toc511633050"/>
-      <w:r>
-        <w:rPr>
-          <w:rStyle w:val="nfasis"/>
-        </w:rPr>
-        <w:t>4.2 [</w:t>
-      </w:r>
-      <w:proofErr w:type="spellStart"/>
-      <w:r>
-        <w:rPr>
-          <w:rStyle w:val="nfasis"/>
-        </w:rPr>
-        <w:t>BusUsrInVal</w:t>
-      </w:r>
-      <w:proofErr w:type="spellEnd"/>
-      <w:r>
-        <w:rPr>
-          <w:rStyle w:val="nfasis"/>
-        </w:rPr>
-        <w:t>] Intento de acceso con URL a la búsqueda de usuarios desde un usuario no identificado</w:t>
+      <w:bookmarkStart w:id="32" w:name="_Toc511769476"/>
+      <w:r>
+        <w:rPr>
+          <w:rStyle w:val="nfasis"/>
+        </w:rPr>
+        <w:t>4.2 [BusUsrInVal] Intento de acceso con URL a la búsqueda de usuarios desde un usuario no identificado</w:t>
       </w:r>
       <w:bookmarkEnd w:id="32"/>
     </w:p>
@@ -5682,15 +5406,7 @@
         <w:t xml:space="preserve"> </w:t>
       </w:r>
       <w:r>
-        <w:t xml:space="preserve">y se comprueba que no permite acceder, redirigiendo automáticamente a la página de </w:t>
-      </w:r>
-      <w:proofErr w:type="spellStart"/>
-      <w:r>
-        <w:t>login</w:t>
-      </w:r>
-      <w:proofErr w:type="spellEnd"/>
-      <w:r>
-        <w:t>.</w:t>
+        <w:t>y se comprueba que no permite acceder, redirigiendo automáticamente a la página de login.</w:t>
       </w:r>
     </w:p>
     <w:p>
@@ -5712,9 +5428,54 @@
           <w:sz w:val="24"/>
           <w:szCs w:val="24"/>
         </w:rPr>
-        <w:t>5.1 [</w:t>
-      </w:r>
-      <w:proofErr w:type="spellStart"/>
+        <w:t>5.1 [InvVal] Enviar una invitación de amistad a un usuario de forma valida</w:t>
+      </w:r>
+    </w:p>
+    <w:p>
+      <w:pPr>
+        <w:jc w:val="both"/>
+      </w:pPr>
+      <w:r>
+        <w:t>Se rellena el formulario de login con los siguientes datos: “</w:t>
+      </w:r>
+      <w:r>
+        <w:t>email</w:t>
+      </w:r>
+      <w:r>
+        <w:t xml:space="preserve">: </w:t>
+      </w:r>
+      <w:r>
+        <w:t>gemma</w:t>
+      </w:r>
+      <w:r>
+        <w:t xml:space="preserve">@example.com </w:t>
+      </w:r>
+      <w:r>
+        <w:t>password</w:t>
+      </w:r>
+      <w:r>
+        <w:t xml:space="preserve">: 1234” que son los de un usuario que existe en la base de datos. Una vez logueado correctamente, desde la vista de la lista de todos los usuarios, que se muestra automáticamente al acceder, </w:t>
+      </w:r>
+      <w:r>
+        <w:t>se hace clic en el botón de “Agregar amigo”</w:t>
+      </w:r>
+      <w:r>
+        <w:t xml:space="preserve"> y se comprueba que se muestra el mensaje de que se ha enviado la petición</w:t>
+      </w:r>
+      <w:r>
+        <w:t>.</w:t>
+      </w:r>
+    </w:p>
+    <w:p>
+      <w:pPr>
+        <w:jc w:val="both"/>
+        <w:rPr>
+          <w:rStyle w:val="nfasis"/>
+          <w:rFonts w:asciiTheme="majorHAnsi" w:eastAsiaTheme="majorEastAsia" w:hAnsiTheme="majorHAnsi" w:cstheme="majorBidi"/>
+          <w:sz w:val="24"/>
+          <w:szCs w:val="24"/>
+        </w:rPr>
+      </w:pPr>
       <w:r>
         <w:rPr>
           <w:rStyle w:val="nfasis"/>
@@ -5723,10 +5484,50 @@
           <w:sz w:val="24"/>
           <w:szCs w:val="24"/>
         </w:rPr>
-        <w:t>InvVal</w:t>
-      </w:r>
-      <w:proofErr w:type="spellEnd"/>
-      <w:r>
+        <w:t>5.2 [InvInVal] Enviar una invitación de amistad a un usuario al que ya le habíamos invitado la invitación previamente</w:t>
+      </w:r>
+    </w:p>
+    <w:p>
+      <w:pPr>
+        <w:jc w:val="both"/>
+        <w:rPr>
+          <w:color w:val="FF0000"/>
+        </w:rPr>
+      </w:pPr>
+      <w:r>
+        <w:t>Se rellena el formulario de login con los siguientes datos: “</w:t>
+      </w:r>
+      <w:r>
+        <w:t>email</w:t>
+      </w:r>
+      <w:r>
+        <w:t xml:space="preserve">: </w:t>
+      </w:r>
+      <w:r>
+        <w:t>gemma</w:t>
+      </w:r>
+      <w:r>
+        <w:t xml:space="preserve">@example.com </w:t>
+      </w:r>
+      <w:r>
+        <w:t>password</w:t>
+      </w:r>
+      <w:r>
+        <w:t xml:space="preserve">: 1234” que son los de un usuario que existe en la base de datos. Una vez logueado correctamente, desde la vista de la lista de todos los usuarios, que se muestra automáticamente al acceder, se hace clic en el botón de “Agregar amigo” dos veces. La segunda vez se comprueba que se muestra el mensaje </w:t>
+      </w:r>
+      <w:r>
+        <w:t>de error.</w:t>
+      </w:r>
+      <w:r>
+        <w:rPr>
+          <w:color w:val="FF0000"/>
+        </w:rPr>
+        <w:t xml:space="preserve"> </w:t>
+      </w:r>
+    </w:p>
+    <w:p>
+      <w:pPr>
+        <w:jc w:val="both"/>
         <w:rPr>
           <w:rStyle w:val="nfasis"/>
           <w:rFonts w:asciiTheme="majorHAnsi" w:eastAsiaTheme="majorEastAsia" w:hAnsiTheme="majorHAnsi" w:cstheme="majorBidi"/>
@@ -5734,71 +5535,6 @@
           <w:sz w:val="24"/>
           <w:szCs w:val="24"/>
         </w:rPr>
-        <w:t>] Enviar una invitación de amistad a un usuario de forma valida</w:t>
-      </w:r>
-    </w:p>
-    <w:p>
-      <w:pPr>
-        <w:jc w:val="both"/>
-      </w:pPr>
-      <w:r>
-        <w:t xml:space="preserve">Se rellena el formulario de </w:t>
-      </w:r>
-      <w:proofErr w:type="spellStart"/>
-      <w:r>
-        <w:t>login</w:t>
-      </w:r>
-      <w:proofErr w:type="spellEnd"/>
-      <w:r>
-        <w:t xml:space="preserve"> con los siguientes datos: “</w:t>
-      </w:r>
-      <w:r>
-        <w:t>email</w:t>
-      </w:r>
-      <w:r>
-        <w:t xml:space="preserve">: </w:t>
-      </w:r>
-      <w:r>
-        <w:t>gemma</w:t>
-      </w:r>
-      <w:r>
-        <w:t xml:space="preserve">@example.com </w:t>
-      </w:r>
-      <w:proofErr w:type="spellStart"/>
-      <w:r>
-        <w:t>password</w:t>
-      </w:r>
-      <w:proofErr w:type="spellEnd"/>
-      <w:r>
-        <w:t xml:space="preserve">: 1234” que son los de un usuario que existe en la base de datos. Una vez </w:t>
-      </w:r>
-      <w:proofErr w:type="spellStart"/>
-      <w:r>
-        <w:t>logueado</w:t>
-      </w:r>
-      <w:proofErr w:type="spellEnd"/>
-      <w:r>
-        <w:t xml:space="preserve"> correctamente, desde la vista de la lista de todos los usuarios, que se muestra automáticamente al acceder, </w:t>
-      </w:r>
-      <w:r>
-        <w:t>se hace clic en el botón de “Agregar amigo”</w:t>
-      </w:r>
-      <w:r>
-        <w:t xml:space="preserve"> y se comprueba que se muestra el mensaje de que se ha enviado la petición</w:t>
-      </w:r>
-      <w:r>
-        <w:t>.</w:t>
-      </w:r>
-    </w:p>
-    <w:p>
-      <w:pPr>
-        <w:jc w:val="both"/>
-        <w:rPr>
-          <w:rStyle w:val="nfasis"/>
-          <w:rFonts w:asciiTheme="majorHAnsi" w:eastAsiaTheme="majorEastAsia" w:hAnsiTheme="majorHAnsi" w:cstheme="majorBidi"/>
-          <w:sz w:val="24"/>
-          <w:szCs w:val="24"/>
-        </w:rPr>
       </w:pPr>
       <w:r>
         <w:rPr>
@@ -5808,10 +5544,59 @@
           <w:sz w:val="24"/>
           <w:szCs w:val="24"/>
         </w:rPr>
-        <w:t>5.2 [</w:t>
-      </w:r>
-      <w:proofErr w:type="spellStart"/>
-      <w:r>
+        <w:t>6.1 [LisInvVal] Listar las invitaciones recibidas por un usuario, realizar la comprobación con una lista que al menos tenga una invitación recibida</w:t>
+      </w:r>
+    </w:p>
+    <w:p>
+      <w:pPr>
+        <w:jc w:val="both"/>
+      </w:pPr>
+      <w:r>
+        <w:t>Se rellena el formulario de login con los siguientes datos: “</w:t>
+      </w:r>
+      <w:r>
+        <w:t>email</w:t>
+      </w:r>
+      <w:r>
+        <w:t xml:space="preserve">: </w:t>
+      </w:r>
+      <w:r>
+        <w:t>gemma</w:t>
+      </w:r>
+      <w:r>
+        <w:t>@example.com contraseña: 1234” que son los de un usuario que existe en la base de datos. Una vez logueado correctamente, desde la vista de la lista de todos los usuarios, que se muestra automáticamente al acceder, se hace clic en el botón de “Agregar amigo”.</w:t>
+      </w:r>
+      <w:r>
+        <w:t xml:space="preserve"> Una vez hecho esto, hacemos logout y nos logueamos ahora con el usuario al que le hemos enviado la petición (“</w:t>
+      </w:r>
+      <w:r>
+        <w:t>email</w:t>
+      </w:r>
+      <w:r>
+        <w:t>:</w:t>
+      </w:r>
+      <w:r>
+        <w:t xml:space="preserve"> martin@gmail.com password</w:t>
+      </w:r>
+      <w:r>
+        <w:t>: 123456”). Desde la barra de navegación hacemos clic en “</w:t>
+      </w:r>
+      <w:r>
+        <w:t xml:space="preserve">List </w:t>
+      </w:r>
+      <w:r>
+        <w:t xml:space="preserve">Peticiones </w:t>
+      </w:r>
+      <w:r>
+        <w:t>A</w:t>
+      </w:r>
+      <w:r>
+        <w:t>mistad” y comprobamos que aparece el nombre del usuario que nos ha enviado la petición.</w:t>
+      </w:r>
+    </w:p>
+    <w:p>
+      <w:pPr>
+        <w:jc w:val="both"/>
         <w:rPr>
           <w:rStyle w:val="nfasis"/>
           <w:rFonts w:asciiTheme="majorHAnsi" w:eastAsiaTheme="majorEastAsia" w:hAnsiTheme="majorHAnsi" w:cstheme="majorBidi"/>
@@ -5819,9 +5604,7 @@
           <w:sz w:val="24"/>
           <w:szCs w:val="24"/>
         </w:rPr>
-        <w:t>InvInVal</w:t>
-      </w:r>
-      <w:proofErr w:type="spellEnd"/>
+      </w:pPr>
       <w:r>
         <w:rPr>
           <w:rStyle w:val="nfasis"/>
@@ -5830,26 +5613,15 @@
           <w:sz w:val="24"/>
           <w:szCs w:val="24"/>
         </w:rPr>
-        <w:t>] Enviar una invitación de amistad a un usuario al que ya le habíamos invitado la invitación previamente</w:t>
-      </w:r>
-    </w:p>
-    <w:p>
-      <w:pPr>
-        <w:jc w:val="both"/>
-        <w:rPr>
-          <w:color w:val="FF0000"/>
-        </w:rPr>
-      </w:pPr>
-      <w:r>
-        <w:t xml:space="preserve">Se rellena el formulario de </w:t>
-      </w:r>
-      <w:proofErr w:type="spellStart"/>
-      <w:r>
-        <w:t>login</w:t>
-      </w:r>
-      <w:proofErr w:type="spellEnd"/>
-      <w:r>
-        <w:t xml:space="preserve"> con los siguientes datos: “</w:t>
+        <w:t>7.1 [AcepInvVal] Aceptar una invitación recibida</w:t>
+      </w:r>
+    </w:p>
+    <w:p>
+      <w:pPr>
+        <w:jc w:val="both"/>
+      </w:pPr>
+      <w:r>
+        <w:t>Se rellena el formulario de login con los siguientes datos: “</w:t>
       </w:r>
       <w:r>
         <w:t>email</w:t>
@@ -5863,30 +5635,47 @@
       <w:r>
         <w:t xml:space="preserve">@example.com </w:t>
       </w:r>
-      <w:proofErr w:type="spellStart"/>
       <w:r>
         <w:t>password</w:t>
       </w:r>
-      <w:proofErr w:type="spellEnd"/>
-      <w:r>
-        <w:t xml:space="preserve">: 1234” que son los de un usuario que existe en la base de datos. Una vez </w:t>
-      </w:r>
-      <w:proofErr w:type="spellStart"/>
-      <w:r>
-        <w:t>logueado</w:t>
-      </w:r>
-      <w:proofErr w:type="spellEnd"/>
-      <w:r>
-        <w:t xml:space="preserve"> correctamente, desde la vista de la lista de todos los usuarios, que se muestra automáticamente al acceder, se hace clic en el botón de “Agregar amigo” dos veces. La segunda vez se comprueba que se muestra el mensaje </w:t>
-      </w:r>
-      <w:r>
-        <w:t>de error.</w:t>
-      </w:r>
-      <w:r>
-        <w:rPr>
-          <w:color w:val="FF0000"/>
-        </w:rPr>
-        <w:t xml:space="preserve"> </w:t>
+      <w:r>
+        <w:t>: 1234” que son los de un usuario que existe en la base de datos. Una vez logueado correctamente, desde la vista de la lista de todos los usuarios, que se muestra automáticamente al acceder, se hace clic en el botón de “Agregar amigo”. Una vez hecho esto, hacemos logout y nos logueamos ahora con el usuario al que le hemos enviado la petición (“</w:t>
+      </w:r>
+      <w:r>
+        <w:t>email</w:t>
+      </w:r>
+      <w:r>
+        <w:t xml:space="preserve">: </w:t>
+      </w:r>
+      <w:r>
+        <w:t>nacho</w:t>
+      </w:r>
+      <w:r>
+        <w:t>@</w:t>
+      </w:r>
+      <w:r>
+        <w:t>gmail</w:t>
+      </w:r>
+      <w:r>
+        <w:t xml:space="preserve">.com </w:t>
+      </w:r>
+      <w:r>
+        <w:t>password</w:t>
+      </w:r>
+      <w:r>
+        <w:t>: 123456”). Desde la barra de navegación hacemos clic en “</w:t>
+      </w:r>
+      <w:r>
+        <w:t xml:space="preserve">List </w:t>
+      </w:r>
+      <w:r>
+        <w:t xml:space="preserve">Peticiones </w:t>
+      </w:r>
+      <w:r>
+        <w:t>A</w:t>
+      </w:r>
+      <w:r>
+        <w:t>mistad” y hacemos clic en el botón “Aceptar” para aceptar la petición de amistad, y comprobamos que ya no aparece en la lista el email del usuario.</w:t>
       </w:r>
     </w:p>
     <w:p>
@@ -5908,9 +5697,8 @@
           <w:sz w:val="24"/>
           <w:szCs w:val="24"/>
         </w:rPr>
-        <w:t>6.1 [</w:t>
-      </w:r>
-      <w:proofErr w:type="spellStart"/>
+        <w:t>8.1 [ListAmiVal] Listar los amigos de un usuario</w:t>
+      </w:r>
       <w:r>
         <w:rPr>
           <w:rStyle w:val="nfasis"/>
@@ -5919,34 +5707,18 @@
           <w:sz w:val="24"/>
           <w:szCs w:val="24"/>
         </w:rPr>
-        <w:t>LisInvVal</w:t>
-      </w:r>
-      <w:proofErr w:type="spellEnd"/>
-      <w:r>
-        <w:rPr>
-          <w:rStyle w:val="nfasis"/>
-          <w:rFonts w:asciiTheme="majorHAnsi" w:eastAsiaTheme="majorEastAsia" w:hAnsiTheme="majorHAnsi" w:cstheme="majorBidi"/>
-          <w:color w:val="1F3763" w:themeColor="accent1" w:themeShade="7F"/>
-          <w:sz w:val="24"/>
-          <w:szCs w:val="24"/>
-        </w:rPr>
-        <w:t>] Listar las invitaciones recibidas por un usuario, realizar la comprobación con una lista que al menos tenga una invitación recibida</w:t>
-      </w:r>
-    </w:p>
-    <w:p>
-      <w:pPr>
-        <w:jc w:val="both"/>
-      </w:pPr>
-      <w:r>
-        <w:t xml:space="preserve">Se rellena el formulario de </w:t>
-      </w:r>
-      <w:proofErr w:type="spellStart"/>
-      <w:r>
-        <w:t>login</w:t>
-      </w:r>
-      <w:proofErr w:type="spellEnd"/>
-      <w:r>
-        <w:t xml:space="preserve"> con los siguientes datos: “</w:t>
+        <w:t>.</w:t>
+      </w:r>
+    </w:p>
+    <w:p>
+      <w:pPr>
+        <w:jc w:val="both"/>
+        <w:rPr>
+          <w:rStyle w:val="nfasis"/>
+        </w:rPr>
+      </w:pPr>
+      <w:r>
+        <w:t>Se rellena el formulario de login con los siguientes datos: “</w:t>
       </w:r>
       <w:r>
         <w:t>email</w:t>
@@ -5958,715 +5730,258 @@
         <w:t>gemma</w:t>
       </w:r>
       <w:r>
-        <w:t xml:space="preserve">@example.com contraseña: 1234” que son los de un usuario que existe en la base de datos. Una vez </w:t>
-      </w:r>
-      <w:proofErr w:type="spellStart"/>
-      <w:r>
-        <w:t>logueado</w:t>
-      </w:r>
-      <w:proofErr w:type="spellEnd"/>
-      <w:r>
-        <w:t xml:space="preserve"> correctamente, desde la vista de la lista de todos los usuarios, que se muestra automáticamente al acceder, se hace clic en el botón de “Agregar amigo”.</w:t>
-      </w:r>
-      <w:r>
-        <w:t xml:space="preserve"> Una vez hecho esto, hacemos </w:t>
-      </w:r>
-      <w:proofErr w:type="spellStart"/>
-      <w:r>
-        <w:t>logout</w:t>
-      </w:r>
-      <w:proofErr w:type="spellEnd"/>
-      <w:r>
-        <w:t xml:space="preserve"> y nos </w:t>
-      </w:r>
-      <w:proofErr w:type="spellStart"/>
-      <w:r>
-        <w:t>logueamos</w:t>
-      </w:r>
-      <w:proofErr w:type="spellEnd"/>
-      <w:r>
-        <w:t xml:space="preserve"> ahora con el usuario al que le hemos enviado la petición (“</w:t>
+        <w:t xml:space="preserve">@example.com </w:t>
+      </w:r>
+      <w:r>
+        <w:t>password</w:t>
+      </w:r>
+      <w:r>
+        <w:t xml:space="preserve">: 1234” que son los de un usuario que existe en la base de datos. Una vez logueado </w:t>
+      </w:r>
+      <w:r>
+        <w:lastRenderedPageBreak/>
+        <w:t>correctamente, desde la vista de la lista de todos los usuarios, que se muestra automáticamente al acceder, se hace clic en el botón de “Agregar amigo”. Una vez hecho esto, hacemos logout y nos logueamos ahora con el usuario al que le hemos enviado la petición (“</w:t>
       </w:r>
       <w:r>
         <w:t>email</w:t>
       </w:r>
       <w:r>
-        <w:t>:</w:t>
-      </w:r>
-      <w:r>
-        <w:t xml:space="preserve"> martin@gmail.com </w:t>
-      </w:r>
-      <w:proofErr w:type="spellStart"/>
+        <w:t xml:space="preserve">: </w:t>
+      </w:r>
+      <w:r>
+        <w:t>raul</w:t>
+      </w:r>
+      <w:r>
+        <w:t>@</w:t>
+      </w:r>
+      <w:r>
+        <w:t>gmail</w:t>
+      </w:r>
+      <w:r>
+        <w:t xml:space="preserve">.com </w:t>
+      </w:r>
       <w:r>
         <w:t>password</w:t>
       </w:r>
-      <w:proofErr w:type="spellEnd"/>
       <w:r>
         <w:t>: 123456”). Desde la barra de navegación hacemos clic en “</w:t>
       </w:r>
-      <w:proofErr w:type="spellStart"/>
-      <w:r>
-        <w:t>List</w:t>
-      </w:r>
-      <w:proofErr w:type="spellEnd"/>
-      <w:r>
+      <w:r>
+        <w:t xml:space="preserve">Lista </w:t>
+      </w:r>
+      <w:r>
+        <w:t xml:space="preserve">Peticiones </w:t>
+      </w:r>
+      <w:r>
+        <w:t>A</w:t>
+      </w:r>
+      <w:r>
+        <w:t>mistad” y hacemos clic en el botón “Aceptar” para aceptar la petición de amistad. Una vez aceptada desde la barra de navegación hacemos clic en “</w:t>
+      </w:r>
+      <w:r>
+        <w:t xml:space="preserve">Lista </w:t>
+      </w:r>
+      <w:r>
+        <w:t>Amigos” y comprobamos que ahora el usuario (</w:t>
+      </w:r>
+      <w:r>
+        <w:t>Raul</w:t>
+      </w:r>
+      <w:r>
+        <w:t>) aparece en esa lista.</w:t>
+      </w:r>
+    </w:p>
+    <w:p>
+      <w:pPr>
+        <w:pStyle w:val="Ttulo3"/>
+        <w:jc w:val="both"/>
+        <w:rPr>
+          <w:rStyle w:val="nfasis"/>
+        </w:rPr>
+      </w:pPr>
+      <w:bookmarkStart w:id="33" w:name="_Toc511769477"/>
+      <w:r>
+        <w:rPr>
+          <w:rStyle w:val="nfasis"/>
+        </w:rPr>
+        <w:t>C1.1</w:t>
+      </w:r>
+      <w:r>
+        <w:rPr>
+          <w:rStyle w:val="nfasis"/>
+        </w:rPr>
         <w:t xml:space="preserve"> </w:t>
       </w:r>
       <w:r>
-        <w:t xml:space="preserve">Peticiones </w:t>
-      </w:r>
-      <w:r>
-        <w:t>A</w:t>
-      </w:r>
-      <w:r>
-        <w:t>mistad” y comprobamos que aparece el nombre del usuario que nos ha enviado la petición.</w:t>
-      </w:r>
-    </w:p>
-    <w:p>
-      <w:pPr>
-        <w:jc w:val="both"/>
-        <w:rPr>
-          <w:rStyle w:val="nfasis"/>
-          <w:rFonts w:asciiTheme="majorHAnsi" w:eastAsiaTheme="majorEastAsia" w:hAnsiTheme="majorHAnsi" w:cstheme="majorBidi"/>
-          <w:color w:val="1F3763" w:themeColor="accent1" w:themeShade="7F"/>
-          <w:sz w:val="24"/>
-          <w:szCs w:val="24"/>
-        </w:rPr>
-      </w:pPr>
-      <w:r>
-        <w:rPr>
-          <w:rStyle w:val="nfasis"/>
-          <w:rFonts w:asciiTheme="majorHAnsi" w:eastAsiaTheme="majorEastAsia" w:hAnsiTheme="majorHAnsi" w:cstheme="majorBidi"/>
-          <w:color w:val="1F3763" w:themeColor="accent1" w:themeShade="7F"/>
-          <w:sz w:val="24"/>
-          <w:szCs w:val="24"/>
-        </w:rPr>
-        <w:t>7.1 [</w:t>
-      </w:r>
-      <w:proofErr w:type="spellStart"/>
-      <w:r>
-        <w:rPr>
-          <w:rStyle w:val="nfasis"/>
-          <w:rFonts w:asciiTheme="majorHAnsi" w:eastAsiaTheme="majorEastAsia" w:hAnsiTheme="majorHAnsi" w:cstheme="majorBidi"/>
-          <w:color w:val="1F3763" w:themeColor="accent1" w:themeShade="7F"/>
-          <w:sz w:val="24"/>
-          <w:szCs w:val="24"/>
-        </w:rPr>
-        <w:t>AcepInvVal</w:t>
-      </w:r>
-      <w:proofErr w:type="spellEnd"/>
-      <w:r>
-        <w:rPr>
-          <w:rStyle w:val="nfasis"/>
-          <w:rFonts w:asciiTheme="majorHAnsi" w:eastAsiaTheme="majorEastAsia" w:hAnsiTheme="majorHAnsi" w:cstheme="majorBidi"/>
-          <w:color w:val="1F3763" w:themeColor="accent1" w:themeShade="7F"/>
-          <w:sz w:val="24"/>
-          <w:szCs w:val="24"/>
-        </w:rPr>
-        <w:t>] Aceptar una invitación recibida</w:t>
-      </w:r>
-    </w:p>
-    <w:p>
-      <w:pPr>
-        <w:jc w:val="both"/>
-      </w:pPr>
-      <w:r>
-        <w:t xml:space="preserve">Se rellena el formulario de </w:t>
-      </w:r>
-      <w:proofErr w:type="spellStart"/>
-      <w:r>
-        <w:t>login</w:t>
-      </w:r>
-      <w:proofErr w:type="spellEnd"/>
-      <w:r>
-        <w:t xml:space="preserve"> con los siguientes datos: “</w:t>
-      </w:r>
-      <w:r>
-        <w:t>email</w:t>
-      </w:r>
-      <w:r>
-        <w:t xml:space="preserve">: </w:t>
-      </w:r>
-      <w:r>
-        <w:t>gemma</w:t>
-      </w:r>
-      <w:r>
-        <w:t xml:space="preserve">@example.com </w:t>
-      </w:r>
-      <w:proofErr w:type="spellStart"/>
-      <w:r>
-        <w:t>password</w:t>
-      </w:r>
-      <w:proofErr w:type="spellEnd"/>
-      <w:r>
-        <w:t xml:space="preserve">: 1234” que son los de un usuario que existe en la base de datos. Una vez </w:t>
-      </w:r>
-      <w:proofErr w:type="spellStart"/>
-      <w:r>
-        <w:t>logueado</w:t>
-      </w:r>
-      <w:proofErr w:type="spellEnd"/>
-      <w:r>
+        <w:rPr>
+          <w:rStyle w:val="nfasis"/>
+        </w:rPr>
+        <w:t>[CInVal] Inicio de sesión con datos válidos</w:t>
+      </w:r>
+      <w:bookmarkEnd w:id="33"/>
+    </w:p>
+    <w:p>
+      <w:pPr>
+        <w:pStyle w:val="Ttulo3"/>
+        <w:jc w:val="both"/>
+        <w:rPr>
+          <w:rStyle w:val="nfasis"/>
+        </w:rPr>
+      </w:pPr>
+      <w:bookmarkStart w:id="34" w:name="_Toc511769478"/>
+      <w:r>
+        <w:rPr>
+          <w:rStyle w:val="nfasis"/>
+        </w:rPr>
+        <w:t>C1.2 [CInInVal] Inicio de sesión con datos inválidos (usuario no existente en la aplicación)</w:t>
+      </w:r>
+      <w:bookmarkEnd w:id="34"/>
+    </w:p>
+    <w:p>
+      <w:pPr>
+        <w:pStyle w:val="Ttulo3"/>
+        <w:jc w:val="both"/>
+        <w:rPr>
+          <w:rStyle w:val="nfasis"/>
+        </w:rPr>
+      </w:pPr>
+      <w:bookmarkStart w:id="35" w:name="_Toc511769479"/>
+      <w:r>
+        <w:rPr>
+          <w:rStyle w:val="nfasis"/>
+        </w:rPr>
+        <w:t>C.2.1 [CListAmiVal] Acceder a la lista de amigos de un usuario, que al menos tenga tres amigos</w:t>
+      </w:r>
+      <w:bookmarkEnd w:id="35"/>
+    </w:p>
+    <w:p>
+      <w:pPr>
+        <w:pStyle w:val="Ttulo3"/>
+        <w:jc w:val="both"/>
+        <w:rPr>
+          <w:rStyle w:val="nfasis"/>
+        </w:rPr>
+      </w:pPr>
+      <w:bookmarkStart w:id="36" w:name="_Toc511769480"/>
+      <w:r>
+        <w:rPr>
+          <w:rStyle w:val="nfasis"/>
+        </w:rPr>
+        <w:t>C.2.2 [CListAmiFil] Acceder a la lista de amigos de un usuario, y realizar un filtrado para encontrar a un amigo concreto, el nombre a buscar debe coincidir con el de un amigo</w:t>
+      </w:r>
+      <w:bookmarkEnd w:id="36"/>
+    </w:p>
+    <w:p>
+      <w:pPr>
+        <w:pStyle w:val="Ttulo3"/>
+        <w:jc w:val="both"/>
+        <w:rPr>
+          <w:rStyle w:val="nfasis"/>
+        </w:rPr>
+      </w:pPr>
+      <w:r>
+        <w:rPr>
+          <w:rStyle w:val="nfasis"/>
+        </w:rPr>
         <w:t xml:space="preserve"> </w:t>
       </w:r>
-      <w:r>
-        <w:lastRenderedPageBreak/>
-        <w:t xml:space="preserve">correctamente, desde la vista de la lista de todos los usuarios, que se muestra automáticamente al acceder, se hace clic en el botón de “Agregar amigo”. Una vez hecho esto, hacemos </w:t>
-      </w:r>
-      <w:proofErr w:type="spellStart"/>
-      <w:r>
-        <w:t>logout</w:t>
-      </w:r>
-      <w:proofErr w:type="spellEnd"/>
-      <w:r>
-        <w:t xml:space="preserve"> y nos </w:t>
-      </w:r>
-      <w:proofErr w:type="spellStart"/>
-      <w:r>
-        <w:t>logueamos</w:t>
-      </w:r>
-      <w:proofErr w:type="spellEnd"/>
-      <w:r>
-        <w:t xml:space="preserve"> ahora con el usuario al que le hemos enviado la petición (“</w:t>
-      </w:r>
-      <w:r>
-        <w:t>email</w:t>
-      </w:r>
-      <w:r>
-        <w:t xml:space="preserve">: </w:t>
-      </w:r>
-      <w:r>
-        <w:t>nacho</w:t>
-      </w:r>
-      <w:r>
-        <w:t>@</w:t>
-      </w:r>
-      <w:r>
-        <w:t>gmail</w:t>
-      </w:r>
-      <w:r>
-        <w:t xml:space="preserve">.com </w:t>
-      </w:r>
-      <w:proofErr w:type="spellStart"/>
-      <w:r>
-        <w:t>password</w:t>
-      </w:r>
-      <w:proofErr w:type="spellEnd"/>
-      <w:r>
-        <w:t>: 123456”). Desde la barra de navegación hacemos clic en “</w:t>
-      </w:r>
-      <w:proofErr w:type="spellStart"/>
-      <w:r>
-        <w:t>List</w:t>
-      </w:r>
-      <w:proofErr w:type="spellEnd"/>
+      <w:bookmarkStart w:id="37" w:name="_Toc511769481"/>
+      <w:r>
+        <w:rPr>
+          <w:rStyle w:val="nfasis"/>
+        </w:rPr>
+        <w:t>C3.1 [CListMenVal] Acceder a la lista de mensajes de un amigo “chat”, la lista debe contener al menos tres mensajes</w:t>
+      </w:r>
+      <w:bookmarkEnd w:id="37"/>
+    </w:p>
+    <w:p>
+      <w:pPr>
+        <w:pStyle w:val="Ttulo3"/>
+        <w:jc w:val="both"/>
+        <w:rPr>
+          <w:rStyle w:val="nfasis"/>
+        </w:rPr>
+      </w:pPr>
+      <w:bookmarkStart w:id="38" w:name="_Toc511769482"/>
+      <w:r>
+        <w:rPr>
+          <w:rStyle w:val="nfasis"/>
+        </w:rPr>
+        <w:t>C4.1 [CCrearMenVal] Acceder a la lista de mensajes de un amigo “chat” y crear un nuevo mensaje, validar que el mensaje aparece en la lista de mensajes</w:t>
+      </w:r>
+      <w:bookmarkEnd w:id="38"/>
+    </w:p>
+    <w:p>
+      <w:pPr>
+        <w:pStyle w:val="Ttulo3"/>
+        <w:jc w:val="both"/>
+        <w:rPr>
+          <w:rStyle w:val="nfasis"/>
+        </w:rPr>
+      </w:pPr>
+      <w:bookmarkStart w:id="39" w:name="_Toc511769483"/>
+      <w:r>
+        <w:rPr>
+          <w:rStyle w:val="nfasis"/>
+        </w:rPr>
+        <w:t>C5.1 [CMenLeidoVal] Identificarse en la aplicación y enviar un mensaje a un amigo, validar que el mensaje enviado aparece en el chat. Identificarse después con el usuario que recibido el mensaje y validar que tiene un mensaje sin leer, entrar en el chat y comprobar que el mensaje pasa a tener el estado leído</w:t>
+      </w:r>
+      <w:bookmarkEnd w:id="39"/>
+    </w:p>
+    <w:p>
+      <w:pPr>
+        <w:pStyle w:val="Ttulo3"/>
+        <w:jc w:val="both"/>
+        <w:rPr>
+          <w:rStyle w:val="nfasis"/>
+        </w:rPr>
+      </w:pPr>
+      <w:bookmarkStart w:id="40" w:name="_Toc511769484"/>
+      <w:r>
+        <w:rPr>
+          <w:rStyle w:val="nfasis"/>
+        </w:rPr>
+        <w:t>C6.1 [CListaMenNoLeidoVal] Identificarse en la aplicación y enviar tres mensajes a un amigo, validar que los mensajes enviados aparecen en el chat. Identificarse después con el usuario que recibido el mensaje y validar que el número de mensajes sin leer aparece en la propia lista de amigos</w:t>
+      </w:r>
+      <w:bookmarkEnd w:id="40"/>
+    </w:p>
+    <w:p>
+      <w:pPr>
+        <w:pStyle w:val="Ttulo3"/>
+        <w:jc w:val="both"/>
+      </w:pPr>
+      <w:bookmarkStart w:id="41" w:name="_Toc511769485"/>
+      <w:r>
+        <w:rPr>
+          <w:rStyle w:val="nfasis"/>
+        </w:rPr>
+        <w:t>C7.1 [COrdenMenVall] Identificarse con un usuario A que al menos tenga 3 amigos, ir al chat del ultimo amigo de la lista y enviarle un mensaje, volver a la lista de amigos y comprobar que el</w:t>
+      </w:r>
+      <w:r>
+        <w:t xml:space="preserve"> usuario al que se le ha enviado el mensaje está en primera posición. Identificarse con el usuario B y enviarle un mensaje al usuario A. Volver a identificarse con el usuario A y ver que el usuario que acaba de mandarle el mensaje es el primero en su lisa de amigos</w:t>
+      </w:r>
+      <w:bookmarkEnd w:id="41"/>
+    </w:p>
+    <w:p>
+      <w:pPr>
+        <w:pStyle w:val="Ttulo1"/>
+        <w:jc w:val="both"/>
+      </w:pPr>
+      <w:bookmarkStart w:id="42" w:name="_Toc511769486"/>
+      <w:r>
+        <w:t>Información adicional</w:t>
+      </w:r>
+      <w:bookmarkEnd w:id="42"/>
       <w:r>
         <w:t xml:space="preserve"> </w:t>
       </w:r>
-      <w:r>
-        <w:t xml:space="preserve">Peticiones </w:t>
-      </w:r>
-      <w:r>
-        <w:t>A</w:t>
-      </w:r>
-      <w:r>
-        <w:t>mistad” y hacemos clic en el botón “Aceptar” para aceptar la petición de amistad, y comprobamos que ya no aparece en la lista el email del usuario.</w:t>
-      </w:r>
-    </w:p>
-    <w:p>
-      <w:pPr>
-        <w:jc w:val="both"/>
-        <w:rPr>
-          <w:rStyle w:val="nfasis"/>
-          <w:rFonts w:asciiTheme="majorHAnsi" w:eastAsiaTheme="majorEastAsia" w:hAnsiTheme="majorHAnsi" w:cstheme="majorBidi"/>
-          <w:color w:val="1F3763" w:themeColor="accent1" w:themeShade="7F"/>
-          <w:sz w:val="24"/>
-          <w:szCs w:val="24"/>
-        </w:rPr>
-      </w:pPr>
-      <w:r>
-        <w:rPr>
-          <w:rStyle w:val="nfasis"/>
-          <w:rFonts w:asciiTheme="majorHAnsi" w:eastAsiaTheme="majorEastAsia" w:hAnsiTheme="majorHAnsi" w:cstheme="majorBidi"/>
-          <w:color w:val="1F3763" w:themeColor="accent1" w:themeShade="7F"/>
-          <w:sz w:val="24"/>
-          <w:szCs w:val="24"/>
-        </w:rPr>
-        <w:t>8.1 [</w:t>
-      </w:r>
-      <w:proofErr w:type="spellStart"/>
-      <w:r>
-        <w:rPr>
-          <w:rStyle w:val="nfasis"/>
-          <w:rFonts w:asciiTheme="majorHAnsi" w:eastAsiaTheme="majorEastAsia" w:hAnsiTheme="majorHAnsi" w:cstheme="majorBidi"/>
-          <w:color w:val="1F3763" w:themeColor="accent1" w:themeShade="7F"/>
-          <w:sz w:val="24"/>
-          <w:szCs w:val="24"/>
-        </w:rPr>
-        <w:t>ListAmiVal</w:t>
-      </w:r>
-      <w:proofErr w:type="spellEnd"/>
-      <w:r>
-        <w:rPr>
-          <w:rStyle w:val="nfasis"/>
-          <w:rFonts w:asciiTheme="majorHAnsi" w:eastAsiaTheme="majorEastAsia" w:hAnsiTheme="majorHAnsi" w:cstheme="majorBidi"/>
-          <w:color w:val="1F3763" w:themeColor="accent1" w:themeShade="7F"/>
-          <w:sz w:val="24"/>
-          <w:szCs w:val="24"/>
-        </w:rPr>
-        <w:t>] Listar los amigos de un usuario</w:t>
-      </w:r>
-      <w:r>
-        <w:rPr>
-          <w:rStyle w:val="nfasis"/>
-          <w:rFonts w:asciiTheme="majorHAnsi" w:eastAsiaTheme="majorEastAsia" w:hAnsiTheme="majorHAnsi" w:cstheme="majorBidi"/>
-          <w:color w:val="1F3763" w:themeColor="accent1" w:themeShade="7F"/>
-          <w:sz w:val="24"/>
-          <w:szCs w:val="24"/>
-        </w:rPr>
-        <w:t>.</w:t>
-      </w:r>
-    </w:p>
-    <w:p>
-      <w:pPr>
-        <w:jc w:val="both"/>
-        <w:rPr>
-          <w:rStyle w:val="nfasis"/>
-        </w:rPr>
-      </w:pPr>
-      <w:r>
-        <w:t xml:space="preserve">Se rellena el formulario de </w:t>
-      </w:r>
-      <w:proofErr w:type="spellStart"/>
-      <w:r>
-        <w:t>login</w:t>
-      </w:r>
-      <w:proofErr w:type="spellEnd"/>
-      <w:r>
-        <w:t xml:space="preserve"> con los siguientes datos: “</w:t>
-      </w:r>
-      <w:r>
-        <w:t>email</w:t>
-      </w:r>
-      <w:r>
-        <w:t xml:space="preserve">: </w:t>
-      </w:r>
-      <w:r>
-        <w:t>gemma</w:t>
-      </w:r>
-      <w:r>
-        <w:t xml:space="preserve">@example.com </w:t>
-      </w:r>
-      <w:proofErr w:type="spellStart"/>
-      <w:r>
-        <w:t>password</w:t>
-      </w:r>
-      <w:proofErr w:type="spellEnd"/>
-      <w:r>
-        <w:t xml:space="preserve">: 1234” que son los de un usuario que existe en la base de datos. Una vez </w:t>
-      </w:r>
-      <w:proofErr w:type="spellStart"/>
-      <w:r>
-        <w:t>logueado</w:t>
-      </w:r>
-      <w:proofErr w:type="spellEnd"/>
-      <w:r>
-        <w:t xml:space="preserve"> correctamente, desde la vista de la lista de todos los usuarios, que se muestra automáticamente al acceder, se hace clic en el botón de “Agregar amigo”. Una vez hecho esto, hacemos </w:t>
-      </w:r>
-      <w:proofErr w:type="spellStart"/>
-      <w:r>
-        <w:t>logout</w:t>
-      </w:r>
-      <w:proofErr w:type="spellEnd"/>
-      <w:r>
-        <w:t xml:space="preserve"> y nos </w:t>
-      </w:r>
-      <w:proofErr w:type="spellStart"/>
-      <w:r>
-        <w:t>logueamos</w:t>
-      </w:r>
-      <w:proofErr w:type="spellEnd"/>
-      <w:r>
-        <w:t xml:space="preserve"> ahora con el usuario al que le hemos enviado la petición (“</w:t>
-      </w:r>
-      <w:r>
-        <w:t>email</w:t>
-      </w:r>
-      <w:r>
-        <w:t xml:space="preserve">: </w:t>
-      </w:r>
-      <w:r>
-        <w:t>raul</w:t>
-      </w:r>
-      <w:r>
-        <w:t>@</w:t>
-      </w:r>
-      <w:r>
-        <w:t>gmail</w:t>
-      </w:r>
-      <w:r>
-        <w:t xml:space="preserve">.com </w:t>
-      </w:r>
-      <w:proofErr w:type="spellStart"/>
-      <w:r>
-        <w:t>password</w:t>
-      </w:r>
-      <w:proofErr w:type="spellEnd"/>
-      <w:r>
-        <w:t>: 123456”). Desde la barra de navegación hacemos clic en “</w:t>
-      </w:r>
-      <w:r>
-        <w:t xml:space="preserve">Lista </w:t>
-      </w:r>
-      <w:r>
-        <w:t xml:space="preserve">Peticiones </w:t>
-      </w:r>
-      <w:r>
-        <w:t>A</w:t>
-      </w:r>
-      <w:r>
-        <w:t>mistad” y hacemos clic en el botón “Aceptar” para aceptar la petición de amistad. Una vez aceptada desde la barra de navegación hacemos clic en “</w:t>
-      </w:r>
-      <w:r>
-        <w:t xml:space="preserve">Lista </w:t>
-      </w:r>
-      <w:r>
-        <w:t>Amigos” y comprobamos que ahora el usuario (</w:t>
-      </w:r>
-      <w:proofErr w:type="spellStart"/>
-      <w:r>
-        <w:t>Raul</w:t>
-      </w:r>
-      <w:proofErr w:type="spellEnd"/>
-      <w:r>
-        <w:t>) aparece en esa lista.</w:t>
-      </w:r>
-    </w:p>
-    <w:p>
-      <w:pPr>
-        <w:pStyle w:val="Ttulo3"/>
-        <w:jc w:val="both"/>
-        <w:rPr>
-          <w:rStyle w:val="nfasis"/>
-        </w:rPr>
-      </w:pPr>
-      <w:bookmarkStart w:id="33" w:name="_Toc511633051"/>
-      <w:r>
-        <w:rPr>
-          <w:rStyle w:val="nfasis"/>
-        </w:rPr>
-        <w:t>C1.1</w:t>
-      </w:r>
-      <w:r>
-        <w:rPr>
-          <w:rStyle w:val="nfasis"/>
-        </w:rPr>
-        <w:t xml:space="preserve"> </w:t>
-      </w:r>
-      <w:r>
-        <w:rPr>
-          <w:rStyle w:val="nfasis"/>
-        </w:rPr>
-        <w:t>[</w:t>
-      </w:r>
-      <w:proofErr w:type="spellStart"/>
-      <w:r>
-        <w:rPr>
-          <w:rStyle w:val="nfasis"/>
-        </w:rPr>
-        <w:t>CInVal</w:t>
-      </w:r>
-      <w:proofErr w:type="spellEnd"/>
-      <w:r>
-        <w:rPr>
-          <w:rStyle w:val="nfasis"/>
-        </w:rPr>
-        <w:t>] Inicio de sesión con datos válidos</w:t>
-      </w:r>
-      <w:bookmarkEnd w:id="33"/>
-    </w:p>
-    <w:p>
-      <w:pPr>
-        <w:pStyle w:val="Ttulo3"/>
-        <w:jc w:val="both"/>
-        <w:rPr>
-          <w:rStyle w:val="nfasis"/>
-        </w:rPr>
-      </w:pPr>
-      <w:bookmarkStart w:id="34" w:name="_Toc511633052"/>
-      <w:r>
-        <w:rPr>
-          <w:rStyle w:val="nfasis"/>
-        </w:rPr>
-        <w:t>C1.2 [</w:t>
-      </w:r>
-      <w:proofErr w:type="spellStart"/>
-      <w:r>
-        <w:rPr>
-          <w:rStyle w:val="nfasis"/>
-        </w:rPr>
-        <w:t>CInInVal</w:t>
-      </w:r>
-      <w:proofErr w:type="spellEnd"/>
-      <w:r>
-        <w:rPr>
-          <w:rStyle w:val="nfasis"/>
-        </w:rPr>
-        <w:t>] Inicio de sesión con datos inválidos (usuario no existente en la aplicación)</w:t>
-      </w:r>
-      <w:bookmarkEnd w:id="34"/>
-    </w:p>
-    <w:p>
-      <w:pPr>
-        <w:pStyle w:val="Ttulo3"/>
-        <w:jc w:val="both"/>
-        <w:rPr>
-          <w:rStyle w:val="nfasis"/>
-        </w:rPr>
-      </w:pPr>
-      <w:bookmarkStart w:id="35" w:name="_Toc511633053"/>
-      <w:r>
-        <w:rPr>
-          <w:rStyle w:val="nfasis"/>
-        </w:rPr>
-        <w:t>C.2.1 [</w:t>
-      </w:r>
-      <w:proofErr w:type="spellStart"/>
-      <w:r>
-        <w:rPr>
-          <w:rStyle w:val="nfasis"/>
-        </w:rPr>
-        <w:t>CListAmiVal</w:t>
-      </w:r>
-      <w:proofErr w:type="spellEnd"/>
-      <w:r>
-        <w:rPr>
-          <w:rStyle w:val="nfasis"/>
-        </w:rPr>
-        <w:t>] Acceder a la lista de amigos de un usuario, que al menos tenga tres amigos</w:t>
-      </w:r>
-      <w:bookmarkEnd w:id="35"/>
-    </w:p>
-    <w:p>
-      <w:pPr>
-        <w:pStyle w:val="Ttulo3"/>
-        <w:jc w:val="both"/>
-        <w:rPr>
-          <w:rStyle w:val="nfasis"/>
-        </w:rPr>
-      </w:pPr>
-      <w:bookmarkStart w:id="36" w:name="_Toc511633054"/>
-      <w:r>
-        <w:rPr>
-          <w:rStyle w:val="nfasis"/>
-        </w:rPr>
-        <w:t>C.2.2 [</w:t>
-      </w:r>
-      <w:proofErr w:type="spellStart"/>
-      <w:r>
-        <w:rPr>
-          <w:rStyle w:val="nfasis"/>
-        </w:rPr>
-        <w:t>CListAmiFil</w:t>
-      </w:r>
-      <w:proofErr w:type="spellEnd"/>
-      <w:r>
-        <w:rPr>
-          <w:rStyle w:val="nfasis"/>
-        </w:rPr>
-        <w:t>] Acceder a la lista de amigos de un usuario, y realizar un filtrado para encontrar a un amigo concreto, el nombre a buscar debe coincidir con el de un amigo</w:t>
-      </w:r>
-      <w:bookmarkEnd w:id="36"/>
-    </w:p>
-    <w:p>
-      <w:pPr>
-        <w:pStyle w:val="Ttulo3"/>
-        <w:jc w:val="both"/>
-        <w:rPr>
-          <w:rStyle w:val="nfasis"/>
-        </w:rPr>
-      </w:pPr>
-      <w:r>
-        <w:rPr>
-          <w:rStyle w:val="nfasis"/>
-        </w:rPr>
-        <w:t xml:space="preserve"> </w:t>
-      </w:r>
-      <w:bookmarkStart w:id="37" w:name="_Toc511633055"/>
-      <w:r>
-        <w:rPr>
-          <w:rStyle w:val="nfasis"/>
-        </w:rPr>
-        <w:t>C3.1 [</w:t>
-      </w:r>
-      <w:proofErr w:type="spellStart"/>
-      <w:r>
-        <w:rPr>
-          <w:rStyle w:val="nfasis"/>
-        </w:rPr>
-        <w:t>CListMenVal</w:t>
-      </w:r>
-      <w:proofErr w:type="spellEnd"/>
-      <w:r>
-        <w:rPr>
-          <w:rStyle w:val="nfasis"/>
-        </w:rPr>
-        <w:t>] Acceder a la lista de mensajes de un amigo “chat”, la lista debe contener al menos tres mensajes</w:t>
-      </w:r>
-      <w:bookmarkEnd w:id="37"/>
-    </w:p>
-    <w:p>
-      <w:pPr>
-        <w:pStyle w:val="Ttulo3"/>
-        <w:jc w:val="both"/>
-        <w:rPr>
-          <w:rStyle w:val="nfasis"/>
-        </w:rPr>
-      </w:pPr>
-      <w:bookmarkStart w:id="38" w:name="_Toc511633056"/>
-      <w:r>
-        <w:rPr>
-          <w:rStyle w:val="nfasis"/>
-        </w:rPr>
-        <w:t>C4.1 [</w:t>
-      </w:r>
-      <w:proofErr w:type="spellStart"/>
-      <w:r>
-        <w:rPr>
-          <w:rStyle w:val="nfasis"/>
-        </w:rPr>
-        <w:t>CCrearMenVal</w:t>
-      </w:r>
-      <w:proofErr w:type="spellEnd"/>
-      <w:r>
-        <w:rPr>
-          <w:rStyle w:val="nfasis"/>
-        </w:rPr>
-        <w:t>] Acceder a la lista de mensajes de un amigo “chat” y crear un nuevo mensaje, validar que el mensaje aparece en la lista de mensajes</w:t>
-      </w:r>
-      <w:bookmarkEnd w:id="38"/>
-    </w:p>
-    <w:p>
-      <w:pPr>
-        <w:pStyle w:val="Ttulo3"/>
-        <w:jc w:val="both"/>
-        <w:rPr>
-          <w:rStyle w:val="nfasis"/>
-        </w:rPr>
-      </w:pPr>
-      <w:bookmarkStart w:id="39" w:name="_Toc511633057"/>
-      <w:r>
-        <w:rPr>
-          <w:rStyle w:val="nfasis"/>
-        </w:rPr>
-        <w:t>C5.1 [</w:t>
-      </w:r>
-      <w:proofErr w:type="spellStart"/>
-      <w:r>
-        <w:rPr>
-          <w:rStyle w:val="nfasis"/>
-        </w:rPr>
-        <w:t>CMenLeidoVal</w:t>
-      </w:r>
-      <w:proofErr w:type="spellEnd"/>
-      <w:r>
-        <w:rPr>
-          <w:rStyle w:val="nfasis"/>
-        </w:rPr>
-        <w:t>] Identificarse en la aplicación y enviar un mensaje a un amigo, validar que el mensaje enviado aparece en el chat. Identificarse después con el usuario que recibido el mensaje y validar que tiene un mensaje sin leer, entrar en el chat y comprobar que el mensaje pasa a tener el estado leído</w:t>
-      </w:r>
-      <w:bookmarkEnd w:id="39"/>
-    </w:p>
-    <w:p>
-      <w:pPr>
-        <w:pStyle w:val="Ttulo3"/>
-        <w:jc w:val="both"/>
-        <w:rPr>
-          <w:rStyle w:val="nfasis"/>
-        </w:rPr>
-      </w:pPr>
-      <w:bookmarkStart w:id="40" w:name="_Toc511633058"/>
-      <w:r>
-        <w:rPr>
-          <w:rStyle w:val="nfasis"/>
-        </w:rPr>
-        <w:t>C6.1 [</w:t>
-      </w:r>
-      <w:proofErr w:type="spellStart"/>
-      <w:r>
-        <w:rPr>
-          <w:rStyle w:val="nfasis"/>
-        </w:rPr>
-        <w:t>CListaMenNoLeidoVal</w:t>
-      </w:r>
-      <w:proofErr w:type="spellEnd"/>
-      <w:r>
-        <w:rPr>
-          <w:rStyle w:val="nfasis"/>
-        </w:rPr>
-        <w:t>] Identificarse en la aplicación y enviar tres mensajes a un amigo, validar que los mensajes enviados aparecen en el chat. Identificarse después con el usuario que recibido el mensaje y validar que el número de mensajes sin leer aparece en la propia lista de amigos</w:t>
-      </w:r>
-      <w:bookmarkEnd w:id="40"/>
-    </w:p>
-    <w:p>
-      <w:pPr>
-        <w:pStyle w:val="Ttulo3"/>
-        <w:jc w:val="both"/>
-      </w:pPr>
-      <w:bookmarkStart w:id="41" w:name="_Toc511633059"/>
-      <w:r>
-        <w:rPr>
-          <w:rStyle w:val="nfasis"/>
-        </w:rPr>
-        <w:t>C7.1 [</w:t>
-      </w:r>
-      <w:proofErr w:type="spellStart"/>
-      <w:r>
-        <w:rPr>
-          <w:rStyle w:val="nfasis"/>
-        </w:rPr>
-        <w:t>COrdenMenVall</w:t>
-      </w:r>
-      <w:proofErr w:type="spellEnd"/>
-      <w:r>
-        <w:rPr>
-          <w:rStyle w:val="nfasis"/>
-        </w:rPr>
-        <w:t>] Identificarse con un usuario A que al menos tenga 3 amigos, ir al chat del ultimo amigo de la lista y enviarle un mensaje, volver a la lista de amigos y comprobar que el</w:t>
-      </w:r>
-      <w:r>
-        <w:t xml:space="preserve"> usuario al que se le ha enviado el mensaje está en primera posición. Identificarse con el usuario B y enviarle un mensaje al usuario A. Volver a identificarse con el usuario A y ver que el usuario que acaba de mandarle el mensaje es el primero en su lisa de amigos</w:t>
-      </w:r>
-      <w:bookmarkEnd w:id="41"/>
-    </w:p>
-    <w:p>
-      <w:pPr>
-        <w:pStyle w:val="Ttulo1"/>
-        <w:jc w:val="both"/>
-      </w:pPr>
-      <w:bookmarkStart w:id="42" w:name="_Toc511633060"/>
-      <w:r>
-        <w:t>Información adicional</w:t>
-      </w:r>
-      <w:bookmarkEnd w:id="42"/>
-      <w:r>
-        <w:t xml:space="preserve"> </w:t>
-      </w:r>
-    </w:p>
-    <w:p>
-      <w:pPr>
-        <w:jc w:val="both"/>
-      </w:pPr>
-      <w:r>
-        <w:t xml:space="preserve">Para ejecutar los test hay que cambiar el </w:t>
-      </w:r>
-      <w:proofErr w:type="spellStart"/>
-      <w:r>
-        <w:t>path</w:t>
-      </w:r>
-      <w:proofErr w:type="spellEnd"/>
-      <w:r>
-        <w:t xml:space="preserve"> de Firefox.</w:t>
+    </w:p>
+    <w:p>
+      <w:pPr>
+        <w:jc w:val="both"/>
+      </w:pPr>
+      <w:r>
+        <w:t>Para ejecutar los test hay que cambiar el path de Firefox.</w:t>
       </w:r>
     </w:p>
     <w:sectPr>
@@ -8348,7 +7663,7 @@
 </file>
 
 <file path=customXml/itemProps1.xml><?xml version="1.0" encoding="utf-8"?>
-<ds:datastoreItem xmlns:ds="http://schemas.openxmlformats.org/officeDocument/2006/customXml" ds:itemID="{F5FF21EB-A1B4-481E-88B8-0C4461145C49}">
+<ds:datastoreItem xmlns:ds="http://schemas.openxmlformats.org/officeDocument/2006/customXml" ds:itemID="{7FB83DA6-5428-41F8-A1E4-6F674D756263}">
   <ds:schemaRefs>
     <ds:schemaRef ds:uri="http://schemas.openxmlformats.org/officeDocument/2006/bibliography"/>
   </ds:schemaRefs>

</xml_diff>

<commit_message>
jQuery: Mostrar la lista de amigos, probado y documentado
</commit_message>
<xml_diff>
--- a/documentacion.docx
+++ b/documentacion.docx
@@ -4714,12 +4714,65 @@
         <w:t xml:space="preserve">”), si los datos son correctos, se </w:t>
       </w:r>
       <w:r>
-        <w:t>mostrará una</w:t>
-      </w:r>
-      <w:bookmarkStart w:id="21" w:name="_GoBack"/>
+        <w:t>mostrará una lista con los amigos del usuario.</w:t>
+      </w:r>
+    </w:p>
+    <w:p>
+      <w:pPr>
+        <w:pStyle w:val="Ttulo3"/>
+        <w:jc w:val="both"/>
+        <w:rPr>
+          <w:rStyle w:val="nfasis"/>
+        </w:rPr>
+      </w:pPr>
+      <w:bookmarkStart w:id="21" w:name="_Toc511769466"/>
+      <w:r>
+        <w:rPr>
+          <w:rStyle w:val="nfasis"/>
+        </w:rPr>
+        <w:t>C.2</w:t>
+      </w:r>
+      <w:r>
+        <w:rPr>
+          <w:rStyle w:val="nfasis"/>
+        </w:rPr>
+        <w:t xml:space="preserve"> </w:t>
+      </w:r>
+      <w:r>
+        <w:rPr>
+          <w:rStyle w:val="nfasis"/>
+        </w:rPr>
+        <w:t>Mostrar la lista de amigos</w:t>
+      </w:r>
       <w:bookmarkEnd w:id="21"/>
-      <w:r>
-        <w:t xml:space="preserve"> lista con los amigos del usuario.</w:t>
+    </w:p>
+    <w:p>
+      <w:pPr>
+        <w:jc w:val="both"/>
+      </w:pPr>
+      <w:r>
+        <w:t xml:space="preserve">Una </w:t>
+      </w:r>
+      <w:r>
+        <w:t>vez</w:t>
+      </w:r>
+      <w:r>
+        <w:t xml:space="preserve"> autenticado en la aplicación</w:t>
+      </w:r>
+      <w:r>
+        <w:t xml:space="preserve">, </w:t>
+      </w:r>
+      <w:r>
+        <w:t xml:space="preserve">el usuario tendrá acceso a una lista donde podrá ver el </w:t>
+      </w:r>
+      <w:r>
+        <w:t>nombre y el email de todos sus amigos. En dicha lista podrá filtrar por nombre mediante un cuadr</w:t>
+      </w:r>
+      <w:r>
+        <w:t>o</w:t>
+      </w:r>
+      <w:r>
+        <w:t xml:space="preserve"> de búsqueda.</w:t>
       </w:r>
     </w:p>
     <w:p>
@@ -4730,13 +4783,100 @@
           <w:rStyle w:val="nfasis"/>
         </w:rPr>
       </w:pPr>
-      <w:bookmarkStart w:id="22" w:name="_Toc511769466"/>
+      <w:bookmarkStart w:id="22" w:name="_Toc511769467"/>
       <w:r>
         <w:rPr>
           <w:rStyle w:val="nfasis"/>
         </w:rPr>
         <w:lastRenderedPageBreak/>
-        <w:t>C.2</w:t>
+        <w:t>C.3 Mostrar los mensajes</w:t>
+      </w:r>
+      <w:bookmarkEnd w:id="22"/>
+    </w:p>
+    <w:p>
+      <w:pPr>
+        <w:pStyle w:val="Ttulo3"/>
+        <w:jc w:val="both"/>
+        <w:rPr>
+          <w:rStyle w:val="nfasis"/>
+        </w:rPr>
+      </w:pPr>
+      <w:bookmarkStart w:id="23" w:name="_Toc511769468"/>
+      <w:r>
+        <w:rPr>
+          <w:rStyle w:val="nfasis"/>
+        </w:rPr>
+        <w:t>C</w:t>
+      </w:r>
+      <w:r>
+        <w:rPr>
+          <w:rStyle w:val="nfasis"/>
+        </w:rPr>
+        <w:t xml:space="preserve">.4 </w:t>
+      </w:r>
+      <w:r>
+        <w:rPr>
+          <w:rStyle w:val="nfasis"/>
+        </w:rPr>
+        <w:t>Crear mensaje</w:t>
+      </w:r>
+      <w:bookmarkEnd w:id="23"/>
+    </w:p>
+    <w:p>
+      <w:pPr>
+        <w:pStyle w:val="Ttulo3"/>
+        <w:jc w:val="both"/>
+        <w:rPr>
+          <w:rStyle w:val="nfasis"/>
+        </w:rPr>
+      </w:pPr>
+      <w:bookmarkStart w:id="24" w:name="_Toc511769469"/>
+      <w:r>
+        <w:rPr>
+          <w:rStyle w:val="nfasis"/>
+        </w:rPr>
+        <w:t>*C</w:t>
+      </w:r>
+      <w:r>
+        <w:rPr>
+          <w:rStyle w:val="nfasis"/>
+        </w:rPr>
+        <w:t xml:space="preserve">.5 </w:t>
+      </w:r>
+      <w:r>
+        <w:rPr>
+          <w:rStyle w:val="nfasis"/>
+        </w:rPr>
+        <w:t>Marcar mensajes como leídos de forma automática</w:t>
+      </w:r>
+      <w:bookmarkEnd w:id="24"/>
+    </w:p>
+    <w:p>
+      <w:pPr>
+        <w:pStyle w:val="Ttulo3"/>
+        <w:jc w:val="both"/>
+        <w:rPr>
+          <w:rStyle w:val="nfasis"/>
+        </w:rPr>
+      </w:pPr>
+      <w:bookmarkStart w:id="25" w:name="_Toc511769470"/>
+      <w:r>
+        <w:rPr>
+          <w:rStyle w:val="nfasis"/>
+        </w:rPr>
+        <w:t>*C</w:t>
+      </w:r>
+      <w:r>
+        <w:rPr>
+          <w:rStyle w:val="nfasis"/>
+        </w:rPr>
+        <w:t>.</w:t>
+      </w:r>
+      <w:r>
+        <w:rPr>
+          <w:rStyle w:val="nfasis"/>
+        </w:rPr>
+        <w:t>6</w:t>
       </w:r>
       <w:r>
         <w:rPr>
@@ -4748,125 +4888,9 @@
         <w:rPr>
           <w:rStyle w:val="nfasis"/>
         </w:rPr>
-        <w:t>Mostrar la lista de amigos</w:t>
-      </w:r>
-      <w:bookmarkEnd w:id="22"/>
-    </w:p>
-    <w:p>
-      <w:pPr>
-        <w:pStyle w:val="Ttulo3"/>
-        <w:jc w:val="both"/>
-        <w:rPr>
-          <w:rStyle w:val="nfasis"/>
-        </w:rPr>
-      </w:pPr>
-      <w:bookmarkStart w:id="23" w:name="_Toc511769467"/>
-      <w:r>
-        <w:rPr>
-          <w:rStyle w:val="nfasis"/>
-        </w:rPr>
-        <w:t>C.3 Mostrar los mensajes</w:t>
-      </w:r>
-      <w:bookmarkEnd w:id="23"/>
-    </w:p>
-    <w:p>
-      <w:pPr>
-        <w:pStyle w:val="Ttulo3"/>
-        <w:jc w:val="both"/>
-        <w:rPr>
-          <w:rStyle w:val="nfasis"/>
-        </w:rPr>
-      </w:pPr>
-      <w:bookmarkStart w:id="24" w:name="_Toc511769468"/>
-      <w:r>
-        <w:rPr>
-          <w:rStyle w:val="nfasis"/>
-        </w:rPr>
-        <w:t>C</w:t>
-      </w:r>
-      <w:r>
-        <w:rPr>
-          <w:rStyle w:val="nfasis"/>
-        </w:rPr>
-        <w:t xml:space="preserve">.4 </w:t>
-      </w:r>
-      <w:r>
-        <w:rPr>
-          <w:rStyle w:val="nfasis"/>
-        </w:rPr>
-        <w:t>Crear mensaje</w:t>
-      </w:r>
-      <w:bookmarkEnd w:id="24"/>
-    </w:p>
-    <w:p>
-      <w:pPr>
-        <w:pStyle w:val="Ttulo3"/>
-        <w:jc w:val="both"/>
-        <w:rPr>
-          <w:rStyle w:val="nfasis"/>
-        </w:rPr>
-      </w:pPr>
-      <w:bookmarkStart w:id="25" w:name="_Toc511769469"/>
-      <w:r>
-        <w:rPr>
-          <w:rStyle w:val="nfasis"/>
-        </w:rPr>
-        <w:t>*C</w:t>
-      </w:r>
-      <w:r>
-        <w:rPr>
-          <w:rStyle w:val="nfasis"/>
-        </w:rPr>
-        <w:t xml:space="preserve">.5 </w:t>
-      </w:r>
-      <w:r>
-        <w:rPr>
-          <w:rStyle w:val="nfasis"/>
-        </w:rPr>
-        <w:t>Marcar mensajes como leídos de forma automática</w:t>
+        <w:t>Mostrar el número de mensajes sin leer</w:t>
       </w:r>
       <w:bookmarkEnd w:id="25"/>
-    </w:p>
-    <w:p>
-      <w:pPr>
-        <w:pStyle w:val="Ttulo3"/>
-        <w:jc w:val="both"/>
-        <w:rPr>
-          <w:rStyle w:val="nfasis"/>
-        </w:rPr>
-      </w:pPr>
-      <w:bookmarkStart w:id="26" w:name="_Toc511769470"/>
-      <w:r>
-        <w:rPr>
-          <w:rStyle w:val="nfasis"/>
-        </w:rPr>
-        <w:t>*C</w:t>
-      </w:r>
-      <w:r>
-        <w:rPr>
-          <w:rStyle w:val="nfasis"/>
-        </w:rPr>
-        <w:t>.</w:t>
-      </w:r>
-      <w:r>
-        <w:rPr>
-          <w:rStyle w:val="nfasis"/>
-        </w:rPr>
-        <w:t>6</w:t>
-      </w:r>
-      <w:r>
-        <w:rPr>
-          <w:rStyle w:val="nfasis"/>
-        </w:rPr>
-        <w:t xml:space="preserve"> </w:t>
-      </w:r>
-      <w:r>
-        <w:rPr>
-          <w:rStyle w:val="nfasis"/>
-        </w:rPr>
-        <w:t>Mostrar el número de mensajes sin leer</w:t>
-      </w:r>
-      <w:bookmarkEnd w:id="26"/>
     </w:p>
     <w:p>
       <w:pPr>
@@ -4877,7 +4901,7 @@
           <w:iCs/>
         </w:rPr>
       </w:pPr>
-      <w:bookmarkStart w:id="27" w:name="_Toc511769471"/>
+      <w:bookmarkStart w:id="26" w:name="_Toc511769471"/>
       <w:r>
         <w:rPr>
           <w:rStyle w:val="nfasis"/>
@@ -4908,111 +4932,111 @@
         </w:rPr>
         <w:t>Ordenar la lista de amigos por último mensaje</w:t>
       </w:r>
+      <w:bookmarkEnd w:id="26"/>
+    </w:p>
+    <w:p>
+      <w:pPr>
+        <w:pStyle w:val="Ttulo1"/>
+        <w:jc w:val="both"/>
+      </w:pPr>
+      <w:bookmarkStart w:id="27" w:name="_Toc511769472"/>
+      <w:r>
+        <w:t>Pruebas</w:t>
+      </w:r>
       <w:bookmarkEnd w:id="27"/>
     </w:p>
     <w:p>
       <w:pPr>
-        <w:pStyle w:val="Ttulo1"/>
-        <w:jc w:val="both"/>
-      </w:pPr>
-      <w:bookmarkStart w:id="28" w:name="_Toc511769472"/>
-      <w:r>
-        <w:t>Pruebas</w:t>
+        <w:pStyle w:val="Ttulo3"/>
+        <w:jc w:val="both"/>
+        <w:rPr>
+          <w:rStyle w:val="nfasis"/>
+        </w:rPr>
+      </w:pPr>
+      <w:bookmarkStart w:id="28" w:name="_Toc511769473"/>
+      <w:r>
+        <w:rPr>
+          <w:rStyle w:val="nfasis"/>
+        </w:rPr>
+        <w:t xml:space="preserve">1.1 </w:t>
+      </w:r>
+      <w:r>
+        <w:rPr>
+          <w:rStyle w:val="nfasis"/>
+        </w:rPr>
+        <w:t>[RegVal] Registro de Usuario con datos válidos</w:t>
       </w:r>
       <w:bookmarkEnd w:id="28"/>
     </w:p>
     <w:p>
       <w:pPr>
+        <w:jc w:val="both"/>
+      </w:pPr>
+      <w:r>
+        <w:t>Se hace clic en el botón de la barra de navegación (Regístrate)</w:t>
+      </w:r>
+      <w:r>
+        <w:t xml:space="preserve"> </w:t>
+      </w:r>
+      <w:r>
+        <w:t>y se accede al formulario de registro. Se completa con los siguientes campos: “</w:t>
+      </w:r>
+      <w:r>
+        <w:t>email</w:t>
+      </w:r>
+      <w:r>
+        <w:t xml:space="preserve">: </w:t>
+      </w:r>
+      <w:r>
+        <w:rPr>
+          <w:i/>
+        </w:rPr>
+        <w:t>numeroAleatorio</w:t>
+      </w:r>
+      <w:r>
+        <w:t xml:space="preserve">@example.com nombre: Josefo </w:t>
+      </w:r>
+      <w:r>
+        <w:t>password</w:t>
+      </w:r>
+      <w:r>
+        <w:t xml:space="preserve">: 1234 repita </w:t>
+      </w:r>
+      <w:r>
+        <w:t>el password</w:t>
+      </w:r>
+      <w:r>
+        <w:t>: 1234” y se hace clic en el botón “</w:t>
+      </w:r>
+      <w:r>
+        <w:t>Registrar</w:t>
+      </w:r>
+      <w:r>
+        <w:t>”. Una vez realizado esto, se comprueba que se ha hecho</w:t>
+      </w:r>
+      <w:r>
+        <w:t xml:space="preserve"> a</w:t>
+      </w:r>
+      <w:r>
+        <w:t>utologin redirigiendo al usuario recién registrado a la vista de la lista de los usuarios del sistema.</w:t>
+      </w:r>
+    </w:p>
+    <w:p>
+      <w:pPr>
         <w:pStyle w:val="Ttulo3"/>
         <w:jc w:val="both"/>
         <w:rPr>
           <w:rStyle w:val="nfasis"/>
         </w:rPr>
       </w:pPr>
-      <w:bookmarkStart w:id="29" w:name="_Toc511769473"/>
-      <w:r>
-        <w:rPr>
-          <w:rStyle w:val="nfasis"/>
-        </w:rPr>
-        <w:t xml:space="preserve">1.1 </w:t>
-      </w:r>
-      <w:r>
-        <w:rPr>
-          <w:rStyle w:val="nfasis"/>
-        </w:rPr>
-        <w:t>[RegVal] Registro de Usuario con datos válidos</w:t>
+      <w:bookmarkStart w:id="29" w:name="_Toc511769474"/>
+      <w:r>
+        <w:rPr>
+          <w:rStyle w:val="nfasis"/>
+        </w:rPr>
+        <w:t>1.2 [RegInval] Registro de Usuario con datos inválidos (repetición de contraseña invalida)</w:t>
       </w:r>
       <w:bookmarkEnd w:id="29"/>
-    </w:p>
-    <w:p>
-      <w:pPr>
-        <w:jc w:val="both"/>
-      </w:pPr>
-      <w:r>
-        <w:t>Se hace clic en el botón de la barra de navegación (Regístrate)</w:t>
-      </w:r>
-      <w:r>
-        <w:t xml:space="preserve"> </w:t>
-      </w:r>
-      <w:r>
-        <w:t>y se accede al formulario de registro. Se completa con los siguientes campos: “</w:t>
-      </w:r>
-      <w:r>
-        <w:t>email</w:t>
-      </w:r>
-      <w:r>
-        <w:t xml:space="preserve">: </w:t>
-      </w:r>
-      <w:r>
-        <w:rPr>
-          <w:i/>
-        </w:rPr>
-        <w:t>numeroAleatorio</w:t>
-      </w:r>
-      <w:r>
-        <w:t xml:space="preserve">@example.com nombre: Josefo </w:t>
-      </w:r>
-      <w:r>
-        <w:t>password</w:t>
-      </w:r>
-      <w:r>
-        <w:t xml:space="preserve">: 1234 repita </w:t>
-      </w:r>
-      <w:r>
-        <w:t>el password</w:t>
-      </w:r>
-      <w:r>
-        <w:t>: 1234” y se hace clic en el botón “</w:t>
-      </w:r>
-      <w:r>
-        <w:t>Registrar</w:t>
-      </w:r>
-      <w:r>
-        <w:t>”. Una vez realizado esto, se comprueba que se ha hecho</w:t>
-      </w:r>
-      <w:r>
-        <w:t xml:space="preserve"> a</w:t>
-      </w:r>
-      <w:r>
-        <w:t>utologin redirigiendo al usuario recién registrado a la vista de la lista de los usuarios del sistema.</w:t>
-      </w:r>
-    </w:p>
-    <w:p>
-      <w:pPr>
-        <w:pStyle w:val="Ttulo3"/>
-        <w:jc w:val="both"/>
-        <w:rPr>
-          <w:rStyle w:val="nfasis"/>
-        </w:rPr>
-      </w:pPr>
-      <w:bookmarkStart w:id="30" w:name="_Toc511769474"/>
-      <w:r>
-        <w:rPr>
-          <w:rStyle w:val="nfasis"/>
-        </w:rPr>
-        <w:t>1.2 [RegInval] Registro de Usuario con datos inválidos (repetición de contraseña invalida)</w:t>
-      </w:r>
-      <w:bookmarkEnd w:id="30"/>
     </w:p>
     <w:p>
       <w:pPr>
@@ -5226,14 +5250,14 @@
           <w:rStyle w:val="nfasis"/>
         </w:rPr>
       </w:pPr>
-      <w:bookmarkStart w:id="31" w:name="_Toc511769475"/>
+      <w:bookmarkStart w:id="30" w:name="_Toc511769475"/>
       <w:r>
         <w:rPr>
           <w:rStyle w:val="nfasis"/>
         </w:rPr>
         <w:t>3.2 [LisUsrInVal] Intento de acceso con URL desde un usuario no identificado al listado de usuarios desde un usuario en sesión</w:t>
       </w:r>
-      <w:bookmarkEnd w:id="31"/>
+      <w:bookmarkEnd w:id="30"/>
     </w:p>
     <w:p>
       <w:pPr>
@@ -5359,14 +5383,14 @@
           <w:u w:val="single"/>
         </w:rPr>
       </w:pPr>
-      <w:bookmarkStart w:id="32" w:name="_Toc511769476"/>
+      <w:bookmarkStart w:id="31" w:name="_Toc511769476"/>
       <w:r>
         <w:rPr>
           <w:rStyle w:val="nfasis"/>
         </w:rPr>
         <w:t>4.2 [BusUsrInVal] Intento de acceso con URL a la búsqueda de usuarios desde un usuario no identificado</w:t>
       </w:r>
-      <w:bookmarkEnd w:id="32"/>
+      <w:bookmarkEnd w:id="31"/>
     </w:p>
     <w:p>
       <w:pPr>
@@ -5799,7 +5823,7 @@
           <w:rStyle w:val="nfasis"/>
         </w:rPr>
       </w:pPr>
-      <w:bookmarkStart w:id="33" w:name="_Toc511769477"/>
+      <w:bookmarkStart w:id="32" w:name="_Toc511769477"/>
       <w:r>
         <w:rPr>
           <w:rStyle w:val="nfasis"/>
@@ -5818,71 +5842,150 @@
         </w:rPr>
         <w:t>[CInVal] Inicio de sesión con datos válidos</w:t>
       </w:r>
+      <w:bookmarkEnd w:id="32"/>
+    </w:p>
+    <w:p>
+      <w:pPr>
+        <w:jc w:val="both"/>
+      </w:pPr>
+      <w:r>
+        <w:t>Se rellena el formulario de login con los siguientes datos: “email: gemma@example.com password: 1234” que son los de un usuario que existe en la base de datos y se comprueba que se accede a la lista de todos los usuarios del sistema.</w:t>
+      </w:r>
+    </w:p>
+    <w:p>
+      <w:pPr>
+        <w:pStyle w:val="Ttulo3"/>
+        <w:jc w:val="both"/>
+        <w:rPr>
+          <w:rStyle w:val="nfasis"/>
+        </w:rPr>
+      </w:pPr>
+      <w:bookmarkStart w:id="33" w:name="_Toc511769478"/>
+      <w:r>
+        <w:rPr>
+          <w:rStyle w:val="nfasis"/>
+        </w:rPr>
+        <w:t>C1.2 [CInInVal] Inicio de sesión con datos inválidos (usuario no existente en la aplicación)</w:t>
+      </w:r>
       <w:bookmarkEnd w:id="33"/>
     </w:p>
     <w:p>
       <w:pPr>
+        <w:jc w:val="both"/>
+      </w:pPr>
+      <w:r>
+        <w:t xml:space="preserve">Se rellena el formulario de login con los siguientes datos: “email: </w:t>
+      </w:r>
+      <w:r>
+        <w:t>gemma</w:t>
+      </w:r>
+      <w:r>
+        <w:t>@example.com password: 1234” que son los de un usuario que no existe en la base de datos y se comprueba que se muestra un mensaje de error.</w:t>
+      </w:r>
+    </w:p>
+    <w:p>
+      <w:pPr>
         <w:pStyle w:val="Ttulo3"/>
         <w:jc w:val="both"/>
         <w:rPr>
           <w:rStyle w:val="nfasis"/>
         </w:rPr>
       </w:pPr>
-      <w:bookmarkStart w:id="34" w:name="_Toc511769478"/>
-      <w:r>
-        <w:rPr>
-          <w:rStyle w:val="nfasis"/>
-        </w:rPr>
-        <w:t>C1.2 [CInInVal] Inicio de sesión con datos inválidos (usuario no existente en la aplicación)</w:t>
+      <w:bookmarkStart w:id="34" w:name="_Toc511769479"/>
+      <w:r>
+        <w:rPr>
+          <w:rStyle w:val="nfasis"/>
+        </w:rPr>
+        <w:t>C.2.1 [CListAmiVal] Acceder a la lista de amigos de un usuario, que al menos tenga tres amigos</w:t>
       </w:r>
       <w:bookmarkEnd w:id="34"/>
     </w:p>
     <w:p>
       <w:pPr>
+        <w:jc w:val="both"/>
+        <w:rPr>
+          <w:i/>
+          <w:iCs/>
+        </w:rPr>
+      </w:pPr>
+      <w:r>
+        <w:t>Se rellena el formulario de login con los siguientes datos: “email: gemma@example.com password: 1234” que son los de un usuario que existe en la base de datos y se comprueba que se accede a la lista de todos los usuarios del sistema.</w:t>
+      </w:r>
+    </w:p>
+    <w:p>
+      <w:pPr>
         <w:pStyle w:val="Ttulo3"/>
         <w:jc w:val="both"/>
         <w:rPr>
           <w:rStyle w:val="nfasis"/>
         </w:rPr>
       </w:pPr>
-      <w:bookmarkStart w:id="35" w:name="_Toc511769479"/>
-      <w:r>
-        <w:rPr>
-          <w:rStyle w:val="nfasis"/>
-        </w:rPr>
-        <w:t>C.2.1 [CListAmiVal] Acceder a la lista de amigos de un usuario, que al menos tenga tres amigos</w:t>
+      <w:bookmarkStart w:id="35" w:name="_Toc511769480"/>
+      <w:r>
+        <w:rPr>
+          <w:rStyle w:val="nfasis"/>
+        </w:rPr>
+        <w:t>C.2.2 [CListAmiFil] Acceder a la lista de amigos de un usuario, y realizar un filtrado para encontrar a un amigo concreto, el nombre a buscar debe coincidir con el de un amigo</w:t>
       </w:r>
       <w:bookmarkEnd w:id="35"/>
     </w:p>
     <w:p>
       <w:pPr>
+        <w:jc w:val="both"/>
+        <w:rPr>
+          <w:rFonts w:asciiTheme="majorHAnsi" w:eastAsiaTheme="majorEastAsia" w:hAnsiTheme="majorHAnsi" w:cstheme="majorBidi"/>
+          <w:i/>
+          <w:iCs/>
+          <w:sz w:val="24"/>
+          <w:szCs w:val="24"/>
+        </w:rPr>
+      </w:pPr>
+      <w:r>
+        <w:t xml:space="preserve">Se rellena el formulario de login con los siguientes datos: “email: gemma@example.com password: 1234” que son los de un usuario que existe en la base de datos. Una vez </w:t>
+      </w:r>
+      <w:r>
+        <w:t>autenticado</w:t>
+      </w:r>
+      <w:r>
+        <w:t xml:space="preserve"> correctamente, </w:t>
+      </w:r>
+      <w:r>
+        <w:t>en el cuadro de búsqueda que hay en la lista de amigos</w:t>
+      </w:r>
+      <w:r>
+        <w:t>, se escribe “</w:t>
+      </w:r>
+      <w:r>
+        <w:t>Prueba</w:t>
+      </w:r>
+      <w:r>
+        <w:t xml:space="preserve">”, y se comprueba que </w:t>
+      </w:r>
+      <w:r>
+        <w:t>no aparece el nombre de un usuario que</w:t>
+      </w:r>
+      <w:r>
+        <w:t xml:space="preserve"> aparecía</w:t>
+      </w:r>
+      <w:bookmarkStart w:id="36" w:name="_GoBack"/>
+      <w:bookmarkEnd w:id="36"/>
+      <w:r>
+        <w:t xml:space="preserve"> antes de realizar la búsqueda y que si aparece el usuario cuyo nombre coindice con el buscado.</w:t>
+      </w:r>
+    </w:p>
+    <w:p>
+      <w:pPr>
         <w:pStyle w:val="Ttulo3"/>
         <w:jc w:val="both"/>
         <w:rPr>
           <w:rStyle w:val="nfasis"/>
         </w:rPr>
       </w:pPr>
-      <w:bookmarkStart w:id="36" w:name="_Toc511769480"/>
-      <w:r>
-        <w:rPr>
-          <w:rStyle w:val="nfasis"/>
-        </w:rPr>
-        <w:t>C.2.2 [CListAmiFil] Acceder a la lista de amigos de un usuario, y realizar un filtrado para encontrar a un amigo concreto, el nombre a buscar debe coincidir con el de un amigo</w:t>
-      </w:r>
-      <w:bookmarkEnd w:id="36"/>
-    </w:p>
-    <w:p>
-      <w:pPr>
-        <w:pStyle w:val="Ttulo3"/>
-        <w:jc w:val="both"/>
-        <w:rPr>
-          <w:rStyle w:val="nfasis"/>
-        </w:rPr>
-      </w:pPr>
-      <w:r>
-        <w:rPr>
-          <w:rStyle w:val="nfasis"/>
-        </w:rPr>
+      <w:r>
+        <w:rPr>
+          <w:rStyle w:val="nfasis"/>
+        </w:rPr>
+        <w:lastRenderedPageBreak/>
         <w:t xml:space="preserve"> </w:t>
       </w:r>
       <w:bookmarkStart w:id="37" w:name="_Toc511769481"/>
@@ -7663,7 +7766,7 @@
 </file>
 
 <file path=customXml/itemProps1.xml><?xml version="1.0" encoding="utf-8"?>
-<ds:datastoreItem xmlns:ds="http://schemas.openxmlformats.org/officeDocument/2006/customXml" ds:itemID="{7FB83DA6-5428-41F8-A1E4-6F674D756263}">
+<ds:datastoreItem xmlns:ds="http://schemas.openxmlformats.org/officeDocument/2006/customXml" ds:itemID="{614997FD-124B-461C-BEEA-3EF92BEF4047}">
   <ds:schemaRefs>
     <ds:schemaRef ds:uri="http://schemas.openxmlformats.org/officeDocument/2006/bibliography"/>
   </ds:schemaRefs>

</xml_diff>

<commit_message>
jQuery: Crear mensaje, probado y documentado
</commit_message>
<xml_diff>
--- a/documentacion.docx
+++ b/documentacion.docx
@@ -591,6 +591,7 @@
             <w:tabs>
               <w:tab w:val="right" w:leader="dot" w:pos="8494"/>
             </w:tabs>
+            <w:jc w:val="both"/>
             <w:rPr>
               <w:rFonts w:eastAsiaTheme="minorEastAsia"/>
               <w:noProof/>
@@ -670,6 +671,7 @@
             <w:tabs>
               <w:tab w:val="right" w:leader="dot" w:pos="8494"/>
             </w:tabs>
+            <w:jc w:val="both"/>
             <w:rPr>
               <w:rFonts w:eastAsiaTheme="minorEastAsia"/>
               <w:noProof/>
@@ -740,6 +742,7 @@
             <w:tabs>
               <w:tab w:val="right" w:leader="dot" w:pos="8494"/>
             </w:tabs>
+            <w:jc w:val="both"/>
             <w:rPr>
               <w:rFonts w:eastAsiaTheme="minorEastAsia"/>
               <w:noProof/>
@@ -810,6 +813,7 @@
             <w:tabs>
               <w:tab w:val="right" w:leader="dot" w:pos="8494"/>
             </w:tabs>
+            <w:jc w:val="both"/>
             <w:rPr>
               <w:rFonts w:eastAsiaTheme="minorEastAsia"/>
               <w:noProof/>
@@ -882,6 +886,7 @@
             <w:tabs>
               <w:tab w:val="right" w:leader="dot" w:pos="8494"/>
             </w:tabs>
+            <w:jc w:val="both"/>
             <w:rPr>
               <w:rFonts w:eastAsiaTheme="minorEastAsia"/>
               <w:noProof/>
@@ -954,6 +959,7 @@
             <w:tabs>
               <w:tab w:val="right" w:leader="dot" w:pos="8494"/>
             </w:tabs>
+            <w:jc w:val="both"/>
             <w:rPr>
               <w:rFonts w:eastAsiaTheme="minorEastAsia"/>
               <w:noProof/>
@@ -1026,6 +1032,7 @@
             <w:tabs>
               <w:tab w:val="right" w:leader="dot" w:pos="8494"/>
             </w:tabs>
+            <w:jc w:val="both"/>
             <w:rPr>
               <w:rFonts w:eastAsiaTheme="minorEastAsia"/>
               <w:noProof/>
@@ -1098,6 +1105,7 @@
             <w:tabs>
               <w:tab w:val="right" w:leader="dot" w:pos="8494"/>
             </w:tabs>
+            <w:jc w:val="both"/>
             <w:rPr>
               <w:rFonts w:eastAsiaTheme="minorEastAsia"/>
               <w:noProof/>
@@ -1170,6 +1178,7 @@
             <w:tabs>
               <w:tab w:val="right" w:leader="dot" w:pos="8494"/>
             </w:tabs>
+            <w:jc w:val="both"/>
             <w:rPr>
               <w:rFonts w:eastAsiaTheme="minorEastAsia"/>
               <w:noProof/>
@@ -1242,6 +1251,7 @@
             <w:tabs>
               <w:tab w:val="right" w:leader="dot" w:pos="8494"/>
             </w:tabs>
+            <w:jc w:val="both"/>
             <w:rPr>
               <w:rFonts w:eastAsiaTheme="minorEastAsia"/>
               <w:noProof/>
@@ -1314,6 +1324,7 @@
             <w:tabs>
               <w:tab w:val="right" w:leader="dot" w:pos="8494"/>
             </w:tabs>
+            <w:jc w:val="both"/>
             <w:rPr>
               <w:rFonts w:eastAsiaTheme="minorEastAsia"/>
               <w:noProof/>
@@ -1386,6 +1397,7 @@
             <w:tabs>
               <w:tab w:val="right" w:leader="dot" w:pos="8494"/>
             </w:tabs>
+            <w:jc w:val="both"/>
             <w:rPr>
               <w:rFonts w:eastAsiaTheme="minorEastAsia"/>
               <w:noProof/>
@@ -1456,6 +1468,7 @@
             <w:tabs>
               <w:tab w:val="right" w:leader="dot" w:pos="8494"/>
             </w:tabs>
+            <w:jc w:val="both"/>
             <w:rPr>
               <w:rFonts w:eastAsiaTheme="minorEastAsia"/>
               <w:noProof/>
@@ -1526,6 +1539,7 @@
             <w:tabs>
               <w:tab w:val="right" w:leader="dot" w:pos="8494"/>
             </w:tabs>
+            <w:jc w:val="both"/>
             <w:rPr>
               <w:rFonts w:eastAsiaTheme="minorEastAsia"/>
               <w:noProof/>
@@ -1598,6 +1612,7 @@
             <w:tabs>
               <w:tab w:val="right" w:leader="dot" w:pos="8494"/>
             </w:tabs>
+            <w:jc w:val="both"/>
             <w:rPr>
               <w:rFonts w:eastAsiaTheme="minorEastAsia"/>
               <w:noProof/>
@@ -1670,6 +1685,7 @@
             <w:tabs>
               <w:tab w:val="right" w:leader="dot" w:pos="8494"/>
             </w:tabs>
+            <w:jc w:val="both"/>
             <w:rPr>
               <w:rFonts w:eastAsiaTheme="minorEastAsia"/>
               <w:noProof/>
@@ -1742,6 +1758,7 @@
             <w:tabs>
               <w:tab w:val="right" w:leader="dot" w:pos="8494"/>
             </w:tabs>
+            <w:jc w:val="both"/>
             <w:rPr>
               <w:rFonts w:eastAsiaTheme="minorEastAsia"/>
               <w:noProof/>
@@ -1814,6 +1831,7 @@
             <w:tabs>
               <w:tab w:val="right" w:leader="dot" w:pos="8494"/>
             </w:tabs>
+            <w:jc w:val="both"/>
             <w:rPr>
               <w:rFonts w:eastAsiaTheme="minorEastAsia"/>
               <w:noProof/>
@@ -1886,6 +1904,7 @@
             <w:tabs>
               <w:tab w:val="right" w:leader="dot" w:pos="8494"/>
             </w:tabs>
+            <w:jc w:val="both"/>
             <w:rPr>
               <w:rFonts w:eastAsiaTheme="minorEastAsia"/>
               <w:noProof/>
@@ -1956,6 +1975,7 @@
             <w:tabs>
               <w:tab w:val="right" w:leader="dot" w:pos="8494"/>
             </w:tabs>
+            <w:jc w:val="both"/>
             <w:rPr>
               <w:rFonts w:eastAsiaTheme="minorEastAsia"/>
               <w:noProof/>
@@ -2026,6 +2046,7 @@
             <w:tabs>
               <w:tab w:val="right" w:leader="dot" w:pos="8494"/>
             </w:tabs>
+            <w:jc w:val="both"/>
             <w:rPr>
               <w:rFonts w:eastAsiaTheme="minorEastAsia"/>
               <w:noProof/>
@@ -2098,6 +2119,7 @@
             <w:tabs>
               <w:tab w:val="right" w:leader="dot" w:pos="8494"/>
             </w:tabs>
+            <w:jc w:val="both"/>
             <w:rPr>
               <w:rFonts w:eastAsiaTheme="minorEastAsia"/>
               <w:noProof/>
@@ -2170,6 +2192,7 @@
             <w:tabs>
               <w:tab w:val="right" w:leader="dot" w:pos="8494"/>
             </w:tabs>
+            <w:jc w:val="both"/>
             <w:rPr>
               <w:rFonts w:eastAsiaTheme="minorEastAsia"/>
               <w:noProof/>
@@ -2242,6 +2265,7 @@
             <w:tabs>
               <w:tab w:val="right" w:leader="dot" w:pos="8494"/>
             </w:tabs>
+            <w:jc w:val="both"/>
             <w:rPr>
               <w:rFonts w:eastAsiaTheme="minorEastAsia"/>
               <w:noProof/>
@@ -2314,6 +2338,7 @@
             <w:tabs>
               <w:tab w:val="right" w:leader="dot" w:pos="8494"/>
             </w:tabs>
+            <w:jc w:val="both"/>
             <w:rPr>
               <w:rFonts w:eastAsiaTheme="minorEastAsia"/>
               <w:noProof/>
@@ -2386,6 +2411,7 @@
             <w:tabs>
               <w:tab w:val="right" w:leader="dot" w:pos="8494"/>
             </w:tabs>
+            <w:jc w:val="both"/>
             <w:rPr>
               <w:rFonts w:eastAsiaTheme="minorEastAsia"/>
               <w:noProof/>
@@ -2458,6 +2484,7 @@
             <w:tabs>
               <w:tab w:val="right" w:leader="dot" w:pos="8494"/>
             </w:tabs>
+            <w:jc w:val="both"/>
             <w:rPr>
               <w:rFonts w:eastAsiaTheme="minorEastAsia"/>
               <w:noProof/>
@@ -2530,6 +2557,7 @@
             <w:tabs>
               <w:tab w:val="right" w:leader="dot" w:pos="8494"/>
             </w:tabs>
+            <w:jc w:val="both"/>
             <w:rPr>
               <w:rFonts w:eastAsiaTheme="minorEastAsia"/>
               <w:noProof/>
@@ -2600,6 +2628,7 @@
             <w:tabs>
               <w:tab w:val="right" w:leader="dot" w:pos="8494"/>
             </w:tabs>
+            <w:jc w:val="both"/>
             <w:rPr>
               <w:rFonts w:eastAsiaTheme="minorEastAsia"/>
               <w:noProof/>
@@ -2672,6 +2701,7 @@
             <w:tabs>
               <w:tab w:val="right" w:leader="dot" w:pos="8494"/>
             </w:tabs>
+            <w:jc w:val="both"/>
             <w:rPr>
               <w:rFonts w:eastAsiaTheme="minorEastAsia"/>
               <w:noProof/>
@@ -2744,6 +2774,7 @@
             <w:tabs>
               <w:tab w:val="right" w:leader="dot" w:pos="8494"/>
             </w:tabs>
+            <w:jc w:val="both"/>
             <w:rPr>
               <w:rFonts w:eastAsiaTheme="minorEastAsia"/>
               <w:noProof/>
@@ -2816,6 +2847,7 @@
             <w:tabs>
               <w:tab w:val="right" w:leader="dot" w:pos="8494"/>
             </w:tabs>
+            <w:jc w:val="both"/>
             <w:rPr>
               <w:rFonts w:eastAsiaTheme="minorEastAsia"/>
               <w:noProof/>
@@ -2888,6 +2920,7 @@
             <w:tabs>
               <w:tab w:val="right" w:leader="dot" w:pos="8494"/>
             </w:tabs>
+            <w:jc w:val="both"/>
             <w:rPr>
               <w:rFonts w:eastAsiaTheme="minorEastAsia"/>
               <w:noProof/>
@@ -2960,6 +2993,7 @@
             <w:tabs>
               <w:tab w:val="right" w:leader="dot" w:pos="8494"/>
             </w:tabs>
+            <w:jc w:val="both"/>
             <w:rPr>
               <w:rFonts w:eastAsiaTheme="minorEastAsia"/>
               <w:noProof/>
@@ -3032,6 +3066,7 @@
             <w:tabs>
               <w:tab w:val="right" w:leader="dot" w:pos="8494"/>
             </w:tabs>
+            <w:jc w:val="both"/>
             <w:rPr>
               <w:rFonts w:eastAsiaTheme="minorEastAsia"/>
               <w:noProof/>
@@ -3104,6 +3139,7 @@
             <w:tabs>
               <w:tab w:val="right" w:leader="dot" w:pos="8494"/>
             </w:tabs>
+            <w:jc w:val="both"/>
             <w:rPr>
               <w:rFonts w:eastAsiaTheme="minorEastAsia"/>
               <w:noProof/>
@@ -3176,6 +3212,7 @@
             <w:tabs>
               <w:tab w:val="right" w:leader="dot" w:pos="8494"/>
             </w:tabs>
+            <w:jc w:val="both"/>
             <w:rPr>
               <w:rFonts w:eastAsiaTheme="minorEastAsia"/>
               <w:noProof/>
@@ -3248,6 +3285,7 @@
             <w:tabs>
               <w:tab w:val="right" w:leader="dot" w:pos="8494"/>
             </w:tabs>
+            <w:jc w:val="both"/>
             <w:rPr>
               <w:rFonts w:eastAsiaTheme="minorEastAsia"/>
               <w:noProof/>
@@ -3320,6 +3358,7 @@
             <w:tabs>
               <w:tab w:val="right" w:leader="dot" w:pos="8494"/>
             </w:tabs>
+            <w:jc w:val="both"/>
             <w:rPr>
               <w:rFonts w:eastAsiaTheme="minorEastAsia"/>
               <w:noProof/>
@@ -3392,6 +3431,7 @@
             <w:tabs>
               <w:tab w:val="right" w:leader="dot" w:pos="8494"/>
             </w:tabs>
+            <w:jc w:val="both"/>
             <w:rPr>
               <w:rFonts w:eastAsiaTheme="minorEastAsia"/>
               <w:noProof/>
@@ -3464,6 +3504,7 @@
             <w:tabs>
               <w:tab w:val="right" w:leader="dot" w:pos="8494"/>
             </w:tabs>
+            <w:jc w:val="both"/>
             <w:rPr>
               <w:rFonts w:eastAsiaTheme="minorEastAsia"/>
               <w:noProof/>
@@ -3543,6 +3584,7 @@
             <w:tabs>
               <w:tab w:val="right" w:leader="dot" w:pos="8494"/>
             </w:tabs>
+            <w:jc w:val="both"/>
             <w:rPr>
               <w:rFonts w:eastAsiaTheme="minorEastAsia"/>
               <w:noProof/>
@@ -4559,6 +4601,9 @@
       <w:bookmarkEnd w:id="14"/>
     </w:p>
     <w:p>
+      <w:pPr>
+        <w:jc w:val="both"/>
+      </w:pPr>
       <w:r>
         <w:t xml:space="preserve">Haciendo una petición GET a la URL “/api/amigos”, se obtiene en formato </w:t>
       </w:r>
@@ -4585,6 +4630,14 @@
         <w:t>S.3 Usuario identificado: crear un mensaje</w:t>
       </w:r>
       <w:bookmarkEnd w:id="15"/>
+    </w:p>
+    <w:p>
+      <w:pPr>
+        <w:jc w:val="both"/>
+      </w:pPr>
+      <w:r>
+        <w:t>Haciendo una petición POST a la URL “/api/mensajes”, con los valores “destino” y “texto”, se crea un mensaje.</w:t>
+      </w:r>
     </w:p>
     <w:p>
       <w:pPr>
@@ -4821,6 +4874,14 @@
         <w:t>Crear mensaje</w:t>
       </w:r>
       <w:bookmarkEnd w:id="23"/>
+    </w:p>
+    <w:p>
+      <w:pPr>
+        <w:jc w:val="both"/>
+      </w:pPr>
+      <w:r>
+        <w:t>Para crear un mensaje, el usuario autenticado deberá hacer click encima del nombre del amigo al que le quiere enviar el mensaje. Se mostrará un chat con todos los mensajes intercambiados entre ambos usuarios y habrá un botón “Nuevo mensaje”, que haciendo click en él le llevará a una vista donde podrá enviar un nuevo mensaje. Una vez enviado, se volverá a la vista del chat.</w:t>
+      </w:r>
     </w:p>
     <w:p>
       <w:pPr>
@@ -5334,6 +5395,7 @@
         </w:rPr>
       </w:pPr>
       <w:r>
+        <w:lastRenderedPageBreak/>
         <w:t>Se rellena el formulario de login con los siguientes datos: “</w:t>
       </w:r>
       <w:r>
@@ -5352,11 +5414,7 @@
         <w:t>password</w:t>
       </w:r>
       <w:r>
-        <w:t xml:space="preserve">: 1234” que son los de un usuario que existe en la base de datos. Una vez logueado correctamente, desde la vista de la lista de todos los usuarios, que se muestra automáticamente </w:t>
-      </w:r>
-      <w:r>
-        <w:lastRenderedPageBreak/>
-        <w:t>al acceder, se escribe en el cuadro de búsqueda “</w:t>
+        <w:t>: 1234” que son los de un usuario que existe en la base de datos. Una vez logueado correctamente, desde la vista de la lista de todos los usuarios, que se muestra automáticamente al acceder, se escribe en el cuadro de búsqueda “</w:t>
       </w:r>
       <w:r>
         <w:t>gmail</w:t>
@@ -5742,6 +5800,7 @@
         </w:rPr>
       </w:pPr>
       <w:r>
+        <w:lastRenderedPageBreak/>
         <w:t>Se rellena el formulario de login con los siguientes datos: “</w:t>
       </w:r>
       <w:r>
@@ -5760,11 +5819,7 @@
         <w:t>password</w:t>
       </w:r>
       <w:r>
-        <w:t xml:space="preserve">: 1234” que son los de un usuario que existe en la base de datos. Una vez logueado </w:t>
-      </w:r>
-      <w:r>
-        <w:lastRenderedPageBreak/>
-        <w:t>correctamente, desde la vista de la lista de todos los usuarios, que se muestra automáticamente al acceder, se hace clic en el botón de “Agregar amigo”. Una vez hecho esto, hacemos logout y nos logueamos ahora con el usuario al que le hemos enviado la petición (“</w:t>
+        <w:t>: 1234” que son los de un usuario que existe en la base de datos. Una vez logueado correctamente, desde la vista de la lista de todos los usuarios, que se muestra automáticamente al acceder, se hace clic en el botón de “Agregar amigo”. Una vez hecho esto, hacemos logout y nos logueamos ahora con el usuario al que le hemos enviado la petición (“</w:t>
       </w:r>
       <w:r>
         <w:t>email</w:t>
@@ -5967,11 +6022,67 @@
       <w:r>
         <w:t xml:space="preserve"> aparecía</w:t>
       </w:r>
-      <w:bookmarkStart w:id="36" w:name="_GoBack"/>
+      <w:r>
+        <w:t xml:space="preserve"> antes de realizar la búsqueda y que si aparece el usuario cuyo nombre coindice con el buscado.</w:t>
+      </w:r>
+    </w:p>
+    <w:p>
+      <w:pPr>
+        <w:pStyle w:val="Ttulo3"/>
+        <w:jc w:val="both"/>
+        <w:rPr>
+          <w:rStyle w:val="nfasis"/>
+        </w:rPr>
+      </w:pPr>
+      <w:r>
+        <w:rPr>
+          <w:rStyle w:val="nfasis"/>
+        </w:rPr>
+        <w:t xml:space="preserve"> </w:t>
+      </w:r>
+      <w:bookmarkStart w:id="36" w:name="_Toc511769481"/>
+      <w:r>
+        <w:rPr>
+          <w:rStyle w:val="nfasis"/>
+        </w:rPr>
+        <w:t>C3.1 [CListMenVal] Acceder a la lista de mensajes de un amigo “chat”, la lista debe contener al menos tres mensajes</w:t>
+      </w:r>
       <w:bookmarkEnd w:id="36"/>
-      <w:r>
-        <w:t xml:space="preserve"> antes de realizar la búsqueda y que si aparece el usuario cuyo nombre coindice con el buscado.</w:t>
-      </w:r>
+    </w:p>
+    <w:p>
+      <w:pPr>
+        <w:jc w:val="both"/>
+        <w:rPr>
+          <w:rFonts w:asciiTheme="majorHAnsi" w:eastAsiaTheme="majorEastAsia" w:hAnsiTheme="majorHAnsi" w:cstheme="majorBidi"/>
+          <w:i/>
+          <w:iCs/>
+          <w:sz w:val="24"/>
+          <w:szCs w:val="24"/>
+        </w:rPr>
+      </w:pPr>
+      <w:r>
+        <w:t xml:space="preserve">Se rellena el formulario de login con los siguientes datos: “email: gemma@example.com password: 1234” que son los de un usuario que existe en la base de datos. Una vez </w:t>
+      </w:r>
+      <w:r>
+        <w:t>autenticado</w:t>
+      </w:r>
+      <w:r>
+        <w:t xml:space="preserve"> correctamente, </w:t>
+      </w:r>
+      <w:r>
+        <w:t>desde la lista de amigos, se hace click sobre el nombre “Nacho”</w:t>
+      </w:r>
+      <w:r>
+        <w:t xml:space="preserve">, </w:t>
+      </w:r>
+      <w:r>
+        <w:t>para acceder al chat.</w:t>
+      </w:r>
+    </w:p>
+    <w:p>
+      <w:pPr>
+        <w:jc w:val="both"/>
+      </w:pPr>
     </w:p>
     <w:p>
       <w:pPr>
@@ -5981,38 +6092,57 @@
           <w:rStyle w:val="nfasis"/>
         </w:rPr>
       </w:pPr>
-      <w:r>
-        <w:rPr>
-          <w:rStyle w:val="nfasis"/>
-        </w:rPr>
-        <w:lastRenderedPageBreak/>
-        <w:t xml:space="preserve"> </w:t>
-      </w:r>
-      <w:bookmarkStart w:id="37" w:name="_Toc511769481"/>
-      <w:r>
-        <w:rPr>
-          <w:rStyle w:val="nfasis"/>
-        </w:rPr>
-        <w:t>C3.1 [CListMenVal] Acceder a la lista de mensajes de un amigo “chat”, la lista debe contener al menos tres mensajes</w:t>
+      <w:bookmarkStart w:id="37" w:name="_Toc511769482"/>
+      <w:r>
+        <w:rPr>
+          <w:rStyle w:val="nfasis"/>
+        </w:rPr>
+        <w:t>C4.1 [CCrearMenVal] Acceder a la lista de mensajes de un amigo “chat” y crear un nuevo mensaje, validar que el mensaje aparece en la lista de mensajes</w:t>
       </w:r>
       <w:bookmarkEnd w:id="37"/>
     </w:p>
     <w:p>
       <w:pPr>
-        <w:pStyle w:val="Ttulo3"/>
-        <w:jc w:val="both"/>
-        <w:rPr>
-          <w:rStyle w:val="nfasis"/>
-        </w:rPr>
-      </w:pPr>
-      <w:bookmarkStart w:id="38" w:name="_Toc511769482"/>
-      <w:r>
-        <w:rPr>
-          <w:rStyle w:val="nfasis"/>
-        </w:rPr>
-        <w:t>C4.1 [CCrearMenVal] Acceder a la lista de mensajes de un amigo “chat” y crear un nuevo mensaje, validar que el mensaje aparece en la lista de mensajes</w:t>
-      </w:r>
+        <w:jc w:val="both"/>
+        <w:rPr>
+          <w:rFonts w:asciiTheme="majorHAnsi" w:eastAsiaTheme="majorEastAsia" w:hAnsiTheme="majorHAnsi" w:cstheme="majorBidi"/>
+          <w:i/>
+          <w:iCs/>
+          <w:sz w:val="24"/>
+          <w:szCs w:val="24"/>
+        </w:rPr>
+      </w:pPr>
+      <w:r>
+        <w:t>Se rellena el formulario de l</w:t>
+      </w:r>
+      <w:bookmarkStart w:id="38" w:name="_GoBack"/>
       <w:bookmarkEnd w:id="38"/>
+      <w:r>
+        <w:t xml:space="preserve">ogin con los siguientes datos: “email: gemma@example.com password: 1234” que son los de un usuario que existe en la base de datos. Una vez </w:t>
+      </w:r>
+      <w:r>
+        <w:t>autenticado</w:t>
+      </w:r>
+      <w:r>
+        <w:t xml:space="preserve"> correctamente, </w:t>
+      </w:r>
+      <w:r>
+        <w:t>desde la lista de amigos, se hace click sobre el nombre “Nacho”</w:t>
+      </w:r>
+      <w:r>
+        <w:t xml:space="preserve">, </w:t>
+      </w:r>
+      <w:r>
+        <w:t>para acceder al chat.</w:t>
+      </w:r>
+      <w:r>
+        <w:t xml:space="preserve"> Desde el cuadro de texto se escribe un nuevo mensaje y se hace click en el botón “Enviar”, una vez enviado se comprueba que aparece en la lista el mensaje que se acaba de enviar.</w:t>
+      </w:r>
+    </w:p>
+    <w:p>
+      <w:pPr>
+        <w:jc w:val="both"/>
+      </w:pPr>
     </w:p>
     <w:p>
       <w:pPr>
@@ -7766,7 +7896,7 @@
 </file>
 
 <file path=customXml/itemProps1.xml><?xml version="1.0" encoding="utf-8"?>
-<ds:datastoreItem xmlns:ds="http://schemas.openxmlformats.org/officeDocument/2006/customXml" ds:itemID="{614997FD-124B-461C-BEEA-3EF92BEF4047}">
+<ds:datastoreItem xmlns:ds="http://schemas.openxmlformats.org/officeDocument/2006/customXml" ds:itemID="{2D6C09D7-D301-4C73-8B84-F36C905C0C21}">
   <ds:schemaRefs>
     <ds:schemaRef ds:uri="http://schemas.openxmlformats.org/officeDocument/2006/bibliography"/>
   </ds:schemaRefs>

</xml_diff>

<commit_message>
Acabados tests y documentación
</commit_message>
<xml_diff>
--- a/documentacion.docx
+++ b/documentacion.docx
@@ -3736,7 +3736,25 @@
         <w:jc w:val="both"/>
       </w:pPr>
       <w:r>
-        <w:t>A continuación, se explicarán los casos de uso de la aplicación web, del servicio web y de la aplicación jQuery</w:t>
+        <w:t xml:space="preserve">A continuación, se explicarán los casos de uso de </w:t>
+      </w:r>
+      <w:r>
+        <w:t xml:space="preserve">una </w:t>
+      </w:r>
+      <w:r>
+        <w:t>la aplicación web, de</w:t>
+      </w:r>
+      <w:r>
+        <w:t xml:space="preserve"> un</w:t>
+      </w:r>
+      <w:r>
+        <w:t xml:space="preserve"> servicio web y de </w:t>
+      </w:r>
+      <w:r>
+        <w:t xml:space="preserve">un cliente </w:t>
+      </w:r>
+      <w:r>
+        <w:t>jQuery</w:t>
       </w:r>
       <w:r>
         <w:t>,</w:t>
@@ -3898,7 +3916,19 @@
         <w:t>email</w:t>
       </w:r>
       <w:r>
-        <w:t xml:space="preserve">, el nombre y la contraseña y darle a el botón </w:t>
+        <w:t>, el nombre</w:t>
+      </w:r>
+      <w:r>
+        <w:t>,</w:t>
+      </w:r>
+      <w:r>
+        <w:t xml:space="preserve"> la contraseña</w:t>
+      </w:r>
+      <w:r>
+        <w:t>, repetir la contraseña</w:t>
+      </w:r>
+      <w:r>
+        <w:t xml:space="preserve"> y darle a el botón </w:t>
       </w:r>
       <w:r>
         <w:t>“</w:t>
@@ -4629,7 +4659,13 @@
         <w:t>POST</w:t>
       </w:r>
       <w:r>
-        <w:t xml:space="preserve"> con los valores “email” y “</w:t>
+        <w:t xml:space="preserve"> con los valores</w:t>
+      </w:r>
+      <w:r>
+        <w:t xml:space="preserve"> en el cuerpo</w:t>
+      </w:r>
+      <w:r>
+        <w:t xml:space="preserve"> “email” y “</w:t>
       </w:r>
       <w:proofErr w:type="spellStart"/>
       <w:r>
@@ -4726,7 +4762,13 @@
         <w:jc w:val="both"/>
       </w:pPr>
       <w:r>
-        <w:t>Haciendo una petición POST a la URL “/api/mensajes”, con los valores “destino” y “texto”, se crea un mensaje.</w:t>
+        <w:t xml:space="preserve">Haciendo una petición POST a la URL “/api/mensajes”, con los valores </w:t>
+      </w:r>
+      <w:r>
+        <w:t xml:space="preserve">en el cuerpo </w:t>
+      </w:r>
+      <w:r>
+        <w:t>“destino” y “texto”, se crea un mensaje.</w:t>
       </w:r>
     </w:p>
     <w:p>
@@ -4784,6 +4826,19 @@
         <w:t>S.5 Usuario identificado: marcar mensaje como leído</w:t>
       </w:r>
       <w:bookmarkEnd w:id="17"/>
+    </w:p>
+    <w:p>
+      <w:r>
+        <w:t>Haciendo una petición PUT a la URL “/api/mensajes/:id” (</w:t>
+      </w:r>
+      <w:proofErr w:type="gramStart"/>
+      <w:r>
+        <w:t>donde :id</w:t>
+      </w:r>
+      <w:proofErr w:type="gramEnd"/>
+      <w:r>
+        <w:t xml:space="preserve"> es el id de un mensaje), se modifica el valor leído a true de dicho mensaje.</w:t>
+      </w:r>
     </w:p>
     <w:p>
       <w:pPr>
@@ -5057,6 +5112,25 @@
       <w:bookmarkEnd w:id="24"/>
     </w:p>
     <w:p>
+      <w:r>
+        <w:t xml:space="preserve">Cuando el usuario autenticado haga </w:t>
+      </w:r>
+      <w:proofErr w:type="spellStart"/>
+      <w:r>
+        <w:t>click</w:t>
+      </w:r>
+      <w:proofErr w:type="spellEnd"/>
+      <w:r>
+        <w:t xml:space="preserve"> en el nombre de alguno de sus amigos para entrar en el chat, se marcarán de forma automática como leídos</w:t>
+      </w:r>
+      <w:r>
+        <w:t xml:space="preserve"> los mensajes</w:t>
+      </w:r>
+      <w:r>
+        <w:t xml:space="preserve"> recibidos de dicho amigo.</w:t>
+      </w:r>
+    </w:p>
+    <w:p>
       <w:pPr>
         <w:pStyle w:val="Ttulo3"/>
         <w:jc w:val="both"/>
@@ -5213,6 +5287,108 @@
         <w:t>numeroAleatorio</w:t>
       </w:r>
       <w:r>
+        <w:t xml:space="preserve">@example.com nombre: </w:t>
+      </w:r>
+      <w:r>
+        <w:t>Pepe</w:t>
+      </w:r>
+      <w:r>
+        <w:t xml:space="preserve"> </w:t>
+      </w:r>
+      <w:proofErr w:type="spellStart"/>
+      <w:r>
+        <w:t>password</w:t>
+      </w:r>
+      <w:proofErr w:type="spellEnd"/>
+      <w:r>
+        <w:t xml:space="preserve">: 1234 repita </w:t>
+      </w:r>
+      <w:r>
+        <w:t xml:space="preserve">el </w:t>
+      </w:r>
+      <w:proofErr w:type="spellStart"/>
+      <w:r>
+        <w:t>password</w:t>
+      </w:r>
+      <w:proofErr w:type="spellEnd"/>
+      <w:r>
+        <w:t>: 1234” y se hace clic en el botón “</w:t>
+      </w:r>
+      <w:r>
+        <w:t>Registrar</w:t>
+      </w:r>
+      <w:r>
+        <w:t>”. Una vez realizado esto, se comprueba que se ha hecho</w:t>
+      </w:r>
+      <w:r>
+        <w:t xml:space="preserve"> </w:t>
+      </w:r>
+      <w:proofErr w:type="spellStart"/>
+      <w:r>
+        <w:t>a</w:t>
+      </w:r>
+      <w:r>
+        <w:t>utologin</w:t>
+      </w:r>
+      <w:proofErr w:type="spellEnd"/>
+      <w:r>
+        <w:t xml:space="preserve"> redirigiendo al usuario recién registrado a la vista de la lista de los usuarios del sistema.</w:t>
+      </w:r>
+    </w:p>
+    <w:p>
+      <w:pPr>
+        <w:pStyle w:val="Ttulo3"/>
+        <w:jc w:val="both"/>
+        <w:rPr>
+          <w:rStyle w:val="nfasis"/>
+        </w:rPr>
+      </w:pPr>
+      <w:bookmarkStart w:id="29" w:name="_Toc511769474"/>
+      <w:r>
+        <w:rPr>
+          <w:rStyle w:val="nfasis"/>
+        </w:rPr>
+        <w:t>1.2 [</w:t>
+      </w:r>
+      <w:proofErr w:type="spellStart"/>
+      <w:r>
+        <w:rPr>
+          <w:rStyle w:val="nfasis"/>
+        </w:rPr>
+        <w:t>RegInval</w:t>
+      </w:r>
+      <w:proofErr w:type="spellEnd"/>
+      <w:r>
+        <w:rPr>
+          <w:rStyle w:val="nfasis"/>
+        </w:rPr>
+        <w:t>] Registro de Usuario con datos inválidos (repetición de contraseña invalida)</w:t>
+      </w:r>
+      <w:bookmarkEnd w:id="29"/>
+    </w:p>
+    <w:p>
+      <w:pPr>
+        <w:jc w:val="both"/>
+      </w:pPr>
+      <w:r>
+        <w:t xml:space="preserve">Se hace clic en el botón de la barra de navegación (Regístrate) y se accede al formulario de registro. Se completa con los siguientes </w:t>
+      </w:r>
+      <w:r>
+        <w:t>datos</w:t>
+      </w:r>
+      <w:r>
+        <w:t>: “</w:t>
+      </w:r>
+      <w:r>
+        <w:t>email</w:t>
+      </w:r>
+      <w:r>
+        <w:t xml:space="preserve">: </w:t>
+      </w:r>
+      <w:r>
+        <w:t>example</w:t>
+      </w:r>
+      <w:r>
         <w:t xml:space="preserve">@example.com nombre: Josefo </w:t>
       </w:r>
       <w:proofErr w:type="spellStart"/>
@@ -5232,112 +5408,22 @@
       </w:r>
       <w:proofErr w:type="spellEnd"/>
       <w:r>
-        <w:t>: 1234” y se hace clic en el botón “</w:t>
+        <w:t>: 12345” y se hace clic en el botón “</w:t>
       </w:r>
       <w:r>
         <w:t>Registrar</w:t>
       </w:r>
       <w:r>
-        <w:t>”. Una vez realizado esto, se comprueba que se ha hecho</w:t>
-      </w:r>
-      <w:r>
-        <w:t xml:space="preserve"> </w:t>
-      </w:r>
-      <w:proofErr w:type="spellStart"/>
-      <w:r>
-        <w:t>a</w:t>
-      </w:r>
-      <w:r>
-        <w:t>utologin</w:t>
-      </w:r>
-      <w:proofErr w:type="spellEnd"/>
-      <w:r>
-        <w:t xml:space="preserve"> redirigiendo al usuario recién registrado a la vista de la lista de los usuarios del sistema.</w:t>
-      </w:r>
-    </w:p>
-    <w:p>
-      <w:pPr>
-        <w:pStyle w:val="Ttulo3"/>
-        <w:jc w:val="both"/>
-        <w:rPr>
-          <w:rStyle w:val="nfasis"/>
-        </w:rPr>
-      </w:pPr>
-      <w:bookmarkStart w:id="29" w:name="_Toc511769474"/>
-      <w:r>
-        <w:rPr>
-          <w:rStyle w:val="nfasis"/>
-        </w:rPr>
-        <w:t>1.2 [</w:t>
-      </w:r>
-      <w:proofErr w:type="spellStart"/>
-      <w:r>
-        <w:rPr>
-          <w:rStyle w:val="nfasis"/>
-        </w:rPr>
-        <w:t>RegInval</w:t>
-      </w:r>
-      <w:proofErr w:type="spellEnd"/>
-      <w:r>
-        <w:rPr>
-          <w:rStyle w:val="nfasis"/>
-        </w:rPr>
-        <w:t>] Registro de Usuario con datos inválidos (repetición de contraseña invalida)</w:t>
-      </w:r>
-      <w:bookmarkEnd w:id="29"/>
-    </w:p>
-    <w:p>
-      <w:pPr>
-        <w:jc w:val="both"/>
-      </w:pPr>
-      <w:r>
-        <w:t xml:space="preserve">Se hace clic en el botón de la barra de navegación (Regístrate) y se accede al formulario de registro. Se completa con los siguientes </w:t>
-      </w:r>
-      <w:r>
-        <w:t>datos</w:t>
-      </w:r>
-      <w:r>
-        <w:t>: “</w:t>
-      </w:r>
-      <w:r>
-        <w:t>email</w:t>
-      </w:r>
-      <w:r>
-        <w:t xml:space="preserve">: </w:t>
-      </w:r>
-      <w:r>
-        <w:t>example</w:t>
-      </w:r>
-      <w:r>
-        <w:t xml:space="preserve">@example.com nombre: Josefo </w:t>
-      </w:r>
-      <w:proofErr w:type="spellStart"/>
-      <w:r>
-        <w:t>password</w:t>
-      </w:r>
-      <w:proofErr w:type="spellEnd"/>
-      <w:r>
-        <w:t xml:space="preserve">: 1234 repita </w:t>
-      </w:r>
-      <w:r>
-        <w:t xml:space="preserve">el </w:t>
-      </w:r>
-      <w:proofErr w:type="spellStart"/>
-      <w:r>
-        <w:t>password</w:t>
-      </w:r>
-      <w:proofErr w:type="spellEnd"/>
-      <w:r>
-        <w:t>: 12345” y se hace clic en el botón “</w:t>
-      </w:r>
-      <w:r>
-        <w:t>Registrar</w:t>
-      </w:r>
-      <w:r>
         <w:t xml:space="preserve">”. Una vez realizado esto, se comprueba que </w:t>
       </w:r>
       <w:r>
-        <w:t>se muestra el mensaje un error.</w:t>
+        <w:t xml:space="preserve">se muestra el mensaje </w:t>
+      </w:r>
+      <w:r>
+        <w:t>de</w:t>
+      </w:r>
+      <w:r>
+        <w:t xml:space="preserve"> error.</w:t>
       </w:r>
     </w:p>
     <w:p>
@@ -5562,6 +5648,7 @@
         </w:rPr>
       </w:pPr>
       <w:r>
+        <w:lastRenderedPageBreak/>
         <w:t xml:space="preserve">Se rellena el formulario de </w:t>
       </w:r>
       <w:proofErr w:type="spellStart"/>
@@ -5606,7 +5693,6 @@
         <w:rPr>
           <w:rStyle w:val="nfasis"/>
         </w:rPr>
-        <w:lastRenderedPageBreak/>
         <w:t>3.2 [</w:t>
       </w:r>
       <w:proofErr w:type="spellStart"/>
@@ -5760,11 +5846,9 @@
       <w:r>
         <w:t xml:space="preserve">: 1234” que son los de un usuario que existe en la base de datos. Una vez </w:t>
       </w:r>
-      <w:proofErr w:type="spellStart"/>
-      <w:r>
-        <w:t>logueado</w:t>
-      </w:r>
-      <w:proofErr w:type="spellEnd"/>
+      <w:r>
+        <w:t>autenticado</w:t>
+      </w:r>
       <w:r>
         <w:t xml:space="preserve"> correctamente, desde la vista de la lista de todos los usuarios, que se muestra automáticamente al acceder, se escribe en el cuadro de búsqueda “</w:t>
       </w:r>
@@ -5946,11 +6030,9 @@
       <w:r>
         <w:t xml:space="preserve">: 1234” que son los de un usuario que existe en la base de datos. Una vez </w:t>
       </w:r>
-      <w:proofErr w:type="spellStart"/>
-      <w:r>
-        <w:t>logueado</w:t>
-      </w:r>
-      <w:proofErr w:type="spellEnd"/>
+      <w:r>
+        <w:t>autenticado</w:t>
+      </w:r>
       <w:r>
         <w:t xml:space="preserve"> correctamente, desde la vista de la lista de todos los usuarios, que se muestra automáticamente al acceder, </w:t>
       </w:r>
@@ -6045,13 +6127,17 @@
       <w:r>
         <w:t xml:space="preserve">: 1234” que son los de un usuario que existe en la base de datos. Una vez </w:t>
       </w:r>
-      <w:proofErr w:type="spellStart"/>
-      <w:r>
-        <w:t>logueado</w:t>
-      </w:r>
-      <w:proofErr w:type="spellEnd"/>
-      <w:r>
-        <w:t xml:space="preserve"> correctamente, desde la vista de la lista de todos los usuarios, que se muestra automáticamente al acceder, se hace clic en el botón de “Agregar amigo” dos veces. La segunda vez se comprueba que se muestra el mensaje </w:t>
+      <w:r>
+        <w:t>autenticado</w:t>
+      </w:r>
+      <w:r>
+        <w:t xml:space="preserve"> correctamente, desde la vista de la lista de todos los usuarios, que se muestra automáticamente al acceder, se hace clic en el botón de “Agregar amigo” dos veces</w:t>
+      </w:r>
+      <w:r>
+        <w:t>, para el usuario con email “prueba@prueba.com”</w:t>
+      </w:r>
+      <w:r>
+        <w:t xml:space="preserve">. La segunda vez se comprueba que se muestra el mensaje </w:t>
       </w:r>
       <w:r>
         <w:t>de error.</w:t>
@@ -6129,35 +6215,49 @@
         <w:t xml:space="preserve">: </w:t>
       </w:r>
       <w:r>
-        <w:t>gemma</w:t>
-      </w:r>
-      <w:r>
-        <w:t xml:space="preserve">@example.com contraseña: 1234” que son los de un usuario que existe en la base de datos. Una vez </w:t>
+        <w:t>nacho</w:t>
+      </w:r>
+      <w:r>
+        <w:t>@</w:t>
+      </w:r>
+      <w:r>
+        <w:t>gmail</w:t>
+      </w:r>
+      <w:r>
+        <w:t>.com contraseña: 1234</w:t>
+      </w:r>
+      <w:r>
+        <w:t>56</w:t>
+      </w:r>
+      <w:r>
+        <w:t xml:space="preserve">” que son los de un usuario que existe en la base de datos. Una vez </w:t>
+      </w:r>
+      <w:r>
+        <w:t>autenticado</w:t>
+      </w:r>
+      <w:r>
+        <w:t xml:space="preserve"> correctamente, desde la vista de la lista de todos los usuarios, que se muestra automáticamente al acceder, se hace clic en el botón de “Agregar amigo”</w:t>
+      </w:r>
+      <w:r>
+        <w:t xml:space="preserve"> para el usuario “martin@gmail.com”</w:t>
+      </w:r>
+      <w:r>
+        <w:t>.</w:t>
+      </w:r>
+      <w:r>
+        <w:t xml:space="preserve"> Una vez hecho esto, hacemos </w:t>
       </w:r>
       <w:proofErr w:type="spellStart"/>
       <w:r>
-        <w:t>logueado</w:t>
+        <w:t>logout</w:t>
       </w:r>
       <w:proofErr w:type="spellEnd"/>
       <w:r>
-        <w:t xml:space="preserve"> correctamente, desde la vista de la lista de todos los usuarios, que se muestra automáticamente al acceder, se hace clic en el botón de “Agregar amigo”.</w:t>
-      </w:r>
-      <w:r>
-        <w:t xml:space="preserve"> Una vez hecho esto, hacemos </w:t>
-      </w:r>
-      <w:proofErr w:type="spellStart"/>
-      <w:r>
-        <w:t>logout</w:t>
-      </w:r>
-      <w:proofErr w:type="spellEnd"/>
-      <w:r>
         <w:t xml:space="preserve"> y nos </w:t>
       </w:r>
-      <w:proofErr w:type="spellStart"/>
-      <w:r>
-        <w:t>logueamos</w:t>
-      </w:r>
-      <w:proofErr w:type="spellEnd"/>
+      <w:r>
+        <w:t>autenticamos</w:t>
+      </w:r>
       <w:r>
         <w:t xml:space="preserve"> ahora con el usuario al que le hemos enviado la petición (“</w:t>
       </w:r>
@@ -6215,6 +6315,7 @@
           <w:sz w:val="24"/>
           <w:szCs w:val="24"/>
         </w:rPr>
+        <w:lastRenderedPageBreak/>
         <w:t>7.1 [</w:t>
       </w:r>
       <w:proofErr w:type="spellStart"/>
@@ -6275,76 +6376,105 @@
       <w:r>
         <w:t xml:space="preserve">: 1234” que son los de un usuario que existe en la base de datos. Una vez </w:t>
       </w:r>
+      <w:r>
+        <w:t>autenticado</w:t>
+      </w:r>
+      <w:r>
+        <w:t xml:space="preserve"> correctamente, desde la vista de la lista de todos los usuarios, que se muestra automáticamente al acceder, se hace clic en el botón de “Agregar amigo”</w:t>
+      </w:r>
+      <w:r>
+        <w:t xml:space="preserve"> para los usuarios “nacho@gmail.com”, “martin@gmail.com” y “raul@gmail.com”</w:t>
+      </w:r>
+      <w:r>
+        <w:t xml:space="preserve">. Una vez hecho esto, hacemos </w:t>
+      </w:r>
       <w:proofErr w:type="spellStart"/>
       <w:r>
-        <w:t>logueado</w:t>
+        <w:t>logout</w:t>
       </w:r>
       <w:proofErr w:type="spellEnd"/>
       <w:r>
+        <w:t xml:space="preserve"> y nos </w:t>
+      </w:r>
+      <w:r>
+        <w:t>autenticamos</w:t>
+      </w:r>
+      <w:r>
+        <w:t xml:space="preserve"> ahora con el usuari</w:t>
+      </w:r>
+      <w:r>
+        <w:t xml:space="preserve">o: </w:t>
+      </w:r>
+      <w:r>
+        <w:t>“</w:t>
+      </w:r>
+      <w:r>
+        <w:t>email</w:t>
+      </w:r>
+      <w:r>
+        <w:t xml:space="preserve">: </w:t>
+      </w:r>
+      <w:r>
+        <w:t>nacho</w:t>
+      </w:r>
+      <w:r>
+        <w:t>@</w:t>
+      </w:r>
+      <w:r>
+        <w:t>gmail</w:t>
+      </w:r>
+      <w:r>
+        <w:t xml:space="preserve">.com </w:t>
+      </w:r>
+      <w:proofErr w:type="spellStart"/>
+      <w:r>
+        <w:t>password</w:t>
+      </w:r>
+      <w:proofErr w:type="spellEnd"/>
+      <w:r>
+        <w:t>: 123456”</w:t>
+      </w:r>
+      <w:r>
+        <w:t>, d</w:t>
+      </w:r>
+      <w:r>
+        <w:t>esde la barra de navegación hacemos clic en “</w:t>
+      </w:r>
+      <w:proofErr w:type="spellStart"/>
+      <w:r>
+        <w:t>List</w:t>
+      </w:r>
+      <w:proofErr w:type="spellEnd"/>
+      <w:r>
         <w:t xml:space="preserve"> </w:t>
       </w:r>
       <w:r>
-        <w:lastRenderedPageBreak/>
-        <w:t xml:space="preserve">correctamente, desde la vista de la lista de todos los usuarios, que se muestra automáticamente al acceder, se hace clic en el botón de “Agregar amigo”. Una vez hecho esto, hacemos </w:t>
+        <w:t xml:space="preserve">Peticiones </w:t>
+      </w:r>
+      <w:r>
+        <w:t>A</w:t>
+      </w:r>
+      <w:r>
+        <w:t>mistad” y hacemos clic en el botón “Aceptar” para aceptar la petición de amistad, y comprobamos que ya no aparece en la lista el email del usuario.</w:t>
+      </w:r>
+      <w:r>
+        <w:t xml:space="preserve"> Repetimos el proceso para el usuario: “email: martin@gmail.com </w:t>
       </w:r>
       <w:proofErr w:type="spellStart"/>
       <w:r>
-        <w:t>logout</w:t>
+        <w:t>password</w:t>
       </w:r>
       <w:proofErr w:type="spellEnd"/>
       <w:r>
-        <w:t xml:space="preserve"> y nos </w:t>
+        <w:t xml:space="preserve">: 123456” y para el usuario “email: raul@gmail.com </w:t>
       </w:r>
       <w:proofErr w:type="spellStart"/>
       <w:r>
-        <w:t>logueamos</w:t>
+        <w:t>password</w:t>
       </w:r>
       <w:proofErr w:type="spellEnd"/>
       <w:r>
-        <w:t xml:space="preserve"> ahora con el usuario al que le hemos enviado la petición (“</w:t>
-      </w:r>
-      <w:r>
-        <w:t>email</w:t>
-      </w:r>
-      <w:r>
-        <w:t xml:space="preserve">: </w:t>
-      </w:r>
-      <w:r>
-        <w:t>nacho</w:t>
-      </w:r>
-      <w:r>
-        <w:t>@</w:t>
-      </w:r>
-      <w:r>
-        <w:t>gmail</w:t>
-      </w:r>
-      <w:r>
-        <w:t xml:space="preserve">.com </w:t>
-      </w:r>
-      <w:proofErr w:type="spellStart"/>
-      <w:r>
-        <w:t>password</w:t>
-      </w:r>
-      <w:proofErr w:type="spellEnd"/>
-      <w:r>
-        <w:t>: 123456”). Desde la barra de navegación hacemos clic en “</w:t>
-      </w:r>
-      <w:proofErr w:type="spellStart"/>
-      <w:r>
-        <w:t>List</w:t>
-      </w:r>
-      <w:proofErr w:type="spellEnd"/>
-      <w:r>
-        <w:t xml:space="preserve"> </w:t>
-      </w:r>
-      <w:r>
-        <w:t xml:space="preserve">Peticiones </w:t>
-      </w:r>
-      <w:r>
-        <w:t>A</w:t>
-      </w:r>
-      <w:r>
-        <w:t>mistad” y hacemos clic en el botón “Aceptar” para aceptar la petición de amistad, y comprobamos que ya no aparece en la lista el email del usuario.</w:t>
+        <w:t>: 123456”.</w:t>
       </w:r>
     </w:p>
     <w:p>
@@ -6439,47 +6569,90 @@
       <w:r>
         <w:t xml:space="preserve">: 1234” que son los de un usuario que existe en la base de datos. Una vez </w:t>
       </w:r>
+      <w:r>
+        <w:t>autenticado</w:t>
+      </w:r>
+      <w:r>
+        <w:t xml:space="preserve"> correctamente, desde la vista de la lista de todos los usuarios, que se muestra automáticamente al acceder, comprobamos que aparece</w:t>
+      </w:r>
+      <w:r>
+        <w:t>n</w:t>
+      </w:r>
+      <w:r>
+        <w:t xml:space="preserve"> en esa lista</w:t>
+      </w:r>
+      <w:r>
+        <w:t xml:space="preserve"> los usuarios “</w:t>
+      </w:r>
       <w:proofErr w:type="spellStart"/>
       <w:r>
-        <w:t>logueado</w:t>
+        <w:t>Raul</w:t>
       </w:r>
       <w:proofErr w:type="spellEnd"/>
       <w:r>
-        <w:t xml:space="preserve"> correctamente, desde la vista de la lista de todos los usuarios, que se muestra automáticamente al acceder, se hace clic en el botón de “Agregar amigo”. Una vez hecho esto, hacemos </w:t>
+        <w:t>”, “Nacho” y “Martin”</w:t>
+      </w:r>
+      <w:r>
+        <w:t>.</w:t>
+      </w:r>
+    </w:p>
+    <w:p>
+      <w:pPr>
+        <w:pStyle w:val="Ttulo3"/>
+        <w:jc w:val="both"/>
+        <w:rPr>
+          <w:rStyle w:val="nfasis"/>
+        </w:rPr>
+      </w:pPr>
+      <w:bookmarkStart w:id="32" w:name="_Toc511769477"/>
+      <w:r>
+        <w:rPr>
+          <w:rStyle w:val="nfasis"/>
+        </w:rPr>
+        <w:t>C1.1</w:t>
+      </w:r>
+      <w:r>
+        <w:rPr>
+          <w:rStyle w:val="nfasis"/>
+        </w:rPr>
+        <w:t xml:space="preserve"> </w:t>
+      </w:r>
+      <w:r>
+        <w:rPr>
+          <w:rStyle w:val="nfasis"/>
+        </w:rPr>
+        <w:t>[</w:t>
       </w:r>
       <w:proofErr w:type="spellStart"/>
       <w:r>
-        <w:t>logout</w:t>
+        <w:rPr>
+          <w:rStyle w:val="nfasis"/>
+        </w:rPr>
+        <w:t>CInVal</w:t>
       </w:r>
       <w:proofErr w:type="spellEnd"/>
       <w:r>
-        <w:t xml:space="preserve"> y nos </w:t>
+        <w:rPr>
+          <w:rStyle w:val="nfasis"/>
+        </w:rPr>
+        <w:t>] Inicio de sesión con datos válidos</w:t>
+      </w:r>
+      <w:bookmarkEnd w:id="32"/>
+    </w:p>
+    <w:p>
+      <w:pPr>
+        <w:jc w:val="both"/>
+      </w:pPr>
+      <w:r>
+        <w:t xml:space="preserve">Se rellena el formulario de </w:t>
       </w:r>
       <w:proofErr w:type="spellStart"/>
       <w:r>
-        <w:t>logueamos</w:t>
+        <w:t>login</w:t>
       </w:r>
       <w:proofErr w:type="spellEnd"/>
       <w:r>
-        <w:t xml:space="preserve"> ahora con el usuario al que le hemos enviado la petición (“</w:t>
-      </w:r>
-      <w:r>
-        <w:t>email</w:t>
-      </w:r>
-      <w:r>
-        <w:t xml:space="preserve">: </w:t>
-      </w:r>
-      <w:r>
-        <w:t>raul</w:t>
-      </w:r>
-      <w:r>
-        <w:t>@</w:t>
-      </w:r>
-      <w:r>
-        <w:t>gmail</w:t>
-      </w:r>
-      <w:r>
-        <w:t xml:space="preserve">.com </w:t>
+        <w:t xml:space="preserve"> con los siguientes datos: “email: gemma@example.com </w:t>
       </w:r>
       <w:proofErr w:type="spellStart"/>
       <w:r>
@@ -6487,150 +6660,57 @@
       </w:r>
       <w:proofErr w:type="spellEnd"/>
       <w:r>
-        <w:t>: 123456”). Desde la barra de navegación hacemos clic en “</w:t>
-      </w:r>
-      <w:r>
-        <w:t xml:space="preserve">Lista </w:t>
-      </w:r>
-      <w:r>
-        <w:t xml:space="preserve">Peticiones </w:t>
-      </w:r>
-      <w:r>
-        <w:t>A</w:t>
-      </w:r>
-      <w:r>
-        <w:t>mistad” y hacemos clic en el botón “Aceptar” para aceptar la petición de amistad. Una vez aceptada desde la barra de navegación hacemos clic en “</w:t>
-      </w:r>
-      <w:r>
-        <w:t xml:space="preserve">Lista </w:t>
-      </w:r>
-      <w:r>
-        <w:t>Amigos” y comprobamos que ahora el usuario (</w:t>
+        <w:t>: 1234” que son los de un usuario que existe en la base de datos y se comprueba que se accede a la lista de todos los usuarios del sistema.</w:t>
+      </w:r>
+    </w:p>
+    <w:p>
+      <w:pPr>
+        <w:pStyle w:val="Ttulo3"/>
+        <w:jc w:val="both"/>
+        <w:rPr>
+          <w:rStyle w:val="nfasis"/>
+        </w:rPr>
+      </w:pPr>
+      <w:bookmarkStart w:id="33" w:name="_Toc511769478"/>
+      <w:r>
+        <w:rPr>
+          <w:rStyle w:val="nfasis"/>
+        </w:rPr>
+        <w:t>C1.2 [</w:t>
       </w:r>
       <w:proofErr w:type="spellStart"/>
       <w:r>
-        <w:t>Raul</w:t>
+        <w:rPr>
+          <w:rStyle w:val="nfasis"/>
+        </w:rPr>
+        <w:t>CInInVal</w:t>
       </w:r>
       <w:proofErr w:type="spellEnd"/>
       <w:r>
-        <w:t>) aparece en esa lista.</w:t>
-      </w:r>
-    </w:p>
-    <w:p>
-      <w:pPr>
-        <w:pStyle w:val="Ttulo3"/>
-        <w:jc w:val="both"/>
-        <w:rPr>
-          <w:rStyle w:val="nfasis"/>
-        </w:rPr>
-      </w:pPr>
-      <w:bookmarkStart w:id="32" w:name="_Toc511769477"/>
-      <w:r>
-        <w:rPr>
-          <w:rStyle w:val="nfasis"/>
-        </w:rPr>
-        <w:t>C1.1</w:t>
-      </w:r>
-      <w:r>
-        <w:rPr>
-          <w:rStyle w:val="nfasis"/>
-        </w:rPr>
-        <w:t xml:space="preserve"> </w:t>
-      </w:r>
-      <w:r>
-        <w:rPr>
-          <w:rStyle w:val="nfasis"/>
-        </w:rPr>
-        <w:t>[</w:t>
+        <w:rPr>
+          <w:rStyle w:val="nfasis"/>
+        </w:rPr>
+        <w:t>] Inicio de sesión con datos inválidos (usuario no existente en la aplicación)</w:t>
+      </w:r>
+      <w:bookmarkEnd w:id="33"/>
+    </w:p>
+    <w:p>
+      <w:pPr>
+        <w:jc w:val="both"/>
+      </w:pPr>
+      <w:r>
+        <w:t xml:space="preserve">Se rellena el formulario de </w:t>
       </w:r>
       <w:proofErr w:type="spellStart"/>
       <w:r>
-        <w:rPr>
-          <w:rStyle w:val="nfasis"/>
-        </w:rPr>
-        <w:t>CInVal</w:t>
+        <w:t>login</w:t>
       </w:r>
       <w:proofErr w:type="spellEnd"/>
       <w:r>
-        <w:rPr>
-          <w:rStyle w:val="nfasis"/>
-        </w:rPr>
-        <w:t>] Inicio de sesión con datos válidos</w:t>
-      </w:r>
-      <w:bookmarkEnd w:id="32"/>
-    </w:p>
-    <w:p>
-      <w:pPr>
-        <w:jc w:val="both"/>
-      </w:pPr>
-      <w:r>
-        <w:t xml:space="preserve">Se rellena el formulario de </w:t>
-      </w:r>
-      <w:proofErr w:type="spellStart"/>
-      <w:r>
-        <w:t>login</w:t>
-      </w:r>
-      <w:proofErr w:type="spellEnd"/>
-      <w:r>
-        <w:t xml:space="preserve"> con los siguientes datos: “email: gemma@example.com </w:t>
-      </w:r>
-      <w:proofErr w:type="spellStart"/>
-      <w:r>
-        <w:t>password</w:t>
-      </w:r>
-      <w:proofErr w:type="spellEnd"/>
-      <w:r>
-        <w:t>: 1234” que son los de un usuario que existe en la base de datos y se comprueba que se accede a la lista de todos los usuarios del sistema.</w:t>
-      </w:r>
-    </w:p>
-    <w:p>
-      <w:pPr>
-        <w:pStyle w:val="Ttulo3"/>
-        <w:jc w:val="both"/>
-        <w:rPr>
-          <w:rStyle w:val="nfasis"/>
-        </w:rPr>
-      </w:pPr>
-      <w:bookmarkStart w:id="33" w:name="_Toc511769478"/>
-      <w:r>
-        <w:rPr>
-          <w:rStyle w:val="nfasis"/>
-        </w:rPr>
-        <w:t>C1.2 [</w:t>
-      </w:r>
-      <w:proofErr w:type="spellStart"/>
-      <w:r>
-        <w:rPr>
-          <w:rStyle w:val="nfasis"/>
-        </w:rPr>
-        <w:t>CInInVal</w:t>
-      </w:r>
-      <w:proofErr w:type="spellEnd"/>
-      <w:r>
-        <w:rPr>
-          <w:rStyle w:val="nfasis"/>
-        </w:rPr>
-        <w:t>] Inicio de sesión con datos inválidos (usuario no existente en la aplicación)</w:t>
-      </w:r>
-      <w:bookmarkEnd w:id="33"/>
-    </w:p>
-    <w:p>
-      <w:pPr>
-        <w:jc w:val="both"/>
-      </w:pPr>
-      <w:r>
-        <w:t xml:space="preserve">Se rellena el formulario de </w:t>
-      </w:r>
-      <w:proofErr w:type="spellStart"/>
-      <w:r>
-        <w:t>login</w:t>
-      </w:r>
-      <w:proofErr w:type="spellEnd"/>
-      <w:r>
         <w:t xml:space="preserve"> con los siguientes datos: “email: </w:t>
       </w:r>
       <w:r>
-        <w:t>gemma</w:t>
+        <w:t>gemm</w:t>
       </w:r>
       <w:r>
         <w:t xml:space="preserve">@example.com </w:t>
@@ -6777,19 +6857,16 @@
         <w:t>, se escribe “</w:t>
       </w:r>
       <w:r>
-        <w:t>Prueba</w:t>
+        <w:t>Nacho</w:t>
       </w:r>
       <w:r>
         <w:t xml:space="preserve">”, y se comprueba que </w:t>
       </w:r>
       <w:r>
-        <w:t>no aparece el nombre de un usuario que</w:t>
-      </w:r>
-      <w:r>
-        <w:t xml:space="preserve"> aparecía</w:t>
-      </w:r>
-      <w:r>
-        <w:t xml:space="preserve"> antes de realizar la búsqueda y que si aparece el usuario cuyo nombre coindice con el buscado.</w:t>
+        <w:t xml:space="preserve">solo </w:t>
+      </w:r>
+      <w:r>
+        <w:t>aparece el usuario cuyo nombre coindice con el buscado.</w:t>
       </w:r>
     </w:p>
     <w:p>
@@ -6880,7 +6957,13 @@
         <w:t xml:space="preserve">, </w:t>
       </w:r>
       <w:r>
-        <w:t>para acceder al chat.</w:t>
+        <w:t>para acceder al chat</w:t>
+      </w:r>
+      <w:r>
+        <w:t>, y se comprueba que hay tres mensajes</w:t>
+      </w:r>
+      <w:r>
+        <w:t>.</w:t>
       </w:r>
     </w:p>
     <w:p>
@@ -6981,6 +7064,9 @@
       <w:r>
         <w:t xml:space="preserve"> en el botón “Enviar”, una vez enviado se comprueba que aparece en la lista el mensaje que se acaba de enviar.</w:t>
       </w:r>
+      <w:r>
+        <w:t xml:space="preserve"> Se crean de la misma forma otros dos mensajes más.</w:t>
+      </w:r>
       <w:bookmarkStart w:id="38" w:name="_GoBack"/>
       <w:bookmarkEnd w:id="38"/>
     </w:p>
@@ -7093,6 +7179,11 @@
     </w:p>
     <w:p>
       <w:pPr>
+        <w:pStyle w:val="Prrafodelista"/>
+        <w:numPr>
+          <w:ilvl w:val="0"/>
+          <w:numId w:val="4"/>
+        </w:numPr>
         <w:jc w:val="both"/>
       </w:pPr>
       <w:r>
@@ -7105,6 +7196,30 @@
       <w:proofErr w:type="spellEnd"/>
       <w:r>
         <w:t xml:space="preserve"> de Firefox.</w:t>
+      </w:r>
+      <w:r>
+        <w:t xml:space="preserve"> </w:t>
+      </w:r>
+    </w:p>
+    <w:p>
+      <w:pPr>
+        <w:pStyle w:val="Prrafodelista"/>
+        <w:numPr>
+          <w:ilvl w:val="0"/>
+          <w:numId w:val="4"/>
+        </w:numPr>
+        <w:jc w:val="both"/>
+      </w:pPr>
+      <w:r>
+        <w:t xml:space="preserve">Al inicio de los </w:t>
+      </w:r>
+      <w:proofErr w:type="spellStart"/>
+      <w:r>
+        <w:t>tests</w:t>
+      </w:r>
+      <w:proofErr w:type="spellEnd"/>
+      <w:r>
+        <w:t xml:space="preserve"> se borra toda la base de datos.</w:t>
       </w:r>
     </w:p>
     <w:sectPr>
@@ -7680,6 +7795,119 @@
       </w:rPr>
     </w:lvl>
   </w:abstractNum>
+  <w:abstractNum w:abstractNumId="3" w15:restartNumberingAfterBreak="0">
+    <w:nsid w:val="6E463D4B"/>
+    <w:multiLevelType w:val="hybridMultilevel"/>
+    <w:tmpl w:val="28E8B6E6"/>
+    <w:lvl w:ilvl="0" w:tplc="0C0A0001">
+      <w:start w:val="1"/>
+      <w:numFmt w:val="bullet"/>
+      <w:lvlText w:val=""/>
+      <w:lvlJc w:val="left"/>
+      <w:pPr>
+        <w:ind w:left="720" w:hanging="360"/>
+      </w:pPr>
+      <w:rPr>
+        <w:rFonts w:ascii="Symbol" w:hAnsi="Symbol" w:hint="default"/>
+      </w:rPr>
+    </w:lvl>
+    <w:lvl w:ilvl="1" w:tplc="0C0A0003" w:tentative="1">
+      <w:start w:val="1"/>
+      <w:numFmt w:val="bullet"/>
+      <w:lvlText w:val="o"/>
+      <w:lvlJc w:val="left"/>
+      <w:pPr>
+        <w:ind w:left="1440" w:hanging="360"/>
+      </w:pPr>
+      <w:rPr>
+        <w:rFonts w:ascii="Courier New" w:hAnsi="Courier New" w:cs="Courier New" w:hint="default"/>
+      </w:rPr>
+    </w:lvl>
+    <w:lvl w:ilvl="2" w:tplc="0C0A0005" w:tentative="1">
+      <w:start w:val="1"/>
+      <w:numFmt w:val="bullet"/>
+      <w:lvlText w:val=""/>
+      <w:lvlJc w:val="left"/>
+      <w:pPr>
+        <w:ind w:left="2160" w:hanging="360"/>
+      </w:pPr>
+      <w:rPr>
+        <w:rFonts w:ascii="Wingdings" w:hAnsi="Wingdings" w:hint="default"/>
+      </w:rPr>
+    </w:lvl>
+    <w:lvl w:ilvl="3" w:tplc="0C0A0001" w:tentative="1">
+      <w:start w:val="1"/>
+      <w:numFmt w:val="bullet"/>
+      <w:lvlText w:val=""/>
+      <w:lvlJc w:val="left"/>
+      <w:pPr>
+        <w:ind w:left="2880" w:hanging="360"/>
+      </w:pPr>
+      <w:rPr>
+        <w:rFonts w:ascii="Symbol" w:hAnsi="Symbol" w:hint="default"/>
+      </w:rPr>
+    </w:lvl>
+    <w:lvl w:ilvl="4" w:tplc="0C0A0003" w:tentative="1">
+      <w:start w:val="1"/>
+      <w:numFmt w:val="bullet"/>
+      <w:lvlText w:val="o"/>
+      <w:lvlJc w:val="left"/>
+      <w:pPr>
+        <w:ind w:left="3600" w:hanging="360"/>
+      </w:pPr>
+      <w:rPr>
+        <w:rFonts w:ascii="Courier New" w:hAnsi="Courier New" w:cs="Courier New" w:hint="default"/>
+      </w:rPr>
+    </w:lvl>
+    <w:lvl w:ilvl="5" w:tplc="0C0A0005" w:tentative="1">
+      <w:start w:val="1"/>
+      <w:numFmt w:val="bullet"/>
+      <w:lvlText w:val=""/>
+      <w:lvlJc w:val="left"/>
+      <w:pPr>
+        <w:ind w:left="4320" w:hanging="360"/>
+      </w:pPr>
+      <w:rPr>
+        <w:rFonts w:ascii="Wingdings" w:hAnsi="Wingdings" w:hint="default"/>
+      </w:rPr>
+    </w:lvl>
+    <w:lvl w:ilvl="6" w:tplc="0C0A0001" w:tentative="1">
+      <w:start w:val="1"/>
+      <w:numFmt w:val="bullet"/>
+      <w:lvlText w:val=""/>
+      <w:lvlJc w:val="left"/>
+      <w:pPr>
+        <w:ind w:left="5040" w:hanging="360"/>
+      </w:pPr>
+      <w:rPr>
+        <w:rFonts w:ascii="Symbol" w:hAnsi="Symbol" w:hint="default"/>
+      </w:rPr>
+    </w:lvl>
+    <w:lvl w:ilvl="7" w:tplc="0C0A0003" w:tentative="1">
+      <w:start w:val="1"/>
+      <w:numFmt w:val="bullet"/>
+      <w:lvlText w:val="o"/>
+      <w:lvlJc w:val="left"/>
+      <w:pPr>
+        <w:ind w:left="5760" w:hanging="360"/>
+      </w:pPr>
+      <w:rPr>
+        <w:rFonts w:ascii="Courier New" w:hAnsi="Courier New" w:cs="Courier New" w:hint="default"/>
+      </w:rPr>
+    </w:lvl>
+    <w:lvl w:ilvl="8" w:tplc="0C0A0005" w:tentative="1">
+      <w:start w:val="1"/>
+      <w:numFmt w:val="bullet"/>
+      <w:lvlText w:val=""/>
+      <w:lvlJc w:val="left"/>
+      <w:pPr>
+        <w:ind w:left="6480" w:hanging="360"/>
+      </w:pPr>
+      <w:rPr>
+        <w:rFonts w:ascii="Wingdings" w:hAnsi="Wingdings" w:hint="default"/>
+      </w:rPr>
+    </w:lvl>
+  </w:abstractNum>
   <w:num w:numId="1">
     <w:abstractNumId w:val="2"/>
   </w:num>
@@ -7688,6 +7916,9 @@
   </w:num>
   <w:num w:numId="3">
     <w:abstractNumId w:val="1"/>
+  </w:num>
+  <w:num w:numId="4">
+    <w:abstractNumId w:val="3"/>
   </w:num>
 </w:numbering>
 </file>
@@ -8786,7 +9017,7 @@
 </file>
 
 <file path=customXml/itemProps1.xml><?xml version="1.0" encoding="utf-8"?>
-<ds:datastoreItem xmlns:ds="http://schemas.openxmlformats.org/officeDocument/2006/customXml" ds:itemID="{BA0422A7-0D1B-4B5E-A8D5-7F90EFF03C16}">
+<ds:datastoreItem xmlns:ds="http://schemas.openxmlformats.org/officeDocument/2006/customXml" ds:itemID="{CC4963DA-A852-4A9D-B203-515F4D51B068}">
   <ds:schemaRefs>
     <ds:schemaRef ds:uri="http://schemas.openxmlformats.org/officeDocument/2006/bibliography"/>
   </ds:schemaRefs>

</xml_diff>

<commit_message>
Cambiado mensaje de confirmación de confirm a alert-succesS
</commit_message>
<xml_diff>
--- a/documentacion.docx
+++ b/documentacion.docx
@@ -10,7 +10,6 @@
           <w:docPartUnique/>
         </w:docPartObj>
       </w:sdtPr>
-      <w:sdtEndPr/>
       <w:sdtContent>
         <w:p>
           <w:pPr>
@@ -234,7 +233,6 @@
                                     <w:dataBinding w:prefixMappings="xmlns:ns0='http://purl.org/dc/elements/1.1/' xmlns:ns1='http://schemas.openxmlformats.org/package/2006/metadata/core-properties' " w:xpath="/ns1:coreProperties[1]/ns0:title[1]" w:storeItemID="{6C3C8BC8-F283-45AE-878A-BAB7291924A1}"/>
                                     <w:text w:multiLine="1"/>
                                   </w:sdtPr>
-                                  <w:sdtEndPr/>
                                   <w:sdtContent>
                                     <w:r>
                                       <w:rPr>
@@ -262,7 +260,6 @@
                                   <w:dataBinding w:prefixMappings="xmlns:ns0='http://purl.org/dc/elements/1.1/' xmlns:ns1='http://schemas.openxmlformats.org/package/2006/metadata/core-properties' " w:xpath="/ns1:coreProperties[1]/ns0:subject[1]" w:storeItemID="{6C3C8BC8-F283-45AE-878A-BAB7291924A1}"/>
                                   <w:text/>
                                 </w:sdtPr>
-                                <w:sdtEndPr/>
                                 <w:sdtContent>
                                   <w:p>
                                     <w:pPr>
@@ -337,7 +334,6 @@
                               <w:dataBinding w:prefixMappings="xmlns:ns0='http://purl.org/dc/elements/1.1/' xmlns:ns1='http://schemas.openxmlformats.org/package/2006/metadata/core-properties' " w:xpath="/ns1:coreProperties[1]/ns0:title[1]" w:storeItemID="{6C3C8BC8-F283-45AE-878A-BAB7291924A1}"/>
                               <w:text w:multiLine="1"/>
                             </w:sdtPr>
-                            <w:sdtEndPr/>
                             <w:sdtContent>
                               <w:r>
                                 <w:rPr>
@@ -365,7 +361,6 @@
                             <w:dataBinding w:prefixMappings="xmlns:ns0='http://purl.org/dc/elements/1.1/' xmlns:ns1='http://schemas.openxmlformats.org/package/2006/metadata/core-properties' " w:xpath="/ns1:coreProperties[1]/ns0:subject[1]" w:storeItemID="{6C3C8BC8-F283-45AE-878A-BAB7291924A1}"/>
                             <w:text/>
                           </w:sdtPr>
-                          <w:sdtEndPr/>
                           <w:sdtContent>
                             <w:p>
                               <w:pPr>
@@ -591,7 +586,6 @@
             <w:tabs>
               <w:tab w:val="right" w:leader="dot" w:pos="8494"/>
             </w:tabs>
-            <w:jc w:val="both"/>
             <w:rPr>
               <w:rFonts w:eastAsiaTheme="minorEastAsia"/>
               <w:noProof/>
@@ -607,7 +601,7 @@
           <w:r>
             <w:fldChar w:fldCharType="separate"/>
           </w:r>
-          <w:hyperlink w:anchor="_Toc511769445" w:history="1">
+          <w:hyperlink w:anchor="_Toc512509422" w:history="1">
             <w:r>
               <w:rPr>
                 <w:rStyle w:val="Hipervnculo"/>
@@ -634,7 +628,7 @@
                 <w:noProof/>
                 <w:webHidden/>
               </w:rPr>
-              <w:instrText xml:space="preserve"> PAGEREF _Toc511769445 \h </w:instrText>
+              <w:instrText xml:space="preserve"> PAGEREF _Toc512509422 \h </w:instrText>
             </w:r>
             <w:r>
               <w:rPr>
@@ -671,14 +665,13 @@
             <w:tabs>
               <w:tab w:val="right" w:leader="dot" w:pos="8494"/>
             </w:tabs>
-            <w:jc w:val="both"/>
             <w:rPr>
               <w:rFonts w:eastAsiaTheme="minorEastAsia"/>
               <w:noProof/>
               <w:lang w:eastAsia="es-ES"/>
             </w:rPr>
           </w:pPr>
-          <w:hyperlink w:anchor="_Toc511769446" w:history="1">
+          <w:hyperlink w:anchor="_Toc512509423" w:history="1">
             <w:r>
               <w:rPr>
                 <w:rStyle w:val="Hipervnculo"/>
@@ -705,7 +698,7 @@
                 <w:noProof/>
                 <w:webHidden/>
               </w:rPr>
-              <w:instrText xml:space="preserve"> PAGEREF _Toc511769446 \h </w:instrText>
+              <w:instrText xml:space="preserve"> PAGEREF _Toc512509423 \h </w:instrText>
             </w:r>
             <w:r>
               <w:rPr>
@@ -742,14 +735,13 @@
             <w:tabs>
               <w:tab w:val="right" w:leader="dot" w:pos="8494"/>
             </w:tabs>
-            <w:jc w:val="both"/>
             <w:rPr>
               <w:rFonts w:eastAsiaTheme="minorEastAsia"/>
               <w:noProof/>
               <w:lang w:eastAsia="es-ES"/>
             </w:rPr>
           </w:pPr>
-          <w:hyperlink w:anchor="_Toc511769447" w:history="1">
+          <w:hyperlink w:anchor="_Toc512509424" w:history="1">
             <w:r>
               <w:rPr>
                 <w:rStyle w:val="Hipervnculo"/>
@@ -776,7 +768,7 @@
                 <w:noProof/>
                 <w:webHidden/>
               </w:rPr>
-              <w:instrText xml:space="preserve"> PAGEREF _Toc511769447 \h </w:instrText>
+              <w:instrText xml:space="preserve"> PAGEREF _Toc512509424 \h </w:instrText>
             </w:r>
             <w:r>
               <w:rPr>
@@ -813,14 +805,13 @@
             <w:tabs>
               <w:tab w:val="right" w:leader="dot" w:pos="8494"/>
             </w:tabs>
-            <w:jc w:val="both"/>
             <w:rPr>
               <w:rFonts w:eastAsiaTheme="minorEastAsia"/>
               <w:noProof/>
               <w:lang w:eastAsia="es-ES"/>
             </w:rPr>
           </w:pPr>
-          <w:hyperlink w:anchor="_Toc511769448" w:history="1">
+          <w:hyperlink w:anchor="_Toc512509425" w:history="1">
             <w:r>
               <w:rPr>
                 <w:rStyle w:val="Hipervnculo"/>
@@ -849,7 +840,7 @@
                 <w:noProof/>
                 <w:webHidden/>
               </w:rPr>
-              <w:instrText xml:space="preserve"> PAGEREF _Toc511769448 \h </w:instrText>
+              <w:instrText xml:space="preserve"> PAGEREF _Toc512509425 \h </w:instrText>
             </w:r>
             <w:r>
               <w:rPr>
@@ -886,14 +877,13 @@
             <w:tabs>
               <w:tab w:val="right" w:leader="dot" w:pos="8494"/>
             </w:tabs>
-            <w:jc w:val="both"/>
             <w:rPr>
               <w:rFonts w:eastAsiaTheme="minorEastAsia"/>
               <w:noProof/>
               <w:lang w:eastAsia="es-ES"/>
             </w:rPr>
           </w:pPr>
-          <w:hyperlink w:anchor="_Toc511769449" w:history="1">
+          <w:hyperlink w:anchor="_Toc512509426" w:history="1">
             <w:r>
               <w:rPr>
                 <w:rStyle w:val="Hipervnculo"/>
@@ -922,7 +912,7 @@
                 <w:noProof/>
                 <w:webHidden/>
               </w:rPr>
-              <w:instrText xml:space="preserve"> PAGEREF _Toc511769449 \h </w:instrText>
+              <w:instrText xml:space="preserve"> PAGEREF _Toc512509426 \h </w:instrText>
             </w:r>
             <w:r>
               <w:rPr>
@@ -959,14 +949,13 @@
             <w:tabs>
               <w:tab w:val="right" w:leader="dot" w:pos="8494"/>
             </w:tabs>
-            <w:jc w:val="both"/>
             <w:rPr>
               <w:rFonts w:eastAsiaTheme="minorEastAsia"/>
               <w:noProof/>
               <w:lang w:eastAsia="es-ES"/>
             </w:rPr>
           </w:pPr>
-          <w:hyperlink w:anchor="_Toc511769450" w:history="1">
+          <w:hyperlink w:anchor="_Toc512509427" w:history="1">
             <w:r>
               <w:rPr>
                 <w:rStyle w:val="Hipervnculo"/>
@@ -995,7 +984,7 @@
                 <w:noProof/>
                 <w:webHidden/>
               </w:rPr>
-              <w:instrText xml:space="preserve"> PAGEREF _Toc511769450 \h </w:instrText>
+              <w:instrText xml:space="preserve"> PAGEREF _Toc512509427 \h </w:instrText>
             </w:r>
             <w:r>
               <w:rPr>
@@ -1032,14 +1021,13 @@
             <w:tabs>
               <w:tab w:val="right" w:leader="dot" w:pos="8494"/>
             </w:tabs>
-            <w:jc w:val="both"/>
             <w:rPr>
               <w:rFonts w:eastAsiaTheme="minorEastAsia"/>
               <w:noProof/>
               <w:lang w:eastAsia="es-ES"/>
             </w:rPr>
           </w:pPr>
-          <w:hyperlink w:anchor="_Toc511769451" w:history="1">
+          <w:hyperlink w:anchor="_Toc512509428" w:history="1">
             <w:r>
               <w:rPr>
                 <w:rStyle w:val="Hipervnculo"/>
@@ -1068,7 +1056,7 @@
                 <w:noProof/>
                 <w:webHidden/>
               </w:rPr>
-              <w:instrText xml:space="preserve"> PAGEREF _Toc511769451 \h </w:instrText>
+              <w:instrText xml:space="preserve"> PAGEREF _Toc512509428 \h </w:instrText>
             </w:r>
             <w:r>
               <w:rPr>
@@ -1105,14 +1093,13 @@
             <w:tabs>
               <w:tab w:val="right" w:leader="dot" w:pos="8494"/>
             </w:tabs>
-            <w:jc w:val="both"/>
             <w:rPr>
               <w:rFonts w:eastAsiaTheme="minorEastAsia"/>
               <w:noProof/>
               <w:lang w:eastAsia="es-ES"/>
             </w:rPr>
           </w:pPr>
-          <w:hyperlink w:anchor="_Toc511769452" w:history="1">
+          <w:hyperlink w:anchor="_Toc512509429" w:history="1">
             <w:r>
               <w:rPr>
                 <w:rStyle w:val="Hipervnculo"/>
@@ -1141,7 +1128,7 @@
                 <w:noProof/>
                 <w:webHidden/>
               </w:rPr>
-              <w:instrText xml:space="preserve"> PAGEREF _Toc511769452 \h </w:instrText>
+              <w:instrText xml:space="preserve"> PAGEREF _Toc512509429 \h </w:instrText>
             </w:r>
             <w:r>
               <w:rPr>
@@ -1178,14 +1165,13 @@
             <w:tabs>
               <w:tab w:val="right" w:leader="dot" w:pos="8494"/>
             </w:tabs>
-            <w:jc w:val="both"/>
             <w:rPr>
               <w:rFonts w:eastAsiaTheme="minorEastAsia"/>
               <w:noProof/>
               <w:lang w:eastAsia="es-ES"/>
             </w:rPr>
           </w:pPr>
-          <w:hyperlink w:anchor="_Toc511769453" w:history="1">
+          <w:hyperlink w:anchor="_Toc512509430" w:history="1">
             <w:r>
               <w:rPr>
                 <w:rStyle w:val="Hipervnculo"/>
@@ -1214,7 +1200,7 @@
                 <w:noProof/>
                 <w:webHidden/>
               </w:rPr>
-              <w:instrText xml:space="preserve"> PAGEREF _Toc511769453 \h </w:instrText>
+              <w:instrText xml:space="preserve"> PAGEREF _Toc512509430 \h </w:instrText>
             </w:r>
             <w:r>
               <w:rPr>
@@ -1251,14 +1237,13 @@
             <w:tabs>
               <w:tab w:val="right" w:leader="dot" w:pos="8494"/>
             </w:tabs>
-            <w:jc w:val="both"/>
             <w:rPr>
               <w:rFonts w:eastAsiaTheme="minorEastAsia"/>
               <w:noProof/>
               <w:lang w:eastAsia="es-ES"/>
             </w:rPr>
           </w:pPr>
-          <w:hyperlink w:anchor="_Toc511769454" w:history="1">
+          <w:hyperlink w:anchor="_Toc512509431" w:history="1">
             <w:r>
               <w:rPr>
                 <w:rStyle w:val="Hipervnculo"/>
@@ -1287,7 +1272,7 @@
                 <w:noProof/>
                 <w:webHidden/>
               </w:rPr>
-              <w:instrText xml:space="preserve"> PAGEREF _Toc511769454 \h </w:instrText>
+              <w:instrText xml:space="preserve"> PAGEREF _Toc512509431 \h </w:instrText>
             </w:r>
             <w:r>
               <w:rPr>
@@ -1324,14 +1309,13 @@
             <w:tabs>
               <w:tab w:val="right" w:leader="dot" w:pos="8494"/>
             </w:tabs>
-            <w:jc w:val="both"/>
             <w:rPr>
               <w:rFonts w:eastAsiaTheme="minorEastAsia"/>
               <w:noProof/>
               <w:lang w:eastAsia="es-ES"/>
             </w:rPr>
           </w:pPr>
-          <w:hyperlink w:anchor="_Toc511769455" w:history="1">
+          <w:hyperlink w:anchor="_Toc512509432" w:history="1">
             <w:r>
               <w:rPr>
                 <w:rStyle w:val="Hipervnculo"/>
@@ -1360,7 +1344,7 @@
                 <w:noProof/>
                 <w:webHidden/>
               </w:rPr>
-              <w:instrText xml:space="preserve"> PAGEREF _Toc511769455 \h </w:instrText>
+              <w:instrText xml:space="preserve"> PAGEREF _Toc512509432 \h </w:instrText>
             </w:r>
             <w:r>
               <w:rPr>
@@ -1397,14 +1381,13 @@
             <w:tabs>
               <w:tab w:val="right" w:leader="dot" w:pos="8494"/>
             </w:tabs>
-            <w:jc w:val="both"/>
             <w:rPr>
               <w:rFonts w:eastAsiaTheme="minorEastAsia"/>
               <w:noProof/>
               <w:lang w:eastAsia="es-ES"/>
             </w:rPr>
           </w:pPr>
-          <w:hyperlink w:anchor="_Toc511769456" w:history="1">
+          <w:hyperlink w:anchor="_Toc512509433" w:history="1">
             <w:r>
               <w:rPr>
                 <w:rStyle w:val="Hipervnculo"/>
@@ -1431,7 +1414,7 @@
                 <w:noProof/>
                 <w:webHidden/>
               </w:rPr>
-              <w:instrText xml:space="preserve"> PAGEREF _Toc511769456 \h </w:instrText>
+              <w:instrText xml:space="preserve"> PAGEREF _Toc512509433 \h </w:instrText>
             </w:r>
             <w:r>
               <w:rPr>
@@ -1468,14 +1451,13 @@
             <w:tabs>
               <w:tab w:val="right" w:leader="dot" w:pos="8494"/>
             </w:tabs>
-            <w:jc w:val="both"/>
             <w:rPr>
               <w:rFonts w:eastAsiaTheme="minorEastAsia"/>
               <w:noProof/>
               <w:lang w:eastAsia="es-ES"/>
             </w:rPr>
           </w:pPr>
-          <w:hyperlink w:anchor="_Toc511769457" w:history="1">
+          <w:hyperlink w:anchor="_Toc512509434" w:history="1">
             <w:r>
               <w:rPr>
                 <w:rStyle w:val="Hipervnculo"/>
@@ -1502,7 +1484,7 @@
                 <w:noProof/>
                 <w:webHidden/>
               </w:rPr>
-              <w:instrText xml:space="preserve"> PAGEREF _Toc511769457 \h </w:instrText>
+              <w:instrText xml:space="preserve"> PAGEREF _Toc512509434 \h </w:instrText>
             </w:r>
             <w:r>
               <w:rPr>
@@ -1539,14 +1521,13 @@
             <w:tabs>
               <w:tab w:val="right" w:leader="dot" w:pos="8494"/>
             </w:tabs>
-            <w:jc w:val="both"/>
             <w:rPr>
               <w:rFonts w:eastAsiaTheme="minorEastAsia"/>
               <w:noProof/>
               <w:lang w:eastAsia="es-ES"/>
             </w:rPr>
           </w:pPr>
-          <w:hyperlink w:anchor="_Toc511769458" w:history="1">
+          <w:hyperlink w:anchor="_Toc512509435" w:history="1">
             <w:r>
               <w:rPr>
                 <w:rStyle w:val="Hipervnculo"/>
@@ -1575,7 +1556,7 @@
                 <w:noProof/>
                 <w:webHidden/>
               </w:rPr>
-              <w:instrText xml:space="preserve"> PAGEREF _Toc511769458 \h </w:instrText>
+              <w:instrText xml:space="preserve"> PAGEREF _Toc512509435 \h </w:instrText>
             </w:r>
             <w:r>
               <w:rPr>
@@ -1612,14 +1593,13 @@
             <w:tabs>
               <w:tab w:val="right" w:leader="dot" w:pos="8494"/>
             </w:tabs>
-            <w:jc w:val="both"/>
             <w:rPr>
               <w:rFonts w:eastAsiaTheme="minorEastAsia"/>
               <w:noProof/>
               <w:lang w:eastAsia="es-ES"/>
             </w:rPr>
           </w:pPr>
-          <w:hyperlink w:anchor="_Toc511769459" w:history="1">
+          <w:hyperlink w:anchor="_Toc512509436" w:history="1">
             <w:r>
               <w:rPr>
                 <w:rStyle w:val="Hipervnculo"/>
@@ -1648,7 +1628,7 @@
                 <w:noProof/>
                 <w:webHidden/>
               </w:rPr>
-              <w:instrText xml:space="preserve"> PAGEREF _Toc511769459 \h </w:instrText>
+              <w:instrText xml:space="preserve"> PAGEREF _Toc512509436 \h </w:instrText>
             </w:r>
             <w:r>
               <w:rPr>
@@ -1685,14 +1665,13 @@
             <w:tabs>
               <w:tab w:val="right" w:leader="dot" w:pos="8494"/>
             </w:tabs>
-            <w:jc w:val="both"/>
             <w:rPr>
               <w:rFonts w:eastAsiaTheme="minorEastAsia"/>
               <w:noProof/>
               <w:lang w:eastAsia="es-ES"/>
             </w:rPr>
           </w:pPr>
-          <w:hyperlink w:anchor="_Toc511769460" w:history="1">
+          <w:hyperlink w:anchor="_Toc512509437" w:history="1">
             <w:r>
               <w:rPr>
                 <w:rStyle w:val="Hipervnculo"/>
@@ -1721,7 +1700,7 @@
                 <w:noProof/>
                 <w:webHidden/>
               </w:rPr>
-              <w:instrText xml:space="preserve"> PAGEREF _Toc511769460 \h </w:instrText>
+              <w:instrText xml:space="preserve"> PAGEREF _Toc512509437 \h </w:instrText>
             </w:r>
             <w:r>
               <w:rPr>
@@ -1741,7 +1720,7 @@
                 <w:noProof/>
                 <w:webHidden/>
               </w:rPr>
-              <w:t>5</w:t>
+              <w:t>4</w:t>
             </w:r>
             <w:r>
               <w:rPr>
@@ -1758,14 +1737,13 @@
             <w:tabs>
               <w:tab w:val="right" w:leader="dot" w:pos="8494"/>
             </w:tabs>
-            <w:jc w:val="both"/>
             <w:rPr>
               <w:rFonts w:eastAsiaTheme="minorEastAsia"/>
               <w:noProof/>
               <w:lang w:eastAsia="es-ES"/>
             </w:rPr>
           </w:pPr>
-          <w:hyperlink w:anchor="_Toc511769461" w:history="1">
+          <w:hyperlink w:anchor="_Toc512509438" w:history="1">
             <w:r>
               <w:rPr>
                 <w:rStyle w:val="Hipervnculo"/>
@@ -1794,7 +1772,7 @@
                 <w:noProof/>
                 <w:webHidden/>
               </w:rPr>
-              <w:instrText xml:space="preserve"> PAGEREF _Toc511769461 \h </w:instrText>
+              <w:instrText xml:space="preserve"> PAGEREF _Toc512509438 \h </w:instrText>
             </w:r>
             <w:r>
               <w:rPr>
@@ -1814,7 +1792,7 @@
                 <w:noProof/>
                 <w:webHidden/>
               </w:rPr>
-              <w:t>5</w:t>
+              <w:t>4</w:t>
             </w:r>
             <w:r>
               <w:rPr>
@@ -1831,14 +1809,13 @@
             <w:tabs>
               <w:tab w:val="right" w:leader="dot" w:pos="8494"/>
             </w:tabs>
-            <w:jc w:val="both"/>
             <w:rPr>
               <w:rFonts w:eastAsiaTheme="minorEastAsia"/>
               <w:noProof/>
               <w:lang w:eastAsia="es-ES"/>
             </w:rPr>
           </w:pPr>
-          <w:hyperlink w:anchor="_Toc511769462" w:history="1">
+          <w:hyperlink w:anchor="_Toc512509439" w:history="1">
             <w:r>
               <w:rPr>
                 <w:rStyle w:val="Hipervnculo"/>
@@ -1867,7 +1844,7 @@
                 <w:noProof/>
                 <w:webHidden/>
               </w:rPr>
-              <w:instrText xml:space="preserve"> PAGEREF _Toc511769462 \h </w:instrText>
+              <w:instrText xml:space="preserve"> PAGEREF _Toc512509439 \h </w:instrText>
             </w:r>
             <w:r>
               <w:rPr>
@@ -1887,7 +1864,7 @@
                 <w:noProof/>
                 <w:webHidden/>
               </w:rPr>
-              <w:t>5</w:t>
+              <w:t>4</w:t>
             </w:r>
             <w:r>
               <w:rPr>
@@ -1904,14 +1881,13 @@
             <w:tabs>
               <w:tab w:val="right" w:leader="dot" w:pos="8494"/>
             </w:tabs>
-            <w:jc w:val="both"/>
             <w:rPr>
               <w:rFonts w:eastAsiaTheme="minorEastAsia"/>
               <w:noProof/>
               <w:lang w:eastAsia="es-ES"/>
             </w:rPr>
           </w:pPr>
-          <w:hyperlink w:anchor="_Toc511769463" w:history="1">
+          <w:hyperlink w:anchor="_Toc512509440" w:history="1">
             <w:r>
               <w:rPr>
                 <w:rStyle w:val="Hipervnculo"/>
@@ -1938,7 +1914,7 @@
                 <w:noProof/>
                 <w:webHidden/>
               </w:rPr>
-              <w:instrText xml:space="preserve"> PAGEREF _Toc511769463 \h </w:instrText>
+              <w:instrText xml:space="preserve"> PAGEREF _Toc512509440 \h </w:instrText>
             </w:r>
             <w:r>
               <w:rPr>
@@ -1958,7 +1934,7 @@
                 <w:noProof/>
                 <w:webHidden/>
               </w:rPr>
-              <w:t>5</w:t>
+              <w:t>4</w:t>
             </w:r>
             <w:r>
               <w:rPr>
@@ -1975,14 +1951,13 @@
             <w:tabs>
               <w:tab w:val="right" w:leader="dot" w:pos="8494"/>
             </w:tabs>
-            <w:jc w:val="both"/>
             <w:rPr>
               <w:rFonts w:eastAsiaTheme="minorEastAsia"/>
               <w:noProof/>
               <w:lang w:eastAsia="es-ES"/>
             </w:rPr>
           </w:pPr>
-          <w:hyperlink w:anchor="_Toc511769464" w:history="1">
+          <w:hyperlink w:anchor="_Toc512509441" w:history="1">
             <w:r>
               <w:rPr>
                 <w:rStyle w:val="Hipervnculo"/>
@@ -2009,7 +1984,7 @@
                 <w:noProof/>
                 <w:webHidden/>
               </w:rPr>
-              <w:instrText xml:space="preserve"> PAGEREF _Toc511769464 \h </w:instrText>
+              <w:instrText xml:space="preserve"> PAGEREF _Toc512509441 \h </w:instrText>
             </w:r>
             <w:r>
               <w:rPr>
@@ -2029,7 +2004,7 @@
                 <w:noProof/>
                 <w:webHidden/>
               </w:rPr>
-              <w:t>5</w:t>
+              <w:t>4</w:t>
             </w:r>
             <w:r>
               <w:rPr>
@@ -2046,14 +2021,13 @@
             <w:tabs>
               <w:tab w:val="right" w:leader="dot" w:pos="8494"/>
             </w:tabs>
-            <w:jc w:val="both"/>
             <w:rPr>
               <w:rFonts w:eastAsiaTheme="minorEastAsia"/>
               <w:noProof/>
               <w:lang w:eastAsia="es-ES"/>
             </w:rPr>
           </w:pPr>
-          <w:hyperlink w:anchor="_Toc511769465" w:history="1">
+          <w:hyperlink w:anchor="_Toc512509442" w:history="1">
             <w:r>
               <w:rPr>
                 <w:rStyle w:val="Hipervnculo"/>
@@ -2082,7 +2056,7 @@
                 <w:noProof/>
                 <w:webHidden/>
               </w:rPr>
-              <w:instrText xml:space="preserve"> PAGEREF _Toc511769465 \h </w:instrText>
+              <w:instrText xml:space="preserve"> PAGEREF _Toc512509442 \h </w:instrText>
             </w:r>
             <w:r>
               <w:rPr>
@@ -2102,7 +2076,7 @@
                 <w:noProof/>
                 <w:webHidden/>
               </w:rPr>
-              <w:t>5</w:t>
+              <w:t>4</w:t>
             </w:r>
             <w:r>
               <w:rPr>
@@ -2119,14 +2093,13 @@
             <w:tabs>
               <w:tab w:val="right" w:leader="dot" w:pos="8494"/>
             </w:tabs>
-            <w:jc w:val="both"/>
             <w:rPr>
               <w:rFonts w:eastAsiaTheme="minorEastAsia"/>
               <w:noProof/>
               <w:lang w:eastAsia="es-ES"/>
             </w:rPr>
           </w:pPr>
-          <w:hyperlink w:anchor="_Toc511769466" w:history="1">
+          <w:hyperlink w:anchor="_Toc512509443" w:history="1">
             <w:r>
               <w:rPr>
                 <w:rStyle w:val="Hipervnculo"/>
@@ -2155,7 +2128,7 @@
                 <w:noProof/>
                 <w:webHidden/>
               </w:rPr>
-              <w:instrText xml:space="preserve"> PAGEREF _Toc511769466 \h </w:instrText>
+              <w:instrText xml:space="preserve"> PAGEREF _Toc512509443 \h </w:instrText>
             </w:r>
             <w:r>
               <w:rPr>
@@ -2192,14 +2165,13 @@
             <w:tabs>
               <w:tab w:val="right" w:leader="dot" w:pos="8494"/>
             </w:tabs>
-            <w:jc w:val="both"/>
             <w:rPr>
               <w:rFonts w:eastAsiaTheme="minorEastAsia"/>
               <w:noProof/>
               <w:lang w:eastAsia="es-ES"/>
             </w:rPr>
           </w:pPr>
-          <w:hyperlink w:anchor="_Toc511769467" w:history="1">
+          <w:hyperlink w:anchor="_Toc512509444" w:history="1">
             <w:r>
               <w:rPr>
                 <w:rStyle w:val="Hipervnculo"/>
@@ -2228,7 +2200,7 @@
                 <w:noProof/>
                 <w:webHidden/>
               </w:rPr>
-              <w:instrText xml:space="preserve"> PAGEREF _Toc511769467 \h </w:instrText>
+              <w:instrText xml:space="preserve"> PAGEREF _Toc512509444 \h </w:instrText>
             </w:r>
             <w:r>
               <w:rPr>
@@ -2265,14 +2237,13 @@
             <w:tabs>
               <w:tab w:val="right" w:leader="dot" w:pos="8494"/>
             </w:tabs>
-            <w:jc w:val="both"/>
             <w:rPr>
               <w:rFonts w:eastAsiaTheme="minorEastAsia"/>
               <w:noProof/>
               <w:lang w:eastAsia="es-ES"/>
             </w:rPr>
           </w:pPr>
-          <w:hyperlink w:anchor="_Toc511769468" w:history="1">
+          <w:hyperlink w:anchor="_Toc512509445" w:history="1">
             <w:r>
               <w:rPr>
                 <w:rStyle w:val="Hipervnculo"/>
@@ -2301,7 +2272,7 @@
                 <w:noProof/>
                 <w:webHidden/>
               </w:rPr>
-              <w:instrText xml:space="preserve"> PAGEREF _Toc511769468 \h </w:instrText>
+              <w:instrText xml:space="preserve"> PAGEREF _Toc512509445 \h </w:instrText>
             </w:r>
             <w:r>
               <w:rPr>
@@ -2338,14 +2309,13 @@
             <w:tabs>
               <w:tab w:val="right" w:leader="dot" w:pos="8494"/>
             </w:tabs>
-            <w:jc w:val="both"/>
             <w:rPr>
               <w:rFonts w:eastAsiaTheme="minorEastAsia"/>
               <w:noProof/>
               <w:lang w:eastAsia="es-ES"/>
             </w:rPr>
           </w:pPr>
-          <w:hyperlink w:anchor="_Toc511769469" w:history="1">
+          <w:hyperlink w:anchor="_Toc512509446" w:history="1">
             <w:r>
               <w:rPr>
                 <w:rStyle w:val="Hipervnculo"/>
@@ -2374,7 +2344,7 @@
                 <w:noProof/>
                 <w:webHidden/>
               </w:rPr>
-              <w:instrText xml:space="preserve"> PAGEREF _Toc511769469 \h </w:instrText>
+              <w:instrText xml:space="preserve"> PAGEREF _Toc512509446 \h </w:instrText>
             </w:r>
             <w:r>
               <w:rPr>
@@ -2411,14 +2381,13 @@
             <w:tabs>
               <w:tab w:val="right" w:leader="dot" w:pos="8494"/>
             </w:tabs>
-            <w:jc w:val="both"/>
             <w:rPr>
               <w:rFonts w:eastAsiaTheme="minorEastAsia"/>
               <w:noProof/>
               <w:lang w:eastAsia="es-ES"/>
             </w:rPr>
           </w:pPr>
-          <w:hyperlink w:anchor="_Toc511769470" w:history="1">
+          <w:hyperlink w:anchor="_Toc512509447" w:history="1">
             <w:r>
               <w:rPr>
                 <w:rStyle w:val="Hipervnculo"/>
@@ -2447,7 +2416,7 @@
                 <w:noProof/>
                 <w:webHidden/>
               </w:rPr>
-              <w:instrText xml:space="preserve"> PAGEREF _Toc511769470 \h </w:instrText>
+              <w:instrText xml:space="preserve"> PAGEREF _Toc512509447 \h </w:instrText>
             </w:r>
             <w:r>
               <w:rPr>
@@ -2484,14 +2453,13 @@
             <w:tabs>
               <w:tab w:val="right" w:leader="dot" w:pos="8494"/>
             </w:tabs>
-            <w:jc w:val="both"/>
             <w:rPr>
               <w:rFonts w:eastAsiaTheme="minorEastAsia"/>
               <w:noProof/>
               <w:lang w:eastAsia="es-ES"/>
             </w:rPr>
           </w:pPr>
-          <w:hyperlink w:anchor="_Toc511769471" w:history="1">
+          <w:hyperlink w:anchor="_Toc512509448" w:history="1">
             <w:r>
               <w:rPr>
                 <w:rStyle w:val="Hipervnculo"/>
@@ -2520,7 +2488,7 @@
                 <w:noProof/>
                 <w:webHidden/>
               </w:rPr>
-              <w:instrText xml:space="preserve"> PAGEREF _Toc511769471 \h </w:instrText>
+              <w:instrText xml:space="preserve"> PAGEREF _Toc512509448 \h </w:instrText>
             </w:r>
             <w:r>
               <w:rPr>
@@ -2557,14 +2525,13 @@
             <w:tabs>
               <w:tab w:val="right" w:leader="dot" w:pos="8494"/>
             </w:tabs>
-            <w:jc w:val="both"/>
             <w:rPr>
               <w:rFonts w:eastAsiaTheme="minorEastAsia"/>
               <w:noProof/>
               <w:lang w:eastAsia="es-ES"/>
             </w:rPr>
           </w:pPr>
-          <w:hyperlink w:anchor="_Toc511769472" w:history="1">
+          <w:hyperlink w:anchor="_Toc512509449" w:history="1">
             <w:r>
               <w:rPr>
                 <w:rStyle w:val="Hipervnculo"/>
@@ -2591,7 +2558,7 @@
                 <w:noProof/>
                 <w:webHidden/>
               </w:rPr>
-              <w:instrText xml:space="preserve"> PAGEREF _Toc511769472 \h </w:instrText>
+              <w:instrText xml:space="preserve"> PAGEREF _Toc512509449 \h </w:instrText>
             </w:r>
             <w:r>
               <w:rPr>
@@ -2628,14 +2595,13 @@
             <w:tabs>
               <w:tab w:val="right" w:leader="dot" w:pos="8494"/>
             </w:tabs>
-            <w:jc w:val="both"/>
             <w:rPr>
               <w:rFonts w:eastAsiaTheme="minorEastAsia"/>
               <w:noProof/>
               <w:lang w:eastAsia="es-ES"/>
             </w:rPr>
           </w:pPr>
-          <w:hyperlink w:anchor="_Toc511769473" w:history="1">
+          <w:hyperlink w:anchor="_Toc512509450" w:history="1">
             <w:r>
               <w:rPr>
                 <w:rStyle w:val="Hipervnculo"/>
@@ -2664,7 +2630,7 @@
                 <w:noProof/>
                 <w:webHidden/>
               </w:rPr>
-              <w:instrText xml:space="preserve"> PAGEREF _Toc511769473 \h </w:instrText>
+              <w:instrText xml:space="preserve"> PAGEREF _Toc512509450 \h </w:instrText>
             </w:r>
             <w:r>
               <w:rPr>
@@ -2701,14 +2667,13 @@
             <w:tabs>
               <w:tab w:val="right" w:leader="dot" w:pos="8494"/>
             </w:tabs>
-            <w:jc w:val="both"/>
             <w:rPr>
               <w:rFonts w:eastAsiaTheme="minorEastAsia"/>
               <w:noProof/>
               <w:lang w:eastAsia="es-ES"/>
             </w:rPr>
           </w:pPr>
-          <w:hyperlink w:anchor="_Toc511769474" w:history="1">
+          <w:hyperlink w:anchor="_Toc512509451" w:history="1">
             <w:r>
               <w:rPr>
                 <w:rStyle w:val="Hipervnculo"/>
@@ -2737,7 +2702,7 @@
                 <w:noProof/>
                 <w:webHidden/>
               </w:rPr>
-              <w:instrText xml:space="preserve"> PAGEREF _Toc511769474 \h </w:instrText>
+              <w:instrText xml:space="preserve"> PAGEREF _Toc512509451 \h </w:instrText>
             </w:r>
             <w:r>
               <w:rPr>
@@ -2774,14 +2739,13 @@
             <w:tabs>
               <w:tab w:val="right" w:leader="dot" w:pos="8494"/>
             </w:tabs>
-            <w:jc w:val="both"/>
             <w:rPr>
               <w:rFonts w:eastAsiaTheme="minorEastAsia"/>
               <w:noProof/>
               <w:lang w:eastAsia="es-ES"/>
             </w:rPr>
           </w:pPr>
-          <w:hyperlink w:anchor="_Toc511769475" w:history="1">
+          <w:hyperlink w:anchor="_Toc512509452" w:history="1">
             <w:r>
               <w:rPr>
                 <w:rStyle w:val="Hipervnculo"/>
@@ -2810,7 +2774,7 @@
                 <w:noProof/>
                 <w:webHidden/>
               </w:rPr>
-              <w:instrText xml:space="preserve"> PAGEREF _Toc511769475 \h </w:instrText>
+              <w:instrText xml:space="preserve"> PAGEREF _Toc512509452 \h </w:instrText>
             </w:r>
             <w:r>
               <w:rPr>
@@ -2847,14 +2811,13 @@
             <w:tabs>
               <w:tab w:val="right" w:leader="dot" w:pos="8494"/>
             </w:tabs>
-            <w:jc w:val="both"/>
             <w:rPr>
               <w:rFonts w:eastAsiaTheme="minorEastAsia"/>
               <w:noProof/>
               <w:lang w:eastAsia="es-ES"/>
             </w:rPr>
           </w:pPr>
-          <w:hyperlink w:anchor="_Toc511769476" w:history="1">
+          <w:hyperlink w:anchor="_Toc512509453" w:history="1">
             <w:r>
               <w:rPr>
                 <w:rStyle w:val="Hipervnculo"/>
@@ -2883,7 +2846,7 @@
                 <w:noProof/>
                 <w:webHidden/>
               </w:rPr>
-              <w:instrText xml:space="preserve"> PAGEREF _Toc511769476 \h </w:instrText>
+              <w:instrText xml:space="preserve"> PAGEREF _Toc512509453 \h </w:instrText>
             </w:r>
             <w:r>
               <w:rPr>
@@ -2920,14 +2883,13 @@
             <w:tabs>
               <w:tab w:val="right" w:leader="dot" w:pos="8494"/>
             </w:tabs>
-            <w:jc w:val="both"/>
             <w:rPr>
               <w:rFonts w:eastAsiaTheme="minorEastAsia"/>
               <w:noProof/>
               <w:lang w:eastAsia="es-ES"/>
             </w:rPr>
           </w:pPr>
-          <w:hyperlink w:anchor="_Toc511769477" w:history="1">
+          <w:hyperlink w:anchor="_Toc512509454" w:history="1">
             <w:r>
               <w:rPr>
                 <w:rStyle w:val="Hipervnculo"/>
@@ -2956,7 +2918,7 @@
                 <w:noProof/>
                 <w:webHidden/>
               </w:rPr>
-              <w:instrText xml:space="preserve"> PAGEREF _Toc511769477 \h </w:instrText>
+              <w:instrText xml:space="preserve"> PAGEREF _Toc512509454 \h </w:instrText>
             </w:r>
             <w:r>
               <w:rPr>
@@ -2993,14 +2955,13 @@
             <w:tabs>
               <w:tab w:val="right" w:leader="dot" w:pos="8494"/>
             </w:tabs>
-            <w:jc w:val="both"/>
             <w:rPr>
               <w:rFonts w:eastAsiaTheme="minorEastAsia"/>
               <w:noProof/>
               <w:lang w:eastAsia="es-ES"/>
             </w:rPr>
           </w:pPr>
-          <w:hyperlink w:anchor="_Toc511769478" w:history="1">
+          <w:hyperlink w:anchor="_Toc512509455" w:history="1">
             <w:r>
               <w:rPr>
                 <w:rStyle w:val="Hipervnculo"/>
@@ -3029,7 +2990,7 @@
                 <w:noProof/>
                 <w:webHidden/>
               </w:rPr>
-              <w:instrText xml:space="preserve"> PAGEREF _Toc511769478 \h </w:instrText>
+              <w:instrText xml:space="preserve"> PAGEREF _Toc512509455 \h </w:instrText>
             </w:r>
             <w:r>
               <w:rPr>
@@ -3066,14 +3027,13 @@
             <w:tabs>
               <w:tab w:val="right" w:leader="dot" w:pos="8494"/>
             </w:tabs>
-            <w:jc w:val="both"/>
             <w:rPr>
               <w:rFonts w:eastAsiaTheme="minorEastAsia"/>
               <w:noProof/>
               <w:lang w:eastAsia="es-ES"/>
             </w:rPr>
           </w:pPr>
-          <w:hyperlink w:anchor="_Toc511769479" w:history="1">
+          <w:hyperlink w:anchor="_Toc512509456" w:history="1">
             <w:r>
               <w:rPr>
                 <w:rStyle w:val="Hipervnculo"/>
@@ -3102,7 +3062,7 @@
                 <w:noProof/>
                 <w:webHidden/>
               </w:rPr>
-              <w:instrText xml:space="preserve"> PAGEREF _Toc511769479 \h </w:instrText>
+              <w:instrText xml:space="preserve"> PAGEREF _Toc512509456 \h </w:instrText>
             </w:r>
             <w:r>
               <w:rPr>
@@ -3139,14 +3099,13 @@
             <w:tabs>
               <w:tab w:val="right" w:leader="dot" w:pos="8494"/>
             </w:tabs>
-            <w:jc w:val="both"/>
             <w:rPr>
               <w:rFonts w:eastAsiaTheme="minorEastAsia"/>
               <w:noProof/>
               <w:lang w:eastAsia="es-ES"/>
             </w:rPr>
           </w:pPr>
-          <w:hyperlink w:anchor="_Toc511769480" w:history="1">
+          <w:hyperlink w:anchor="_Toc512509457" w:history="1">
             <w:r>
               <w:rPr>
                 <w:rStyle w:val="Hipervnculo"/>
@@ -3175,7 +3134,7 @@
                 <w:noProof/>
                 <w:webHidden/>
               </w:rPr>
-              <w:instrText xml:space="preserve"> PAGEREF _Toc511769480 \h </w:instrText>
+              <w:instrText xml:space="preserve"> PAGEREF _Toc512509457 \h </w:instrText>
             </w:r>
             <w:r>
               <w:rPr>
@@ -3212,14 +3171,13 @@
             <w:tabs>
               <w:tab w:val="right" w:leader="dot" w:pos="8494"/>
             </w:tabs>
-            <w:jc w:val="both"/>
             <w:rPr>
               <w:rFonts w:eastAsiaTheme="minorEastAsia"/>
               <w:noProof/>
               <w:lang w:eastAsia="es-ES"/>
             </w:rPr>
           </w:pPr>
-          <w:hyperlink w:anchor="_Toc511769481" w:history="1">
+          <w:hyperlink w:anchor="_Toc512509458" w:history="1">
             <w:r>
               <w:rPr>
                 <w:rStyle w:val="Hipervnculo"/>
@@ -3248,7 +3206,7 @@
                 <w:noProof/>
                 <w:webHidden/>
               </w:rPr>
-              <w:instrText xml:space="preserve"> PAGEREF _Toc511769481 \h </w:instrText>
+              <w:instrText xml:space="preserve"> PAGEREF _Toc512509458 \h </w:instrText>
             </w:r>
             <w:r>
               <w:rPr>
@@ -3285,14 +3243,13 @@
             <w:tabs>
               <w:tab w:val="right" w:leader="dot" w:pos="8494"/>
             </w:tabs>
-            <w:jc w:val="both"/>
             <w:rPr>
               <w:rFonts w:eastAsiaTheme="minorEastAsia"/>
               <w:noProof/>
               <w:lang w:eastAsia="es-ES"/>
             </w:rPr>
           </w:pPr>
-          <w:hyperlink w:anchor="_Toc511769482" w:history="1">
+          <w:hyperlink w:anchor="_Toc512509459" w:history="1">
             <w:r>
               <w:rPr>
                 <w:rStyle w:val="Hipervnculo"/>
@@ -3321,7 +3278,7 @@
                 <w:noProof/>
                 <w:webHidden/>
               </w:rPr>
-              <w:instrText xml:space="preserve"> PAGEREF _Toc511769482 \h </w:instrText>
+              <w:instrText xml:space="preserve"> PAGEREF _Toc512509459 \h </w:instrText>
             </w:r>
             <w:r>
               <w:rPr>
@@ -3341,7 +3298,7 @@
                 <w:noProof/>
                 <w:webHidden/>
               </w:rPr>
-              <w:t>7</w:t>
+              <w:t>8</w:t>
             </w:r>
             <w:r>
               <w:rPr>
@@ -3358,14 +3315,13 @@
             <w:tabs>
               <w:tab w:val="right" w:leader="dot" w:pos="8494"/>
             </w:tabs>
-            <w:jc w:val="both"/>
             <w:rPr>
               <w:rFonts w:eastAsiaTheme="minorEastAsia"/>
               <w:noProof/>
               <w:lang w:eastAsia="es-ES"/>
             </w:rPr>
           </w:pPr>
-          <w:hyperlink w:anchor="_Toc511769483" w:history="1">
+          <w:hyperlink w:anchor="_Toc512509460" w:history="1">
             <w:r>
               <w:rPr>
                 <w:rStyle w:val="Hipervnculo"/>
@@ -3394,7 +3350,7 @@
                 <w:noProof/>
                 <w:webHidden/>
               </w:rPr>
-              <w:instrText xml:space="preserve"> PAGEREF _Toc511769483 \h </w:instrText>
+              <w:instrText xml:space="preserve"> PAGEREF _Toc512509460 \h </w:instrText>
             </w:r>
             <w:r>
               <w:rPr>
@@ -3414,7 +3370,7 @@
                 <w:noProof/>
                 <w:webHidden/>
               </w:rPr>
-              <w:t>7</w:t>
+              <w:t>8</w:t>
             </w:r>
             <w:r>
               <w:rPr>
@@ -3431,14 +3387,13 @@
             <w:tabs>
               <w:tab w:val="right" w:leader="dot" w:pos="8494"/>
             </w:tabs>
-            <w:jc w:val="both"/>
             <w:rPr>
               <w:rFonts w:eastAsiaTheme="minorEastAsia"/>
               <w:noProof/>
               <w:lang w:eastAsia="es-ES"/>
             </w:rPr>
           </w:pPr>
-          <w:hyperlink w:anchor="_Toc511769484" w:history="1">
+          <w:hyperlink w:anchor="_Toc512509461" w:history="1">
             <w:r>
               <w:rPr>
                 <w:rStyle w:val="Hipervnculo"/>
@@ -3467,7 +3422,7 @@
                 <w:noProof/>
                 <w:webHidden/>
               </w:rPr>
-              <w:instrText xml:space="preserve"> PAGEREF _Toc511769484 \h </w:instrText>
+              <w:instrText xml:space="preserve"> PAGEREF _Toc512509461 \h </w:instrText>
             </w:r>
             <w:r>
               <w:rPr>
@@ -3487,7 +3442,7 @@
                 <w:noProof/>
                 <w:webHidden/>
               </w:rPr>
-              <w:t>7</w:t>
+              <w:t>8</w:t>
             </w:r>
             <w:r>
               <w:rPr>
@@ -3504,14 +3459,13 @@
             <w:tabs>
               <w:tab w:val="right" w:leader="dot" w:pos="8494"/>
             </w:tabs>
-            <w:jc w:val="both"/>
             <w:rPr>
               <w:rFonts w:eastAsiaTheme="minorEastAsia"/>
               <w:noProof/>
               <w:lang w:eastAsia="es-ES"/>
             </w:rPr>
           </w:pPr>
-          <w:hyperlink w:anchor="_Toc511769485" w:history="1">
+          <w:hyperlink w:anchor="_Toc512509462" w:history="1">
             <w:r>
               <w:rPr>
                 <w:rStyle w:val="Hipervnculo"/>
@@ -3547,7 +3501,7 @@
                 <w:noProof/>
                 <w:webHidden/>
               </w:rPr>
-              <w:instrText xml:space="preserve"> PAGEREF _Toc511769485 \h </w:instrText>
+              <w:instrText xml:space="preserve"> PAGEREF _Toc512509462 \h </w:instrText>
             </w:r>
             <w:r>
               <w:rPr>
@@ -3567,7 +3521,7 @@
                 <w:noProof/>
                 <w:webHidden/>
               </w:rPr>
-              <w:t>7</w:t>
+              <w:t>8</w:t>
             </w:r>
             <w:r>
               <w:rPr>
@@ -3584,14 +3538,13 @@
             <w:tabs>
               <w:tab w:val="right" w:leader="dot" w:pos="8494"/>
             </w:tabs>
-            <w:jc w:val="both"/>
             <w:rPr>
               <w:rFonts w:eastAsiaTheme="minorEastAsia"/>
               <w:noProof/>
               <w:lang w:eastAsia="es-ES"/>
             </w:rPr>
           </w:pPr>
-          <w:hyperlink w:anchor="_Toc511769486" w:history="1">
+          <w:hyperlink w:anchor="_Toc512509463" w:history="1">
             <w:r>
               <w:rPr>
                 <w:rStyle w:val="Hipervnculo"/>
@@ -3618,7 +3571,7 @@
                 <w:noProof/>
                 <w:webHidden/>
               </w:rPr>
-              <w:instrText xml:space="preserve"> PAGEREF _Toc511769486 \h </w:instrText>
+              <w:instrText xml:space="preserve"> PAGEREF _Toc512509463 \h </w:instrText>
             </w:r>
             <w:r>
               <w:rPr>
@@ -3638,7 +3591,7 @@
                 <w:noProof/>
                 <w:webHidden/>
               </w:rPr>
-              <w:t>7</w:t>
+              <w:t>8</w:t>
             </w:r>
             <w:r>
               <w:rPr>
@@ -3724,7 +3677,7 @@
         <w:pStyle w:val="Ttulo1"/>
         <w:jc w:val="both"/>
       </w:pPr>
-      <w:bookmarkStart w:id="0" w:name="_Toc511769445"/>
+      <w:bookmarkStart w:id="0" w:name="_Toc512509422"/>
       <w:r>
         <w:lastRenderedPageBreak/>
         <w:t>Introducción</w:t>
@@ -3825,7 +3778,7 @@
         <w:pStyle w:val="Ttulo1"/>
         <w:jc w:val="both"/>
       </w:pPr>
-      <w:bookmarkStart w:id="1" w:name="_Toc511769446"/>
+      <w:bookmarkStart w:id="1" w:name="_Toc512509423"/>
       <w:r>
         <w:t>A</w:t>
       </w:r>
@@ -3839,7 +3792,7 @@
         <w:pStyle w:val="Ttulo2"/>
         <w:jc w:val="both"/>
       </w:pPr>
-      <w:bookmarkStart w:id="2" w:name="_Toc511769447"/>
+      <w:bookmarkStart w:id="2" w:name="_Toc512509424"/>
       <w:r>
         <w:t>Casos de uso</w:t>
       </w:r>
@@ -3856,7 +3809,7 @@
           <w:rStyle w:val="nfasis"/>
         </w:rPr>
       </w:pPr>
-      <w:bookmarkStart w:id="3" w:name="_Toc511769448"/>
+      <w:bookmarkStart w:id="3" w:name="_Toc512509425"/>
       <w:r>
         <w:rPr>
           <w:rStyle w:val="nfasis"/>
@@ -4046,7 +3999,7 @@
           <w:rStyle w:val="nfasis"/>
         </w:rPr>
       </w:pPr>
-      <w:bookmarkStart w:id="4" w:name="_Toc511769449"/>
+      <w:bookmarkStart w:id="4" w:name="_Toc512509426"/>
       <w:r>
         <w:rPr>
           <w:rStyle w:val="nfasis"/>
@@ -4183,7 +4136,7 @@
           <w:rStyle w:val="nfasis"/>
         </w:rPr>
       </w:pPr>
-      <w:bookmarkStart w:id="5" w:name="_Toc511769450"/>
+      <w:bookmarkStart w:id="5" w:name="_Toc512509427"/>
       <w:r>
         <w:rPr>
           <w:rStyle w:val="nfasis"/>
@@ -4228,7 +4181,7 @@
           <w:rStyle w:val="nfasis"/>
         </w:rPr>
       </w:pPr>
-      <w:bookmarkStart w:id="6" w:name="_Toc511769451"/>
+      <w:bookmarkStart w:id="6" w:name="_Toc512509428"/>
       <w:r>
         <w:rPr>
           <w:rStyle w:val="nfasis"/>
@@ -4275,7 +4228,7 @@
           <w:rStyle w:val="nfasis"/>
         </w:rPr>
       </w:pPr>
-      <w:bookmarkStart w:id="7" w:name="_Toc511769452"/>
+      <w:bookmarkStart w:id="7" w:name="_Toc512509429"/>
       <w:r>
         <w:rPr>
           <w:rStyle w:val="nfasis"/>
@@ -4353,7 +4306,7 @@
           <w:rStyle w:val="nfasis"/>
         </w:rPr>
       </w:pPr>
-      <w:bookmarkStart w:id="8" w:name="_Toc511769453"/>
+      <w:bookmarkStart w:id="8" w:name="_Toc512509430"/>
       <w:r>
         <w:rPr>
           <w:rStyle w:val="nfasis"/>
@@ -4434,7 +4387,7 @@
           <w:rStyle w:val="nfasis"/>
         </w:rPr>
       </w:pPr>
-      <w:bookmarkStart w:id="9" w:name="_Toc511769454"/>
+      <w:bookmarkStart w:id="9" w:name="_Toc512509431"/>
       <w:r>
         <w:rPr>
           <w:rStyle w:val="nfasis"/>
@@ -4488,7 +4441,7 @@
           <w:rStyle w:val="nfasis"/>
         </w:rPr>
       </w:pPr>
-      <w:bookmarkStart w:id="10" w:name="_Toc511769455"/>
+      <w:bookmarkStart w:id="10" w:name="_Toc512509432"/>
       <w:r>
         <w:rPr>
           <w:rStyle w:val="nfasis"/>
@@ -4560,7 +4513,7 @@
         <w:pStyle w:val="Ttulo1"/>
         <w:jc w:val="both"/>
       </w:pPr>
-      <w:bookmarkStart w:id="11" w:name="_Toc511769456"/>
+      <w:bookmarkStart w:id="11" w:name="_Toc512509433"/>
       <w:r>
         <w:t>Servicio Web – Implementación de la API de Servicios Web REST</w:t>
       </w:r>
@@ -4574,7 +4527,7 @@
         <w:pStyle w:val="Ttulo2"/>
         <w:jc w:val="both"/>
       </w:pPr>
-      <w:bookmarkStart w:id="12" w:name="_Toc511769457"/>
+      <w:bookmarkStart w:id="12" w:name="_Toc512509434"/>
       <w:r>
         <w:t>Casos de uso</w:t>
       </w:r>
@@ -4591,7 +4544,7 @@
           <w:rStyle w:val="nfasis"/>
         </w:rPr>
       </w:pPr>
-      <w:bookmarkStart w:id="13" w:name="_Toc511769458"/>
+      <w:bookmarkStart w:id="13" w:name="_Toc512509435"/>
       <w:r>
         <w:rPr>
           <w:rStyle w:val="nfasis"/>
@@ -4705,7 +4658,7 @@
           <w:rStyle w:val="nfasis"/>
         </w:rPr>
       </w:pPr>
-      <w:bookmarkStart w:id="14" w:name="_Toc511769459"/>
+      <w:bookmarkStart w:id="14" w:name="_Toc512509436"/>
       <w:r>
         <w:rPr>
           <w:rStyle w:val="nfasis"/>
@@ -4748,7 +4701,7 @@
           <w:rStyle w:val="nfasis"/>
         </w:rPr>
       </w:pPr>
-      <w:bookmarkStart w:id="15" w:name="_Toc511769460"/>
+      <w:bookmarkStart w:id="15" w:name="_Toc512509437"/>
       <w:r>
         <w:rPr>
           <w:rStyle w:val="nfasis"/>
@@ -4779,7 +4732,7 @@
           <w:rStyle w:val="nfasis"/>
         </w:rPr>
       </w:pPr>
-      <w:bookmarkStart w:id="16" w:name="_Toc511769461"/>
+      <w:bookmarkStart w:id="16" w:name="_Toc512509438"/>
       <w:r>
         <w:rPr>
           <w:rStyle w:val="nfasis"/>
@@ -4812,7 +4765,7 @@
           <w:rStyle w:val="nfasis"/>
         </w:rPr>
       </w:pPr>
-      <w:bookmarkStart w:id="17" w:name="_Toc511769462"/>
+      <w:bookmarkStart w:id="17" w:name="_Toc512509439"/>
       <w:r>
         <w:rPr>
           <w:rStyle w:val="nfasis"/>
@@ -4845,7 +4798,7 @@
         <w:pStyle w:val="Ttulo1"/>
         <w:jc w:val="both"/>
       </w:pPr>
-      <w:bookmarkStart w:id="18" w:name="_Toc511769463"/>
+      <w:bookmarkStart w:id="18" w:name="_Toc512509440"/>
       <w:r>
         <w:t>Aplicación jQuery</w:t>
       </w:r>
@@ -4856,7 +4809,7 @@
         <w:pStyle w:val="Ttulo2"/>
         <w:jc w:val="both"/>
       </w:pPr>
-      <w:bookmarkStart w:id="19" w:name="_Toc511769464"/>
+      <w:bookmarkStart w:id="19" w:name="_Toc512509441"/>
       <w:r>
         <w:t>Casos de uso</w:t>
       </w:r>
@@ -4873,7 +4826,7 @@
           <w:rStyle w:val="nfasis"/>
         </w:rPr>
       </w:pPr>
-      <w:bookmarkStart w:id="20" w:name="_Toc511769465"/>
+      <w:bookmarkStart w:id="20" w:name="_Toc512509442"/>
       <w:r>
         <w:rPr>
           <w:rStyle w:val="nfasis"/>
@@ -4947,7 +4900,7 @@
           <w:rStyle w:val="nfasis"/>
         </w:rPr>
       </w:pPr>
-      <w:bookmarkStart w:id="21" w:name="_Toc511769466"/>
+      <w:bookmarkStart w:id="21" w:name="_Toc512509443"/>
       <w:r>
         <w:rPr>
           <w:rStyle w:val="nfasis"/>
@@ -5006,7 +4959,7 @@
           <w:rStyle w:val="nfasis"/>
         </w:rPr>
       </w:pPr>
-      <w:bookmarkStart w:id="22" w:name="_Toc511769467"/>
+      <w:bookmarkStart w:id="22" w:name="_Toc512509444"/>
       <w:r>
         <w:rPr>
           <w:rStyle w:val="nfasis"/>
@@ -5036,7 +4989,7 @@
           <w:rStyle w:val="nfasis"/>
         </w:rPr>
       </w:pPr>
-      <w:bookmarkStart w:id="23" w:name="_Toc511769468"/>
+      <w:bookmarkStart w:id="23" w:name="_Toc512509445"/>
       <w:r>
         <w:rPr>
           <w:rStyle w:val="nfasis"/>
@@ -5090,7 +5043,7 @@
           <w:rStyle w:val="nfasis"/>
         </w:rPr>
       </w:pPr>
-      <w:bookmarkStart w:id="24" w:name="_Toc511769469"/>
+      <w:bookmarkStart w:id="24" w:name="_Toc512509446"/>
       <w:r>
         <w:rPr>
           <w:rStyle w:val="nfasis"/>
@@ -5138,7 +5091,7 @@
           <w:rStyle w:val="nfasis"/>
         </w:rPr>
       </w:pPr>
-      <w:bookmarkStart w:id="25" w:name="_Toc511769470"/>
+      <w:bookmarkStart w:id="25" w:name="_Toc512509447"/>
       <w:r>
         <w:rPr>
           <w:rStyle w:val="nfasis"/>
@@ -5180,7 +5133,7 @@
           <w:iCs/>
         </w:rPr>
       </w:pPr>
-      <w:bookmarkStart w:id="26" w:name="_Toc511769471"/>
+      <w:bookmarkStart w:id="26" w:name="_Toc512509448"/>
       <w:r>
         <w:rPr>
           <w:rStyle w:val="nfasis"/>
@@ -5218,7 +5171,7 @@
         <w:pStyle w:val="Ttulo1"/>
         <w:jc w:val="both"/>
       </w:pPr>
-      <w:bookmarkStart w:id="27" w:name="_Toc511769472"/>
+      <w:bookmarkStart w:id="27" w:name="_Toc512509449"/>
       <w:r>
         <w:t>Pruebas</w:t>
       </w:r>
@@ -5232,7 +5185,7 @@
           <w:rStyle w:val="nfasis"/>
         </w:rPr>
       </w:pPr>
-      <w:bookmarkStart w:id="28" w:name="_Toc511769473"/>
+      <w:bookmarkStart w:id="28" w:name="_Toc512509450"/>
       <w:r>
         <w:rPr>
           <w:rStyle w:val="nfasis"/>
@@ -5343,7 +5296,7 @@
           <w:rStyle w:val="nfasis"/>
         </w:rPr>
       </w:pPr>
-      <w:bookmarkStart w:id="29" w:name="_Toc511769474"/>
+      <w:bookmarkStart w:id="29" w:name="_Toc512509451"/>
       <w:r>
         <w:rPr>
           <w:rStyle w:val="nfasis"/>
@@ -5688,7 +5641,7 @@
           <w:rStyle w:val="nfasis"/>
         </w:rPr>
       </w:pPr>
-      <w:bookmarkStart w:id="30" w:name="_Toc511769475"/>
+      <w:bookmarkStart w:id="30" w:name="_Toc512509452"/>
       <w:r>
         <w:rPr>
           <w:rStyle w:val="nfasis"/>
@@ -5879,7 +5832,7 @@
           <w:u w:val="single"/>
         </w:rPr>
       </w:pPr>
-      <w:bookmarkStart w:id="31" w:name="_Toc511769476"/>
+      <w:bookmarkStart w:id="31" w:name="_Toc512509453"/>
       <w:r>
         <w:rPr>
           <w:rStyle w:val="nfasis"/>
@@ -6278,11 +6231,14 @@
       <w:r>
         <w:t>: 123456”). Desde la barra de navegación hacemos clic en “</w:t>
       </w:r>
-      <w:proofErr w:type="spellStart"/>
       <w:r>
         <w:t>List</w:t>
       </w:r>
-      <w:proofErr w:type="spellEnd"/>
+      <w:r>
+        <w:t>a</w:t>
+      </w:r>
+      <w:bookmarkStart w:id="32" w:name="_GoBack"/>
+      <w:bookmarkEnd w:id="32"/>
       <w:r>
         <w:t xml:space="preserve"> </w:t>
       </w:r>
@@ -6604,7 +6560,7 @@
           <w:rStyle w:val="nfasis"/>
         </w:rPr>
       </w:pPr>
-      <w:bookmarkStart w:id="32" w:name="_Toc511769477"/>
+      <w:bookmarkStart w:id="33" w:name="_Toc512509454"/>
       <w:r>
         <w:rPr>
           <w:rStyle w:val="nfasis"/>
@@ -6637,7 +6593,7 @@
         </w:rPr>
         <w:t>] Inicio de sesión con datos válidos</w:t>
       </w:r>
-      <w:bookmarkEnd w:id="32"/>
+      <w:bookmarkEnd w:id="33"/>
     </w:p>
     <w:p>
       <w:pPr>
@@ -6671,7 +6627,7 @@
           <w:rStyle w:val="nfasis"/>
         </w:rPr>
       </w:pPr>
-      <w:bookmarkStart w:id="33" w:name="_Toc511769478"/>
+      <w:bookmarkStart w:id="34" w:name="_Toc512509455"/>
       <w:r>
         <w:rPr>
           <w:rStyle w:val="nfasis"/>
@@ -6692,7 +6648,7 @@
         </w:rPr>
         <w:t>] Inicio de sesión con datos inválidos (usuario no existente en la aplicación)</w:t>
       </w:r>
-      <w:bookmarkEnd w:id="33"/>
+      <w:bookmarkEnd w:id="34"/>
     </w:p>
     <w:p>
       <w:pPr>
@@ -6732,7 +6688,7 @@
           <w:rStyle w:val="nfasis"/>
         </w:rPr>
       </w:pPr>
-      <w:bookmarkStart w:id="34" w:name="_Toc511769479"/>
+      <w:bookmarkStart w:id="35" w:name="_Toc512509456"/>
       <w:r>
         <w:rPr>
           <w:rStyle w:val="nfasis"/>
@@ -6753,7 +6709,7 @@
         </w:rPr>
         <w:t>] Acceder a la lista de amigos de un usuario, que al menos tenga tres amigos</w:t>
       </w:r>
-      <w:bookmarkEnd w:id="34"/>
+      <w:bookmarkEnd w:id="35"/>
     </w:p>
     <w:p>
       <w:pPr>
@@ -6791,7 +6747,7 @@
           <w:rStyle w:val="nfasis"/>
         </w:rPr>
       </w:pPr>
-      <w:bookmarkStart w:id="35" w:name="_Toc511769480"/>
+      <w:bookmarkStart w:id="36" w:name="_Toc512509457"/>
       <w:r>
         <w:rPr>
           <w:rStyle w:val="nfasis"/>
@@ -6812,7 +6768,7 @@
         </w:rPr>
         <w:t>] Acceder a la lista de amigos de un usuario, y realizar un filtrado para encontrar a un amigo concreto, el nombre a buscar debe coincidir con el de un amigo</w:t>
       </w:r>
-      <w:bookmarkEnd w:id="35"/>
+      <w:bookmarkEnd w:id="36"/>
     </w:p>
     <w:p>
       <w:pPr>
@@ -6883,7 +6839,7 @@
         </w:rPr>
         <w:t xml:space="preserve"> </w:t>
       </w:r>
-      <w:bookmarkStart w:id="36" w:name="_Toc511769481"/>
+      <w:bookmarkStart w:id="37" w:name="_Toc512509458"/>
       <w:r>
         <w:rPr>
           <w:rStyle w:val="nfasis"/>
@@ -6904,7 +6860,7 @@
         </w:rPr>
         <w:t>] Acceder a la lista de mensajes de un amigo “chat”, la lista debe contener al menos tres mensajes</w:t>
       </w:r>
-      <w:bookmarkEnd w:id="36"/>
+      <w:bookmarkEnd w:id="37"/>
     </w:p>
     <w:p>
       <w:pPr>
@@ -6979,7 +6935,7 @@
           <w:rStyle w:val="nfasis"/>
         </w:rPr>
       </w:pPr>
-      <w:bookmarkStart w:id="37" w:name="_Toc511769482"/>
+      <w:bookmarkStart w:id="38" w:name="_Toc512509459"/>
       <w:r>
         <w:rPr>
           <w:rStyle w:val="nfasis"/>
@@ -7001,7 +6957,7 @@
         </w:rPr>
         <w:t>] Acceder a la lista de mensajes de un amigo “chat” y crear un nuevo mensaje, validar que el mensaje aparece en la lista de mensajes</w:t>
       </w:r>
-      <w:bookmarkEnd w:id="37"/>
+      <w:bookmarkEnd w:id="38"/>
     </w:p>
     <w:p>
       <w:pPr>
@@ -7067,8 +7023,6 @@
       <w:r>
         <w:t xml:space="preserve"> Se crean de la misma forma otros dos mensajes más.</w:t>
       </w:r>
-      <w:bookmarkStart w:id="38" w:name="_GoBack"/>
-      <w:bookmarkEnd w:id="38"/>
     </w:p>
     <w:p>
       <w:pPr>
@@ -7078,7 +7032,7 @@
           <w:rStyle w:val="nfasis"/>
         </w:rPr>
       </w:pPr>
-      <w:bookmarkStart w:id="39" w:name="_Toc511769483"/>
+      <w:bookmarkStart w:id="39" w:name="_Toc512509460"/>
       <w:r>
         <w:rPr>
           <w:rStyle w:val="nfasis"/>
@@ -7109,7 +7063,7 @@
           <w:rStyle w:val="nfasis"/>
         </w:rPr>
       </w:pPr>
-      <w:bookmarkStart w:id="40" w:name="_Toc511769484"/>
+      <w:bookmarkStart w:id="40" w:name="_Toc512509461"/>
       <w:r>
         <w:rPr>
           <w:rStyle w:val="nfasis"/>
@@ -7137,7 +7091,7 @@
         <w:pStyle w:val="Ttulo3"/>
         <w:jc w:val="both"/>
       </w:pPr>
-      <w:bookmarkStart w:id="41" w:name="_Toc511769485"/>
+      <w:bookmarkStart w:id="41" w:name="_Toc512509462"/>
       <w:r>
         <w:rPr>
           <w:rStyle w:val="nfasis"/>
@@ -7168,7 +7122,7 @@
         <w:pStyle w:val="Ttulo1"/>
         <w:jc w:val="both"/>
       </w:pPr>
-      <w:bookmarkStart w:id="42" w:name="_Toc511769486"/>
+      <w:bookmarkStart w:id="42" w:name="_Toc512509463"/>
       <w:r>
         <w:t>Información adicional</w:t>
       </w:r>
@@ -7187,15 +7141,13 @@
         <w:jc w:val="both"/>
       </w:pPr>
       <w:r>
-        <w:t xml:space="preserve">Para ejecutar los test hay que cambiar el </w:t>
-      </w:r>
-      <w:proofErr w:type="spellStart"/>
-      <w:r>
-        <w:t>path</w:t>
-      </w:r>
-      <w:proofErr w:type="spellEnd"/>
-      <w:r>
-        <w:t xml:space="preserve"> de Firefox.</w:t>
+        <w:t xml:space="preserve">Para ejecutar los test hay que cambiar </w:t>
+      </w:r>
+      <w:r>
+        <w:t xml:space="preserve">la ruta </w:t>
+      </w:r>
+      <w:r>
+        <w:t>de Firefox.</w:t>
       </w:r>
       <w:r>
         <w:t xml:space="preserve"> </w:t>
@@ -7211,15 +7163,7 @@
         <w:jc w:val="both"/>
       </w:pPr>
       <w:r>
-        <w:t xml:space="preserve">Al inicio de los </w:t>
-      </w:r>
-      <w:proofErr w:type="spellStart"/>
-      <w:r>
-        <w:t>tests</w:t>
-      </w:r>
-      <w:proofErr w:type="spellEnd"/>
-      <w:r>
-        <w:t xml:space="preserve"> se borra toda la base de datos.</w:t>
+        <w:t>Al inicio de los test se borra toda la base de datos.</w:t>
       </w:r>
     </w:p>
     <w:sectPr>
@@ -7270,7 +7214,6 @@
         <w:docPartUnique/>
       </w:docPartObj>
     </w:sdtPr>
-    <w:sdtEndPr/>
     <w:sdtContent>
       <w:p>
         <w:pPr>
@@ -9017,7 +8960,7 @@
 </file>
 
 <file path=customXml/itemProps1.xml><?xml version="1.0" encoding="utf-8"?>
-<ds:datastoreItem xmlns:ds="http://schemas.openxmlformats.org/officeDocument/2006/customXml" ds:itemID="{CC4963DA-A852-4A9D-B203-515F4D51B068}">
+<ds:datastoreItem xmlns:ds="http://schemas.openxmlformats.org/officeDocument/2006/customXml" ds:itemID="{CB3B2167-0DA5-4EEE-976F-E2CA709756BA}">
   <ds:schemaRefs>
     <ds:schemaRef ds:uri="http://schemas.openxmlformats.org/officeDocument/2006/bibliography"/>
   </ds:schemaRefs>

</xml_diff>